<commit_message>
Added SF technical documentation
- Added large portions of Design Documentation to progress report
- Added conclusion from deprecated progress report
</commit_message>
<xml_diff>
--- a/Documentation/HEMA Simulator - Progress Report.docx
+++ b/Documentation/HEMA Simulator - Progress Report.docx
@@ -693,6 +693,95 @@
       <w:pPr>
         <w:rPr>
           <w:rFonts w:ascii="Times New Roman" w:hAnsi="Times New Roman" w:cs="Times New Roman"/>
+        </w:rPr>
+      </w:pPr>
+    </w:p>
+    <w:p>
+      <w:pPr>
+        <w:rPr>
+          <w:rFonts w:ascii="Times New Roman" w:hAnsi="Times New Roman" w:cs="Times New Roman"/>
+        </w:rPr>
+      </w:pPr>
+      <w:r>
+        <w:rPr>
+          <w:rFonts w:ascii="Times New Roman" w:hAnsi="Times New Roman" w:cs="Times New Roman"/>
+        </w:rPr>
+        <w:t xml:space="preserve">Figure 1: </w:t>
+      </w:r>
+      <w:r>
+        <w:rPr>
+          <w:rFonts w:ascii="Times New Roman" w:hAnsi="Times New Roman" w:cs="Times New Roman"/>
+        </w:rPr>
+        <w:t>Application Use Case Diagram</w:t>
+      </w:r>
+    </w:p>
+    <w:p>
+      <w:pPr>
+        <w:rPr>
+          <w:rFonts w:ascii="Times New Roman" w:hAnsi="Times New Roman" w:cs="Times New Roman"/>
+        </w:rPr>
+      </w:pPr>
+      <w:r>
+        <w:rPr>
+          <w:rFonts w:ascii="Times New Roman" w:hAnsi="Times New Roman" w:cs="Times New Roman"/>
+        </w:rPr>
+        <w:t xml:space="preserve">Figure </w:t>
+      </w:r>
+      <w:r>
+        <w:rPr>
+          <w:rFonts w:ascii="Times New Roman" w:hAnsi="Times New Roman" w:cs="Times New Roman"/>
+        </w:rPr>
+        <w:t>2</w:t>
+      </w:r>
+      <w:r>
+        <w:rPr>
+          <w:rFonts w:ascii="Times New Roman" w:hAnsi="Times New Roman" w:cs="Times New Roman"/>
+        </w:rPr>
+        <w:t>: High Level Class Diagram</w:t>
+      </w:r>
+    </w:p>
+    <w:p>
+      <w:pPr>
+        <w:rPr>
+          <w:rFonts w:ascii="Times New Roman" w:hAnsi="Times New Roman" w:cs="Times New Roman"/>
+        </w:rPr>
+      </w:pPr>
+      <w:r>
+        <w:rPr>
+          <w:rFonts w:ascii="Times New Roman" w:hAnsi="Times New Roman" w:cs="Times New Roman"/>
+        </w:rPr>
+        <w:t>Figure 3</w:t>
+      </w:r>
+      <w:r>
+        <w:rPr>
+          <w:rFonts w:ascii="Times New Roman" w:hAnsi="Times New Roman" w:cs="Times New Roman"/>
+        </w:rPr>
+        <w:t>: Input Flow Diagram (Left to Right)</w:t>
+      </w:r>
+    </w:p>
+    <w:p>
+      <w:pPr>
+        <w:rPr>
+          <w:rFonts w:ascii="Times New Roman" w:hAnsi="Times New Roman" w:cs="Times New Roman"/>
+        </w:rPr>
+      </w:pPr>
+      <w:r>
+        <w:rPr>
+          <w:rFonts w:ascii="Times New Roman" w:hAnsi="Times New Roman" w:cs="Times New Roman"/>
+        </w:rPr>
+        <w:t>Figure 4</w:t>
+      </w:r>
+      <w:r>
+        <w:rPr>
+          <w:rFonts w:ascii="Times New Roman" w:hAnsi="Times New Roman" w:cs="Times New Roman"/>
+        </w:rPr>
+        <w:t>: Application Component Diagram</w:t>
+      </w:r>
+    </w:p>
+    <w:p>
+      <w:pPr>
+        <w:rPr>
+          <w:rFonts w:ascii="Times New Roman" w:hAnsi="Times New Roman" w:cs="Times New Roman"/>
           <w:u w:val="single"/>
         </w:rPr>
       </w:pPr>
@@ -951,13 +1040,7 @@
         <w:rPr>
           <w:rFonts w:ascii="Times New Roman" w:hAnsi="Times New Roman" w:cs="Times New Roman"/>
         </w:rPr>
-        <w:t xml:space="preserve">1.4 </w:t>
-      </w:r>
-      <w:r>
-        <w:rPr>
-          <w:rFonts w:ascii="Times New Roman" w:hAnsi="Times New Roman" w:cs="Times New Roman"/>
-        </w:rPr>
-        <w:t xml:space="preserve">– </w:t>
+        <w:t xml:space="preserve">1.4 – </w:t>
       </w:r>
       <w:r>
         <w:rPr>
@@ -1175,14 +1258,12 @@
         </w:rPr>
         <w:t xml:space="preserve">To Be </w:t>
       </w:r>
-      <w:proofErr w:type="spellStart"/>
-      <w:r>
-        <w:rPr>
-          <w:rFonts w:ascii="Times New Roman" w:hAnsi="Times New Roman" w:cs="Times New Roman"/>
-        </w:rPr>
-        <w:t>Conpleted</w:t>
-      </w:r>
-      <w:proofErr w:type="spellEnd"/>
+      <w:r>
+        <w:rPr>
+          <w:rFonts w:ascii="Times New Roman" w:hAnsi="Times New Roman" w:cs="Times New Roman"/>
+        </w:rPr>
+        <w:t>Completed</w:t>
+      </w:r>
     </w:p>
     <w:p>
       <w:pPr>
@@ -1214,15 +1295,24 @@
     </w:p>
     <w:p>
       <w:pPr>
-        <w:rPr>
-          <w:rFonts w:ascii="Times New Roman" w:hAnsi="Times New Roman" w:cs="Times New Roman"/>
-        </w:rPr>
-      </w:pPr>
-    </w:p>
-    <w:p>
-      <w:pPr>
-        <w:rPr>
-          <w:rFonts w:ascii="Times New Roman" w:hAnsi="Times New Roman" w:cs="Times New Roman"/>
+        <w:spacing w:line="360" w:lineRule="auto"/>
+        <w:rPr>
+          <w:rFonts w:ascii="Times New Roman" w:hAnsi="Times New Roman" w:cs="Times New Roman"/>
+        </w:rPr>
+      </w:pPr>
+    </w:p>
+    <w:p>
+      <w:pPr>
+        <w:rPr>
+          <w:rFonts w:ascii="Times New Roman" w:hAnsi="Times New Roman" w:cs="Times New Roman"/>
+        </w:rPr>
+      </w:pPr>
+    </w:p>
+    <w:p>
+      <w:pPr>
+        <w:rPr>
+          <w:rFonts w:ascii="Times New Roman" w:hAnsi="Times New Roman" w:cs="Times New Roman"/>
+          <w:b/>
         </w:rPr>
       </w:pPr>
       <w:r>
@@ -1237,9 +1327,2292 @@
           <w:b/>
         </w:rPr>
         <w:t>Technical Information</w:t>
+      </w:r>
+    </w:p>
+    <w:p>
+      <w:pPr>
+        <w:rPr>
+          <w:rFonts w:ascii="Times New Roman" w:hAnsi="Times New Roman" w:cs="Times New Roman"/>
+        </w:rPr>
+      </w:pPr>
+    </w:p>
+    <w:p>
+      <w:pPr>
+        <w:rPr>
+          <w:rFonts w:ascii="Times New Roman" w:hAnsi="Times New Roman" w:cs="Times New Roman"/>
+        </w:rPr>
+      </w:pPr>
+      <w:r>
+        <w:rPr>
+          <w:rFonts w:ascii="Times New Roman" w:hAnsi="Times New Roman" w:cs="Times New Roman"/>
+        </w:rPr>
+        <w:t xml:space="preserve">2.1 </w:t>
+      </w:r>
+      <w:r>
+        <w:rPr>
+          <w:rFonts w:ascii="Times New Roman" w:hAnsi="Times New Roman" w:cs="Times New Roman"/>
+        </w:rPr>
+        <w:t>–</w:t>
+      </w:r>
+      <w:r>
+        <w:rPr>
+          <w:rFonts w:ascii="Times New Roman" w:hAnsi="Times New Roman" w:cs="Times New Roman"/>
+        </w:rPr>
+        <w:t xml:space="preserve"> </w:t>
+      </w:r>
+      <w:r>
+        <w:rPr>
+          <w:rFonts w:ascii="Times New Roman" w:hAnsi="Times New Roman" w:cs="Times New Roman"/>
+          <w:i/>
+        </w:rPr>
+        <w:t>Technical Background and Terminology</w:t>
+      </w:r>
+    </w:p>
+    <w:p>
+      <w:pPr>
+        <w:rPr>
+          <w:rFonts w:ascii="Times New Roman" w:hAnsi="Times New Roman" w:cs="Times New Roman"/>
+        </w:rPr>
+      </w:pPr>
+    </w:p>
+    <w:p>
+      <w:pPr>
+        <w:spacing w:line="360" w:lineRule="auto"/>
+        <w:rPr>
+          <w:rFonts w:ascii="Times New Roman" w:hAnsi="Times New Roman" w:cs="Times New Roman"/>
+        </w:rPr>
+      </w:pPr>
+      <w:r>
+        <w:rPr>
+          <w:rFonts w:ascii="Times New Roman" w:hAnsi="Times New Roman" w:cs="Times New Roman"/>
+          <w:u w:val="single"/>
+        </w:rPr>
+        <w:t>HEMA</w:t>
+      </w:r>
+      <w:r>
+        <w:rPr>
+          <w:rFonts w:ascii="Times New Roman" w:hAnsi="Times New Roman" w:cs="Times New Roman"/>
+        </w:rPr>
+        <w:t>: Historical European Martial Arts</w:t>
+      </w:r>
+    </w:p>
+    <w:p>
+      <w:pPr>
+        <w:spacing w:line="360" w:lineRule="auto"/>
+        <w:rPr>
+          <w:rFonts w:ascii="Times New Roman" w:hAnsi="Times New Roman" w:cs="Times New Roman"/>
+        </w:rPr>
+      </w:pPr>
+      <w:proofErr w:type="spellStart"/>
+      <w:r>
+        <w:rPr>
+          <w:rFonts w:ascii="Times New Roman" w:hAnsi="Times New Roman" w:cs="Times New Roman"/>
+          <w:u w:val="single"/>
+        </w:rPr>
+        <w:t>Liechtenauer</w:t>
+      </w:r>
+      <w:proofErr w:type="spellEnd"/>
+      <w:r>
+        <w:rPr>
+          <w:rFonts w:ascii="Times New Roman" w:hAnsi="Times New Roman" w:cs="Times New Roman"/>
+        </w:rPr>
+        <w:t>: A German fencing master of the 14</w:t>
+      </w:r>
+      <w:r>
+        <w:rPr>
+          <w:rFonts w:ascii="Times New Roman" w:hAnsi="Times New Roman" w:cs="Times New Roman"/>
+          <w:vertAlign w:val="superscript"/>
+        </w:rPr>
+        <w:t>th</w:t>
+      </w:r>
+      <w:r>
+        <w:rPr>
+          <w:rFonts w:ascii="Times New Roman" w:hAnsi="Times New Roman" w:cs="Times New Roman"/>
+        </w:rPr>
+        <w:t xml:space="preserve"> century, </w:t>
+      </w:r>
+      <w:proofErr w:type="gramStart"/>
+      <w:r>
+        <w:rPr>
+          <w:rFonts w:ascii="Times New Roman" w:hAnsi="Times New Roman" w:cs="Times New Roman"/>
+        </w:rPr>
+        <w:t>who’s</w:t>
+      </w:r>
+      <w:proofErr w:type="gramEnd"/>
+      <w:r>
+        <w:rPr>
+          <w:rFonts w:ascii="Times New Roman" w:hAnsi="Times New Roman" w:cs="Times New Roman"/>
+        </w:rPr>
+        <w:t xml:space="preserve"> teachings this project focuses on</w:t>
+      </w:r>
+    </w:p>
+    <w:p>
+      <w:pPr>
+        <w:spacing w:line="360" w:lineRule="auto"/>
+        <w:rPr>
+          <w:rFonts w:ascii="Times New Roman" w:hAnsi="Times New Roman" w:cs="Times New Roman"/>
+        </w:rPr>
+      </w:pPr>
+      <w:proofErr w:type="spellStart"/>
+      <w:r>
+        <w:rPr>
+          <w:rFonts w:ascii="Times New Roman" w:hAnsi="Times New Roman" w:cs="Times New Roman"/>
+          <w:u w:val="single"/>
+        </w:rPr>
+        <w:t>Federschwert</w:t>
+      </w:r>
+      <w:proofErr w:type="spellEnd"/>
+      <w:r>
+        <w:rPr>
+          <w:rFonts w:ascii="Times New Roman" w:hAnsi="Times New Roman" w:cs="Times New Roman"/>
+        </w:rPr>
+        <w:t>: A thin fencing training sword used to train pupils of the German school of fencing</w:t>
+      </w:r>
+    </w:p>
+    <w:p>
+      <w:pPr>
+        <w:rPr>
+          <w:rFonts w:ascii="Times New Roman" w:hAnsi="Times New Roman" w:cs="Times New Roman"/>
+        </w:rPr>
+      </w:pPr>
+    </w:p>
+    <w:p>
+      <w:pPr>
+        <w:rPr>
+          <w:rFonts w:ascii="Times New Roman" w:hAnsi="Times New Roman" w:cs="Times New Roman"/>
+        </w:rPr>
+      </w:pPr>
+      <w:r>
+        <w:rPr>
+          <w:rFonts w:ascii="Times New Roman" w:hAnsi="Times New Roman" w:cs="Times New Roman"/>
+        </w:rPr>
+        <w:t xml:space="preserve">2.1 </w:t>
+      </w:r>
+      <w:r>
+        <w:rPr>
+          <w:rFonts w:ascii="Times New Roman" w:hAnsi="Times New Roman" w:cs="Times New Roman"/>
+        </w:rPr>
+        <w:t>–</w:t>
+      </w:r>
+      <w:r>
+        <w:rPr>
+          <w:rFonts w:ascii="Times New Roman" w:hAnsi="Times New Roman" w:cs="Times New Roman"/>
+        </w:rPr>
+        <w:t xml:space="preserve"> </w:t>
+      </w:r>
+      <w:r>
+        <w:rPr>
+          <w:rFonts w:ascii="Times New Roman" w:hAnsi="Times New Roman" w:cs="Times New Roman"/>
+          <w:i/>
+        </w:rPr>
+        <w:t>Project Technical Details</w:t>
+      </w:r>
+    </w:p>
+    <w:p>
+      <w:pPr>
+        <w:rPr>
+          <w:rFonts w:ascii="Times New Roman" w:hAnsi="Times New Roman" w:cs="Times New Roman"/>
+        </w:rPr>
+      </w:pPr>
+    </w:p>
+    <w:p>
+      <w:pPr>
+        <w:spacing w:line="360" w:lineRule="auto"/>
+        <w:ind w:firstLine="720"/>
+        <w:rPr>
+          <w:rFonts w:ascii="Times New Roman" w:hAnsi="Times New Roman" w:cs="Times New Roman"/>
+        </w:rPr>
+      </w:pPr>
+      <w:r>
+        <w:rPr>
+          <w:rFonts w:ascii="Times New Roman" w:hAnsi="Times New Roman" w:cs="Times New Roman"/>
+        </w:rPr>
+        <w:lastRenderedPageBreak/>
+        <w:t xml:space="preserve">The front-end design process began by formulating all the “activities” that a user would </w:t>
+      </w:r>
+      <w:r>
+        <w:rPr>
+          <w:rFonts w:ascii="Times New Roman" w:hAnsi="Times New Roman" w:cs="Times New Roman"/>
+        </w:rPr>
+        <w:t xml:space="preserve">do in this application. </w:t>
+      </w:r>
+      <w:r>
+        <w:rPr>
+          <w:rFonts w:ascii="Times New Roman" w:hAnsi="Times New Roman" w:cs="Times New Roman"/>
+        </w:rPr>
+        <w:t xml:space="preserve">The program </w:t>
+      </w:r>
+      <w:r>
+        <w:rPr>
+          <w:rFonts w:ascii="Times New Roman" w:hAnsi="Times New Roman" w:cs="Times New Roman"/>
+        </w:rPr>
+        <w:t>must</w:t>
+      </w:r>
+      <w:r>
+        <w:rPr>
+          <w:rFonts w:ascii="Times New Roman" w:hAnsi="Times New Roman" w:cs="Times New Roman"/>
+        </w:rPr>
+        <w:t xml:space="preserve"> allow the user to participate in specific pre-made training scenarios, or to freely practice specific</w:t>
+      </w:r>
+      <w:r>
+        <w:rPr>
+          <w:rFonts w:ascii="Times New Roman" w:hAnsi="Times New Roman" w:cs="Times New Roman"/>
+        </w:rPr>
+        <w:t xml:space="preserve"> HEMA</w:t>
+      </w:r>
+      <w:r>
+        <w:rPr>
+          <w:rFonts w:ascii="Times New Roman" w:hAnsi="Times New Roman" w:cs="Times New Roman"/>
+        </w:rPr>
+        <w:t xml:space="preserve"> combat movements.</w:t>
+      </w:r>
+      <w:r>
+        <w:rPr>
+          <w:rFonts w:ascii="Times New Roman" w:hAnsi="Times New Roman" w:cs="Times New Roman"/>
+        </w:rPr>
+        <w:t xml:space="preserve"> </w:t>
+      </w:r>
+      <w:r>
+        <w:rPr>
+          <w:rFonts w:ascii="Times New Roman" w:hAnsi="Times New Roman" w:cs="Times New Roman"/>
+        </w:rPr>
+        <w:t>The user interacts with the software through a custom wand-style movement input device, designed to mimic a training sword</w:t>
+      </w:r>
+      <w:r>
+        <w:rPr>
+          <w:rFonts w:ascii="Times New Roman" w:hAnsi="Times New Roman" w:cs="Times New Roman"/>
+        </w:rPr>
+        <w:t>, so one must be</w:t>
+      </w:r>
+      <w:r>
+        <w:rPr>
+          <w:rFonts w:ascii="Times New Roman" w:hAnsi="Times New Roman" w:cs="Times New Roman"/>
+        </w:rPr>
+        <w:t xml:space="preserve"> able to alter relevant system/controller settings</w:t>
+      </w:r>
+      <w:r>
+        <w:rPr>
+          <w:rFonts w:ascii="Times New Roman" w:hAnsi="Times New Roman" w:cs="Times New Roman"/>
+        </w:rPr>
+        <w:t>. Ideally, the user could</w:t>
+      </w:r>
+      <w:r>
+        <w:rPr>
+          <w:rFonts w:ascii="Times New Roman" w:hAnsi="Times New Roman" w:cs="Times New Roman"/>
+        </w:rPr>
+        <w:t xml:space="preserve"> customize </w:t>
+      </w:r>
+      <w:r>
+        <w:rPr>
+          <w:rFonts w:ascii="Times New Roman" w:hAnsi="Times New Roman" w:cs="Times New Roman"/>
+        </w:rPr>
+        <w:t xml:space="preserve">their </w:t>
+      </w:r>
+      <w:r>
+        <w:rPr>
+          <w:rFonts w:ascii="Times New Roman" w:hAnsi="Times New Roman" w:cs="Times New Roman"/>
+        </w:rPr>
+        <w:t>training sessions as well.</w:t>
+      </w:r>
+    </w:p>
+    <w:p>
+      <w:pPr>
+        <w:jc w:val="center"/>
+        <w:rPr>
+          <w:rFonts w:ascii="Times New Roman" w:hAnsi="Times New Roman" w:cs="Times New Roman"/>
+        </w:rPr>
+      </w:pPr>
+      <w:r>
+        <w:rPr>
+          <w:noProof/>
+          <w:lang w:eastAsia="en-CA"/>
+        </w:rPr>
+        <w:drawing>
+          <wp:inline distT="0" distB="0" distL="0" distR="0" wp14:anchorId="0121DEC5" wp14:editId="0B6BD9CD">
+            <wp:extent cx="4185298" cy="3409950"/>
+            <wp:effectExtent l="0" t="0" r="5715" b="0"/>
+            <wp:docPr id="1" name="Picture 1"/>
+            <wp:cNvGraphicFramePr>
+              <a:graphicFrameLocks xmlns:a="http://schemas.openxmlformats.org/drawingml/2006/main" noChangeAspect="1"/>
+            </wp:cNvGraphicFramePr>
+            <a:graphic xmlns:a="http://schemas.openxmlformats.org/drawingml/2006/main">
+              <a:graphicData uri="http://schemas.openxmlformats.org/drawingml/2006/picture">
+                <pic:pic xmlns:pic="http://schemas.openxmlformats.org/drawingml/2006/picture">
+                  <pic:nvPicPr>
+                    <pic:cNvPr id="1" name=""/>
+                    <pic:cNvPicPr/>
+                  </pic:nvPicPr>
+                  <pic:blipFill>
+                    <a:blip r:embed="rId5"/>
+                    <a:stretch>
+                      <a:fillRect/>
+                    </a:stretch>
+                  </pic:blipFill>
+                  <pic:spPr>
+                    <a:xfrm>
+                      <a:off x="0" y="0"/>
+                      <a:ext cx="4250271" cy="3462887"/>
+                    </a:xfrm>
+                    <a:prstGeom prst="rect">
+                      <a:avLst/>
+                    </a:prstGeom>
+                  </pic:spPr>
+                </pic:pic>
+              </a:graphicData>
+            </a:graphic>
+          </wp:inline>
+        </w:drawing>
+      </w:r>
+    </w:p>
+    <w:p>
+      <w:pPr>
+        <w:jc w:val="center"/>
+        <w:rPr>
+          <w:rFonts w:ascii="Times New Roman" w:hAnsi="Times New Roman" w:cs="Times New Roman"/>
+        </w:rPr>
+      </w:pPr>
+      <w:r>
+        <w:rPr>
+          <w:rFonts w:ascii="Times New Roman" w:hAnsi="Times New Roman" w:cs="Times New Roman"/>
+        </w:rPr>
+        <w:t>Figure 1: Application Use Case Diagram</w:t>
+      </w:r>
+    </w:p>
+    <w:p>
+      <w:pPr>
+        <w:jc w:val="center"/>
+        <w:rPr>
+          <w:rFonts w:ascii="Times New Roman" w:hAnsi="Times New Roman" w:cs="Times New Roman"/>
+        </w:rPr>
+      </w:pPr>
+    </w:p>
+    <w:p>
+      <w:pPr>
+        <w:rPr>
+          <w:rFonts w:ascii="Times New Roman" w:hAnsi="Times New Roman" w:cs="Times New Roman"/>
+        </w:rPr>
+      </w:pPr>
+      <w:r>
+        <w:rPr>
+          <w:rFonts w:ascii="Times New Roman" w:hAnsi="Times New Roman" w:cs="Times New Roman"/>
+        </w:rPr>
+        <w:t>Use Case Descriptions</w:t>
+      </w:r>
+    </w:p>
+    <w:p>
+      <w:pPr>
+        <w:rPr>
+          <w:rFonts w:ascii="Times New Roman" w:hAnsi="Times New Roman" w:cs="Times New Roman"/>
+        </w:rPr>
+      </w:pPr>
+    </w:p>
+    <w:p>
+      <w:pPr>
+        <w:spacing w:line="360" w:lineRule="auto"/>
+        <w:rPr>
+          <w:rFonts w:ascii="Times New Roman" w:hAnsi="Times New Roman" w:cs="Times New Roman"/>
+        </w:rPr>
+      </w:pPr>
+      <w:r>
+        <w:rPr>
+          <w:rFonts w:ascii="Times New Roman" w:hAnsi="Times New Roman" w:cs="Times New Roman"/>
+          <w:u w:val="single"/>
+        </w:rPr>
+        <w:t>Start Training Session</w:t>
+      </w:r>
+      <w:r>
+        <w:rPr>
+          <w:rFonts w:ascii="Times New Roman" w:hAnsi="Times New Roman" w:cs="Times New Roman"/>
+        </w:rPr>
+        <w:t>: User selects a training session to load, then proceeds through said training session using the Arduino Wand. This encapsulates the primary function of the system.</w:t>
+      </w:r>
+    </w:p>
+    <w:p>
+      <w:pPr>
+        <w:spacing w:line="360" w:lineRule="auto"/>
+        <w:rPr>
+          <w:rFonts w:ascii="Times New Roman" w:hAnsi="Times New Roman" w:cs="Times New Roman"/>
+        </w:rPr>
+      </w:pPr>
+      <w:r>
+        <w:rPr>
+          <w:rFonts w:ascii="Times New Roman" w:hAnsi="Times New Roman" w:cs="Times New Roman"/>
+          <w:u w:val="single"/>
+        </w:rPr>
+        <w:t>Select HEMA Movement Training</w:t>
+      </w:r>
+      <w:r>
+        <w:rPr>
+          <w:rFonts w:ascii="Times New Roman" w:hAnsi="Times New Roman" w:cs="Times New Roman"/>
+        </w:rPr>
+        <w:t xml:space="preserve">: Select a specific HEMA movement to practice, as opposed selecting an entire training session. </w:t>
+      </w:r>
+    </w:p>
+    <w:p>
+      <w:pPr>
+        <w:spacing w:line="360" w:lineRule="auto"/>
+        <w:rPr>
+          <w:rFonts w:ascii="Times New Roman" w:hAnsi="Times New Roman" w:cs="Times New Roman"/>
+        </w:rPr>
+      </w:pPr>
+      <w:r>
+        <w:rPr>
+          <w:rFonts w:ascii="Times New Roman" w:hAnsi="Times New Roman" w:cs="Times New Roman"/>
+          <w:u w:val="single"/>
+        </w:rPr>
+        <w:t>Edit Program Settings</w:t>
+      </w:r>
+      <w:r>
+        <w:rPr>
+          <w:rFonts w:ascii="Times New Roman" w:hAnsi="Times New Roman" w:cs="Times New Roman"/>
+        </w:rPr>
+        <w:t>: Screen allowing the user access to and privilege over alterable system options</w:t>
+      </w:r>
+    </w:p>
+    <w:p>
+      <w:pPr>
+        <w:spacing w:line="360" w:lineRule="auto"/>
+        <w:rPr>
+          <w:rFonts w:ascii="Times New Roman" w:hAnsi="Times New Roman" w:cs="Times New Roman"/>
+        </w:rPr>
+      </w:pPr>
+      <w:r>
+        <w:rPr>
+          <w:rFonts w:ascii="Times New Roman" w:hAnsi="Times New Roman" w:cs="Times New Roman"/>
+          <w:u w:val="single"/>
+        </w:rPr>
+        <w:t>Edit Controller Settings</w:t>
+      </w:r>
+      <w:r>
+        <w:rPr>
+          <w:rFonts w:ascii="Times New Roman" w:hAnsi="Times New Roman" w:cs="Times New Roman"/>
+        </w:rPr>
+        <w:t>: Access to any Arduino Wand settings exposed to the user.</w:t>
+      </w:r>
+    </w:p>
+    <w:p>
+      <w:pPr>
+        <w:spacing w:line="360" w:lineRule="auto"/>
+        <w:rPr>
+          <w:rFonts w:ascii="Times New Roman" w:hAnsi="Times New Roman" w:cs="Times New Roman"/>
+        </w:rPr>
+      </w:pPr>
+      <w:r>
+        <w:rPr>
+          <w:rFonts w:ascii="Times New Roman" w:hAnsi="Times New Roman" w:cs="Times New Roman"/>
+          <w:u w:val="single"/>
+        </w:rPr>
+        <w:t>Edit Render Settings</w:t>
+      </w:r>
+      <w:r>
+        <w:rPr>
+          <w:rFonts w:ascii="Times New Roman" w:hAnsi="Times New Roman" w:cs="Times New Roman"/>
+        </w:rPr>
+        <w:t xml:space="preserve">: Access to any Unity or program-specific render settings. </w:t>
+      </w:r>
+    </w:p>
+    <w:p>
+      <w:pPr>
+        <w:spacing w:line="360" w:lineRule="auto"/>
+        <w:rPr>
+          <w:rFonts w:ascii="Times New Roman" w:hAnsi="Times New Roman" w:cs="Times New Roman"/>
+        </w:rPr>
+      </w:pPr>
+      <w:r>
+        <w:rPr>
+          <w:rFonts w:ascii="Times New Roman" w:hAnsi="Times New Roman" w:cs="Times New Roman"/>
+          <w:u w:val="single"/>
+        </w:rPr>
+        <w:lastRenderedPageBreak/>
+        <w:t>Edit Training Session</w:t>
+      </w:r>
+      <w:r>
+        <w:rPr>
+          <w:rFonts w:ascii="Times New Roman" w:hAnsi="Times New Roman" w:cs="Times New Roman"/>
+        </w:rPr>
+        <w:t>: Allows user to customize which movements will appear in their training session and in what order, as well as any other session specific settings.</w:t>
+      </w:r>
+    </w:p>
+    <w:p>
+      <w:pPr>
+        <w:spacing w:line="360" w:lineRule="auto"/>
+        <w:rPr>
+          <w:rFonts w:ascii="Times New Roman" w:hAnsi="Times New Roman" w:cs="Times New Roman"/>
+        </w:rPr>
+      </w:pPr>
+      <w:r>
+        <w:rPr>
+          <w:rFonts w:ascii="Times New Roman" w:hAnsi="Times New Roman" w:cs="Times New Roman"/>
+          <w:u w:val="single"/>
+        </w:rPr>
+        <w:t>Create Training Session</w:t>
+      </w:r>
+      <w:r>
+        <w:rPr>
+          <w:rFonts w:ascii="Times New Roman" w:hAnsi="Times New Roman" w:cs="Times New Roman"/>
+        </w:rPr>
+        <w:t>: Extending the “Edit Training Session” use case with the necessary training session creation tools. Only necessary on creation of a new training session.</w:t>
+      </w:r>
+    </w:p>
+    <w:p>
+      <w:pPr>
+        <w:spacing w:line="360" w:lineRule="auto"/>
+        <w:rPr>
+          <w:rFonts w:ascii="Times New Roman" w:hAnsi="Times New Roman" w:cs="Times New Roman"/>
+        </w:rPr>
+      </w:pPr>
+    </w:p>
+    <w:p>
+      <w:pPr>
+        <w:spacing w:line="360" w:lineRule="auto"/>
+        <w:ind w:firstLine="720"/>
+        <w:rPr>
+          <w:rFonts w:ascii="Times New Roman" w:hAnsi="Times New Roman" w:cs="Times New Roman"/>
+        </w:rPr>
+      </w:pPr>
+      <w:r>
+        <w:rPr>
+          <w:rFonts w:ascii="Times New Roman" w:hAnsi="Times New Roman" w:cs="Times New Roman"/>
+        </w:rPr>
+        <w:t xml:space="preserve">From this diagram, one can derive several different system objects: </w:t>
+      </w:r>
+      <w:r>
+        <w:rPr>
+          <w:rFonts w:ascii="Times New Roman" w:hAnsi="Times New Roman" w:cs="Times New Roman"/>
+        </w:rPr>
+        <w:t>a “training session”, a “HEMA movement”, and the Arduino</w:t>
+      </w:r>
+      <w:r>
+        <w:rPr>
+          <w:rFonts w:ascii="Times New Roman" w:hAnsi="Times New Roman" w:cs="Times New Roman"/>
+        </w:rPr>
+        <w:t xml:space="preserve"> Wand, and by extension it’s 3d </w:t>
+      </w:r>
+      <w:r>
+        <w:rPr>
+          <w:rFonts w:ascii="Times New Roman" w:hAnsi="Times New Roman" w:cs="Times New Roman"/>
+        </w:rPr>
+        <w:t>avatar</w:t>
+      </w:r>
+      <w:r>
+        <w:rPr>
+          <w:rFonts w:ascii="Times New Roman" w:hAnsi="Times New Roman" w:cs="Times New Roman"/>
+        </w:rPr>
+        <w:t>.</w:t>
+      </w:r>
+      <w:r>
+        <w:t xml:space="preserve"> </w:t>
+      </w:r>
+      <w:r>
+        <w:rPr>
+          <w:rFonts w:ascii="Times New Roman" w:hAnsi="Times New Roman" w:cs="Times New Roman"/>
+        </w:rPr>
+        <w:t>The use cases</w:t>
+      </w:r>
+      <w:r>
+        <w:rPr>
+          <w:rFonts w:ascii="Times New Roman" w:hAnsi="Times New Roman" w:cs="Times New Roman"/>
+        </w:rPr>
+        <w:t xml:space="preserve"> also indicate </w:t>
+      </w:r>
+      <w:r>
+        <w:rPr>
+          <w:rFonts w:ascii="Times New Roman" w:hAnsi="Times New Roman" w:cs="Times New Roman"/>
+        </w:rPr>
+        <w:t xml:space="preserve">a need for </w:t>
+      </w:r>
+      <w:r>
+        <w:rPr>
+          <w:rFonts w:ascii="Times New Roman" w:hAnsi="Times New Roman" w:cs="Times New Roman"/>
+        </w:rPr>
+        <w:t>different user interfaces: for training, for editing system/controller settings, for editing, and presumable a “main menu” to tie them all together.</w:t>
+      </w:r>
+      <w:r>
+        <w:rPr>
+          <w:rFonts w:ascii="Times New Roman" w:hAnsi="Times New Roman" w:cs="Times New Roman"/>
+        </w:rPr>
+        <w:t xml:space="preserve"> </w:t>
+      </w:r>
+      <w:r>
+        <w:rPr>
+          <w:rFonts w:ascii="Times New Roman" w:hAnsi="Times New Roman" w:cs="Times New Roman"/>
+        </w:rPr>
+        <w:t xml:space="preserve">Finally, the system will need some internal mechanism to represent player inputs, since HEMA has specific acceptable “forms” similar to other martial arts like karate. Pulling all this </w:t>
+      </w:r>
+      <w:r>
+        <w:rPr>
+          <w:rFonts w:ascii="Times New Roman" w:hAnsi="Times New Roman" w:cs="Times New Roman"/>
+        </w:rPr>
+        <w:t>information</w:t>
+      </w:r>
+      <w:r>
+        <w:rPr>
+          <w:rFonts w:ascii="Times New Roman" w:hAnsi="Times New Roman" w:cs="Times New Roman"/>
+        </w:rPr>
+        <w:t xml:space="preserve"> together, </w:t>
+      </w:r>
+      <w:r>
+        <w:rPr>
+          <w:rFonts w:ascii="Times New Roman" w:hAnsi="Times New Roman" w:cs="Times New Roman"/>
+        </w:rPr>
+        <w:t>the</w:t>
+      </w:r>
+      <w:r>
+        <w:rPr>
+          <w:rFonts w:ascii="Times New Roman" w:hAnsi="Times New Roman" w:cs="Times New Roman"/>
+        </w:rPr>
+        <w:t xml:space="preserve"> initial class diagram</w:t>
+      </w:r>
+      <w:r>
+        <w:rPr>
+          <w:rFonts w:ascii="Times New Roman" w:hAnsi="Times New Roman" w:cs="Times New Roman"/>
+        </w:rPr>
+        <w:t xml:space="preserve"> is derived.</w:t>
+      </w:r>
+    </w:p>
+    <w:p>
+      <w:pPr>
+        <w:spacing w:line="360" w:lineRule="auto"/>
+        <w:rPr>
+          <w:rFonts w:ascii="Times New Roman" w:hAnsi="Times New Roman" w:cs="Times New Roman"/>
+        </w:rPr>
+      </w:pPr>
+    </w:p>
+    <w:p>
+      <w:pPr>
+        <w:spacing w:line="360" w:lineRule="auto"/>
+        <w:jc w:val="center"/>
+        <w:rPr>
+          <w:rFonts w:ascii="Times New Roman" w:hAnsi="Times New Roman" w:cs="Times New Roman"/>
+        </w:rPr>
+      </w:pPr>
+      <w:r>
+        <w:rPr>
+          <w:rFonts w:ascii="Times New Roman" w:hAnsi="Times New Roman" w:cs="Times New Roman"/>
+          <w:noProof/>
+          <w:lang w:eastAsia="en-CA"/>
+        </w:rPr>
+        <w:lastRenderedPageBreak/>
+        <w:drawing>
+          <wp:inline distT="0" distB="0" distL="0" distR="0" wp14:anchorId="262BED4E" wp14:editId="0FE74429">
+            <wp:extent cx="4991100" cy="6169021"/>
+            <wp:effectExtent l="0" t="0" r="0" b="3810"/>
+            <wp:docPr id="3" name="Picture 3"/>
+            <wp:cNvGraphicFramePr>
+              <a:graphicFrameLocks xmlns:a="http://schemas.openxmlformats.org/drawingml/2006/main" noChangeAspect="1"/>
+            </wp:cNvGraphicFramePr>
+            <a:graphic xmlns:a="http://schemas.openxmlformats.org/drawingml/2006/main">
+              <a:graphicData uri="http://schemas.openxmlformats.org/drawingml/2006/picture">
+                <pic:pic xmlns:pic="http://schemas.openxmlformats.org/drawingml/2006/picture">
+                  <pic:nvPicPr>
+                    <pic:cNvPr id="3" name="High Level Class Diagram (1).jpg"/>
+                    <pic:cNvPicPr/>
+                  </pic:nvPicPr>
+                  <pic:blipFill>
+                    <a:blip r:embed="rId6">
+                      <a:extLst>
+                        <a:ext uri="{28A0092B-C50C-407E-A947-70E740481C1C}">
+                          <a14:useLocalDpi xmlns:a14="http://schemas.microsoft.com/office/drawing/2010/main" val="0"/>
+                        </a:ext>
+                      </a:extLst>
+                    </a:blip>
+                    <a:stretch>
+                      <a:fillRect/>
+                    </a:stretch>
+                  </pic:blipFill>
+                  <pic:spPr>
+                    <a:xfrm>
+                      <a:off x="0" y="0"/>
+                      <a:ext cx="4995056" cy="6173911"/>
+                    </a:xfrm>
+                    <a:prstGeom prst="rect">
+                      <a:avLst/>
+                    </a:prstGeom>
+                  </pic:spPr>
+                </pic:pic>
+              </a:graphicData>
+            </a:graphic>
+          </wp:inline>
+        </w:drawing>
+      </w:r>
+    </w:p>
+    <w:p>
+      <w:pPr>
+        <w:spacing w:after="120" w:line="360" w:lineRule="auto"/>
+        <w:jc w:val="center"/>
+        <w:rPr>
+          <w:rFonts w:ascii="Times New Roman" w:hAnsi="Times New Roman" w:cs="Times New Roman"/>
+        </w:rPr>
+      </w:pPr>
+      <w:r>
+        <w:rPr>
+          <w:rFonts w:ascii="Times New Roman" w:hAnsi="Times New Roman" w:cs="Times New Roman"/>
+        </w:rPr>
+        <w:t>Figure 2: High Level Class Diagram</w:t>
+      </w:r>
+    </w:p>
+    <w:p>
+      <w:pPr>
+        <w:spacing w:after="120" w:line="360" w:lineRule="auto"/>
+        <w:rPr>
+          <w:rFonts w:ascii="Times New Roman" w:hAnsi="Times New Roman" w:cs="Times New Roman"/>
+        </w:rPr>
+      </w:pPr>
+      <w:r>
+        <w:rPr>
+          <w:rFonts w:ascii="Times New Roman" w:hAnsi="Times New Roman" w:cs="Times New Roman"/>
+        </w:rPr>
+        <w:t>Class Descriptions</w:t>
+      </w:r>
+    </w:p>
+    <w:p>
+      <w:pPr>
+        <w:spacing w:after="120" w:line="360" w:lineRule="auto"/>
+        <w:rPr>
+          <w:rFonts w:ascii="Times New Roman" w:hAnsi="Times New Roman" w:cs="Times New Roman"/>
+        </w:rPr>
+      </w:pPr>
+      <w:proofErr w:type="spellStart"/>
+      <w:r>
+        <w:rPr>
+          <w:rFonts w:ascii="Times New Roman" w:hAnsi="Times New Roman" w:cs="Times New Roman"/>
+          <w:u w:val="single"/>
+        </w:rPr>
+        <w:t>UnityScene</w:t>
+      </w:r>
+      <w:proofErr w:type="spellEnd"/>
+      <w:r>
+        <w:rPr>
+          <w:rFonts w:ascii="Times New Roman" w:hAnsi="Times New Roman" w:cs="Times New Roman"/>
+        </w:rPr>
+        <w:t>: Unity has an internal structure called a “scene”, which is a method of encapsulating individual “screens” of your program. It will be used as the foundation for each of our views.</w:t>
+      </w:r>
+    </w:p>
+    <w:p>
+      <w:pPr>
+        <w:spacing w:after="120" w:line="360" w:lineRule="auto"/>
+        <w:rPr>
+          <w:rFonts w:ascii="Times New Roman" w:hAnsi="Times New Roman" w:cs="Times New Roman"/>
+        </w:rPr>
+      </w:pPr>
+      <w:proofErr w:type="spellStart"/>
+      <w:r>
+        <w:rPr>
+          <w:rFonts w:ascii="Times New Roman" w:hAnsi="Times New Roman" w:cs="Times New Roman"/>
+          <w:u w:val="single"/>
+        </w:rPr>
+        <w:t>MainMenu</w:t>
+      </w:r>
+      <w:proofErr w:type="spellEnd"/>
+      <w:r>
+        <w:rPr>
+          <w:rFonts w:ascii="Times New Roman" w:hAnsi="Times New Roman" w:cs="Times New Roman"/>
+        </w:rPr>
+        <w:t xml:space="preserve">: The start-up view, supplies user access to all the other views. </w:t>
+      </w:r>
+    </w:p>
+    <w:p>
+      <w:pPr>
+        <w:spacing w:after="120" w:line="360" w:lineRule="auto"/>
+        <w:rPr>
+          <w:rFonts w:ascii="Times New Roman" w:hAnsi="Times New Roman" w:cs="Times New Roman"/>
+        </w:rPr>
+      </w:pPr>
+      <w:r>
+        <w:rPr>
+          <w:rFonts w:ascii="Times New Roman" w:hAnsi="Times New Roman" w:cs="Times New Roman"/>
+        </w:rPr>
+        <w:lastRenderedPageBreak/>
+        <w:t>Options: A view wherein the user can alter all available program settings.</w:t>
+      </w:r>
+    </w:p>
+    <w:p>
+      <w:pPr>
+        <w:spacing w:after="120" w:line="360" w:lineRule="auto"/>
+        <w:rPr>
+          <w:rFonts w:ascii="Times New Roman" w:hAnsi="Times New Roman" w:cs="Times New Roman"/>
+        </w:rPr>
+      </w:pPr>
+      <w:proofErr w:type="spellStart"/>
+      <w:r>
+        <w:rPr>
+          <w:rFonts w:ascii="Times New Roman" w:hAnsi="Times New Roman" w:cs="Times New Roman"/>
+          <w:u w:val="single"/>
+        </w:rPr>
+        <w:t>ScenarioEditing</w:t>
+      </w:r>
+      <w:proofErr w:type="spellEnd"/>
+      <w:r>
+        <w:rPr>
+          <w:rFonts w:ascii="Times New Roman" w:hAnsi="Times New Roman" w:cs="Times New Roman"/>
+        </w:rPr>
+        <w:t xml:space="preserve">: Opens a </w:t>
+      </w:r>
+      <w:proofErr w:type="spellStart"/>
+      <w:r>
+        <w:rPr>
+          <w:rFonts w:ascii="Times New Roman" w:hAnsi="Times New Roman" w:cs="Times New Roman"/>
+        </w:rPr>
+        <w:t>TrainingScenario</w:t>
+      </w:r>
+      <w:proofErr w:type="spellEnd"/>
+      <w:r>
+        <w:rPr>
+          <w:rFonts w:ascii="Times New Roman" w:hAnsi="Times New Roman" w:cs="Times New Roman"/>
+        </w:rPr>
+        <w:t xml:space="preserve"> in edit mode, allowing for the injection and removal of HEMA movements from said scenario.</w:t>
+      </w:r>
+    </w:p>
+    <w:p>
+      <w:pPr>
+        <w:spacing w:after="120" w:line="360" w:lineRule="auto"/>
+        <w:rPr>
+          <w:rFonts w:ascii="Times New Roman" w:hAnsi="Times New Roman" w:cs="Times New Roman"/>
+        </w:rPr>
+      </w:pPr>
+      <w:proofErr w:type="spellStart"/>
+      <w:r>
+        <w:rPr>
+          <w:rFonts w:ascii="Times New Roman" w:hAnsi="Times New Roman" w:cs="Times New Roman"/>
+          <w:u w:val="single"/>
+        </w:rPr>
+        <w:t>TrainingScenario</w:t>
+      </w:r>
+      <w:proofErr w:type="spellEnd"/>
+      <w:r>
+        <w:rPr>
+          <w:rFonts w:ascii="Times New Roman" w:hAnsi="Times New Roman" w:cs="Times New Roman"/>
+        </w:rPr>
+        <w:t xml:space="preserve">: The view through which an available training session can be loaded and used. </w:t>
+      </w:r>
+    </w:p>
+    <w:p>
+      <w:pPr>
+        <w:spacing w:after="120" w:line="360" w:lineRule="auto"/>
+        <w:rPr>
+          <w:rFonts w:ascii="Times New Roman" w:hAnsi="Times New Roman" w:cs="Times New Roman"/>
+        </w:rPr>
+      </w:pPr>
+      <w:proofErr w:type="spellStart"/>
+      <w:r>
+        <w:rPr>
+          <w:rFonts w:ascii="Times New Roman" w:hAnsi="Times New Roman" w:cs="Times New Roman"/>
+          <w:u w:val="single"/>
+        </w:rPr>
+        <w:t>MovesetCollection</w:t>
+      </w:r>
+      <w:proofErr w:type="spellEnd"/>
+      <w:r>
+        <w:rPr>
+          <w:rFonts w:ascii="Times New Roman" w:hAnsi="Times New Roman" w:cs="Times New Roman"/>
+        </w:rPr>
+        <w:t xml:space="preserve">: An ordered collection of </w:t>
+      </w:r>
+      <w:proofErr w:type="spellStart"/>
+      <w:r>
+        <w:rPr>
+          <w:rFonts w:ascii="Times New Roman" w:hAnsi="Times New Roman" w:cs="Times New Roman"/>
+        </w:rPr>
+        <w:t>Movesets</w:t>
+      </w:r>
+      <w:proofErr w:type="spellEnd"/>
+      <w:r>
+        <w:rPr>
+          <w:rFonts w:ascii="Times New Roman" w:hAnsi="Times New Roman" w:cs="Times New Roman"/>
+        </w:rPr>
+        <w:t xml:space="preserve"> that combiner to describe a training session. </w:t>
+      </w:r>
+    </w:p>
+    <w:p>
+      <w:pPr>
+        <w:spacing w:after="120" w:line="360" w:lineRule="auto"/>
+        <w:rPr>
+          <w:rFonts w:ascii="Times New Roman" w:hAnsi="Times New Roman" w:cs="Times New Roman"/>
+        </w:rPr>
+      </w:pPr>
+      <w:proofErr w:type="spellStart"/>
+      <w:r>
+        <w:rPr>
+          <w:rFonts w:ascii="Times New Roman" w:hAnsi="Times New Roman" w:cs="Times New Roman"/>
+          <w:u w:val="single"/>
+        </w:rPr>
+        <w:t>Moveset</w:t>
+      </w:r>
+      <w:proofErr w:type="spellEnd"/>
+      <w:r>
+        <w:rPr>
+          <w:rFonts w:ascii="Times New Roman" w:hAnsi="Times New Roman" w:cs="Times New Roman"/>
+        </w:rPr>
+        <w:t xml:space="preserve">: An ordered collection of Movements that describes a particular, valid HEMA move. </w:t>
+      </w:r>
+    </w:p>
+    <w:p>
+      <w:pPr>
+        <w:spacing w:after="120" w:line="360" w:lineRule="auto"/>
+        <w:rPr>
+          <w:rFonts w:ascii="Times New Roman" w:hAnsi="Times New Roman" w:cs="Times New Roman"/>
+        </w:rPr>
+      </w:pPr>
+      <w:r>
+        <w:rPr>
+          <w:rFonts w:ascii="Times New Roman" w:hAnsi="Times New Roman" w:cs="Times New Roman"/>
+          <w:u w:val="single"/>
+        </w:rPr>
+        <w:t>Movement</w:t>
+      </w:r>
+      <w:r>
+        <w:rPr>
+          <w:rFonts w:ascii="Times New Roman" w:hAnsi="Times New Roman" w:cs="Times New Roman"/>
+        </w:rPr>
+        <w:t xml:space="preserve">: Data representing a specific, indivisible movement, used as a building block by </w:t>
+      </w:r>
+      <w:proofErr w:type="spellStart"/>
+      <w:r>
+        <w:rPr>
+          <w:rFonts w:ascii="Times New Roman" w:hAnsi="Times New Roman" w:cs="Times New Roman"/>
+        </w:rPr>
+        <w:t>Moveset</w:t>
+      </w:r>
+      <w:proofErr w:type="spellEnd"/>
+      <w:r>
+        <w:rPr>
+          <w:rFonts w:ascii="Times New Roman" w:hAnsi="Times New Roman" w:cs="Times New Roman"/>
+        </w:rPr>
+        <w:t>.</w:t>
+      </w:r>
+    </w:p>
+    <w:p>
+      <w:pPr>
+        <w:spacing w:after="120" w:line="360" w:lineRule="auto"/>
+        <w:rPr>
+          <w:rFonts w:ascii="Times New Roman" w:hAnsi="Times New Roman" w:cs="Times New Roman"/>
+        </w:rPr>
+      </w:pPr>
+      <w:proofErr w:type="spellStart"/>
+      <w:r>
+        <w:rPr>
+          <w:rFonts w:ascii="Times New Roman" w:hAnsi="Times New Roman" w:cs="Times New Roman"/>
+          <w:u w:val="single"/>
+        </w:rPr>
+        <w:t>HEMARecognizer</w:t>
+      </w:r>
+      <w:proofErr w:type="spellEnd"/>
+      <w:r>
+        <w:rPr>
+          <w:rFonts w:ascii="Times New Roman" w:hAnsi="Times New Roman" w:cs="Times New Roman"/>
+        </w:rPr>
+        <w:t xml:space="preserve">: A processing unit capable of interpreting player movement and determining HEMA validity based on its collection of validated </w:t>
+      </w:r>
+      <w:proofErr w:type="spellStart"/>
+      <w:r>
+        <w:rPr>
+          <w:rFonts w:ascii="Times New Roman" w:hAnsi="Times New Roman" w:cs="Times New Roman"/>
+        </w:rPr>
+        <w:t>Movesets</w:t>
+      </w:r>
+      <w:proofErr w:type="spellEnd"/>
+      <w:r>
+        <w:rPr>
+          <w:rFonts w:ascii="Times New Roman" w:hAnsi="Times New Roman" w:cs="Times New Roman"/>
+        </w:rPr>
+        <w:t>.</w:t>
+      </w:r>
+    </w:p>
+    <w:p>
+      <w:pPr>
+        <w:spacing w:after="120" w:line="360" w:lineRule="auto"/>
+        <w:rPr>
+          <w:rFonts w:ascii="Times New Roman" w:hAnsi="Times New Roman" w:cs="Times New Roman"/>
+        </w:rPr>
+      </w:pPr>
+      <w:r>
+        <w:rPr>
+          <w:rFonts w:ascii="Times New Roman" w:hAnsi="Times New Roman" w:cs="Times New Roman"/>
+          <w:u w:val="single"/>
+        </w:rPr>
+        <w:t>Sword</w:t>
+      </w:r>
+      <w:r>
+        <w:rPr>
+          <w:rFonts w:ascii="Times New Roman" w:hAnsi="Times New Roman" w:cs="Times New Roman"/>
+        </w:rPr>
+        <w:t>: An object describing all common functionality between the player-controlled sword and opponent-controlled swords.</w:t>
+      </w:r>
+    </w:p>
+    <w:p>
+      <w:pPr>
+        <w:spacing w:after="120" w:line="360" w:lineRule="auto"/>
+        <w:rPr>
+          <w:rFonts w:ascii="Times New Roman" w:hAnsi="Times New Roman" w:cs="Times New Roman"/>
+        </w:rPr>
+      </w:pPr>
+      <w:proofErr w:type="spellStart"/>
+      <w:r>
+        <w:rPr>
+          <w:rFonts w:ascii="Times New Roman" w:hAnsi="Times New Roman" w:cs="Times New Roman"/>
+          <w:u w:val="single"/>
+        </w:rPr>
+        <w:t>PlayerSword</w:t>
+      </w:r>
+      <w:proofErr w:type="spellEnd"/>
+      <w:r>
+        <w:rPr>
+          <w:rFonts w:ascii="Times New Roman" w:hAnsi="Times New Roman" w:cs="Times New Roman"/>
+        </w:rPr>
+        <w:t xml:space="preserve">: An extension of Sword, specific to the Player avatar, controlled by the </w:t>
+      </w:r>
+      <w:proofErr w:type="spellStart"/>
+      <w:r>
+        <w:rPr>
+          <w:rFonts w:ascii="Times New Roman" w:hAnsi="Times New Roman" w:cs="Times New Roman"/>
+        </w:rPr>
+        <w:t>PlayerController</w:t>
+      </w:r>
+      <w:proofErr w:type="spellEnd"/>
+      <w:r>
+        <w:rPr>
+          <w:rFonts w:ascii="Times New Roman" w:hAnsi="Times New Roman" w:cs="Times New Roman"/>
+        </w:rPr>
+        <w:t>.</w:t>
+      </w:r>
+    </w:p>
+    <w:p>
+      <w:pPr>
+        <w:spacing w:after="120" w:line="360" w:lineRule="auto"/>
+        <w:rPr>
+          <w:rFonts w:ascii="Times New Roman" w:hAnsi="Times New Roman" w:cs="Times New Roman"/>
+        </w:rPr>
+      </w:pPr>
+      <w:proofErr w:type="spellStart"/>
+      <w:r>
+        <w:rPr>
+          <w:rFonts w:ascii="Times New Roman" w:hAnsi="Times New Roman" w:cs="Times New Roman"/>
+          <w:u w:val="single"/>
+        </w:rPr>
+        <w:t>DummySword</w:t>
+      </w:r>
+      <w:proofErr w:type="spellEnd"/>
+      <w:r>
+        <w:rPr>
+          <w:rFonts w:ascii="Times New Roman" w:hAnsi="Times New Roman" w:cs="Times New Roman"/>
+        </w:rPr>
+        <w:t xml:space="preserve">: An extension of Sword, specific to non-player avatars, controlled by an </w:t>
+      </w:r>
+      <w:proofErr w:type="spellStart"/>
+      <w:r>
+        <w:rPr>
+          <w:rFonts w:ascii="Times New Roman" w:hAnsi="Times New Roman" w:cs="Times New Roman"/>
+        </w:rPr>
+        <w:t>OpponentController</w:t>
+      </w:r>
+      <w:proofErr w:type="spellEnd"/>
+      <w:r>
+        <w:rPr>
+          <w:rFonts w:ascii="Times New Roman" w:hAnsi="Times New Roman" w:cs="Times New Roman"/>
+        </w:rPr>
+        <w:t>.</w:t>
+      </w:r>
+    </w:p>
+    <w:p>
+      <w:pPr>
+        <w:spacing w:after="120" w:line="360" w:lineRule="auto"/>
+        <w:rPr>
+          <w:rFonts w:ascii="Times New Roman" w:hAnsi="Times New Roman" w:cs="Times New Roman"/>
+        </w:rPr>
+      </w:pPr>
+      <w:proofErr w:type="spellStart"/>
+      <w:r>
+        <w:rPr>
+          <w:rFonts w:ascii="Times New Roman" w:hAnsi="Times New Roman" w:cs="Times New Roman"/>
+          <w:u w:val="single"/>
+        </w:rPr>
+        <w:t>WandInputInterface</w:t>
+      </w:r>
+      <w:proofErr w:type="spellEnd"/>
+      <w:r>
+        <w:rPr>
+          <w:rFonts w:ascii="Times New Roman" w:hAnsi="Times New Roman" w:cs="Times New Roman"/>
+        </w:rPr>
+        <w:t>: The interface between the Arduino Wand and Unity, responsible for processing of raw input and conversion to forms usable by the Unity program.</w:t>
+      </w:r>
+    </w:p>
+    <w:p>
+      <w:pPr>
+        <w:spacing w:after="120" w:line="360" w:lineRule="auto"/>
+        <w:rPr>
+          <w:rFonts w:ascii="Times New Roman" w:hAnsi="Times New Roman" w:cs="Times New Roman"/>
+        </w:rPr>
+      </w:pPr>
+      <w:proofErr w:type="spellStart"/>
+      <w:r>
+        <w:rPr>
+          <w:rFonts w:ascii="Times New Roman" w:hAnsi="Times New Roman" w:cs="Times New Roman"/>
+          <w:u w:val="single"/>
+        </w:rPr>
+        <w:t>SystemController</w:t>
+      </w:r>
+      <w:proofErr w:type="spellEnd"/>
+      <w:r>
+        <w:rPr>
+          <w:rFonts w:ascii="Times New Roman" w:hAnsi="Times New Roman" w:cs="Times New Roman"/>
+        </w:rPr>
+        <w:t xml:space="preserve">: The main program controller, responsible for handling all user input, and passing along necessary input to the </w:t>
+      </w:r>
+      <w:proofErr w:type="spellStart"/>
+      <w:r>
+        <w:rPr>
+          <w:rFonts w:ascii="Times New Roman" w:hAnsi="Times New Roman" w:cs="Times New Roman"/>
+        </w:rPr>
+        <w:t>HEMAFighterControllers</w:t>
+      </w:r>
+      <w:proofErr w:type="spellEnd"/>
+      <w:r>
+        <w:rPr>
+          <w:rFonts w:ascii="Times New Roman" w:hAnsi="Times New Roman" w:cs="Times New Roman"/>
+        </w:rPr>
+        <w:t>.</w:t>
+      </w:r>
+    </w:p>
+    <w:p>
+      <w:pPr>
+        <w:spacing w:after="120" w:line="360" w:lineRule="auto"/>
+        <w:rPr>
+          <w:rFonts w:ascii="Times New Roman" w:hAnsi="Times New Roman" w:cs="Times New Roman"/>
+        </w:rPr>
+      </w:pPr>
+      <w:proofErr w:type="spellStart"/>
+      <w:r>
+        <w:rPr>
+          <w:rFonts w:ascii="Times New Roman" w:hAnsi="Times New Roman" w:cs="Times New Roman"/>
+          <w:u w:val="single"/>
+        </w:rPr>
+        <w:t>HEMAFighterController</w:t>
+      </w:r>
+      <w:proofErr w:type="spellEnd"/>
+      <w:r>
+        <w:rPr>
+          <w:rFonts w:ascii="Times New Roman" w:hAnsi="Times New Roman" w:cs="Times New Roman"/>
+        </w:rPr>
+        <w:t xml:space="preserve">: An abstract controller that encapsulates all functionality common between </w:t>
+      </w:r>
+      <w:proofErr w:type="spellStart"/>
+      <w:r>
+        <w:rPr>
+          <w:rFonts w:ascii="Times New Roman" w:hAnsi="Times New Roman" w:cs="Times New Roman"/>
+        </w:rPr>
+        <w:t>PlayerController</w:t>
+      </w:r>
+      <w:proofErr w:type="spellEnd"/>
+      <w:r>
+        <w:rPr>
+          <w:rFonts w:ascii="Times New Roman" w:hAnsi="Times New Roman" w:cs="Times New Roman"/>
+        </w:rPr>
+        <w:t xml:space="preserve"> and </w:t>
+      </w:r>
+      <w:proofErr w:type="spellStart"/>
+      <w:r>
+        <w:rPr>
+          <w:rFonts w:ascii="Times New Roman" w:hAnsi="Times New Roman" w:cs="Times New Roman"/>
+        </w:rPr>
+        <w:t>OpponentController</w:t>
+      </w:r>
+      <w:proofErr w:type="spellEnd"/>
+      <w:r>
+        <w:rPr>
+          <w:rFonts w:ascii="Times New Roman" w:hAnsi="Times New Roman" w:cs="Times New Roman"/>
+        </w:rPr>
+        <w:t>.</w:t>
+      </w:r>
+    </w:p>
+    <w:p>
+      <w:pPr>
+        <w:spacing w:after="120" w:line="360" w:lineRule="auto"/>
+        <w:rPr>
+          <w:rFonts w:ascii="Times New Roman" w:hAnsi="Times New Roman" w:cs="Times New Roman"/>
+        </w:rPr>
+      </w:pPr>
+      <w:proofErr w:type="spellStart"/>
+      <w:r>
+        <w:rPr>
+          <w:rFonts w:ascii="Times New Roman" w:hAnsi="Times New Roman" w:cs="Times New Roman"/>
+        </w:rPr>
+        <w:t>PlayerController</w:t>
+      </w:r>
+      <w:proofErr w:type="spellEnd"/>
+      <w:r>
+        <w:rPr>
+          <w:rFonts w:ascii="Times New Roman" w:hAnsi="Times New Roman" w:cs="Times New Roman"/>
+        </w:rPr>
+        <w:t xml:space="preserve">: The player avatar controller. Accepts input from the system controller and forwards the necessary information to the </w:t>
+      </w:r>
+      <w:proofErr w:type="spellStart"/>
+      <w:r>
+        <w:rPr>
+          <w:rFonts w:ascii="Times New Roman" w:hAnsi="Times New Roman" w:cs="Times New Roman"/>
+        </w:rPr>
+        <w:t>HEMARecognizer</w:t>
+      </w:r>
+      <w:proofErr w:type="spellEnd"/>
+      <w:r>
+        <w:rPr>
+          <w:rFonts w:ascii="Times New Roman" w:hAnsi="Times New Roman" w:cs="Times New Roman"/>
+        </w:rPr>
+        <w:t>.</w:t>
+      </w:r>
+    </w:p>
+    <w:p>
+      <w:pPr>
+        <w:spacing w:after="120" w:line="360" w:lineRule="auto"/>
+        <w:rPr>
+          <w:rFonts w:ascii="Times New Roman" w:hAnsi="Times New Roman" w:cs="Times New Roman"/>
+        </w:rPr>
+      </w:pPr>
+      <w:proofErr w:type="spellStart"/>
+      <w:r>
+        <w:rPr>
+          <w:rFonts w:ascii="Times New Roman" w:hAnsi="Times New Roman" w:cs="Times New Roman"/>
+          <w:u w:val="single"/>
+        </w:rPr>
+        <w:lastRenderedPageBreak/>
+        <w:t>OpponentController</w:t>
+      </w:r>
+      <w:proofErr w:type="spellEnd"/>
+      <w:r>
+        <w:rPr>
+          <w:rFonts w:ascii="Times New Roman" w:hAnsi="Times New Roman" w:cs="Times New Roman"/>
+        </w:rPr>
+        <w:t xml:space="preserve">: The opponent avatar controller. Accepts input from program-defined inputs, and forwards the necessary information to the </w:t>
+      </w:r>
+      <w:proofErr w:type="spellStart"/>
+      <w:r>
+        <w:rPr>
+          <w:rFonts w:ascii="Times New Roman" w:hAnsi="Times New Roman" w:cs="Times New Roman"/>
+        </w:rPr>
+        <w:t>HEMARecognizer</w:t>
+      </w:r>
+      <w:proofErr w:type="spellEnd"/>
+      <w:r>
+        <w:rPr>
+          <w:rFonts w:ascii="Times New Roman" w:hAnsi="Times New Roman" w:cs="Times New Roman"/>
+        </w:rPr>
+        <w:t>.</w:t>
+      </w:r>
+    </w:p>
+    <w:p>
+      <w:pPr>
+        <w:spacing w:line="360" w:lineRule="auto"/>
+        <w:rPr>
+          <w:rFonts w:ascii="Times New Roman" w:hAnsi="Times New Roman" w:cs="Times New Roman"/>
+        </w:rPr>
+      </w:pPr>
+    </w:p>
+    <w:p>
+      <w:pPr>
+        <w:spacing w:line="360" w:lineRule="auto"/>
+        <w:ind w:firstLine="720"/>
+        <w:rPr>
+          <w:rFonts w:ascii="Times New Roman" w:hAnsi="Times New Roman" w:cs="Times New Roman"/>
+        </w:rPr>
+      </w:pPr>
+      <w:r>
+        <w:rPr>
+          <w:rFonts w:ascii="Times New Roman" w:hAnsi="Times New Roman" w:cs="Times New Roman"/>
+        </w:rPr>
+        <w:t xml:space="preserve">When analyzing the design goals of this project, the highest priority is clearly usability, </w:t>
+      </w:r>
+      <w:r>
+        <w:rPr>
+          <w:rFonts w:ascii="Times New Roman" w:hAnsi="Times New Roman" w:cs="Times New Roman"/>
+        </w:rPr>
+        <w:t>since</w:t>
+      </w:r>
+      <w:r>
+        <w:rPr>
+          <w:rFonts w:ascii="Times New Roman" w:hAnsi="Times New Roman" w:cs="Times New Roman"/>
+        </w:rPr>
+        <w:t xml:space="preserve"> if the user cannot understand their training scenario, they won’t learn, </w:t>
+      </w:r>
+      <w:proofErr w:type="gramStart"/>
+      <w:r>
+        <w:rPr>
+          <w:rFonts w:ascii="Times New Roman" w:hAnsi="Times New Roman" w:cs="Times New Roman"/>
+        </w:rPr>
+        <w:t>rendering</w:t>
+      </w:r>
+      <w:proofErr w:type="gramEnd"/>
+      <w:r>
+        <w:rPr>
+          <w:rFonts w:ascii="Times New Roman" w:hAnsi="Times New Roman" w:cs="Times New Roman"/>
+        </w:rPr>
+        <w:t xml:space="preserve"> the system useless. Another clear design goal is responsiveness</w:t>
+      </w:r>
+      <w:r>
+        <w:rPr>
+          <w:rFonts w:ascii="Times New Roman" w:hAnsi="Times New Roman" w:cs="Times New Roman"/>
+        </w:rPr>
+        <w:t>,</w:t>
+      </w:r>
+      <w:r>
+        <w:rPr>
+          <w:rFonts w:ascii="Times New Roman" w:hAnsi="Times New Roman" w:cs="Times New Roman"/>
+        </w:rPr>
+        <w:t xml:space="preserve"> since the player must know when they are or are not in proper form</w:t>
+      </w:r>
+      <w:r>
+        <w:rPr>
+          <w:rFonts w:ascii="Times New Roman" w:hAnsi="Times New Roman" w:cs="Times New Roman"/>
+        </w:rPr>
+        <w:t xml:space="preserve"> and must receive direct feedback from their inputs, like they are holding a sword. This means</w:t>
+      </w:r>
+      <w:r>
+        <w:rPr>
+          <w:rFonts w:ascii="Times New Roman" w:hAnsi="Times New Roman" w:cs="Times New Roman"/>
+        </w:rPr>
+        <w:t xml:space="preserve"> input data losses or system</w:t>
+      </w:r>
+      <w:r>
+        <w:rPr>
+          <w:rFonts w:ascii="Times New Roman" w:hAnsi="Times New Roman" w:cs="Times New Roman"/>
+        </w:rPr>
+        <w:t xml:space="preserve"> timing</w:t>
+      </w:r>
+      <w:r>
+        <w:rPr>
+          <w:rFonts w:ascii="Times New Roman" w:hAnsi="Times New Roman" w:cs="Times New Roman"/>
+        </w:rPr>
+        <w:t xml:space="preserve"> errors will result in an effective reduction of teaching capacity. </w:t>
+      </w:r>
+      <w:r>
+        <w:rPr>
+          <w:rFonts w:ascii="Times New Roman" w:hAnsi="Times New Roman" w:cs="Times New Roman"/>
+        </w:rPr>
+        <w:t>This only applies to a finite time granularity, since system</w:t>
+      </w:r>
+      <w:r>
+        <w:rPr>
+          <w:rFonts w:ascii="Times New Roman" w:hAnsi="Times New Roman" w:cs="Times New Roman"/>
+        </w:rPr>
+        <w:t xml:space="preserve"> responsiveness must only exceed </w:t>
+      </w:r>
+      <w:r>
+        <w:rPr>
+          <w:rFonts w:ascii="Times New Roman" w:hAnsi="Times New Roman" w:cs="Times New Roman"/>
+        </w:rPr>
+        <w:t>controller</w:t>
+      </w:r>
+      <w:r>
+        <w:rPr>
+          <w:rFonts w:ascii="Times New Roman" w:hAnsi="Times New Roman" w:cs="Times New Roman"/>
+        </w:rPr>
+        <w:t xml:space="preserve"> input</w:t>
+      </w:r>
+      <w:r>
+        <w:rPr>
+          <w:rFonts w:ascii="Times New Roman" w:hAnsi="Times New Roman" w:cs="Times New Roman"/>
+        </w:rPr>
+        <w:t xml:space="preserve"> rate</w:t>
+      </w:r>
+      <w:r>
+        <w:rPr>
+          <w:rFonts w:ascii="Times New Roman" w:hAnsi="Times New Roman" w:cs="Times New Roman"/>
+        </w:rPr>
+        <w:t xml:space="preserve">. To that end, the flow of information </w:t>
+      </w:r>
+      <w:r>
+        <w:rPr>
+          <w:rFonts w:ascii="Times New Roman" w:hAnsi="Times New Roman" w:cs="Times New Roman"/>
+        </w:rPr>
+        <w:t xml:space="preserve">through the system </w:t>
+      </w:r>
+      <w:r>
+        <w:rPr>
+          <w:rFonts w:ascii="Times New Roman" w:hAnsi="Times New Roman" w:cs="Times New Roman"/>
+        </w:rPr>
+        <w:t xml:space="preserve">has been mapped </w:t>
+      </w:r>
+      <w:r>
+        <w:rPr>
+          <w:rFonts w:ascii="Times New Roman" w:hAnsi="Times New Roman" w:cs="Times New Roman"/>
+        </w:rPr>
+        <w:t>to a</w:t>
+      </w:r>
+      <w:r>
+        <w:rPr>
+          <w:rFonts w:ascii="Times New Roman" w:hAnsi="Times New Roman" w:cs="Times New Roman"/>
+        </w:rPr>
+        <w:t xml:space="preserve"> Boundary-Entity-Control diagram. Note that each red line marks a decrease in information volume (from left to right) due to a narrowing of focus within the program.</w:t>
+      </w:r>
+    </w:p>
+    <w:p>
+      <w:pPr>
+        <w:spacing w:line="360" w:lineRule="auto"/>
+        <w:rPr>
+          <w:rFonts w:ascii="Times New Roman" w:hAnsi="Times New Roman" w:cs="Times New Roman"/>
+        </w:rPr>
+      </w:pPr>
+    </w:p>
+    <w:p>
+      <w:pPr>
+        <w:spacing w:line="360" w:lineRule="auto"/>
+        <w:jc w:val="center"/>
+        <w:rPr>
+          <w:rFonts w:ascii="Times New Roman" w:hAnsi="Times New Roman" w:cs="Times New Roman"/>
+        </w:rPr>
+      </w:pPr>
+      <w:r>
+        <w:rPr>
+          <w:rFonts w:ascii="Times New Roman" w:hAnsi="Times New Roman" w:cs="Times New Roman"/>
+          <w:noProof/>
+          <w:lang w:eastAsia="en-CA"/>
+        </w:rPr>
+        <w:drawing>
+          <wp:inline distT="0" distB="0" distL="0" distR="0" wp14:anchorId="0700FCD1" wp14:editId="7524C112">
+            <wp:extent cx="5486400" cy="2175803"/>
+            <wp:effectExtent l="0" t="0" r="0" b="0"/>
+            <wp:docPr id="8" name="Picture 8"/>
+            <wp:cNvGraphicFramePr>
+              <a:graphicFrameLocks xmlns:a="http://schemas.openxmlformats.org/drawingml/2006/main" noChangeAspect="1"/>
+            </wp:cNvGraphicFramePr>
+            <a:graphic xmlns:a="http://schemas.openxmlformats.org/drawingml/2006/main">
+              <a:graphicData uri="http://schemas.openxmlformats.org/drawingml/2006/picture">
+                <pic:pic xmlns:pic="http://schemas.openxmlformats.org/drawingml/2006/picture">
+                  <pic:nvPicPr>
+                    <pic:cNvPr id="8" name="Input Flow Diagram.jpg"/>
+                    <pic:cNvPicPr/>
+                  </pic:nvPicPr>
+                  <pic:blipFill>
+                    <a:blip r:embed="rId7">
+                      <a:extLst>
+                        <a:ext uri="{28A0092B-C50C-407E-A947-70E740481C1C}">
+                          <a14:useLocalDpi xmlns:a14="http://schemas.microsoft.com/office/drawing/2010/main" val="0"/>
+                        </a:ext>
+                      </a:extLst>
+                    </a:blip>
+                    <a:stretch>
+                      <a:fillRect/>
+                    </a:stretch>
+                  </pic:blipFill>
+                  <pic:spPr>
+                    <a:xfrm>
+                      <a:off x="0" y="0"/>
+                      <a:ext cx="5486400" cy="2175803"/>
+                    </a:xfrm>
+                    <a:prstGeom prst="rect">
+                      <a:avLst/>
+                    </a:prstGeom>
+                  </pic:spPr>
+                </pic:pic>
+              </a:graphicData>
+            </a:graphic>
+          </wp:inline>
+        </w:drawing>
+      </w:r>
+    </w:p>
+    <w:p>
+      <w:pPr>
+        <w:spacing w:line="360" w:lineRule="auto"/>
+        <w:jc w:val="center"/>
+        <w:rPr>
+          <w:rFonts w:ascii="Times New Roman" w:hAnsi="Times New Roman" w:cs="Times New Roman"/>
+        </w:rPr>
+      </w:pPr>
+      <w:r>
+        <w:rPr>
+          <w:rFonts w:ascii="Times New Roman" w:hAnsi="Times New Roman" w:cs="Times New Roman"/>
+        </w:rPr>
+        <w:t>Figure 3: Input Flow Diagram (Left to Right)</w:t>
+      </w:r>
+    </w:p>
+    <w:p>
+      <w:pPr>
+        <w:spacing w:line="360" w:lineRule="auto"/>
+        <w:rPr>
+          <w:rFonts w:ascii="Times New Roman" w:hAnsi="Times New Roman" w:cs="Times New Roman"/>
+        </w:rPr>
+      </w:pPr>
+    </w:p>
+    <w:p>
+      <w:pPr>
+        <w:spacing w:line="360" w:lineRule="auto"/>
+        <w:ind w:firstLine="720"/>
+        <w:rPr>
+          <w:rFonts w:ascii="Times New Roman" w:hAnsi="Times New Roman" w:cs="Times New Roman"/>
+        </w:rPr>
+      </w:pPr>
+      <w:r>
+        <w:rPr>
+          <w:rFonts w:ascii="Times New Roman" w:hAnsi="Times New Roman" w:cs="Times New Roman"/>
+        </w:rPr>
+        <w:t>Using these design decisions, the system</w:t>
+      </w:r>
+      <w:r>
+        <w:rPr>
+          <w:rFonts w:ascii="Times New Roman" w:hAnsi="Times New Roman" w:cs="Times New Roman"/>
+        </w:rPr>
+        <w:t xml:space="preserve"> can start being decomposed</w:t>
+      </w:r>
+      <w:r>
+        <w:rPr>
+          <w:rFonts w:ascii="Times New Roman" w:hAnsi="Times New Roman" w:cs="Times New Roman"/>
+        </w:rPr>
+        <w:t xml:space="preserve"> into distinct semi-autonomous units. Starting within the HEMA simulation, there will need to be two separate entities,</w:t>
+      </w:r>
+      <w:r>
+        <w:rPr>
+          <w:rFonts w:ascii="Times New Roman" w:hAnsi="Times New Roman" w:cs="Times New Roman"/>
+        </w:rPr>
+        <w:t xml:space="preserve"> the player and their opponent</w:t>
+      </w:r>
+      <w:r>
+        <w:rPr>
+          <w:rFonts w:ascii="Times New Roman" w:hAnsi="Times New Roman" w:cs="Times New Roman"/>
+        </w:rPr>
+        <w:t xml:space="preserve">, each with </w:t>
+      </w:r>
+      <w:r>
+        <w:rPr>
+          <w:rFonts w:ascii="Times New Roman" w:hAnsi="Times New Roman" w:cs="Times New Roman"/>
+        </w:rPr>
+        <w:t>a</w:t>
+      </w:r>
+      <w:r>
+        <w:rPr>
+          <w:rFonts w:ascii="Times New Roman" w:hAnsi="Times New Roman" w:cs="Times New Roman"/>
+        </w:rPr>
+        <w:t xml:space="preserve"> controller</w:t>
+      </w:r>
+      <w:r>
+        <w:rPr>
+          <w:rFonts w:ascii="Times New Roman" w:hAnsi="Times New Roman" w:cs="Times New Roman"/>
+        </w:rPr>
+        <w:t xml:space="preserve"> class</w:t>
+      </w:r>
+      <w:r>
+        <w:rPr>
+          <w:rFonts w:ascii="Times New Roman" w:hAnsi="Times New Roman" w:cs="Times New Roman"/>
+        </w:rPr>
+        <w:t xml:space="preserve"> to f</w:t>
+      </w:r>
+      <w:r>
+        <w:rPr>
+          <w:rFonts w:ascii="Times New Roman" w:hAnsi="Times New Roman" w:cs="Times New Roman"/>
+        </w:rPr>
+        <w:t>acilitate data exchange. Next,</w:t>
+      </w:r>
+      <w:r>
+        <w:rPr>
+          <w:rFonts w:ascii="Times New Roman" w:hAnsi="Times New Roman" w:cs="Times New Roman"/>
+        </w:rPr>
+        <w:t xml:space="preserve"> the sword, which is “</w:t>
+      </w:r>
+      <w:r>
+        <w:rPr>
+          <w:rFonts w:ascii="Times New Roman" w:hAnsi="Times New Roman" w:cs="Times New Roman"/>
+        </w:rPr>
+        <w:t>owned</w:t>
+      </w:r>
+      <w:r>
+        <w:rPr>
+          <w:rFonts w:ascii="Times New Roman" w:hAnsi="Times New Roman" w:cs="Times New Roman"/>
+        </w:rPr>
+        <w:t>” by the player</w:t>
+      </w:r>
+      <w:r>
+        <w:rPr>
+          <w:rFonts w:ascii="Times New Roman" w:hAnsi="Times New Roman" w:cs="Times New Roman"/>
+        </w:rPr>
+        <w:t>,</w:t>
+      </w:r>
+      <w:r>
+        <w:rPr>
+          <w:rFonts w:ascii="Times New Roman" w:hAnsi="Times New Roman" w:cs="Times New Roman"/>
+        </w:rPr>
+        <w:t xml:space="preserve"> but </w:t>
+      </w:r>
+      <w:r>
+        <w:rPr>
+          <w:rFonts w:ascii="Times New Roman" w:hAnsi="Times New Roman" w:cs="Times New Roman"/>
+        </w:rPr>
+        <w:t>designed separate with</w:t>
+      </w:r>
+      <w:r>
+        <w:rPr>
+          <w:rFonts w:ascii="Times New Roman" w:hAnsi="Times New Roman" w:cs="Times New Roman"/>
+        </w:rPr>
+        <w:t xml:space="preserve"> its own controller</w:t>
+      </w:r>
+      <w:r>
+        <w:rPr>
+          <w:rFonts w:ascii="Times New Roman" w:hAnsi="Times New Roman" w:cs="Times New Roman"/>
+        </w:rPr>
+        <w:t xml:space="preserve"> class</w:t>
+      </w:r>
+      <w:r>
+        <w:rPr>
+          <w:rFonts w:ascii="Times New Roman" w:hAnsi="Times New Roman" w:cs="Times New Roman"/>
+        </w:rPr>
+        <w:t xml:space="preserve"> to handle player inputs and exchange data with the HEMA </w:t>
+      </w:r>
+      <w:r>
+        <w:rPr>
+          <w:rFonts w:ascii="Times New Roman" w:hAnsi="Times New Roman" w:cs="Times New Roman"/>
+        </w:rPr>
+        <w:lastRenderedPageBreak/>
+        <w:t xml:space="preserve">recognizer. Zooming out from the training simulation, the entire system will also need </w:t>
+      </w:r>
+      <w:r>
+        <w:rPr>
+          <w:rFonts w:ascii="Times New Roman" w:hAnsi="Times New Roman" w:cs="Times New Roman"/>
+        </w:rPr>
+        <w:t>a point of contact with</w:t>
+      </w:r>
+      <w:r>
+        <w:rPr>
+          <w:rFonts w:ascii="Times New Roman" w:hAnsi="Times New Roman" w:cs="Times New Roman"/>
+        </w:rPr>
+        <w:t xml:space="preserve"> the Arduino wand,</w:t>
+      </w:r>
+      <w:r>
+        <w:rPr>
+          <w:rFonts w:ascii="Times New Roman" w:hAnsi="Times New Roman" w:cs="Times New Roman"/>
+        </w:rPr>
+        <w:t xml:space="preserve"> another controller class,</w:t>
+      </w:r>
+      <w:r>
+        <w:rPr>
+          <w:rFonts w:ascii="Times New Roman" w:hAnsi="Times New Roman" w:cs="Times New Roman"/>
+        </w:rPr>
+        <w:t xml:space="preserve"> responsible for processing raw Arduino inputs. These are then fed to the system controller to handle program-wide inputs, such as main menu control, then divided up and conveyed to relevant subsystem (i.e. supplying </w:t>
+      </w:r>
+      <w:proofErr w:type="spellStart"/>
+      <w:r>
+        <w:rPr>
+          <w:rFonts w:ascii="Times New Roman" w:hAnsi="Times New Roman" w:cs="Times New Roman"/>
+        </w:rPr>
+        <w:t>PlayerController</w:t>
+      </w:r>
+      <w:proofErr w:type="spellEnd"/>
+      <w:r>
+        <w:rPr>
+          <w:rFonts w:ascii="Times New Roman" w:hAnsi="Times New Roman" w:cs="Times New Roman"/>
+        </w:rPr>
+        <w:t xml:space="preserve"> with sword movements)</w:t>
+      </w:r>
+      <w:r>
+        <w:rPr>
+          <w:rFonts w:ascii="Times New Roman" w:hAnsi="Times New Roman" w:cs="Times New Roman"/>
+        </w:rPr>
+        <w:t xml:space="preserve"> as per Figure 3</w:t>
+      </w:r>
+      <w:r>
+        <w:rPr>
+          <w:rFonts w:ascii="Times New Roman" w:hAnsi="Times New Roman" w:cs="Times New Roman"/>
+        </w:rPr>
+        <w:t>. The once the inputs have updated the current system instance, they will need to be fed to our HEMA database for verification.</w:t>
+      </w:r>
+    </w:p>
+    <w:p>
+      <w:pPr>
+        <w:spacing w:line="360" w:lineRule="auto"/>
+        <w:jc w:val="center"/>
+        <w:rPr>
+          <w:rFonts w:ascii="Times New Roman" w:hAnsi="Times New Roman" w:cs="Times New Roman"/>
+        </w:rPr>
+      </w:pPr>
+      <w:r>
+        <w:rPr>
+          <w:rFonts w:ascii="Times New Roman" w:hAnsi="Times New Roman" w:cs="Times New Roman"/>
+          <w:noProof/>
+          <w:lang w:eastAsia="en-CA"/>
+        </w:rPr>
+        <w:drawing>
+          <wp:inline distT="0" distB="0" distL="0" distR="0" wp14:anchorId="7EDA3023" wp14:editId="2DB34B05">
+            <wp:extent cx="5486400" cy="3244362"/>
+            <wp:effectExtent l="0" t="0" r="0" b="0"/>
+            <wp:docPr id="4" name="Picture 4"/>
+            <wp:cNvGraphicFramePr>
+              <a:graphicFrameLocks xmlns:a="http://schemas.openxmlformats.org/drawingml/2006/main" noChangeAspect="1"/>
+            </wp:cNvGraphicFramePr>
+            <a:graphic xmlns:a="http://schemas.openxmlformats.org/drawingml/2006/main">
+              <a:graphicData uri="http://schemas.openxmlformats.org/drawingml/2006/picture">
+                <pic:pic xmlns:pic="http://schemas.openxmlformats.org/drawingml/2006/picture">
+                  <pic:nvPicPr>
+                    <pic:cNvPr id="4" name="System Structure Diagram.jpg"/>
+                    <pic:cNvPicPr/>
+                  </pic:nvPicPr>
+                  <pic:blipFill>
+                    <a:blip r:embed="rId8">
+                      <a:extLst>
+                        <a:ext uri="{28A0092B-C50C-407E-A947-70E740481C1C}">
+                          <a14:useLocalDpi xmlns:a14="http://schemas.microsoft.com/office/drawing/2010/main" val="0"/>
+                        </a:ext>
+                      </a:extLst>
+                    </a:blip>
+                    <a:stretch>
+                      <a:fillRect/>
+                    </a:stretch>
+                  </pic:blipFill>
+                  <pic:spPr>
+                    <a:xfrm>
+                      <a:off x="0" y="0"/>
+                      <a:ext cx="5486400" cy="3244362"/>
+                    </a:xfrm>
+                    <a:prstGeom prst="rect">
+                      <a:avLst/>
+                    </a:prstGeom>
+                  </pic:spPr>
+                </pic:pic>
+              </a:graphicData>
+            </a:graphic>
+          </wp:inline>
+        </w:drawing>
+      </w:r>
+    </w:p>
+    <w:p>
+      <w:pPr>
+        <w:spacing w:after="120" w:line="360" w:lineRule="auto"/>
+        <w:jc w:val="center"/>
+        <w:rPr>
+          <w:rFonts w:ascii="Times New Roman" w:hAnsi="Times New Roman" w:cs="Times New Roman"/>
+        </w:rPr>
+      </w:pPr>
+      <w:r>
+        <w:rPr>
+          <w:rFonts w:ascii="Times New Roman" w:hAnsi="Times New Roman" w:cs="Times New Roman"/>
+        </w:rPr>
+        <w:t>Figure 4: Application Component Diagram</w:t>
+      </w:r>
+    </w:p>
+    <w:p>
+      <w:pPr>
+        <w:spacing w:after="120" w:line="360" w:lineRule="auto"/>
+        <w:rPr>
+          <w:rFonts w:ascii="Times New Roman" w:hAnsi="Times New Roman" w:cs="Times New Roman"/>
+        </w:rPr>
+      </w:pPr>
+      <w:r>
+        <w:rPr>
+          <w:rFonts w:ascii="Times New Roman" w:hAnsi="Times New Roman" w:cs="Times New Roman"/>
+        </w:rPr>
+        <w:t>Component Descriptions</w:t>
+      </w:r>
+    </w:p>
+    <w:p>
+      <w:pPr>
+        <w:spacing w:after="120" w:line="360" w:lineRule="auto"/>
+        <w:rPr>
+          <w:rFonts w:ascii="Times New Roman" w:hAnsi="Times New Roman" w:cs="Times New Roman"/>
+        </w:rPr>
+      </w:pPr>
+      <w:proofErr w:type="spellStart"/>
+      <w:r>
+        <w:rPr>
+          <w:rFonts w:ascii="Times New Roman" w:hAnsi="Times New Roman" w:cs="Times New Roman"/>
+          <w:u w:val="single"/>
+        </w:rPr>
+        <w:t>WandInputInterface</w:t>
+      </w:r>
+      <w:proofErr w:type="spellEnd"/>
+      <w:r>
+        <w:rPr>
+          <w:rFonts w:ascii="Times New Roman" w:hAnsi="Times New Roman" w:cs="Times New Roman"/>
+        </w:rPr>
+        <w:t xml:space="preserve">: Responsible for accepting input data from the Arduino wand and converting it into a form useable by </w:t>
+      </w:r>
+      <w:proofErr w:type="spellStart"/>
+      <w:r>
+        <w:rPr>
+          <w:rFonts w:ascii="Times New Roman" w:hAnsi="Times New Roman" w:cs="Times New Roman"/>
+        </w:rPr>
+        <w:t>SystemController</w:t>
+      </w:r>
+      <w:proofErr w:type="spellEnd"/>
+    </w:p>
+    <w:p>
+      <w:pPr>
+        <w:spacing w:after="120" w:line="360" w:lineRule="auto"/>
+        <w:rPr>
+          <w:rFonts w:ascii="Times New Roman" w:hAnsi="Times New Roman" w:cs="Times New Roman"/>
+        </w:rPr>
+      </w:pPr>
+      <w:proofErr w:type="spellStart"/>
+      <w:r>
+        <w:rPr>
+          <w:rFonts w:ascii="Times New Roman" w:hAnsi="Times New Roman" w:cs="Times New Roman"/>
+          <w:u w:val="single"/>
+        </w:rPr>
+        <w:t>SystemController</w:t>
+      </w:r>
+      <w:proofErr w:type="spellEnd"/>
+      <w:r>
+        <w:rPr>
+          <w:rFonts w:ascii="Times New Roman" w:hAnsi="Times New Roman" w:cs="Times New Roman"/>
+        </w:rPr>
+        <w:t xml:space="preserve">: Responsible for processing inputs from </w:t>
+      </w:r>
+      <w:proofErr w:type="spellStart"/>
+      <w:r>
+        <w:rPr>
+          <w:rFonts w:ascii="Times New Roman" w:hAnsi="Times New Roman" w:cs="Times New Roman"/>
+        </w:rPr>
+        <w:t>WandInputInterface</w:t>
+      </w:r>
+      <w:proofErr w:type="spellEnd"/>
+      <w:r>
+        <w:rPr>
+          <w:rFonts w:ascii="Times New Roman" w:hAnsi="Times New Roman" w:cs="Times New Roman"/>
+        </w:rPr>
+        <w:t xml:space="preserve"> and forwarding them to whatever system they are bound for</w:t>
+      </w:r>
+    </w:p>
+    <w:p>
+      <w:pPr>
+        <w:spacing w:after="120" w:line="360" w:lineRule="auto"/>
+        <w:rPr>
+          <w:rFonts w:ascii="Times New Roman" w:hAnsi="Times New Roman" w:cs="Times New Roman"/>
+        </w:rPr>
+      </w:pPr>
+      <w:proofErr w:type="spellStart"/>
+      <w:r>
+        <w:rPr>
+          <w:rFonts w:ascii="Times New Roman" w:hAnsi="Times New Roman" w:cs="Times New Roman"/>
+          <w:u w:val="single"/>
+        </w:rPr>
+        <w:t>CurrentUnityScene</w:t>
+      </w:r>
+      <w:proofErr w:type="spellEnd"/>
+      <w:r>
+        <w:rPr>
+          <w:rFonts w:ascii="Times New Roman" w:hAnsi="Times New Roman" w:cs="Times New Roman"/>
+        </w:rPr>
+        <w:t>: Less an actual component than representation of Unity’s overlap with our design. Unity has a built in “scene” object that handles much of the UI and skeletal system control we would otherwise implement ourselves. System controller will feed relevant control inputs to the “</w:t>
+      </w:r>
+      <w:proofErr w:type="spellStart"/>
+      <w:r>
+        <w:rPr>
+          <w:rFonts w:ascii="Times New Roman" w:hAnsi="Times New Roman" w:cs="Times New Roman"/>
+        </w:rPr>
+        <w:t>CurrentUnityScene</w:t>
+      </w:r>
+      <w:proofErr w:type="spellEnd"/>
+      <w:r>
+        <w:rPr>
+          <w:rFonts w:ascii="Times New Roman" w:hAnsi="Times New Roman" w:cs="Times New Roman"/>
+        </w:rPr>
+        <w:t>”</w:t>
+      </w:r>
+    </w:p>
+    <w:p>
+      <w:pPr>
+        <w:spacing w:after="120" w:line="360" w:lineRule="auto"/>
+        <w:rPr>
+          <w:rFonts w:ascii="Times New Roman" w:hAnsi="Times New Roman" w:cs="Times New Roman"/>
+        </w:rPr>
+      </w:pPr>
+      <w:r>
+        <w:rPr>
+          <w:rFonts w:ascii="Times New Roman" w:hAnsi="Times New Roman" w:cs="Times New Roman"/>
+          <w:u w:val="single"/>
+        </w:rPr>
+        <w:lastRenderedPageBreak/>
+        <w:t>Player</w:t>
+      </w:r>
+      <w:r>
+        <w:rPr>
+          <w:rFonts w:ascii="Times New Roman" w:hAnsi="Times New Roman" w:cs="Times New Roman"/>
+        </w:rPr>
+        <w:t xml:space="preserve">: Encapsulates the user’s presence in a training simulation. Accepts player inputs from the system controller and sends HEMA data to the </w:t>
+      </w:r>
+      <w:proofErr w:type="spellStart"/>
+      <w:r>
+        <w:rPr>
+          <w:rFonts w:ascii="Times New Roman" w:hAnsi="Times New Roman" w:cs="Times New Roman"/>
+        </w:rPr>
+        <w:t>HEMARecognizer</w:t>
+      </w:r>
+      <w:proofErr w:type="spellEnd"/>
+    </w:p>
+    <w:p>
+      <w:pPr>
+        <w:spacing w:after="120" w:line="360" w:lineRule="auto"/>
+        <w:ind w:left="426"/>
+        <w:rPr>
+          <w:rFonts w:ascii="Times New Roman" w:hAnsi="Times New Roman" w:cs="Times New Roman"/>
+        </w:rPr>
+      </w:pPr>
+      <w:proofErr w:type="spellStart"/>
+      <w:r>
+        <w:rPr>
+          <w:rFonts w:ascii="Times New Roman" w:hAnsi="Times New Roman" w:cs="Times New Roman"/>
+          <w:u w:val="single"/>
+        </w:rPr>
+        <w:t>PlayerController</w:t>
+      </w:r>
+      <w:proofErr w:type="spellEnd"/>
+      <w:r>
+        <w:rPr>
+          <w:rFonts w:ascii="Times New Roman" w:hAnsi="Times New Roman" w:cs="Times New Roman"/>
+        </w:rPr>
+        <w:t xml:space="preserve">: Responsible for processing player inputs, generating </w:t>
+      </w:r>
+      <w:proofErr w:type="spellStart"/>
+      <w:r>
+        <w:rPr>
+          <w:rFonts w:ascii="Times New Roman" w:hAnsi="Times New Roman" w:cs="Times New Roman"/>
+        </w:rPr>
+        <w:t>SwordControlInputs</w:t>
+      </w:r>
+      <w:proofErr w:type="spellEnd"/>
+      <w:r>
+        <w:rPr>
+          <w:rFonts w:ascii="Times New Roman" w:hAnsi="Times New Roman" w:cs="Times New Roman"/>
+        </w:rPr>
+        <w:t xml:space="preserve"> for coordination between the player’s in-game avatar and sword</w:t>
+      </w:r>
+    </w:p>
+    <w:p>
+      <w:pPr>
+        <w:spacing w:after="120" w:line="360" w:lineRule="auto"/>
+        <w:ind w:left="426"/>
+        <w:rPr>
+          <w:rFonts w:ascii="Times New Roman" w:hAnsi="Times New Roman" w:cs="Times New Roman"/>
+        </w:rPr>
+      </w:pPr>
+      <w:r>
+        <w:rPr>
+          <w:rFonts w:ascii="Times New Roman" w:hAnsi="Times New Roman" w:cs="Times New Roman"/>
+          <w:u w:val="single"/>
+        </w:rPr>
+        <w:t>Camera</w:t>
+      </w:r>
+      <w:r>
+        <w:rPr>
+          <w:rFonts w:ascii="Times New Roman" w:hAnsi="Times New Roman" w:cs="Times New Roman"/>
+        </w:rPr>
+        <w:t xml:space="preserve">: Another prefab Unity object, handles rendering the internal 3d scene model to the display </w:t>
+      </w:r>
+    </w:p>
+    <w:p>
+      <w:pPr>
+        <w:spacing w:after="120" w:line="360" w:lineRule="auto"/>
+        <w:ind w:left="426"/>
+        <w:rPr>
+          <w:rFonts w:ascii="Times New Roman" w:hAnsi="Times New Roman" w:cs="Times New Roman"/>
+        </w:rPr>
+      </w:pPr>
+      <w:r>
+        <w:rPr>
+          <w:rFonts w:ascii="Times New Roman" w:hAnsi="Times New Roman" w:cs="Times New Roman"/>
+          <w:u w:val="single"/>
+        </w:rPr>
+        <w:t>Sword</w:t>
+      </w:r>
+      <w:r>
+        <w:rPr>
+          <w:rFonts w:ascii="Times New Roman" w:hAnsi="Times New Roman" w:cs="Times New Roman"/>
+        </w:rPr>
+        <w:t>: Encapsulates sword functionality excluding autonomy, as both the player and opponent may need swords</w:t>
+      </w:r>
+    </w:p>
+    <w:p>
+      <w:pPr>
+        <w:spacing w:after="120" w:line="360" w:lineRule="auto"/>
+        <w:ind w:left="709"/>
+        <w:rPr>
+          <w:rFonts w:ascii="Times New Roman" w:hAnsi="Times New Roman" w:cs="Times New Roman"/>
+        </w:rPr>
+      </w:pPr>
+      <w:r>
+        <w:rPr>
+          <w:rFonts w:ascii="Times New Roman" w:hAnsi="Times New Roman" w:cs="Times New Roman"/>
+        </w:rPr>
+        <w:tab/>
+      </w:r>
+      <w:proofErr w:type="spellStart"/>
+      <w:r>
+        <w:rPr>
+          <w:rFonts w:ascii="Times New Roman" w:hAnsi="Times New Roman" w:cs="Times New Roman"/>
+          <w:u w:val="single"/>
+        </w:rPr>
+        <w:t>SwordController</w:t>
+      </w:r>
+      <w:proofErr w:type="spellEnd"/>
+      <w:r>
+        <w:rPr>
+          <w:rFonts w:ascii="Times New Roman" w:hAnsi="Times New Roman" w:cs="Times New Roman"/>
+        </w:rPr>
+        <w:t xml:space="preserve">: Processes </w:t>
+      </w:r>
+      <w:proofErr w:type="spellStart"/>
+      <w:r>
+        <w:rPr>
+          <w:rFonts w:ascii="Times New Roman" w:hAnsi="Times New Roman" w:cs="Times New Roman"/>
+        </w:rPr>
+        <w:t>SwordControlInputs</w:t>
+      </w:r>
+      <w:proofErr w:type="spellEnd"/>
+      <w:r>
+        <w:rPr>
+          <w:rFonts w:ascii="Times New Roman" w:hAnsi="Times New Roman" w:cs="Times New Roman"/>
+        </w:rPr>
+        <w:t xml:space="preserve"> and updates the </w:t>
+      </w:r>
+      <w:proofErr w:type="spellStart"/>
+      <w:r>
+        <w:rPr>
+          <w:rFonts w:ascii="Times New Roman" w:hAnsi="Times New Roman" w:cs="Times New Roman"/>
+        </w:rPr>
+        <w:t>SwordCollider</w:t>
+      </w:r>
+      <w:proofErr w:type="spellEnd"/>
+      <w:r>
+        <w:rPr>
+          <w:rFonts w:ascii="Times New Roman" w:hAnsi="Times New Roman" w:cs="Times New Roman"/>
+        </w:rPr>
+        <w:t xml:space="preserve"> accordingly</w:t>
+      </w:r>
+    </w:p>
+    <w:p>
+      <w:pPr>
+        <w:spacing w:after="120" w:line="360" w:lineRule="auto"/>
+        <w:ind w:left="709"/>
+        <w:rPr>
+          <w:rFonts w:ascii="Times New Roman" w:hAnsi="Times New Roman" w:cs="Times New Roman"/>
+        </w:rPr>
+      </w:pPr>
+      <w:r>
+        <w:rPr>
+          <w:rFonts w:ascii="Times New Roman" w:hAnsi="Times New Roman" w:cs="Times New Roman"/>
+        </w:rPr>
+        <w:tab/>
+      </w:r>
+      <w:proofErr w:type="spellStart"/>
+      <w:r>
+        <w:rPr>
+          <w:rFonts w:ascii="Times New Roman" w:hAnsi="Times New Roman" w:cs="Times New Roman"/>
+          <w:u w:val="single"/>
+        </w:rPr>
+        <w:t>SwordCollider</w:t>
+      </w:r>
+      <w:proofErr w:type="spellEnd"/>
+      <w:r>
+        <w:rPr>
+          <w:rFonts w:ascii="Times New Roman" w:hAnsi="Times New Roman" w:cs="Times New Roman"/>
+        </w:rPr>
+        <w:t xml:space="preserve">: The 3d model that visually represents a sword, and </w:t>
+      </w:r>
+      <w:proofErr w:type="gramStart"/>
+      <w:r>
+        <w:rPr>
+          <w:rFonts w:ascii="Times New Roman" w:hAnsi="Times New Roman" w:cs="Times New Roman"/>
+        </w:rPr>
+        <w:t>it’s</w:t>
+      </w:r>
+      <w:proofErr w:type="gramEnd"/>
+      <w:r>
+        <w:rPr>
+          <w:rFonts w:ascii="Times New Roman" w:hAnsi="Times New Roman" w:cs="Times New Roman"/>
+        </w:rPr>
+        <w:t xml:space="preserve"> collision polygon.</w:t>
+      </w:r>
+    </w:p>
+    <w:p>
+      <w:pPr>
+        <w:spacing w:after="120" w:line="360" w:lineRule="auto"/>
+        <w:rPr>
+          <w:rFonts w:ascii="Times New Roman" w:hAnsi="Times New Roman" w:cs="Times New Roman"/>
+        </w:rPr>
+      </w:pPr>
+      <w:r>
+        <w:rPr>
+          <w:rFonts w:ascii="Times New Roman" w:hAnsi="Times New Roman" w:cs="Times New Roman"/>
+          <w:u w:val="single"/>
+        </w:rPr>
+        <w:t>Opponent</w:t>
+      </w:r>
+      <w:r>
+        <w:rPr>
+          <w:rFonts w:ascii="Times New Roman" w:hAnsi="Times New Roman" w:cs="Times New Roman"/>
+        </w:rPr>
+        <w:t xml:space="preserve">: Responsible for any “AI” the player must face-off against, capable of generating </w:t>
+      </w:r>
+      <w:proofErr w:type="spellStart"/>
+      <w:r>
+        <w:rPr>
+          <w:rFonts w:ascii="Times New Roman" w:hAnsi="Times New Roman" w:cs="Times New Roman"/>
+        </w:rPr>
+        <w:t>SwordControlInputs</w:t>
+      </w:r>
+      <w:proofErr w:type="spellEnd"/>
+      <w:r>
+        <w:rPr>
+          <w:rFonts w:ascii="Times New Roman" w:hAnsi="Times New Roman" w:cs="Times New Roman"/>
+        </w:rPr>
+        <w:t xml:space="preserve"> based on acceptable HEMA forms</w:t>
+      </w:r>
+    </w:p>
+    <w:p>
+      <w:pPr>
+        <w:spacing w:after="120" w:line="360" w:lineRule="auto"/>
+        <w:ind w:left="426"/>
+        <w:rPr>
+          <w:rFonts w:ascii="Times New Roman" w:hAnsi="Times New Roman" w:cs="Times New Roman"/>
+        </w:rPr>
+      </w:pPr>
+      <w:proofErr w:type="spellStart"/>
+      <w:r>
+        <w:rPr>
+          <w:rFonts w:ascii="Times New Roman" w:hAnsi="Times New Roman" w:cs="Times New Roman"/>
+          <w:u w:val="single"/>
+        </w:rPr>
+        <w:t>OpponentController</w:t>
+      </w:r>
+      <w:proofErr w:type="spellEnd"/>
+      <w:r>
+        <w:rPr>
+          <w:rFonts w:ascii="Times New Roman" w:hAnsi="Times New Roman" w:cs="Times New Roman"/>
+        </w:rPr>
+        <w:t xml:space="preserve">: Responsible for processing opponent </w:t>
+      </w:r>
+      <w:proofErr w:type="spellStart"/>
+      <w:r>
+        <w:rPr>
+          <w:rFonts w:ascii="Times New Roman" w:hAnsi="Times New Roman" w:cs="Times New Roman"/>
+        </w:rPr>
+        <w:t>SwordControlInputs</w:t>
+      </w:r>
+      <w:proofErr w:type="spellEnd"/>
+      <w:r>
+        <w:rPr>
+          <w:rFonts w:ascii="Times New Roman" w:hAnsi="Times New Roman" w:cs="Times New Roman"/>
+        </w:rPr>
+        <w:t xml:space="preserve"> and coordinating between the player’s in-game avatar and sword</w:t>
+      </w:r>
+    </w:p>
+    <w:p>
+      <w:pPr>
+        <w:spacing w:after="120" w:line="360" w:lineRule="auto"/>
+        <w:ind w:left="426"/>
+        <w:rPr>
+          <w:rFonts w:ascii="Times New Roman" w:hAnsi="Times New Roman" w:cs="Times New Roman"/>
+        </w:rPr>
+      </w:pPr>
+      <w:r>
+        <w:rPr>
+          <w:rFonts w:ascii="Times New Roman" w:hAnsi="Times New Roman" w:cs="Times New Roman"/>
+          <w:u w:val="single"/>
+        </w:rPr>
+        <w:t>Sword</w:t>
+      </w:r>
+      <w:r>
+        <w:rPr>
+          <w:rFonts w:ascii="Times New Roman" w:hAnsi="Times New Roman" w:cs="Times New Roman"/>
+        </w:rPr>
+        <w:t>: See Player-&gt;Sword</w:t>
+      </w:r>
+    </w:p>
+    <w:p>
+      <w:pPr>
+        <w:spacing w:after="120" w:line="360" w:lineRule="auto"/>
+        <w:rPr>
+          <w:rFonts w:ascii="Times New Roman" w:hAnsi="Times New Roman" w:cs="Times New Roman"/>
+        </w:rPr>
+      </w:pPr>
+      <w:proofErr w:type="spellStart"/>
+      <w:r>
+        <w:rPr>
+          <w:rFonts w:ascii="Times New Roman" w:hAnsi="Times New Roman" w:cs="Times New Roman"/>
+          <w:u w:val="single"/>
+        </w:rPr>
+        <w:t>HEMARecognizer</w:t>
+      </w:r>
+      <w:proofErr w:type="spellEnd"/>
+      <w:r>
+        <w:rPr>
+          <w:rFonts w:ascii="Times New Roman" w:hAnsi="Times New Roman" w:cs="Times New Roman"/>
+        </w:rPr>
+        <w:t>: Contains DB of acceptable HEMA forms, responsible for processing the scene to check for HEMA form violations</w:t>
+      </w:r>
+    </w:p>
+    <w:p>
+      <w:pPr>
+        <w:spacing w:after="120" w:line="360" w:lineRule="auto"/>
+        <w:rPr>
+          <w:rFonts w:ascii="Times New Roman" w:hAnsi="Times New Roman" w:cs="Times New Roman"/>
+        </w:rPr>
+      </w:pPr>
+    </w:p>
+    <w:p>
+      <w:pPr>
+        <w:spacing w:after="120" w:line="360" w:lineRule="auto"/>
+        <w:rPr>
+          <w:rFonts w:ascii="Times New Roman" w:hAnsi="Times New Roman" w:cs="Times New Roman"/>
+        </w:rPr>
+      </w:pPr>
+      <w:r>
+        <w:rPr>
+          <w:rFonts w:ascii="Times New Roman" w:hAnsi="Times New Roman" w:cs="Times New Roman"/>
+        </w:rPr>
+        <w:t xml:space="preserve">3.0 – </w:t>
+      </w:r>
+      <w:r>
+        <w:rPr>
+          <w:rFonts w:ascii="Times New Roman" w:hAnsi="Times New Roman" w:cs="Times New Roman"/>
+          <w:b/>
+        </w:rPr>
+        <w:t>Conclusion</w:t>
+      </w:r>
+    </w:p>
+    <w:p>
+      <w:pPr>
+        <w:spacing w:after="120" w:line="360" w:lineRule="auto"/>
+        <w:ind w:firstLine="720"/>
+        <w:rPr>
+          <w:rFonts w:ascii="Times New Roman" w:hAnsi="Times New Roman" w:cs="Times New Roman"/>
+        </w:rPr>
+      </w:pPr>
+      <w:r>
+        <w:rPr>
+          <w:rFonts w:ascii="Times New Roman" w:hAnsi="Times New Roman" w:cs="Times New Roman"/>
+        </w:rPr>
+        <w:t xml:space="preserve">This project’s intention was to design and develop an application capable of training users in the </w:t>
+      </w:r>
+      <w:proofErr w:type="spellStart"/>
+      <w:r>
+        <w:rPr>
+          <w:rFonts w:ascii="Times New Roman" w:hAnsi="Times New Roman" w:cs="Times New Roman"/>
+        </w:rPr>
+        <w:t>Liechtenauer</w:t>
+      </w:r>
+      <w:proofErr w:type="spellEnd"/>
+      <w:r>
+        <w:rPr>
+          <w:rFonts w:ascii="Times New Roman" w:hAnsi="Times New Roman" w:cs="Times New Roman"/>
+        </w:rPr>
+        <w:t xml:space="preserve"> style of</w:t>
       </w:r>
       <w:bookmarkStart w:id="0" w:name="_GoBack"/>
       <w:bookmarkEnd w:id="0"/>
+      <w:r>
+        <w:rPr>
+          <w:rFonts w:ascii="Times New Roman" w:hAnsi="Times New Roman" w:cs="Times New Roman"/>
+        </w:rPr>
+        <w:t xml:space="preserve"> Historical European Martial Arts. The project has mostly kept up with the proposal’s vision, but there have been setbacks, the largest of which was the Wii Remote’s inability to capture sufficient data to emulate a sword. This had a non-trivial impact on the timetable, but progress is still being made, and the project is still within reach of an April completion deadline. Design and development will continue into the </w:t>
+      </w:r>
+      <w:proofErr w:type="gramStart"/>
+      <w:r>
+        <w:rPr>
+          <w:rFonts w:ascii="Times New Roman" w:hAnsi="Times New Roman" w:cs="Times New Roman"/>
+        </w:rPr>
+        <w:t>new year</w:t>
+      </w:r>
+      <w:proofErr w:type="gramEnd"/>
+      <w:r>
+        <w:rPr>
+          <w:rFonts w:ascii="Times New Roman" w:hAnsi="Times New Roman" w:cs="Times New Roman"/>
+        </w:rPr>
+        <w:t>.</w:t>
+      </w:r>
     </w:p>
     <w:sectPr>
       <w:pgSz w:w="12240" w:h="15840"/>

</xml_diff>

<commit_message>
added abstract and my technical info
</commit_message>
<xml_diff>
--- a/Documentation/HEMA Simulator - Progress Report.docx
+++ b/Documentation/HEMA Simulator - Progress Report.docx
@@ -1,6 +1,6 @@
 
 <file path=word/document.xml><?xml version="1.0" encoding="utf-8"?>
-<w:document xmlns:wpc="http://schemas.microsoft.com/office/word/2010/wordprocessingCanvas" xmlns:mc="http://schemas.openxmlformats.org/markup-compatibility/2006" xmlns:o="urn:schemas-microsoft-com:office:office" xmlns:r="http://schemas.openxmlformats.org/officeDocument/2006/relationships" xmlns:m="http://schemas.openxmlformats.org/officeDocument/2006/math" xmlns:v="urn:schemas-microsoft-com:vml" xmlns:wp14="http://schemas.microsoft.com/office/word/2010/wordprocessingDrawing" xmlns:wp="http://schemas.openxmlformats.org/drawingml/2006/wordprocessingDrawing" xmlns:w10="urn:schemas-microsoft-com:office:word" xmlns:w="http://schemas.openxmlformats.org/wordprocessingml/2006/main" xmlns:w14="http://schemas.microsoft.com/office/word/2010/wordml" xmlns:w15="http://schemas.microsoft.com/office/word/2012/wordml" xmlns:wpg="http://schemas.microsoft.com/office/word/2010/wordprocessingGroup" xmlns:wpi="http://schemas.microsoft.com/office/word/2010/wordprocessingInk" xmlns:wne="http://schemas.microsoft.com/office/word/2006/wordml" xmlns:wps="http://schemas.microsoft.com/office/word/2010/wordprocessingShape" mc:Ignorable="w14 w15 wp14">
+<w:document xmlns:wpc="http://schemas.microsoft.com/office/word/2010/wordprocessingCanvas" xmlns:mo="http://schemas.microsoft.com/office/mac/office/2008/main" xmlns:mc="http://schemas.openxmlformats.org/markup-compatibility/2006" xmlns:mv="urn:schemas-microsoft-com:mac:vml" xmlns:o="urn:schemas-microsoft-com:office:office" xmlns:r="http://schemas.openxmlformats.org/officeDocument/2006/relationships" xmlns:m="http://schemas.openxmlformats.org/officeDocument/2006/math" xmlns:v="urn:schemas-microsoft-com:vml" xmlns:wp14="http://schemas.microsoft.com/office/word/2010/wordprocessingDrawing" xmlns:wp="http://schemas.openxmlformats.org/drawingml/2006/wordprocessingDrawing" xmlns:w10="urn:schemas-microsoft-com:office:word" xmlns:w="http://schemas.openxmlformats.org/wordprocessingml/2006/main" xmlns:w14="http://schemas.microsoft.com/office/word/2010/wordml" xmlns:wpg="http://schemas.microsoft.com/office/word/2010/wordprocessingGroup" xmlns:wpi="http://schemas.microsoft.com/office/word/2010/wordprocessingInk" xmlns:wne="http://schemas.microsoft.com/office/word/2006/wordml" xmlns:wps="http://schemas.microsoft.com/office/word/2010/wordprocessingShape" mc:Ignorable="w14 wp14">
   <w:body>
     <w:p>
       <w:pPr>
@@ -433,30 +433,156 @@
       <w:pPr>
         <w:rPr>
           <w:rFonts w:ascii="Times New Roman" w:hAnsi="Times New Roman" w:cs="Times New Roman"/>
-          <w:u w:val="single"/>
-        </w:rPr>
-      </w:pPr>
-      <w:r>
-        <w:rPr>
-          <w:rFonts w:ascii="Times New Roman" w:hAnsi="Times New Roman" w:cs="Times New Roman"/>
-          <w:u w:val="single"/>
-        </w:rPr>
-        <w:br w:type="page"/>
-      </w:r>
-    </w:p>
-    <w:p>
-      <w:pPr>
-        <w:rPr>
-          <w:rFonts w:ascii="Times New Roman" w:hAnsi="Times New Roman" w:cs="Times New Roman"/>
-          <w:u w:val="single"/>
-        </w:rPr>
-      </w:pPr>
-      <w:r>
-        <w:rPr>
-          <w:rFonts w:ascii="Times New Roman" w:hAnsi="Times New Roman" w:cs="Times New Roman"/>
-          <w:u w:val="single"/>
-        </w:rPr>
-        <w:lastRenderedPageBreak/>
+        </w:rPr>
+      </w:pPr>
+      <w:r>
+        <w:rPr>
+          <w:rFonts w:ascii="Times New Roman" w:hAnsi="Times New Roman" w:cs="Times New Roman"/>
+        </w:rPr>
+        <w:tab/>
+      </w:r>
+      <w:r>
+        <w:rPr>
+          <w:rFonts w:ascii="Times New Roman" w:hAnsi="Times New Roman" w:cs="Times New Roman"/>
+        </w:rPr>
+        <w:t xml:space="preserve">Learning </w:t>
+      </w:r>
+      <w:r>
+        <w:rPr>
+          <w:rFonts w:ascii="Times New Roman" w:hAnsi="Times New Roman" w:cs="Times New Roman"/>
+        </w:rPr>
+        <w:t>Historical European Martial Arts (HEMA) require</w:t>
+      </w:r>
+      <w:r>
+        <w:rPr>
+          <w:rFonts w:ascii="Times New Roman" w:hAnsi="Times New Roman" w:cs="Times New Roman"/>
+        </w:rPr>
+        <w:t xml:space="preserve"> a large amount of practice and the best practice is against an opponent because they force you to react and repeated reaction builds habits. Trying to practice alone by going through the motions will only get you so far and places to spar in and trained oppo</w:t>
+      </w:r>
+      <w:r>
+        <w:rPr>
+          <w:rFonts w:ascii="Times New Roman" w:hAnsi="Times New Roman" w:cs="Times New Roman"/>
+        </w:rPr>
+        <w:t xml:space="preserve">nents to spar against are rare. </w:t>
+      </w:r>
+    </w:p>
+    <w:p>
+      <w:pPr>
+        <w:ind w:firstLine="720"/>
+        <w:rPr>
+          <w:rFonts w:ascii="Times New Roman" w:hAnsi="Times New Roman" w:cs="Times New Roman"/>
+        </w:rPr>
+      </w:pPr>
+      <w:bookmarkStart w:id="0" w:name="_GoBack"/>
+      <w:bookmarkEnd w:id="0"/>
+      <w:r>
+        <w:rPr>
+          <w:rFonts w:ascii="Times New Roman" w:hAnsi="Times New Roman" w:cs="Times New Roman"/>
+        </w:rPr>
+        <w:t>The solution to this is to simulate a sparring match with a skilled opponent in a way that can b</w:t>
+      </w:r>
+      <w:r>
+        <w:rPr>
+          <w:rFonts w:ascii="Times New Roman" w:hAnsi="Times New Roman" w:cs="Times New Roman"/>
+        </w:rPr>
+        <w:t>e done solo. Virtual reality (VR)</w:t>
+      </w:r>
+      <w:r>
+        <w:rPr>
+          <w:rFonts w:ascii="Times New Roman" w:hAnsi="Times New Roman" w:cs="Times New Roman"/>
+        </w:rPr>
+        <w:t xml:space="preserve"> simulations will allow for the immersive feeling </w:t>
+      </w:r>
+      <w:r>
+        <w:rPr>
+          <w:rFonts w:ascii="Times New Roman" w:hAnsi="Times New Roman" w:cs="Times New Roman"/>
+        </w:rPr>
+        <w:t>of actually fighting while an artificial intelligence (AI)</w:t>
+      </w:r>
+      <w:r>
+        <w:rPr>
+          <w:rFonts w:ascii="Times New Roman" w:hAnsi="Times New Roman" w:cs="Times New Roman"/>
+        </w:rPr>
+        <w:t xml:space="preserve"> opponent will push you to learn and grow. This is our goal.</w:t>
+      </w:r>
+      <w:r>
+        <w:rPr>
+          <w:rFonts w:ascii="Times New Roman" w:hAnsi="Times New Roman" w:cs="Times New Roman"/>
+        </w:rPr>
+        <w:t xml:space="preserve"> </w:t>
+      </w:r>
+    </w:p>
+    <w:p>
+      <w:pPr>
+        <w:ind w:firstLine="720"/>
+        <w:rPr>
+          <w:rFonts w:ascii="Times New Roman" w:hAnsi="Times New Roman" w:cs="Times New Roman"/>
+        </w:rPr>
+      </w:pPr>
+      <w:r>
+        <w:rPr>
+          <w:rFonts w:ascii="Times New Roman" w:hAnsi="Times New Roman" w:cs="Times New Roman"/>
+        </w:rPr>
+        <w:t>As of December 6</w:t>
+      </w:r>
+      <w:r>
+        <w:rPr>
+          <w:rFonts w:ascii="Times New Roman" w:hAnsi="Times New Roman" w:cs="Times New Roman"/>
+          <w:vertAlign w:val="superscript"/>
+        </w:rPr>
+        <w:t>th</w:t>
+      </w:r>
+      <w:r>
+        <w:rPr>
+          <w:rFonts w:ascii="Times New Roman" w:hAnsi="Times New Roman" w:cs="Times New Roman"/>
+        </w:rPr>
+        <w:t>, 2017</w:t>
+      </w:r>
+      <w:r>
+        <w:rPr>
+          <w:rFonts w:ascii="Times New Roman" w:hAnsi="Times New Roman" w:cs="Times New Roman"/>
+        </w:rPr>
+        <w:t>, the input system has been assembled and completed</w:t>
+      </w:r>
+      <w:r>
+        <w:rPr>
+          <w:rFonts w:ascii="Times New Roman" w:hAnsi="Times New Roman" w:cs="Times New Roman"/>
+        </w:rPr>
+        <w:t>. The basic user interface (UI) has</w:t>
+      </w:r>
+      <w:r>
+        <w:rPr>
+          <w:rFonts w:ascii="Times New Roman" w:hAnsi="Times New Roman" w:cs="Times New Roman"/>
+        </w:rPr>
+        <w:t xml:space="preserve"> </w:t>
+      </w:r>
+      <w:r>
+        <w:rPr>
+          <w:rFonts w:ascii="Times New Roman" w:hAnsi="Times New Roman" w:cs="Times New Roman"/>
+        </w:rPr>
+        <w:t>been implemented and the basic simulation model has been rendered. The current project portions in progress are the utilization of the input data and increasing the UI’s user friendliness. The portions remaining are the implementation of the AI opponent and the system through which the AI will recognize proper HEMA guards and stances.</w:t>
+      </w:r>
+    </w:p>
+    <w:p>
+      <w:pPr>
+        <w:rPr>
+          <w:rFonts w:ascii="Times New Roman" w:hAnsi="Times New Roman" w:cs="Times New Roman"/>
+          <w:u w:val="single"/>
+        </w:rPr>
+      </w:pPr>
+    </w:p>
+    <w:p>
+      <w:pPr>
+        <w:rPr>
+          <w:rFonts w:ascii="Times New Roman" w:hAnsi="Times New Roman" w:cs="Times New Roman"/>
+          <w:u w:val="single"/>
+        </w:rPr>
+      </w:pPr>
+      <w:r>
+        <w:rPr>
+          <w:rFonts w:ascii="Times New Roman" w:hAnsi="Times New Roman" w:cs="Times New Roman"/>
+          <w:u w:val="single"/>
+        </w:rPr>
         <w:t>Table of Contents</w:t>
       </w:r>
     </w:p>
@@ -616,18 +742,38 @@
       <w:pPr>
         <w:pStyle w:val="ListParagraph"/>
         <w:numPr>
-          <w:ilvl w:val="0"/>
+          <w:ilvl w:val="2"/>
           <w:numId w:val="1"/>
         </w:numPr>
-        <w:rPr>
-          <w:rFonts w:ascii="Times New Roman" w:hAnsi="Times New Roman" w:cs="Times New Roman"/>
-        </w:rPr>
-      </w:pPr>
-      <w:r>
-        <w:rPr>
-          <w:rFonts w:ascii="Times New Roman" w:hAnsi="Times New Roman" w:cs="Times New Roman"/>
-        </w:rPr>
-        <w:t>– Conclusion</w:t>
+        <w:ind w:hanging="600"/>
+        <w:rPr>
+          <w:rFonts w:ascii="Times New Roman" w:hAnsi="Times New Roman" w:cs="Times New Roman"/>
+        </w:rPr>
+      </w:pPr>
+      <w:r>
+        <w:rPr>
+          <w:rFonts w:ascii="Times New Roman" w:hAnsi="Times New Roman" w:cs="Times New Roman"/>
+        </w:rPr>
+        <w:t>– Software Details</w:t>
+      </w:r>
+    </w:p>
+    <w:p>
+      <w:pPr>
+        <w:pStyle w:val="ListParagraph"/>
+        <w:numPr>
+          <w:ilvl w:val="2"/>
+          <w:numId w:val="1"/>
+        </w:numPr>
+        <w:ind w:hanging="600"/>
+        <w:rPr>
+          <w:rFonts w:ascii="Times New Roman" w:hAnsi="Times New Roman" w:cs="Times New Roman"/>
+        </w:rPr>
+      </w:pPr>
+      <w:r>
+        <w:rPr>
+          <w:rFonts w:ascii="Times New Roman" w:hAnsi="Times New Roman" w:cs="Times New Roman"/>
+        </w:rPr>
+        <w:t>– Hardware Details</w:t>
       </w:r>
     </w:p>
     <w:p>
@@ -645,7 +791,7 @@
         <w:rPr>
           <w:rFonts w:ascii="Times New Roman" w:hAnsi="Times New Roman" w:cs="Times New Roman"/>
         </w:rPr>
-        <w:t>– References</w:t>
+        <w:t>– Conclusion</w:t>
       </w:r>
     </w:p>
     <w:p>
@@ -663,6 +809,24 @@
         <w:rPr>
           <w:rFonts w:ascii="Times New Roman" w:hAnsi="Times New Roman" w:cs="Times New Roman"/>
         </w:rPr>
+        <w:t>– References</w:t>
+      </w:r>
+    </w:p>
+    <w:p>
+      <w:pPr>
+        <w:pStyle w:val="ListParagraph"/>
+        <w:numPr>
+          <w:ilvl w:val="0"/>
+          <w:numId w:val="1"/>
+        </w:numPr>
+        <w:rPr>
+          <w:rFonts w:ascii="Times New Roman" w:hAnsi="Times New Roman" w:cs="Times New Roman"/>
+        </w:rPr>
+      </w:pPr>
+      <w:r>
+        <w:rPr>
+          <w:rFonts w:ascii="Times New Roman" w:hAnsi="Times New Roman" w:cs="Times New Roman"/>
+        </w:rPr>
         <w:t>– Appendices</w:t>
       </w:r>
     </w:p>
@@ -706,99 +870,46 @@
         <w:rPr>
           <w:rFonts w:ascii="Times New Roman" w:hAnsi="Times New Roman" w:cs="Times New Roman"/>
         </w:rPr>
-        <w:t xml:space="preserve">Figure 1: </w:t>
-      </w:r>
-      <w:r>
-        <w:rPr>
-          <w:rFonts w:ascii="Times New Roman" w:hAnsi="Times New Roman" w:cs="Times New Roman"/>
-        </w:rPr>
-        <w:t>Application Use Case Diagram</w:t>
-      </w:r>
-    </w:p>
-    <w:p>
-      <w:pPr>
-        <w:rPr>
-          <w:rFonts w:ascii="Times New Roman" w:hAnsi="Times New Roman" w:cs="Times New Roman"/>
-        </w:rPr>
-      </w:pPr>
-      <w:r>
-        <w:rPr>
-          <w:rFonts w:ascii="Times New Roman" w:hAnsi="Times New Roman" w:cs="Times New Roman"/>
-        </w:rPr>
-        <w:t xml:space="preserve">Figure </w:t>
-      </w:r>
-      <w:r>
-        <w:rPr>
-          <w:rFonts w:ascii="Times New Roman" w:hAnsi="Times New Roman" w:cs="Times New Roman"/>
-        </w:rPr>
-        <w:t>2</w:t>
-      </w:r>
-      <w:r>
-        <w:rPr>
-          <w:rFonts w:ascii="Times New Roman" w:hAnsi="Times New Roman" w:cs="Times New Roman"/>
-        </w:rPr>
-        <w:t>: High Level Class Diagram</w:t>
-      </w:r>
-    </w:p>
-    <w:p>
-      <w:pPr>
-        <w:rPr>
-          <w:rFonts w:ascii="Times New Roman" w:hAnsi="Times New Roman" w:cs="Times New Roman"/>
-        </w:rPr>
-      </w:pPr>
-      <w:r>
-        <w:rPr>
-          <w:rFonts w:ascii="Times New Roman" w:hAnsi="Times New Roman" w:cs="Times New Roman"/>
-        </w:rPr>
-        <w:t>Figure 3</w:t>
-      </w:r>
-      <w:r>
-        <w:rPr>
-          <w:rFonts w:ascii="Times New Roman" w:hAnsi="Times New Roman" w:cs="Times New Roman"/>
-        </w:rPr>
-        <w:t>: Input Flow Diagram (Left to Right)</w:t>
-      </w:r>
-    </w:p>
-    <w:p>
-      <w:pPr>
-        <w:rPr>
-          <w:rFonts w:ascii="Times New Roman" w:hAnsi="Times New Roman" w:cs="Times New Roman"/>
-        </w:rPr>
-      </w:pPr>
-      <w:r>
-        <w:rPr>
-          <w:rFonts w:ascii="Times New Roman" w:hAnsi="Times New Roman" w:cs="Times New Roman"/>
-        </w:rPr>
-        <w:t>Figure 4</w:t>
-      </w:r>
-      <w:r>
-        <w:rPr>
-          <w:rFonts w:ascii="Times New Roman" w:hAnsi="Times New Roman" w:cs="Times New Roman"/>
-        </w:rPr>
-        <w:t>: Application Component Diagram</w:t>
-      </w:r>
-    </w:p>
-    <w:p>
-      <w:pPr>
-        <w:rPr>
-          <w:rFonts w:ascii="Times New Roman" w:hAnsi="Times New Roman" w:cs="Times New Roman"/>
-          <w:u w:val="single"/>
-        </w:rPr>
-      </w:pPr>
-    </w:p>
-    <w:p>
-      <w:pPr>
-        <w:rPr>
-          <w:rFonts w:ascii="Times New Roman" w:hAnsi="Times New Roman" w:cs="Times New Roman"/>
-          <w:u w:val="single"/>
-        </w:rPr>
-      </w:pPr>
-      <w:r>
-        <w:rPr>
-          <w:rFonts w:ascii="Times New Roman" w:hAnsi="Times New Roman" w:cs="Times New Roman"/>
-          <w:u w:val="single"/>
-        </w:rPr>
-        <w:t>List of Tables</w:t>
+        <w:t>Figure 1: Application Use Case Diagram</w:t>
+      </w:r>
+    </w:p>
+    <w:p>
+      <w:pPr>
+        <w:rPr>
+          <w:rFonts w:ascii="Times New Roman" w:hAnsi="Times New Roman" w:cs="Times New Roman"/>
+        </w:rPr>
+      </w:pPr>
+      <w:r>
+        <w:rPr>
+          <w:rFonts w:ascii="Times New Roman" w:hAnsi="Times New Roman" w:cs="Times New Roman"/>
+        </w:rPr>
+        <w:t>Figure 2: High Level Class Diagram</w:t>
+      </w:r>
+    </w:p>
+    <w:p>
+      <w:pPr>
+        <w:rPr>
+          <w:rFonts w:ascii="Times New Roman" w:hAnsi="Times New Roman" w:cs="Times New Roman"/>
+        </w:rPr>
+      </w:pPr>
+      <w:r>
+        <w:rPr>
+          <w:rFonts w:ascii="Times New Roman" w:hAnsi="Times New Roman" w:cs="Times New Roman"/>
+        </w:rPr>
+        <w:t>Figure 3: Input Flow Diagram (Left to Right)</w:t>
+      </w:r>
+    </w:p>
+    <w:p>
+      <w:pPr>
+        <w:rPr>
+          <w:rFonts w:ascii="Times New Roman" w:hAnsi="Times New Roman" w:cs="Times New Roman"/>
+        </w:rPr>
+      </w:pPr>
+      <w:r>
+        <w:rPr>
+          <w:rFonts w:ascii="Times New Roman" w:hAnsi="Times New Roman" w:cs="Times New Roman"/>
+        </w:rPr>
+        <w:t>Figure 4: Application Component Diagram</w:t>
       </w:r>
     </w:p>
     <w:p>
@@ -905,21 +1016,7 @@
         <w:rPr>
           <w:rFonts w:ascii="Times New Roman" w:hAnsi="Times New Roman" w:cs="Times New Roman"/>
         </w:rPr>
-        <w:t xml:space="preserve"> of this project is to design and develop a reliable and accurate HEMA training simulator, which will allow the user to learn and practice the set of stances and actions which make up the art of the German longsword. More specifically, to teach and reinforce instinctual reactions one will require to spar and fight safely within the </w:t>
-      </w:r>
-      <w:proofErr w:type="spellStart"/>
-      <w:r>
-        <w:rPr>
-          <w:rFonts w:ascii="Times New Roman" w:hAnsi="Times New Roman" w:cs="Times New Roman"/>
-        </w:rPr>
-        <w:t>Liechtenauer</w:t>
-      </w:r>
-      <w:proofErr w:type="spellEnd"/>
-      <w:r>
-        <w:rPr>
-          <w:rFonts w:ascii="Times New Roman" w:hAnsi="Times New Roman" w:cs="Times New Roman"/>
-        </w:rPr>
-        <w:t xml:space="preserve"> school of fencing. This will be done though sequential drills and reaction based training. The user interacts with the system through a video output device (screen, VR headset, etc.) and an Arduino wand-style motion input device, to mimic holding a sword.</w:t>
+        <w:t xml:space="preserve"> of this project is to design and develop a reliable and accurate HEMA training simulator, which will allow the user to learn and practice the set of stances and actions which make up the art of the German longsword. More specifically, to teach and reinforce instinctual reactions one will require to spar and fight safely within the Liechtenauer school of fencing. This will be done though sequential drills and reaction based training. The user interacts with the system through a video output device (screen, VR headset, etc.) and an Arduino wand-style motion input device, to mimic holding a sword.</w:t>
       </w:r>
     </w:p>
     <w:p>
@@ -1346,19 +1443,7 @@
         <w:rPr>
           <w:rFonts w:ascii="Times New Roman" w:hAnsi="Times New Roman" w:cs="Times New Roman"/>
         </w:rPr>
-        <w:t xml:space="preserve">2.1 </w:t>
-      </w:r>
-      <w:r>
-        <w:rPr>
-          <w:rFonts w:ascii="Times New Roman" w:hAnsi="Times New Roman" w:cs="Times New Roman"/>
-        </w:rPr>
-        <w:t>–</w:t>
-      </w:r>
-      <w:r>
-        <w:rPr>
-          <w:rFonts w:ascii="Times New Roman" w:hAnsi="Times New Roman" w:cs="Times New Roman"/>
-        </w:rPr>
-        <w:t xml:space="preserve"> </w:t>
+        <w:t xml:space="preserve">2.1 – </w:t>
       </w:r>
       <w:r>
         <w:rPr>
@@ -1403,7 +1488,6 @@
           <w:rFonts w:ascii="Times New Roman" w:hAnsi="Times New Roman" w:cs="Times New Roman"/>
         </w:rPr>
       </w:pPr>
-      <w:proofErr w:type="spellStart"/>
       <w:r>
         <w:rPr>
           <w:rFonts w:ascii="Times New Roman" w:hAnsi="Times New Roman" w:cs="Times New Roman"/>
@@ -1411,7 +1495,6 @@
         </w:rPr>
         <w:t>Liechtenauer</w:t>
       </w:r>
-      <w:proofErr w:type="spellEnd"/>
       <w:r>
         <w:rPr>
           <w:rFonts w:ascii="Times New Roman" w:hAnsi="Times New Roman" w:cs="Times New Roman"/>
@@ -1431,19 +1514,23 @@
         </w:rPr>
         <w:t xml:space="preserve"> century, </w:t>
       </w:r>
-      <w:proofErr w:type="gramStart"/>
-      <w:r>
-        <w:rPr>
-          <w:rFonts w:ascii="Times New Roman" w:hAnsi="Times New Roman" w:cs="Times New Roman"/>
-        </w:rPr>
-        <w:t>who’s</w:t>
-      </w:r>
-      <w:proofErr w:type="gramEnd"/>
-      <w:r>
-        <w:rPr>
-          <w:rFonts w:ascii="Times New Roman" w:hAnsi="Times New Roman" w:cs="Times New Roman"/>
-        </w:rPr>
-        <w:t xml:space="preserve"> teachings this project focuses on</w:t>
+      <w:r>
+        <w:rPr>
+          <w:rFonts w:ascii="Times New Roman" w:hAnsi="Times New Roman" w:cs="Times New Roman"/>
+        </w:rPr>
+        <w:t>whose</w:t>
+      </w:r>
+      <w:r>
+        <w:rPr>
+          <w:rFonts w:ascii="Times New Roman" w:hAnsi="Times New Roman" w:cs="Times New Roman"/>
+        </w:rPr>
+        <w:t xml:space="preserve"> teachings this project </w:t>
+      </w:r>
+      <w:r>
+        <w:rPr>
+          <w:rFonts w:ascii="Times New Roman" w:hAnsi="Times New Roman" w:cs="Times New Roman"/>
+        </w:rPr>
+        <w:t>is centered around</w:t>
       </w:r>
     </w:p>
     <w:p>
@@ -1453,7 +1540,6 @@
           <w:rFonts w:ascii="Times New Roman" w:hAnsi="Times New Roman" w:cs="Times New Roman"/>
         </w:rPr>
       </w:pPr>
-      <w:proofErr w:type="spellStart"/>
       <w:r>
         <w:rPr>
           <w:rFonts w:ascii="Times New Roman" w:hAnsi="Times New Roman" w:cs="Times New Roman"/>
@@ -1461,7 +1547,6 @@
         </w:rPr>
         <w:t>Federschwert</w:t>
       </w:r>
-      <w:proofErr w:type="spellEnd"/>
       <w:r>
         <w:rPr>
           <w:rFonts w:ascii="Times New Roman" w:hAnsi="Times New Roman" w:cs="Times New Roman"/>
@@ -1486,19 +1571,13 @@
         <w:rPr>
           <w:rFonts w:ascii="Times New Roman" w:hAnsi="Times New Roman" w:cs="Times New Roman"/>
         </w:rPr>
-        <w:t xml:space="preserve">2.1 </w:t>
-      </w:r>
-      <w:r>
-        <w:rPr>
-          <w:rFonts w:ascii="Times New Roman" w:hAnsi="Times New Roman" w:cs="Times New Roman"/>
-        </w:rPr>
-        <w:t>–</w:t>
-      </w:r>
-      <w:r>
-        <w:rPr>
-          <w:rFonts w:ascii="Times New Roman" w:hAnsi="Times New Roman" w:cs="Times New Roman"/>
-        </w:rPr>
-        <w:t xml:space="preserve"> </w:t>
+        <w:t>2.2</w:t>
+      </w:r>
+      <w:r>
+        <w:rPr>
+          <w:rFonts w:ascii="Times New Roman" w:hAnsi="Times New Roman" w:cs="Times New Roman"/>
+        </w:rPr>
+        <w:t xml:space="preserve"> – </w:t>
       </w:r>
       <w:r>
         <w:rPr>
@@ -1514,6 +1593,20 @@
           <w:rFonts w:ascii="Times New Roman" w:hAnsi="Times New Roman" w:cs="Times New Roman"/>
         </w:rPr>
       </w:pPr>
+      <w:r>
+        <w:rPr>
+          <w:rFonts w:ascii="Times New Roman" w:hAnsi="Times New Roman" w:cs="Times New Roman"/>
+        </w:rPr>
+        <w:tab/>
+        <w:t xml:space="preserve">2.2.1 – </w:t>
+      </w:r>
+      <w:r>
+        <w:rPr>
+          <w:rFonts w:ascii="Times New Roman" w:hAnsi="Times New Roman" w:cs="Times New Roman"/>
+          <w:i/>
+        </w:rPr>
+        <w:t>Software Details</w:t>
+      </w:r>
     </w:p>
     <w:p>
       <w:pPr>
@@ -1534,37 +1627,7 @@
         <w:rPr>
           <w:rFonts w:ascii="Times New Roman" w:hAnsi="Times New Roman" w:cs="Times New Roman"/>
         </w:rPr>
-        <w:t xml:space="preserve">do in this application. </w:t>
-      </w:r>
-      <w:r>
-        <w:rPr>
-          <w:rFonts w:ascii="Times New Roman" w:hAnsi="Times New Roman" w:cs="Times New Roman"/>
-        </w:rPr>
-        <w:t xml:space="preserve">The program </w:t>
-      </w:r>
-      <w:r>
-        <w:rPr>
-          <w:rFonts w:ascii="Times New Roman" w:hAnsi="Times New Roman" w:cs="Times New Roman"/>
-        </w:rPr>
-        <w:t>must</w:t>
-      </w:r>
-      <w:r>
-        <w:rPr>
-          <w:rFonts w:ascii="Times New Roman" w:hAnsi="Times New Roman" w:cs="Times New Roman"/>
-        </w:rPr>
-        <w:t xml:space="preserve"> allow the user to participate in specific pre-made training scenarios, or to freely practice specific</w:t>
-      </w:r>
-      <w:r>
-        <w:rPr>
-          <w:rFonts w:ascii="Times New Roman" w:hAnsi="Times New Roman" w:cs="Times New Roman"/>
-        </w:rPr>
-        <w:t xml:space="preserve"> HEMA</w:t>
-      </w:r>
-      <w:r>
-        <w:rPr>
-          <w:rFonts w:ascii="Times New Roman" w:hAnsi="Times New Roman" w:cs="Times New Roman"/>
-        </w:rPr>
-        <w:t xml:space="preserve"> combat movements.</w:t>
+        <w:t>do in this application. The program must allow the user to participate in specific pre-made training scenarios, or to freely practice specific HEMA combat movements.</w:t>
       </w:r>
       <w:r>
         <w:rPr>
@@ -1576,43 +1639,7 @@
         <w:rPr>
           <w:rFonts w:ascii="Times New Roman" w:hAnsi="Times New Roman" w:cs="Times New Roman"/>
         </w:rPr>
-        <w:t>The user interacts with the software through a custom wand-style movement input device, designed to mimic a training sword</w:t>
-      </w:r>
-      <w:r>
-        <w:rPr>
-          <w:rFonts w:ascii="Times New Roman" w:hAnsi="Times New Roman" w:cs="Times New Roman"/>
-        </w:rPr>
-        <w:t>, so one must be</w:t>
-      </w:r>
-      <w:r>
-        <w:rPr>
-          <w:rFonts w:ascii="Times New Roman" w:hAnsi="Times New Roman" w:cs="Times New Roman"/>
-        </w:rPr>
-        <w:t xml:space="preserve"> able to alter relevant system/controller settings</w:t>
-      </w:r>
-      <w:r>
-        <w:rPr>
-          <w:rFonts w:ascii="Times New Roman" w:hAnsi="Times New Roman" w:cs="Times New Roman"/>
-        </w:rPr>
-        <w:t>. Ideally, the user could</w:t>
-      </w:r>
-      <w:r>
-        <w:rPr>
-          <w:rFonts w:ascii="Times New Roman" w:hAnsi="Times New Roman" w:cs="Times New Roman"/>
-        </w:rPr>
-        <w:t xml:space="preserve"> customize </w:t>
-      </w:r>
-      <w:r>
-        <w:rPr>
-          <w:rFonts w:ascii="Times New Roman" w:hAnsi="Times New Roman" w:cs="Times New Roman"/>
-        </w:rPr>
-        <w:t xml:space="preserve">their </w:t>
-      </w:r>
-      <w:r>
-        <w:rPr>
-          <w:rFonts w:ascii="Times New Roman" w:hAnsi="Times New Roman" w:cs="Times New Roman"/>
-        </w:rPr>
-        <w:t>training sessions as well.</w:t>
+        <w:t>The user interacts with the software through a custom wand-style movement input device, designed to mimic a training sword, so one must be able to alter relevant system/controller settings. Ideally, the user could customize their training sessions as well.</w:t>
       </w:r>
     </w:p>
     <w:p>
@@ -1625,7 +1652,7 @@
       <w:r>
         <w:rPr>
           <w:noProof/>
-          <w:lang w:eastAsia="en-CA"/>
+          <w:lang w:val="en-US"/>
         </w:rPr>
         <w:drawing>
           <wp:inline distT="0" distB="0" distL="0" distR="0" wp14:anchorId="0121DEC5" wp14:editId="0B6BD9CD">
@@ -1643,7 +1670,7 @@
                     <pic:cNvPicPr/>
                   </pic:nvPicPr>
                   <pic:blipFill>
-                    <a:blip r:embed="rId5"/>
+                    <a:blip r:embed="rId6"/>
                     <a:stretch>
                       <a:fillRect/>
                     </a:stretch>
@@ -1931,43 +1958,7 @@
         <w:rPr>
           <w:rFonts w:ascii="Times New Roman" w:hAnsi="Times New Roman" w:cs="Times New Roman"/>
         </w:rPr>
-        <w:t xml:space="preserve"> </w:t>
-      </w:r>
-      <w:r>
-        <w:rPr>
-          <w:rFonts w:ascii="Times New Roman" w:hAnsi="Times New Roman" w:cs="Times New Roman"/>
-        </w:rPr>
-        <w:t xml:space="preserve">Finally, the system will need some internal mechanism to represent player inputs, since HEMA has specific acceptable “forms” similar to other martial arts like karate. Pulling all this </w:t>
-      </w:r>
-      <w:r>
-        <w:rPr>
-          <w:rFonts w:ascii="Times New Roman" w:hAnsi="Times New Roman" w:cs="Times New Roman"/>
-        </w:rPr>
-        <w:t>information</w:t>
-      </w:r>
-      <w:r>
-        <w:rPr>
-          <w:rFonts w:ascii="Times New Roman" w:hAnsi="Times New Roman" w:cs="Times New Roman"/>
-        </w:rPr>
-        <w:t xml:space="preserve"> together, </w:t>
-      </w:r>
-      <w:r>
-        <w:rPr>
-          <w:rFonts w:ascii="Times New Roman" w:hAnsi="Times New Roman" w:cs="Times New Roman"/>
-        </w:rPr>
-        <w:t>the</w:t>
-      </w:r>
-      <w:r>
-        <w:rPr>
-          <w:rFonts w:ascii="Times New Roman" w:hAnsi="Times New Roman" w:cs="Times New Roman"/>
-        </w:rPr>
-        <w:t xml:space="preserve"> initial class diagram</w:t>
-      </w:r>
-      <w:r>
-        <w:rPr>
-          <w:rFonts w:ascii="Times New Roman" w:hAnsi="Times New Roman" w:cs="Times New Roman"/>
-        </w:rPr>
-        <w:t xml:space="preserve"> is derived.</w:t>
+        <w:t xml:space="preserve"> Finally, the system will need some internal mechanism to represent player inputs, since HEMA has specific acceptable “forms” similar to other martial arts like karate. Pulling all this information together, the initial class diagram is derived.</w:t>
       </w:r>
     </w:p>
     <w:p>
@@ -1990,7 +1981,7 @@
         <w:rPr>
           <w:rFonts w:ascii="Times New Roman" w:hAnsi="Times New Roman" w:cs="Times New Roman"/>
           <w:noProof/>
-          <w:lang w:eastAsia="en-CA"/>
+          <w:lang w:val="en-US"/>
         </w:rPr>
         <w:lastRenderedPageBreak/>
         <w:drawing>
@@ -2009,7 +2000,7 @@
                     <pic:cNvPicPr/>
                   </pic:nvPicPr>
                   <pic:blipFill>
-                    <a:blip r:embed="rId6">
+                    <a:blip r:embed="rId7">
                       <a:extLst>
                         <a:ext uri="{28A0092B-C50C-407E-A947-70E740481C1C}">
                           <a14:useLocalDpi xmlns:a14="http://schemas.microsoft.com/office/drawing/2010/main" val="0"/>
@@ -2072,7 +2063,6 @@
           <w:rFonts w:ascii="Times New Roman" w:hAnsi="Times New Roman" w:cs="Times New Roman"/>
         </w:rPr>
       </w:pPr>
-      <w:proofErr w:type="spellStart"/>
       <w:r>
         <w:rPr>
           <w:rFonts w:ascii="Times New Roman" w:hAnsi="Times New Roman" w:cs="Times New Roman"/>
@@ -2080,7 +2070,6 @@
         </w:rPr>
         <w:t>UnityScene</w:t>
       </w:r>
-      <w:proofErr w:type="spellEnd"/>
       <w:r>
         <w:rPr>
           <w:rFonts w:ascii="Times New Roman" w:hAnsi="Times New Roman" w:cs="Times New Roman"/>
@@ -2095,7 +2084,6 @@
           <w:rFonts w:ascii="Times New Roman" w:hAnsi="Times New Roman" w:cs="Times New Roman"/>
         </w:rPr>
       </w:pPr>
-      <w:proofErr w:type="spellStart"/>
       <w:r>
         <w:rPr>
           <w:rFonts w:ascii="Times New Roman" w:hAnsi="Times New Roman" w:cs="Times New Roman"/>
@@ -2103,7 +2091,6 @@
         </w:rPr>
         <w:t>MainMenu</w:t>
       </w:r>
-      <w:proofErr w:type="spellEnd"/>
       <w:r>
         <w:rPr>
           <w:rFonts w:ascii="Times New Roman" w:hAnsi="Times New Roman" w:cs="Times New Roman"/>
@@ -2133,7 +2120,6 @@
           <w:rFonts w:ascii="Times New Roman" w:hAnsi="Times New Roman" w:cs="Times New Roman"/>
         </w:rPr>
       </w:pPr>
-      <w:proofErr w:type="spellStart"/>
       <w:r>
         <w:rPr>
           <w:rFonts w:ascii="Times New Roman" w:hAnsi="Times New Roman" w:cs="Times New Roman"/>
@@ -2141,26 +2127,32 @@
         </w:rPr>
         <w:t>ScenarioEditing</w:t>
       </w:r>
-      <w:proofErr w:type="spellEnd"/>
-      <w:r>
-        <w:rPr>
-          <w:rFonts w:ascii="Times New Roman" w:hAnsi="Times New Roman" w:cs="Times New Roman"/>
-        </w:rPr>
-        <w:t xml:space="preserve">: Opens a </w:t>
-      </w:r>
-      <w:proofErr w:type="spellStart"/>
-      <w:r>
-        <w:rPr>
-          <w:rFonts w:ascii="Times New Roman" w:hAnsi="Times New Roman" w:cs="Times New Roman"/>
+      <w:r>
+        <w:rPr>
+          <w:rFonts w:ascii="Times New Roman" w:hAnsi="Times New Roman" w:cs="Times New Roman"/>
+        </w:rPr>
+        <w:t>: Opens a TrainingScenario in edit mode, allowing for the injection and removal of HEMA movements from said scenario.</w:t>
+      </w:r>
+    </w:p>
+    <w:p>
+      <w:pPr>
+        <w:spacing w:after="120" w:line="360" w:lineRule="auto"/>
+        <w:rPr>
+          <w:rFonts w:ascii="Times New Roman" w:hAnsi="Times New Roman" w:cs="Times New Roman"/>
+        </w:rPr>
+      </w:pPr>
+      <w:r>
+        <w:rPr>
+          <w:rFonts w:ascii="Times New Roman" w:hAnsi="Times New Roman" w:cs="Times New Roman"/>
+          <w:u w:val="single"/>
         </w:rPr>
         <w:t>TrainingScenario</w:t>
       </w:r>
-      <w:proofErr w:type="spellEnd"/>
-      <w:r>
-        <w:rPr>
-          <w:rFonts w:ascii="Times New Roman" w:hAnsi="Times New Roman" w:cs="Times New Roman"/>
-        </w:rPr>
-        <w:t xml:space="preserve"> in edit mode, allowing for the injection and removal of HEMA movements from said scenario.</w:t>
+      <w:r>
+        <w:rPr>
+          <w:rFonts w:ascii="Times New Roman" w:hAnsi="Times New Roman" w:cs="Times New Roman"/>
+        </w:rPr>
+        <w:t xml:space="preserve">: The view through which an available training session can be loaded and used. </w:t>
       </w:r>
     </w:p>
     <w:p>
@@ -2170,20 +2162,18 @@
           <w:rFonts w:ascii="Times New Roman" w:hAnsi="Times New Roman" w:cs="Times New Roman"/>
         </w:rPr>
       </w:pPr>
-      <w:proofErr w:type="spellStart"/>
-      <w:r>
-        <w:rPr>
-          <w:rFonts w:ascii="Times New Roman" w:hAnsi="Times New Roman" w:cs="Times New Roman"/>
-          <w:u w:val="single"/>
-        </w:rPr>
-        <w:t>TrainingScenario</w:t>
-      </w:r>
-      <w:proofErr w:type="spellEnd"/>
-      <w:r>
-        <w:rPr>
-          <w:rFonts w:ascii="Times New Roman" w:hAnsi="Times New Roman" w:cs="Times New Roman"/>
-        </w:rPr>
-        <w:t xml:space="preserve">: The view through which an available training session can be loaded and used. </w:t>
+      <w:r>
+        <w:rPr>
+          <w:rFonts w:ascii="Times New Roman" w:hAnsi="Times New Roman" w:cs="Times New Roman"/>
+          <w:u w:val="single"/>
+        </w:rPr>
+        <w:t>MovesetCollection</w:t>
+      </w:r>
+      <w:r>
+        <w:rPr>
+          <w:rFonts w:ascii="Times New Roman" w:hAnsi="Times New Roman" w:cs="Times New Roman"/>
+        </w:rPr>
+        <w:t xml:space="preserve">: An ordered collection of Movesets that combiner to describe a training session. </w:t>
       </w:r>
     </w:p>
     <w:p>
@@ -2193,34 +2183,18 @@
           <w:rFonts w:ascii="Times New Roman" w:hAnsi="Times New Roman" w:cs="Times New Roman"/>
         </w:rPr>
       </w:pPr>
-      <w:proofErr w:type="spellStart"/>
-      <w:r>
-        <w:rPr>
-          <w:rFonts w:ascii="Times New Roman" w:hAnsi="Times New Roman" w:cs="Times New Roman"/>
-          <w:u w:val="single"/>
-        </w:rPr>
-        <w:t>MovesetCollection</w:t>
-      </w:r>
-      <w:proofErr w:type="spellEnd"/>
-      <w:r>
-        <w:rPr>
-          <w:rFonts w:ascii="Times New Roman" w:hAnsi="Times New Roman" w:cs="Times New Roman"/>
-        </w:rPr>
-        <w:t xml:space="preserve">: An ordered collection of </w:t>
-      </w:r>
-      <w:proofErr w:type="spellStart"/>
-      <w:r>
-        <w:rPr>
-          <w:rFonts w:ascii="Times New Roman" w:hAnsi="Times New Roman" w:cs="Times New Roman"/>
-        </w:rPr>
-        <w:t>Movesets</w:t>
-      </w:r>
-      <w:proofErr w:type="spellEnd"/>
-      <w:r>
-        <w:rPr>
-          <w:rFonts w:ascii="Times New Roman" w:hAnsi="Times New Roman" w:cs="Times New Roman"/>
-        </w:rPr>
-        <w:t xml:space="preserve"> that combiner to describe a training session. </w:t>
+      <w:r>
+        <w:rPr>
+          <w:rFonts w:ascii="Times New Roman" w:hAnsi="Times New Roman" w:cs="Times New Roman"/>
+          <w:u w:val="single"/>
+        </w:rPr>
+        <w:t>Moveset</w:t>
+      </w:r>
+      <w:r>
+        <w:rPr>
+          <w:rFonts w:ascii="Times New Roman" w:hAnsi="Times New Roman" w:cs="Times New Roman"/>
+        </w:rPr>
+        <w:t xml:space="preserve">: An ordered collection of Movements that describes a particular, valid HEMA move. </w:t>
       </w:r>
     </w:p>
     <w:p>
@@ -2230,20 +2204,18 @@
           <w:rFonts w:ascii="Times New Roman" w:hAnsi="Times New Roman" w:cs="Times New Roman"/>
         </w:rPr>
       </w:pPr>
-      <w:proofErr w:type="spellStart"/>
-      <w:r>
-        <w:rPr>
-          <w:rFonts w:ascii="Times New Roman" w:hAnsi="Times New Roman" w:cs="Times New Roman"/>
-          <w:u w:val="single"/>
-        </w:rPr>
-        <w:t>Moveset</w:t>
-      </w:r>
-      <w:proofErr w:type="spellEnd"/>
-      <w:r>
-        <w:rPr>
-          <w:rFonts w:ascii="Times New Roman" w:hAnsi="Times New Roman" w:cs="Times New Roman"/>
-        </w:rPr>
-        <w:t xml:space="preserve">: An ordered collection of Movements that describes a particular, valid HEMA move. </w:t>
+      <w:r>
+        <w:rPr>
+          <w:rFonts w:ascii="Times New Roman" w:hAnsi="Times New Roman" w:cs="Times New Roman"/>
+          <w:u w:val="single"/>
+        </w:rPr>
+        <w:t>Movement</w:t>
+      </w:r>
+      <w:r>
+        <w:rPr>
+          <w:rFonts w:ascii="Times New Roman" w:hAnsi="Times New Roman" w:cs="Times New Roman"/>
+        </w:rPr>
+        <w:t>: Data representing a specific, indivisible movement, used as a building block by Moveset.</w:t>
       </w:r>
     </w:p>
     <w:p>
@@ -2258,27 +2230,13 @@
           <w:rFonts w:ascii="Times New Roman" w:hAnsi="Times New Roman" w:cs="Times New Roman"/>
           <w:u w:val="single"/>
         </w:rPr>
-        <w:t>Movement</w:t>
-      </w:r>
-      <w:r>
-        <w:rPr>
-          <w:rFonts w:ascii="Times New Roman" w:hAnsi="Times New Roman" w:cs="Times New Roman"/>
-        </w:rPr>
-        <w:t xml:space="preserve">: Data representing a specific, indivisible movement, used as a building block by </w:t>
-      </w:r>
-      <w:proofErr w:type="spellStart"/>
-      <w:r>
-        <w:rPr>
-          <w:rFonts w:ascii="Times New Roman" w:hAnsi="Times New Roman" w:cs="Times New Roman"/>
-        </w:rPr>
-        <w:t>Moveset</w:t>
-      </w:r>
-      <w:proofErr w:type="spellEnd"/>
-      <w:r>
-        <w:rPr>
-          <w:rFonts w:ascii="Times New Roman" w:hAnsi="Times New Roman" w:cs="Times New Roman"/>
-        </w:rPr>
-        <w:t>.</w:t>
+        <w:t>HEMARecognizer</w:t>
+      </w:r>
+      <w:r>
+        <w:rPr>
+          <w:rFonts w:ascii="Times New Roman" w:hAnsi="Times New Roman" w:cs="Times New Roman"/>
+        </w:rPr>
+        <w:t>: A processing unit capable of interpreting player movement and determining HEMA validity based on its collection of validated Movesets.</w:t>
       </w:r>
     </w:p>
     <w:p>
@@ -2288,34 +2246,18 @@
           <w:rFonts w:ascii="Times New Roman" w:hAnsi="Times New Roman" w:cs="Times New Roman"/>
         </w:rPr>
       </w:pPr>
-      <w:proofErr w:type="spellStart"/>
-      <w:r>
-        <w:rPr>
-          <w:rFonts w:ascii="Times New Roman" w:hAnsi="Times New Roman" w:cs="Times New Roman"/>
-          <w:u w:val="single"/>
-        </w:rPr>
-        <w:t>HEMARecognizer</w:t>
-      </w:r>
-      <w:proofErr w:type="spellEnd"/>
-      <w:r>
-        <w:rPr>
-          <w:rFonts w:ascii="Times New Roman" w:hAnsi="Times New Roman" w:cs="Times New Roman"/>
-        </w:rPr>
-        <w:t xml:space="preserve">: A processing unit capable of interpreting player movement and determining HEMA validity based on its collection of validated </w:t>
-      </w:r>
-      <w:proofErr w:type="spellStart"/>
-      <w:r>
-        <w:rPr>
-          <w:rFonts w:ascii="Times New Roman" w:hAnsi="Times New Roman" w:cs="Times New Roman"/>
-        </w:rPr>
-        <w:t>Movesets</w:t>
-      </w:r>
-      <w:proofErr w:type="spellEnd"/>
-      <w:r>
-        <w:rPr>
-          <w:rFonts w:ascii="Times New Roman" w:hAnsi="Times New Roman" w:cs="Times New Roman"/>
-        </w:rPr>
-        <w:t>.</w:t>
+      <w:r>
+        <w:rPr>
+          <w:rFonts w:ascii="Times New Roman" w:hAnsi="Times New Roman" w:cs="Times New Roman"/>
+          <w:u w:val="single"/>
+        </w:rPr>
+        <w:t>Sword</w:t>
+      </w:r>
+      <w:r>
+        <w:rPr>
+          <w:rFonts w:ascii="Times New Roman" w:hAnsi="Times New Roman" w:cs="Times New Roman"/>
+        </w:rPr>
+        <w:t>: An object describing all common functionality between the player-controlled sword and opponent-controlled swords.</w:t>
       </w:r>
     </w:p>
     <w:p>
@@ -2330,13 +2272,13 @@
           <w:rFonts w:ascii="Times New Roman" w:hAnsi="Times New Roman" w:cs="Times New Roman"/>
           <w:u w:val="single"/>
         </w:rPr>
-        <w:t>Sword</w:t>
-      </w:r>
-      <w:r>
-        <w:rPr>
-          <w:rFonts w:ascii="Times New Roman" w:hAnsi="Times New Roman" w:cs="Times New Roman"/>
-        </w:rPr>
-        <w:t>: An object describing all common functionality between the player-controlled sword and opponent-controlled swords.</w:t>
+        <w:t>PlayerSword</w:t>
+      </w:r>
+      <w:r>
+        <w:rPr>
+          <w:rFonts w:ascii="Times New Roman" w:hAnsi="Times New Roman" w:cs="Times New Roman"/>
+        </w:rPr>
+        <w:t>: An extension of Sword, specific to the Player avatar, controlled by the PlayerController.</w:t>
       </w:r>
     </w:p>
     <w:p>
@@ -2346,34 +2288,18 @@
           <w:rFonts w:ascii="Times New Roman" w:hAnsi="Times New Roman" w:cs="Times New Roman"/>
         </w:rPr>
       </w:pPr>
-      <w:proofErr w:type="spellStart"/>
-      <w:r>
-        <w:rPr>
-          <w:rFonts w:ascii="Times New Roman" w:hAnsi="Times New Roman" w:cs="Times New Roman"/>
-          <w:u w:val="single"/>
-        </w:rPr>
-        <w:t>PlayerSword</w:t>
-      </w:r>
-      <w:proofErr w:type="spellEnd"/>
-      <w:r>
-        <w:rPr>
-          <w:rFonts w:ascii="Times New Roman" w:hAnsi="Times New Roman" w:cs="Times New Roman"/>
-        </w:rPr>
-        <w:t xml:space="preserve">: An extension of Sword, specific to the Player avatar, controlled by the </w:t>
-      </w:r>
-      <w:proofErr w:type="spellStart"/>
-      <w:r>
-        <w:rPr>
-          <w:rFonts w:ascii="Times New Roman" w:hAnsi="Times New Roman" w:cs="Times New Roman"/>
-        </w:rPr>
-        <w:t>PlayerController</w:t>
-      </w:r>
-      <w:proofErr w:type="spellEnd"/>
-      <w:r>
-        <w:rPr>
-          <w:rFonts w:ascii="Times New Roman" w:hAnsi="Times New Roman" w:cs="Times New Roman"/>
-        </w:rPr>
-        <w:t>.</w:t>
+      <w:r>
+        <w:rPr>
+          <w:rFonts w:ascii="Times New Roman" w:hAnsi="Times New Roman" w:cs="Times New Roman"/>
+          <w:u w:val="single"/>
+        </w:rPr>
+        <w:t>DummySword</w:t>
+      </w:r>
+      <w:r>
+        <w:rPr>
+          <w:rFonts w:ascii="Times New Roman" w:hAnsi="Times New Roman" w:cs="Times New Roman"/>
+        </w:rPr>
+        <w:t>: An extension of Sword, specific to non-player avatars, controlled by an OpponentController.</w:t>
       </w:r>
     </w:p>
     <w:p>
@@ -2383,34 +2309,18 @@
           <w:rFonts w:ascii="Times New Roman" w:hAnsi="Times New Roman" w:cs="Times New Roman"/>
         </w:rPr>
       </w:pPr>
-      <w:proofErr w:type="spellStart"/>
-      <w:r>
-        <w:rPr>
-          <w:rFonts w:ascii="Times New Roman" w:hAnsi="Times New Roman" w:cs="Times New Roman"/>
-          <w:u w:val="single"/>
-        </w:rPr>
-        <w:t>DummySword</w:t>
-      </w:r>
-      <w:proofErr w:type="spellEnd"/>
-      <w:r>
-        <w:rPr>
-          <w:rFonts w:ascii="Times New Roman" w:hAnsi="Times New Roman" w:cs="Times New Roman"/>
-        </w:rPr>
-        <w:t xml:space="preserve">: An extension of Sword, specific to non-player avatars, controlled by an </w:t>
-      </w:r>
-      <w:proofErr w:type="spellStart"/>
-      <w:r>
-        <w:rPr>
-          <w:rFonts w:ascii="Times New Roman" w:hAnsi="Times New Roman" w:cs="Times New Roman"/>
-        </w:rPr>
-        <w:t>OpponentController</w:t>
-      </w:r>
-      <w:proofErr w:type="spellEnd"/>
-      <w:r>
-        <w:rPr>
-          <w:rFonts w:ascii="Times New Roman" w:hAnsi="Times New Roman" w:cs="Times New Roman"/>
-        </w:rPr>
-        <w:t>.</w:t>
+      <w:r>
+        <w:rPr>
+          <w:rFonts w:ascii="Times New Roman" w:hAnsi="Times New Roman" w:cs="Times New Roman"/>
+          <w:u w:val="single"/>
+        </w:rPr>
+        <w:t>WandInputInterface</w:t>
+      </w:r>
+      <w:r>
+        <w:rPr>
+          <w:rFonts w:ascii="Times New Roman" w:hAnsi="Times New Roman" w:cs="Times New Roman"/>
+        </w:rPr>
+        <w:t>: The interface between the Arduino Wand and Unity, responsible for processing of raw input and conversion to forms usable by the Unity program.</w:t>
       </w:r>
     </w:p>
     <w:p>
@@ -2420,20 +2330,18 @@
           <w:rFonts w:ascii="Times New Roman" w:hAnsi="Times New Roman" w:cs="Times New Roman"/>
         </w:rPr>
       </w:pPr>
-      <w:proofErr w:type="spellStart"/>
-      <w:r>
-        <w:rPr>
-          <w:rFonts w:ascii="Times New Roman" w:hAnsi="Times New Roman" w:cs="Times New Roman"/>
-          <w:u w:val="single"/>
-        </w:rPr>
-        <w:t>WandInputInterface</w:t>
-      </w:r>
-      <w:proofErr w:type="spellEnd"/>
-      <w:r>
-        <w:rPr>
-          <w:rFonts w:ascii="Times New Roman" w:hAnsi="Times New Roman" w:cs="Times New Roman"/>
-        </w:rPr>
-        <w:t>: The interface between the Arduino Wand and Unity, responsible for processing of raw input and conversion to forms usable by the Unity program.</w:t>
+      <w:r>
+        <w:rPr>
+          <w:rFonts w:ascii="Times New Roman" w:hAnsi="Times New Roman" w:cs="Times New Roman"/>
+          <w:u w:val="single"/>
+        </w:rPr>
+        <w:t>SystemController</w:t>
+      </w:r>
+      <w:r>
+        <w:rPr>
+          <w:rFonts w:ascii="Times New Roman" w:hAnsi="Times New Roman" w:cs="Times New Roman"/>
+        </w:rPr>
+        <w:t>: The main program controller, responsible for handling all user input, and passing along necessary input to the HEMAFighterControllers.</w:t>
       </w:r>
     </w:p>
     <w:p>
@@ -2443,34 +2351,18 @@
           <w:rFonts w:ascii="Times New Roman" w:hAnsi="Times New Roman" w:cs="Times New Roman"/>
         </w:rPr>
       </w:pPr>
-      <w:proofErr w:type="spellStart"/>
-      <w:r>
-        <w:rPr>
-          <w:rFonts w:ascii="Times New Roman" w:hAnsi="Times New Roman" w:cs="Times New Roman"/>
-          <w:u w:val="single"/>
-        </w:rPr>
-        <w:t>SystemController</w:t>
-      </w:r>
-      <w:proofErr w:type="spellEnd"/>
-      <w:r>
-        <w:rPr>
-          <w:rFonts w:ascii="Times New Roman" w:hAnsi="Times New Roman" w:cs="Times New Roman"/>
-        </w:rPr>
-        <w:t xml:space="preserve">: The main program controller, responsible for handling all user input, and passing along necessary input to the </w:t>
-      </w:r>
-      <w:proofErr w:type="spellStart"/>
-      <w:r>
-        <w:rPr>
-          <w:rFonts w:ascii="Times New Roman" w:hAnsi="Times New Roman" w:cs="Times New Roman"/>
-        </w:rPr>
-        <w:t>HEMAFighterControllers</w:t>
-      </w:r>
-      <w:proofErr w:type="spellEnd"/>
-      <w:r>
-        <w:rPr>
-          <w:rFonts w:ascii="Times New Roman" w:hAnsi="Times New Roman" w:cs="Times New Roman"/>
-        </w:rPr>
-        <w:t>.</w:t>
+      <w:r>
+        <w:rPr>
+          <w:rFonts w:ascii="Times New Roman" w:hAnsi="Times New Roman" w:cs="Times New Roman"/>
+          <w:u w:val="single"/>
+        </w:rPr>
+        <w:t>HEMAFighterController</w:t>
+      </w:r>
+      <w:r>
+        <w:rPr>
+          <w:rFonts w:ascii="Times New Roman" w:hAnsi="Times New Roman" w:cs="Times New Roman"/>
+        </w:rPr>
+        <w:t>: An abstract controller that encapsulates all functionality common between PlayerController and OpponentController.</w:t>
       </w:r>
     </w:p>
     <w:p>
@@ -2480,48 +2372,11 @@
           <w:rFonts w:ascii="Times New Roman" w:hAnsi="Times New Roman" w:cs="Times New Roman"/>
         </w:rPr>
       </w:pPr>
-      <w:proofErr w:type="spellStart"/>
-      <w:r>
-        <w:rPr>
-          <w:rFonts w:ascii="Times New Roman" w:hAnsi="Times New Roman" w:cs="Times New Roman"/>
-          <w:u w:val="single"/>
-        </w:rPr>
-        <w:t>HEMAFighterController</w:t>
-      </w:r>
-      <w:proofErr w:type="spellEnd"/>
-      <w:r>
-        <w:rPr>
-          <w:rFonts w:ascii="Times New Roman" w:hAnsi="Times New Roman" w:cs="Times New Roman"/>
-        </w:rPr>
-        <w:t xml:space="preserve">: An abstract controller that encapsulates all functionality common between </w:t>
-      </w:r>
-      <w:proofErr w:type="spellStart"/>
-      <w:r>
-        <w:rPr>
-          <w:rFonts w:ascii="Times New Roman" w:hAnsi="Times New Roman" w:cs="Times New Roman"/>
-        </w:rPr>
-        <w:t>PlayerController</w:t>
-      </w:r>
-      <w:proofErr w:type="spellEnd"/>
-      <w:r>
-        <w:rPr>
-          <w:rFonts w:ascii="Times New Roman" w:hAnsi="Times New Roman" w:cs="Times New Roman"/>
-        </w:rPr>
-        <w:t xml:space="preserve"> and </w:t>
-      </w:r>
-      <w:proofErr w:type="spellStart"/>
-      <w:r>
-        <w:rPr>
-          <w:rFonts w:ascii="Times New Roman" w:hAnsi="Times New Roman" w:cs="Times New Roman"/>
-        </w:rPr>
-        <w:t>OpponentController</w:t>
-      </w:r>
-      <w:proofErr w:type="spellEnd"/>
-      <w:r>
-        <w:rPr>
-          <w:rFonts w:ascii="Times New Roman" w:hAnsi="Times New Roman" w:cs="Times New Roman"/>
-        </w:rPr>
-        <w:t>.</w:t>
+      <w:r>
+        <w:rPr>
+          <w:rFonts w:ascii="Times New Roman" w:hAnsi="Times New Roman" w:cs="Times New Roman"/>
+        </w:rPr>
+        <w:t>PlayerController: The player avatar controller. Accepts input from the system controller and forwards the necessary information to the HEMARecognizer.</w:t>
       </w:r>
     </w:p>
     <w:p>
@@ -2531,43 +2386,6 @@
           <w:rFonts w:ascii="Times New Roman" w:hAnsi="Times New Roman" w:cs="Times New Roman"/>
         </w:rPr>
       </w:pPr>
-      <w:proofErr w:type="spellStart"/>
-      <w:r>
-        <w:rPr>
-          <w:rFonts w:ascii="Times New Roman" w:hAnsi="Times New Roman" w:cs="Times New Roman"/>
-        </w:rPr>
-        <w:t>PlayerController</w:t>
-      </w:r>
-      <w:proofErr w:type="spellEnd"/>
-      <w:r>
-        <w:rPr>
-          <w:rFonts w:ascii="Times New Roman" w:hAnsi="Times New Roman" w:cs="Times New Roman"/>
-        </w:rPr>
-        <w:t xml:space="preserve">: The player avatar controller. Accepts input from the system controller and forwards the necessary information to the </w:t>
-      </w:r>
-      <w:proofErr w:type="spellStart"/>
-      <w:r>
-        <w:rPr>
-          <w:rFonts w:ascii="Times New Roman" w:hAnsi="Times New Roman" w:cs="Times New Roman"/>
-        </w:rPr>
-        <w:t>HEMARecognizer</w:t>
-      </w:r>
-      <w:proofErr w:type="spellEnd"/>
-      <w:r>
-        <w:rPr>
-          <w:rFonts w:ascii="Times New Roman" w:hAnsi="Times New Roman" w:cs="Times New Roman"/>
-        </w:rPr>
-        <w:t>.</w:t>
-      </w:r>
-    </w:p>
-    <w:p>
-      <w:pPr>
-        <w:spacing w:after="120" w:line="360" w:lineRule="auto"/>
-        <w:rPr>
-          <w:rFonts w:ascii="Times New Roman" w:hAnsi="Times New Roman" w:cs="Times New Roman"/>
-        </w:rPr>
-      </w:pPr>
-      <w:proofErr w:type="spellStart"/>
       <w:r>
         <w:rPr>
           <w:rFonts w:ascii="Times New Roman" w:hAnsi="Times New Roman" w:cs="Times New Roman"/>
@@ -2576,26 +2394,11 @@
         <w:lastRenderedPageBreak/>
         <w:t>OpponentController</w:t>
       </w:r>
-      <w:proofErr w:type="spellEnd"/>
-      <w:r>
-        <w:rPr>
-          <w:rFonts w:ascii="Times New Roman" w:hAnsi="Times New Roman" w:cs="Times New Roman"/>
-        </w:rPr>
-        <w:t xml:space="preserve">: The opponent avatar controller. Accepts input from program-defined inputs, and forwards the necessary information to the </w:t>
-      </w:r>
-      <w:proofErr w:type="spellStart"/>
-      <w:r>
-        <w:rPr>
-          <w:rFonts w:ascii="Times New Roman" w:hAnsi="Times New Roman" w:cs="Times New Roman"/>
-        </w:rPr>
-        <w:t>HEMARecognizer</w:t>
-      </w:r>
-      <w:proofErr w:type="spellEnd"/>
-      <w:r>
-        <w:rPr>
-          <w:rFonts w:ascii="Times New Roman" w:hAnsi="Times New Roman" w:cs="Times New Roman"/>
-        </w:rPr>
-        <w:t>.</w:t>
+      <w:r>
+        <w:rPr>
+          <w:rFonts w:ascii="Times New Roman" w:hAnsi="Times New Roman" w:cs="Times New Roman"/>
+        </w:rPr>
+        <w:t>: The opponent avatar controller. Accepts input from program-defined inputs, and forwards the necessary information to the HEMARecognizer.</w:t>
       </w:r>
     </w:p>
     <w:p>
@@ -2630,21 +2433,7 @@
         <w:rPr>
           <w:rFonts w:ascii="Times New Roman" w:hAnsi="Times New Roman" w:cs="Times New Roman"/>
         </w:rPr>
-        <w:t xml:space="preserve"> if the user cannot understand their training scenario, they won’t learn, </w:t>
-      </w:r>
-      <w:proofErr w:type="gramStart"/>
-      <w:r>
-        <w:rPr>
-          <w:rFonts w:ascii="Times New Roman" w:hAnsi="Times New Roman" w:cs="Times New Roman"/>
-        </w:rPr>
-        <w:t>rendering</w:t>
-      </w:r>
-      <w:proofErr w:type="gramEnd"/>
-      <w:r>
-        <w:rPr>
-          <w:rFonts w:ascii="Times New Roman" w:hAnsi="Times New Roman" w:cs="Times New Roman"/>
-        </w:rPr>
-        <w:t xml:space="preserve"> the system useless. Another clear design goal is responsiveness</w:t>
+        <w:t xml:space="preserve"> if the user cannot understand their training scenario, they won’t learn, rendering the system useless. Another clear design goal is responsiveness</w:t>
       </w:r>
       <w:r>
         <w:rPr>
@@ -2763,7 +2552,7 @@
         <w:rPr>
           <w:rFonts w:ascii="Times New Roman" w:hAnsi="Times New Roman" w:cs="Times New Roman"/>
           <w:noProof/>
-          <w:lang w:eastAsia="en-CA"/>
+          <w:lang w:val="en-US"/>
         </w:rPr>
         <w:drawing>
           <wp:inline distT="0" distB="0" distL="0" distR="0" wp14:anchorId="0700FCD1" wp14:editId="7524C112">
@@ -2781,7 +2570,7 @@
                     <pic:cNvPicPr/>
                   </pic:nvPicPr>
                   <pic:blipFill>
-                    <a:blip r:embed="rId7">
+                    <a:blip r:embed="rId8">
                       <a:extLst>
                         <a:ext uri="{28A0092B-C50C-407E-A947-70E740481C1C}">
                           <a14:useLocalDpi xmlns:a14="http://schemas.microsoft.com/office/drawing/2010/main" val="0"/>
@@ -2982,21 +2771,7 @@
         <w:rPr>
           <w:rFonts w:ascii="Times New Roman" w:hAnsi="Times New Roman" w:cs="Times New Roman"/>
         </w:rPr>
-        <w:t xml:space="preserve"> responsible for processing raw Arduino inputs. These are then fed to the system controller to handle program-wide inputs, such as main menu control, then divided up and conveyed to relevant subsystem (i.e. supplying </w:t>
-      </w:r>
-      <w:proofErr w:type="spellStart"/>
-      <w:r>
-        <w:rPr>
-          <w:rFonts w:ascii="Times New Roman" w:hAnsi="Times New Roman" w:cs="Times New Roman"/>
-        </w:rPr>
-        <w:t>PlayerController</w:t>
-      </w:r>
-      <w:proofErr w:type="spellEnd"/>
-      <w:r>
-        <w:rPr>
-          <w:rFonts w:ascii="Times New Roman" w:hAnsi="Times New Roman" w:cs="Times New Roman"/>
-        </w:rPr>
-        <w:t xml:space="preserve"> with sword movements)</w:t>
+        <w:t xml:space="preserve"> responsible for processing raw Arduino inputs. These are then fed to the system controller to handle program-wide inputs, such as main menu control, then divided up and conveyed to relevant subsystem (i.e. supplying PlayerController with sword movements)</w:t>
       </w:r>
       <w:r>
         <w:rPr>
@@ -3023,7 +2798,7 @@
         <w:rPr>
           <w:rFonts w:ascii="Times New Roman" w:hAnsi="Times New Roman" w:cs="Times New Roman"/>
           <w:noProof/>
-          <w:lang w:eastAsia="en-CA"/>
+          <w:lang w:val="en-US"/>
         </w:rPr>
         <w:drawing>
           <wp:inline distT="0" distB="0" distL="0" distR="0" wp14:anchorId="7EDA3023" wp14:editId="2DB34B05">
@@ -3041,7 +2816,7 @@
                     <pic:cNvPicPr/>
                   </pic:nvPicPr>
                   <pic:blipFill>
-                    <a:blip r:embed="rId8">
+                    <a:blip r:embed="rId9">
                       <a:extLst>
                         <a:ext uri="{28A0092B-C50C-407E-A947-70E740481C1C}">
                           <a14:useLocalDpi xmlns:a14="http://schemas.microsoft.com/office/drawing/2010/main" val="0"/>
@@ -3104,7 +2879,6 @@
           <w:rFonts w:ascii="Times New Roman" w:hAnsi="Times New Roman" w:cs="Times New Roman"/>
         </w:rPr>
       </w:pPr>
-      <w:proofErr w:type="spellStart"/>
       <w:r>
         <w:rPr>
           <w:rFonts w:ascii="Times New Roman" w:hAnsi="Times New Roman" w:cs="Times New Roman"/>
@@ -3112,21 +2886,33 @@
         </w:rPr>
         <w:t>WandInputInterface</w:t>
       </w:r>
-      <w:proofErr w:type="spellEnd"/>
-      <w:r>
-        <w:rPr>
-          <w:rFonts w:ascii="Times New Roman" w:hAnsi="Times New Roman" w:cs="Times New Roman"/>
-        </w:rPr>
-        <w:t xml:space="preserve">: Responsible for accepting input data from the Arduino wand and converting it into a form useable by </w:t>
-      </w:r>
-      <w:proofErr w:type="spellStart"/>
-      <w:r>
-        <w:rPr>
-          <w:rFonts w:ascii="Times New Roman" w:hAnsi="Times New Roman" w:cs="Times New Roman"/>
+      <w:r>
+        <w:rPr>
+          <w:rFonts w:ascii="Times New Roman" w:hAnsi="Times New Roman" w:cs="Times New Roman"/>
+        </w:rPr>
+        <w:t>: Responsible for accepting input data from the Arduino wand and converting it into a form useable by SystemController</w:t>
+      </w:r>
+    </w:p>
+    <w:p>
+      <w:pPr>
+        <w:spacing w:after="120" w:line="360" w:lineRule="auto"/>
+        <w:rPr>
+          <w:rFonts w:ascii="Times New Roman" w:hAnsi="Times New Roman" w:cs="Times New Roman"/>
+        </w:rPr>
+      </w:pPr>
+      <w:r>
+        <w:rPr>
+          <w:rFonts w:ascii="Times New Roman" w:hAnsi="Times New Roman" w:cs="Times New Roman"/>
+          <w:u w:val="single"/>
         </w:rPr>
         <w:t>SystemController</w:t>
       </w:r>
-      <w:proofErr w:type="spellEnd"/>
+      <w:r>
+        <w:rPr>
+          <w:rFonts w:ascii="Times New Roman" w:hAnsi="Times New Roman" w:cs="Times New Roman"/>
+        </w:rPr>
+        <w:t>: Responsible for processing inputs from WandInputInterface and forwarding them to whatever system they are bound for</w:t>
+      </w:r>
     </w:p>
     <w:p>
       <w:pPr>
@@ -3135,44 +2921,6 @@
           <w:rFonts w:ascii="Times New Roman" w:hAnsi="Times New Roman" w:cs="Times New Roman"/>
         </w:rPr>
       </w:pPr>
-      <w:proofErr w:type="spellStart"/>
-      <w:r>
-        <w:rPr>
-          <w:rFonts w:ascii="Times New Roman" w:hAnsi="Times New Roman" w:cs="Times New Roman"/>
-          <w:u w:val="single"/>
-        </w:rPr>
-        <w:t>SystemController</w:t>
-      </w:r>
-      <w:proofErr w:type="spellEnd"/>
-      <w:r>
-        <w:rPr>
-          <w:rFonts w:ascii="Times New Roman" w:hAnsi="Times New Roman" w:cs="Times New Roman"/>
-        </w:rPr>
-        <w:t xml:space="preserve">: Responsible for processing inputs from </w:t>
-      </w:r>
-      <w:proofErr w:type="spellStart"/>
-      <w:r>
-        <w:rPr>
-          <w:rFonts w:ascii="Times New Roman" w:hAnsi="Times New Roman" w:cs="Times New Roman"/>
-        </w:rPr>
-        <w:t>WandInputInterface</w:t>
-      </w:r>
-      <w:proofErr w:type="spellEnd"/>
-      <w:r>
-        <w:rPr>
-          <w:rFonts w:ascii="Times New Roman" w:hAnsi="Times New Roman" w:cs="Times New Roman"/>
-        </w:rPr>
-        <w:t xml:space="preserve"> and forwarding them to whatever system they are bound for</w:t>
-      </w:r>
-    </w:p>
-    <w:p>
-      <w:pPr>
-        <w:spacing w:after="120" w:line="360" w:lineRule="auto"/>
-        <w:rPr>
-          <w:rFonts w:ascii="Times New Roman" w:hAnsi="Times New Roman" w:cs="Times New Roman"/>
-        </w:rPr>
-      </w:pPr>
-      <w:proofErr w:type="spellStart"/>
       <w:r>
         <w:rPr>
           <w:rFonts w:ascii="Times New Roman" w:hAnsi="Times New Roman" w:cs="Times New Roman"/>
@@ -3180,26 +2928,11 @@
         </w:rPr>
         <w:t>CurrentUnityScene</w:t>
       </w:r>
-      <w:proofErr w:type="spellEnd"/>
-      <w:r>
-        <w:rPr>
-          <w:rFonts w:ascii="Times New Roman" w:hAnsi="Times New Roman" w:cs="Times New Roman"/>
-        </w:rPr>
-        <w:t>: Less an actual component than representation of Unity’s overlap with our design. Unity has a built in “scene” object that handles much of the UI and skeletal system control we would otherwise implement ourselves. System controller will feed relevant control inputs to the “</w:t>
-      </w:r>
-      <w:proofErr w:type="spellStart"/>
-      <w:r>
-        <w:rPr>
-          <w:rFonts w:ascii="Times New Roman" w:hAnsi="Times New Roman" w:cs="Times New Roman"/>
-        </w:rPr>
-        <w:t>CurrentUnityScene</w:t>
-      </w:r>
-      <w:proofErr w:type="spellEnd"/>
-      <w:r>
-        <w:rPr>
-          <w:rFonts w:ascii="Times New Roman" w:hAnsi="Times New Roman" w:cs="Times New Roman"/>
-        </w:rPr>
-        <w:t>”</w:t>
+      <w:r>
+        <w:rPr>
+          <w:rFonts w:ascii="Times New Roman" w:hAnsi="Times New Roman" w:cs="Times New Roman"/>
+        </w:rPr>
+        <w:t>: Less an actual component than representation of Unity’s overlap with our design. Unity has a built in “scene” object that handles much of the UI and skeletal system control we would otherwise implement ourselves. System controller will feed relevant control inputs to the “CurrentUnityScene”</w:t>
       </w:r>
     </w:p>
     <w:p>
@@ -3221,16 +2954,8 @@
         <w:rPr>
           <w:rFonts w:ascii="Times New Roman" w:hAnsi="Times New Roman" w:cs="Times New Roman"/>
         </w:rPr>
-        <w:t xml:space="preserve">: Encapsulates the user’s presence in a training simulation. Accepts player inputs from the system controller and sends HEMA data to the </w:t>
-      </w:r>
-      <w:proofErr w:type="spellStart"/>
-      <w:r>
-        <w:rPr>
-          <w:rFonts w:ascii="Times New Roman" w:hAnsi="Times New Roman" w:cs="Times New Roman"/>
-        </w:rPr>
-        <w:t>HEMARecognizer</w:t>
-      </w:r>
-      <w:proofErr w:type="spellEnd"/>
+        <w:t>: Encapsulates the user’s presence in a training simulation. Accepts player inputs from the system controller and sends HEMA data to the HEMARecognizer</w:t>
+      </w:r>
     </w:p>
     <w:p>
       <w:pPr>
@@ -3240,7 +2965,6 @@
           <w:rFonts w:ascii="Times New Roman" w:hAnsi="Times New Roman" w:cs="Times New Roman"/>
         </w:rPr>
       </w:pPr>
-      <w:proofErr w:type="spellStart"/>
       <w:r>
         <w:rPr>
           <w:rFonts w:ascii="Times New Roman" w:hAnsi="Times New Roman" w:cs="Times New Roman"/>
@@ -3248,26 +2972,11 @@
         </w:rPr>
         <w:t>PlayerController</w:t>
       </w:r>
-      <w:proofErr w:type="spellEnd"/>
-      <w:r>
-        <w:rPr>
-          <w:rFonts w:ascii="Times New Roman" w:hAnsi="Times New Roman" w:cs="Times New Roman"/>
-        </w:rPr>
-        <w:t xml:space="preserve">: Responsible for processing player inputs, generating </w:t>
-      </w:r>
-      <w:proofErr w:type="spellStart"/>
-      <w:r>
-        <w:rPr>
-          <w:rFonts w:ascii="Times New Roman" w:hAnsi="Times New Roman" w:cs="Times New Roman"/>
-        </w:rPr>
-        <w:t>SwordControlInputs</w:t>
-      </w:r>
-      <w:proofErr w:type="spellEnd"/>
-      <w:r>
-        <w:rPr>
-          <w:rFonts w:ascii="Times New Roman" w:hAnsi="Times New Roman" w:cs="Times New Roman"/>
-        </w:rPr>
-        <w:t xml:space="preserve"> for coordination between the player’s in-game avatar and sword</w:t>
+      <w:r>
+        <w:rPr>
+          <w:rFonts w:ascii="Times New Roman" w:hAnsi="Times New Roman" w:cs="Times New Roman"/>
+        </w:rPr>
+        <w:t>: Responsible for processing player inputs, generating SwordControlInputs for coordination between the player’s in-game avatar and sword</w:t>
       </w:r>
     </w:p>
     <w:p>
@@ -3328,7 +3037,6 @@
         </w:rPr>
         <w:tab/>
       </w:r>
-      <w:proofErr w:type="spellStart"/>
       <w:r>
         <w:rPr>
           <w:rFonts w:ascii="Times New Roman" w:hAnsi="Times New Roman" w:cs="Times New Roman"/>
@@ -3336,40 +3044,11 @@
         </w:rPr>
         <w:t>SwordController</w:t>
       </w:r>
-      <w:proofErr w:type="spellEnd"/>
-      <w:r>
-        <w:rPr>
-          <w:rFonts w:ascii="Times New Roman" w:hAnsi="Times New Roman" w:cs="Times New Roman"/>
-        </w:rPr>
-        <w:t xml:space="preserve">: Processes </w:t>
-      </w:r>
-      <w:proofErr w:type="spellStart"/>
-      <w:r>
-        <w:rPr>
-          <w:rFonts w:ascii="Times New Roman" w:hAnsi="Times New Roman" w:cs="Times New Roman"/>
-        </w:rPr>
-        <w:t>SwordControlInputs</w:t>
-      </w:r>
-      <w:proofErr w:type="spellEnd"/>
-      <w:r>
-        <w:rPr>
-          <w:rFonts w:ascii="Times New Roman" w:hAnsi="Times New Roman" w:cs="Times New Roman"/>
-        </w:rPr>
-        <w:t xml:space="preserve"> and updates the </w:t>
-      </w:r>
-      <w:proofErr w:type="spellStart"/>
-      <w:r>
-        <w:rPr>
-          <w:rFonts w:ascii="Times New Roman" w:hAnsi="Times New Roman" w:cs="Times New Roman"/>
-        </w:rPr>
-        <w:t>SwordCollider</w:t>
-      </w:r>
-      <w:proofErr w:type="spellEnd"/>
-      <w:r>
-        <w:rPr>
-          <w:rFonts w:ascii="Times New Roman" w:hAnsi="Times New Roman" w:cs="Times New Roman"/>
-        </w:rPr>
-        <w:t xml:space="preserve"> accordingly</w:t>
+      <w:r>
+        <w:rPr>
+          <w:rFonts w:ascii="Times New Roman" w:hAnsi="Times New Roman" w:cs="Times New Roman"/>
+        </w:rPr>
+        <w:t>: Processes SwordControlInputs and updates the SwordCollider accordingly</w:t>
       </w:r>
     </w:p>
     <w:p>
@@ -3386,7 +3065,6 @@
         </w:rPr>
         <w:tab/>
       </w:r>
-      <w:proofErr w:type="spellStart"/>
       <w:r>
         <w:rPr>
           <w:rFonts w:ascii="Times New Roman" w:hAnsi="Times New Roman" w:cs="Times New Roman"/>
@@ -3394,26 +3072,11 @@
         </w:rPr>
         <w:t>SwordCollider</w:t>
       </w:r>
-      <w:proofErr w:type="spellEnd"/>
-      <w:r>
-        <w:rPr>
-          <w:rFonts w:ascii="Times New Roman" w:hAnsi="Times New Roman" w:cs="Times New Roman"/>
-        </w:rPr>
-        <w:t xml:space="preserve">: The 3d model that visually represents a sword, and </w:t>
-      </w:r>
-      <w:proofErr w:type="gramStart"/>
-      <w:r>
-        <w:rPr>
-          <w:rFonts w:ascii="Times New Roman" w:hAnsi="Times New Roman" w:cs="Times New Roman"/>
-        </w:rPr>
-        <w:t>it’s</w:t>
-      </w:r>
-      <w:proofErr w:type="gramEnd"/>
-      <w:r>
-        <w:rPr>
-          <w:rFonts w:ascii="Times New Roman" w:hAnsi="Times New Roman" w:cs="Times New Roman"/>
-        </w:rPr>
-        <w:t xml:space="preserve"> collision polygon.</w:t>
+      <w:r>
+        <w:rPr>
+          <w:rFonts w:ascii="Times New Roman" w:hAnsi="Times New Roman" w:cs="Times New Roman"/>
+        </w:rPr>
+        <w:t>: The 3d model that visually represents a sword, and it’s collision polygon.</w:t>
       </w:r>
     </w:p>
     <w:p>
@@ -3434,21 +3097,7 @@
         <w:rPr>
           <w:rFonts w:ascii="Times New Roman" w:hAnsi="Times New Roman" w:cs="Times New Roman"/>
         </w:rPr>
-        <w:t xml:space="preserve">: Responsible for any “AI” the player must face-off against, capable of generating </w:t>
-      </w:r>
-      <w:proofErr w:type="spellStart"/>
-      <w:r>
-        <w:rPr>
-          <w:rFonts w:ascii="Times New Roman" w:hAnsi="Times New Roman" w:cs="Times New Roman"/>
-        </w:rPr>
-        <w:t>SwordControlInputs</w:t>
-      </w:r>
-      <w:proofErr w:type="spellEnd"/>
-      <w:r>
-        <w:rPr>
-          <w:rFonts w:ascii="Times New Roman" w:hAnsi="Times New Roman" w:cs="Times New Roman"/>
-        </w:rPr>
-        <w:t xml:space="preserve"> based on acceptable HEMA forms</w:t>
+        <w:t>: Responsible for any “AI” the player must face-off against, capable of generating SwordControlInputs based on acceptable HEMA forms</w:t>
       </w:r>
     </w:p>
     <w:p>
@@ -3459,7 +3108,6 @@
           <w:rFonts w:ascii="Times New Roman" w:hAnsi="Times New Roman" w:cs="Times New Roman"/>
         </w:rPr>
       </w:pPr>
-      <w:proofErr w:type="spellStart"/>
       <w:r>
         <w:rPr>
           <w:rFonts w:ascii="Times New Roman" w:hAnsi="Times New Roman" w:cs="Times New Roman"/>
@@ -3467,26 +3115,11 @@
         </w:rPr>
         <w:t>OpponentController</w:t>
       </w:r>
-      <w:proofErr w:type="spellEnd"/>
-      <w:r>
-        <w:rPr>
-          <w:rFonts w:ascii="Times New Roman" w:hAnsi="Times New Roman" w:cs="Times New Roman"/>
-        </w:rPr>
-        <w:t xml:space="preserve">: Responsible for processing opponent </w:t>
-      </w:r>
-      <w:proofErr w:type="spellStart"/>
-      <w:r>
-        <w:rPr>
-          <w:rFonts w:ascii="Times New Roman" w:hAnsi="Times New Roman" w:cs="Times New Roman"/>
-        </w:rPr>
-        <w:t>SwordControlInputs</w:t>
-      </w:r>
-      <w:proofErr w:type="spellEnd"/>
-      <w:r>
-        <w:rPr>
-          <w:rFonts w:ascii="Times New Roman" w:hAnsi="Times New Roman" w:cs="Times New Roman"/>
-        </w:rPr>
-        <w:t xml:space="preserve"> and coordinating between the player’s in-game avatar and sword</w:t>
+      <w:r>
+        <w:rPr>
+          <w:rFonts w:ascii="Times New Roman" w:hAnsi="Times New Roman" w:cs="Times New Roman"/>
+        </w:rPr>
+        <w:t>: Responsible for processing opponent SwordControlInputs and coordinating between the player’s in-game avatar and sword</w:t>
       </w:r>
     </w:p>
     <w:p>
@@ -3518,7 +3151,6 @@
           <w:rFonts w:ascii="Times New Roman" w:hAnsi="Times New Roman" w:cs="Times New Roman"/>
         </w:rPr>
       </w:pPr>
-      <w:proofErr w:type="spellStart"/>
       <w:r>
         <w:rPr>
           <w:rFonts w:ascii="Times New Roman" w:hAnsi="Times New Roman" w:cs="Times New Roman"/>
@@ -3526,12 +3158,114 @@
         </w:rPr>
         <w:t>HEMARecognizer</w:t>
       </w:r>
-      <w:proofErr w:type="spellEnd"/>
       <w:r>
         <w:rPr>
           <w:rFonts w:ascii="Times New Roman" w:hAnsi="Times New Roman" w:cs="Times New Roman"/>
         </w:rPr>
         <w:t>: Contains DB of acceptable HEMA forms, responsible for processing the scene to check for HEMA form violations</w:t>
+      </w:r>
+    </w:p>
+    <w:p>
+      <w:pPr>
+        <w:spacing w:after="120" w:line="360" w:lineRule="auto"/>
+        <w:rPr>
+          <w:rFonts w:ascii="Times New Roman" w:hAnsi="Times New Roman" w:cs="Times New Roman"/>
+        </w:rPr>
+      </w:pPr>
+      <w:r>
+        <w:rPr>
+          <w:rFonts w:ascii="Times New Roman" w:hAnsi="Times New Roman" w:cs="Times New Roman"/>
+        </w:rPr>
+        <w:t xml:space="preserve">2.2.2 – </w:t>
+      </w:r>
+      <w:r>
+        <w:rPr>
+          <w:rFonts w:ascii="Times New Roman" w:hAnsi="Times New Roman" w:cs="Times New Roman"/>
+          <w:i/>
+        </w:rPr>
+        <w:t>Hardware Details</w:t>
+      </w:r>
+    </w:p>
+    <w:p>
+      <w:pPr>
+        <w:spacing w:after="120" w:line="360" w:lineRule="auto"/>
+        <w:rPr>
+          <w:rFonts w:ascii="Times New Roman" w:hAnsi="Times New Roman" w:cs="Times New Roman"/>
+        </w:rPr>
+      </w:pPr>
+      <w:r>
+        <w:rPr>
+          <w:rFonts w:ascii="Times New Roman" w:hAnsi="Times New Roman" w:cs="Times New Roman"/>
+        </w:rPr>
+        <w:tab/>
+        <w:t>The hardware of the HEMA Simulator system has three components. They are the input system, the simulator system and the output system. The input system initially was a Nintendo Wiimote Plus, however this system was inadequate to fully capture movement in 3D space. As an alternative, an Arduino Uno with an HC-05 Bluetooth Adapter and a 10DOF IMU sensor was assembled. The IMU sensor collects data from a 3-axis accelerometer, 3-axis gyroscope and a 3-axis compass to fully capture a sword’s acceleration, position and rotation. The HC-05 allows wireless communication with the simulator system.</w:t>
+      </w:r>
+      <w:r>
+        <w:rPr>
+          <w:rFonts w:ascii="Times New Roman" w:hAnsi="Times New Roman" w:cs="Times New Roman"/>
+        </w:rPr>
+        <w:t xml:space="preserve"> The simulator system was originally going to be the same as the output </w:t>
+      </w:r>
+      <w:r>
+        <w:rPr>
+          <w:rFonts w:ascii="Times New Roman" w:hAnsi="Times New Roman" w:cs="Times New Roman"/>
+        </w:rPr>
+        <w:lastRenderedPageBreak/>
+        <w:t xml:space="preserve">system as the Unity application was to be deployed on an Apple iPhone 5s. There was </w:t>
+      </w:r>
+      <w:r>
+        <w:rPr>
+          <w:rFonts w:ascii="Times New Roman" w:hAnsi="Times New Roman" w:cs="Times New Roman"/>
+        </w:rPr>
+        <w:t>a compatibility issue with th</w:t>
+      </w:r>
+      <w:r>
+        <w:rPr>
+          <w:rFonts w:ascii="Times New Roman" w:hAnsi="Times New Roman" w:cs="Times New Roman"/>
+        </w:rPr>
+        <w:t>e HC-05</w:t>
+      </w:r>
+      <w:r>
+        <w:rPr>
+          <w:rFonts w:ascii="Times New Roman" w:hAnsi="Times New Roman" w:cs="Times New Roman"/>
+        </w:rPr>
+        <w:t xml:space="preserve"> because it is not included in the MFi program that the iPhone supports with little else being supported. To solve this, the simulation system has changed to a Windows PC with the output system b</w:t>
+      </w:r>
+      <w:r>
+        <w:rPr>
+          <w:rFonts w:ascii="Times New Roman" w:hAnsi="Times New Roman" w:cs="Times New Roman"/>
+        </w:rPr>
+        <w:t>eing a separate device. Ideally, the incompatibility will be circumvented by using the PC as a midpoint</w:t>
+      </w:r>
+      <w:r>
+        <w:rPr>
+          <w:rFonts w:ascii="Times New Roman" w:hAnsi="Times New Roman" w:cs="Times New Roman"/>
+        </w:rPr>
+        <w:t xml:space="preserve"> which will</w:t>
+      </w:r>
+      <w:r>
+        <w:rPr>
+          <w:rFonts w:ascii="Times New Roman" w:hAnsi="Times New Roman" w:cs="Times New Roman"/>
+        </w:rPr>
+        <w:t xml:space="preserve"> have both the input and output systems connected wirelessly</w:t>
+      </w:r>
+      <w:r>
+        <w:rPr>
+          <w:rFonts w:ascii="Times New Roman" w:hAnsi="Times New Roman" w:cs="Times New Roman"/>
+        </w:rPr>
+        <w:t>.</w:t>
+      </w:r>
+      <w:r>
+        <w:rPr>
+          <w:rFonts w:ascii="Times New Roman" w:hAnsi="Times New Roman" w:cs="Times New Roman"/>
+        </w:rPr>
+        <w:t xml:space="preserve"> </w:t>
+      </w:r>
+      <w:r>
+        <w:rPr>
+          <w:rFonts w:ascii="Times New Roman" w:hAnsi="Times New Roman" w:cs="Times New Roman"/>
+        </w:rPr>
+        <w:t>The PC will process the input data, make a choice and send it to the output system to display.</w:t>
       </w:r>
     </w:p>
     <w:p>
@@ -3575,43 +3309,7 @@
         <w:rPr>
           <w:rFonts w:ascii="Times New Roman" w:hAnsi="Times New Roman" w:cs="Times New Roman"/>
         </w:rPr>
-        <w:t xml:space="preserve">This project’s intention was to design and develop an application capable of training users in the </w:t>
-      </w:r>
-      <w:proofErr w:type="spellStart"/>
-      <w:r>
-        <w:rPr>
-          <w:rFonts w:ascii="Times New Roman" w:hAnsi="Times New Roman" w:cs="Times New Roman"/>
-        </w:rPr>
-        <w:t>Liechtenauer</w:t>
-      </w:r>
-      <w:proofErr w:type="spellEnd"/>
-      <w:r>
-        <w:rPr>
-          <w:rFonts w:ascii="Times New Roman" w:hAnsi="Times New Roman" w:cs="Times New Roman"/>
-        </w:rPr>
-        <w:t xml:space="preserve"> style of</w:t>
-      </w:r>
-      <w:bookmarkStart w:id="0" w:name="_GoBack"/>
-      <w:bookmarkEnd w:id="0"/>
-      <w:r>
-        <w:rPr>
-          <w:rFonts w:ascii="Times New Roman" w:hAnsi="Times New Roman" w:cs="Times New Roman"/>
-        </w:rPr>
-        <w:t xml:space="preserve"> Historical European Martial Arts. The project has mostly kept up with the proposal’s vision, but there have been setbacks, the largest of which was the Wii Remote’s inability to capture sufficient data to emulate a sword. This had a non-trivial impact on the timetable, but progress is still being made, and the project is still within reach of an April completion deadline. Design and development will continue into the </w:t>
-      </w:r>
-      <w:proofErr w:type="gramStart"/>
-      <w:r>
-        <w:rPr>
-          <w:rFonts w:ascii="Times New Roman" w:hAnsi="Times New Roman" w:cs="Times New Roman"/>
-        </w:rPr>
-        <w:t>new year</w:t>
-      </w:r>
-      <w:proofErr w:type="gramEnd"/>
-      <w:r>
-        <w:rPr>
-          <w:rFonts w:ascii="Times New Roman" w:hAnsi="Times New Roman" w:cs="Times New Roman"/>
-        </w:rPr>
-        <w:t>.</w:t>
+        <w:t>This project’s intention was to design and develop an application capable of training users in the Liechtenauer style of Historical European Martial Arts. The project has mostly kept up with the proposal’s vision, but there have been setbacks, the largest of which was the Wii Remote’s inability to capture sufficient data to emulate a sword. This had a non-trivial impact on the timetable, but progress is still being made, and the project is still within reach of an April completion deadline. Design and development will continue into the new year.</w:t>
       </w:r>
     </w:p>
     <w:sectPr>
@@ -3625,8 +3323,8 @@
 </file>
 
 <file path=word/numbering.xml><?xml version="1.0" encoding="utf-8"?>
-<w:numbering xmlns:wpc="http://schemas.microsoft.com/office/word/2010/wordprocessingCanvas" xmlns:mc="http://schemas.openxmlformats.org/markup-compatibility/2006" xmlns:o="urn:schemas-microsoft-com:office:office" xmlns:r="http://schemas.openxmlformats.org/officeDocument/2006/relationships" xmlns:m="http://schemas.openxmlformats.org/officeDocument/2006/math" xmlns:v="urn:schemas-microsoft-com:vml" xmlns:wp14="http://schemas.microsoft.com/office/word/2010/wordprocessingDrawing" xmlns:wp="http://schemas.openxmlformats.org/drawingml/2006/wordprocessingDrawing" xmlns:w10="urn:schemas-microsoft-com:office:word" xmlns:w="http://schemas.openxmlformats.org/wordprocessingml/2006/main" xmlns:w14="http://schemas.microsoft.com/office/word/2010/wordml" xmlns:w15="http://schemas.microsoft.com/office/word/2012/wordml" xmlns:wpg="http://schemas.microsoft.com/office/word/2010/wordprocessingGroup" xmlns:wpi="http://schemas.microsoft.com/office/word/2010/wordprocessingInk" xmlns:wne="http://schemas.microsoft.com/office/word/2006/wordml" xmlns:wps="http://schemas.microsoft.com/office/word/2010/wordprocessingShape" mc:Ignorable="w14 w15 wp14">
-  <w:abstractNum w:abstractNumId="0" w15:restartNumberingAfterBreak="0">
+<w:numbering xmlns:wpc="http://schemas.microsoft.com/office/word/2010/wordprocessingCanvas" xmlns:mo="http://schemas.microsoft.com/office/mac/office/2008/main" xmlns:mc="http://schemas.openxmlformats.org/markup-compatibility/2006" xmlns:mv="urn:schemas-microsoft-com:mac:vml" xmlns:o="urn:schemas-microsoft-com:office:office" xmlns:r="http://schemas.openxmlformats.org/officeDocument/2006/relationships" xmlns:m="http://schemas.openxmlformats.org/officeDocument/2006/math" xmlns:v="urn:schemas-microsoft-com:vml" xmlns:wp14="http://schemas.microsoft.com/office/word/2010/wordprocessingDrawing" xmlns:wp="http://schemas.openxmlformats.org/drawingml/2006/wordprocessingDrawing" xmlns:w10="urn:schemas-microsoft-com:office:word" xmlns:w="http://schemas.openxmlformats.org/wordprocessingml/2006/main" xmlns:w14="http://schemas.microsoft.com/office/word/2010/wordml" xmlns:wpg="http://schemas.microsoft.com/office/word/2010/wordprocessingGroup" xmlns:wpi="http://schemas.microsoft.com/office/word/2010/wordprocessingInk" xmlns:wne="http://schemas.microsoft.com/office/word/2006/wordml" xmlns:wps="http://schemas.microsoft.com/office/word/2010/wordprocessingShape" mc:Ignorable="w14 wp14">
+  <w:abstractNum w:abstractNumId="0">
     <w:nsid w:val="5B8379AF"/>
     <w:multiLevelType w:val="multilevel"/>
     <w:tmpl w:val="A1027BAA"/>
@@ -3746,7 +3444,7 @@
 </file>
 
 <file path=word/styles.xml><?xml version="1.0" encoding="utf-8"?>
-<w:styles xmlns:mc="http://schemas.openxmlformats.org/markup-compatibility/2006" xmlns:r="http://schemas.openxmlformats.org/officeDocument/2006/relationships" xmlns:w="http://schemas.openxmlformats.org/wordprocessingml/2006/main" xmlns:w14="http://schemas.microsoft.com/office/word/2010/wordml" xmlns:w15="http://schemas.microsoft.com/office/word/2012/wordml" mc:Ignorable="w14 w15">
+<w:styles xmlns:mc="http://schemas.openxmlformats.org/markup-compatibility/2006" xmlns:r="http://schemas.openxmlformats.org/officeDocument/2006/relationships" xmlns:w="http://schemas.openxmlformats.org/wordprocessingml/2006/main" xmlns:w14="http://schemas.microsoft.com/office/word/2010/wordml" mc:Ignorable="w14">
   <w:docDefaults>
     <w:rPrDefault>
       <w:rPr>
@@ -3758,369 +3456,153 @@
     </w:rPrDefault>
     <w:pPrDefault/>
   </w:docDefaults>
-  <w:latentStyles w:defLockedState="0" w:defUIPriority="99" w:defSemiHidden="0" w:defUnhideWhenUsed="0" w:defQFormat="0" w:count="371">
-    <w:lsdException w:name="Normal" w:uiPriority="0" w:qFormat="1"/>
-    <w:lsdException w:name="heading 1" w:uiPriority="9" w:qFormat="1"/>
-    <w:lsdException w:name="heading 2" w:semiHidden="1" w:uiPriority="9" w:unhideWhenUsed="1" w:qFormat="1"/>
-    <w:lsdException w:name="heading 3" w:semiHidden="1" w:uiPriority="9" w:unhideWhenUsed="1" w:qFormat="1"/>
-    <w:lsdException w:name="heading 4" w:semiHidden="1" w:uiPriority="9" w:unhideWhenUsed="1" w:qFormat="1"/>
-    <w:lsdException w:name="heading 5" w:semiHidden="1" w:uiPriority="9" w:unhideWhenUsed="1" w:qFormat="1"/>
-    <w:lsdException w:name="heading 6" w:semiHidden="1" w:uiPriority="9" w:unhideWhenUsed="1" w:qFormat="1"/>
-    <w:lsdException w:name="heading 7" w:semiHidden="1" w:uiPriority="9" w:unhideWhenUsed="1" w:qFormat="1"/>
-    <w:lsdException w:name="heading 8" w:semiHidden="1" w:uiPriority="9" w:unhideWhenUsed="1" w:qFormat="1"/>
-    <w:lsdException w:name="heading 9" w:semiHidden="1" w:uiPriority="9" w:unhideWhenUsed="1" w:qFormat="1"/>
-    <w:lsdException w:name="index 1" w:semiHidden="1" w:unhideWhenUsed="1"/>
-    <w:lsdException w:name="index 2" w:semiHidden="1" w:unhideWhenUsed="1"/>
-    <w:lsdException w:name="index 3" w:semiHidden="1" w:unhideWhenUsed="1"/>
-    <w:lsdException w:name="index 4" w:semiHidden="1" w:unhideWhenUsed="1"/>
-    <w:lsdException w:name="index 5" w:semiHidden="1" w:unhideWhenUsed="1"/>
-    <w:lsdException w:name="index 6" w:semiHidden="1" w:unhideWhenUsed="1"/>
-    <w:lsdException w:name="index 7" w:semiHidden="1" w:unhideWhenUsed="1"/>
-    <w:lsdException w:name="index 8" w:semiHidden="1" w:unhideWhenUsed="1"/>
-    <w:lsdException w:name="index 9" w:semiHidden="1" w:unhideWhenUsed="1"/>
-    <w:lsdException w:name="toc 1" w:semiHidden="1" w:uiPriority="39" w:unhideWhenUsed="1"/>
-    <w:lsdException w:name="toc 2" w:semiHidden="1" w:uiPriority="39" w:unhideWhenUsed="1"/>
-    <w:lsdException w:name="toc 3" w:semiHidden="1" w:uiPriority="39" w:unhideWhenUsed="1"/>
-    <w:lsdException w:name="toc 4" w:semiHidden="1" w:uiPriority="39" w:unhideWhenUsed="1"/>
-    <w:lsdException w:name="toc 5" w:semiHidden="1" w:uiPriority="39" w:unhideWhenUsed="1"/>
-    <w:lsdException w:name="toc 6" w:semiHidden="1" w:uiPriority="39" w:unhideWhenUsed="1"/>
-    <w:lsdException w:name="toc 7" w:semiHidden="1" w:uiPriority="39" w:unhideWhenUsed="1"/>
-    <w:lsdException w:name="toc 8" w:semiHidden="1" w:uiPriority="39" w:unhideWhenUsed="1"/>
-    <w:lsdException w:name="toc 9" w:semiHidden="1" w:uiPriority="39" w:unhideWhenUsed="1"/>
-    <w:lsdException w:name="Normal Indent" w:semiHidden="1" w:unhideWhenUsed="1"/>
-    <w:lsdException w:name="footnote text" w:semiHidden="1" w:unhideWhenUsed="1"/>
-    <w:lsdException w:name="annotation text" w:semiHidden="1" w:unhideWhenUsed="1"/>
-    <w:lsdException w:name="header" w:semiHidden="1" w:unhideWhenUsed="1"/>
-    <w:lsdException w:name="footer" w:semiHidden="1" w:unhideWhenUsed="1"/>
-    <w:lsdException w:name="index heading" w:semiHidden="1" w:unhideWhenUsed="1"/>
-    <w:lsdException w:name="caption" w:semiHidden="1" w:uiPriority="35" w:unhideWhenUsed="1" w:qFormat="1"/>
-    <w:lsdException w:name="table of figures" w:semiHidden="1" w:unhideWhenUsed="1"/>
-    <w:lsdException w:name="envelope address" w:semiHidden="1" w:unhideWhenUsed="1"/>
-    <w:lsdException w:name="envelope return" w:semiHidden="1" w:unhideWhenUsed="1"/>
-    <w:lsdException w:name="footnote reference" w:semiHidden="1" w:unhideWhenUsed="1"/>
-    <w:lsdException w:name="annotation reference" w:semiHidden="1" w:unhideWhenUsed="1"/>
-    <w:lsdException w:name="line number" w:semiHidden="1" w:unhideWhenUsed="1"/>
-    <w:lsdException w:name="page number" w:semiHidden="1" w:unhideWhenUsed="1"/>
-    <w:lsdException w:name="endnote reference" w:semiHidden="1" w:unhideWhenUsed="1"/>
-    <w:lsdException w:name="endnote text" w:semiHidden="1" w:unhideWhenUsed="1"/>
-    <w:lsdException w:name="table of authorities" w:semiHidden="1" w:unhideWhenUsed="1"/>
-    <w:lsdException w:name="macro" w:semiHidden="1" w:unhideWhenUsed="1"/>
-    <w:lsdException w:name="toa heading" w:semiHidden="1" w:unhideWhenUsed="1"/>
-    <w:lsdException w:name="List" w:semiHidden="1" w:unhideWhenUsed="1"/>
-    <w:lsdException w:name="List Bullet" w:semiHidden="1" w:unhideWhenUsed="1"/>
-    <w:lsdException w:name="List Number" w:semiHidden="1" w:unhideWhenUsed="1"/>
-    <w:lsdException w:name="List 2" w:semiHidden="1" w:unhideWhenUsed="1"/>
-    <w:lsdException w:name="List 3" w:semiHidden="1" w:unhideWhenUsed="1"/>
-    <w:lsdException w:name="List 4" w:semiHidden="1" w:unhideWhenUsed="1"/>
-    <w:lsdException w:name="List 5" w:semiHidden="1" w:unhideWhenUsed="1"/>
-    <w:lsdException w:name="List Bullet 2" w:semiHidden="1" w:unhideWhenUsed="1"/>
-    <w:lsdException w:name="List Bullet 3" w:semiHidden="1" w:unhideWhenUsed="1"/>
-    <w:lsdException w:name="List Bullet 4" w:semiHidden="1" w:unhideWhenUsed="1"/>
-    <w:lsdException w:name="List Bullet 5" w:semiHidden="1" w:unhideWhenUsed="1"/>
-    <w:lsdException w:name="List Number 2" w:semiHidden="1" w:unhideWhenUsed="1"/>
-    <w:lsdException w:name="List Number 3" w:semiHidden="1" w:unhideWhenUsed="1"/>
-    <w:lsdException w:name="List Number 4" w:semiHidden="1" w:unhideWhenUsed="1"/>
-    <w:lsdException w:name="List Number 5" w:semiHidden="1" w:unhideWhenUsed="1"/>
-    <w:lsdException w:name="Title" w:uiPriority="10" w:qFormat="1"/>
-    <w:lsdException w:name="Closing" w:semiHidden="1" w:unhideWhenUsed="1"/>
-    <w:lsdException w:name="Signature" w:semiHidden="1" w:unhideWhenUsed="1"/>
-    <w:lsdException w:name="Default Paragraph Font" w:semiHidden="1" w:uiPriority="1" w:unhideWhenUsed="1"/>
-    <w:lsdException w:name="Body Text" w:semiHidden="1" w:unhideWhenUsed="1"/>
-    <w:lsdException w:name="Body Text Indent" w:semiHidden="1" w:unhideWhenUsed="1"/>
-    <w:lsdException w:name="List Continue" w:semiHidden="1" w:unhideWhenUsed="1"/>
-    <w:lsdException w:name="List Continue 2" w:semiHidden="1" w:unhideWhenUsed="1"/>
-    <w:lsdException w:name="List Continue 3" w:semiHidden="1" w:unhideWhenUsed="1"/>
-    <w:lsdException w:name="List Continue 4" w:semiHidden="1" w:unhideWhenUsed="1"/>
-    <w:lsdException w:name="List Continue 5" w:semiHidden="1" w:unhideWhenUsed="1"/>
-    <w:lsdException w:name="Message Header" w:semiHidden="1" w:unhideWhenUsed="1"/>
-    <w:lsdException w:name="Subtitle" w:uiPriority="11" w:qFormat="1"/>
-    <w:lsdException w:name="Salutation" w:semiHidden="1" w:unhideWhenUsed="1"/>
-    <w:lsdException w:name="Date" w:semiHidden="1" w:unhideWhenUsed="1"/>
-    <w:lsdException w:name="Body Text First Indent" w:semiHidden="1" w:unhideWhenUsed="1"/>
-    <w:lsdException w:name="Body Text First Indent 2" w:semiHidden="1" w:unhideWhenUsed="1"/>
-    <w:lsdException w:name="Note Heading" w:semiHidden="1" w:unhideWhenUsed="1"/>
-    <w:lsdException w:name="Body Text 2" w:semiHidden="1" w:unhideWhenUsed="1"/>
-    <w:lsdException w:name="Body Text 3" w:semiHidden="1" w:unhideWhenUsed="1"/>
-    <w:lsdException w:name="Body Text Indent 2" w:semiHidden="1" w:unhideWhenUsed="1"/>
-    <w:lsdException w:name="Body Text Indent 3" w:semiHidden="1" w:unhideWhenUsed="1"/>
-    <w:lsdException w:name="Block Text" w:semiHidden="1" w:unhideWhenUsed="1"/>
-    <w:lsdException w:name="Hyperlink" w:semiHidden="1" w:unhideWhenUsed="1"/>
-    <w:lsdException w:name="FollowedHyperlink" w:semiHidden="1" w:unhideWhenUsed="1"/>
-    <w:lsdException w:name="Strong" w:uiPriority="22" w:qFormat="1"/>
-    <w:lsdException w:name="Emphasis" w:uiPriority="20" w:qFormat="1"/>
-    <w:lsdException w:name="Document Map" w:semiHidden="1" w:unhideWhenUsed="1"/>
-    <w:lsdException w:name="Plain Text" w:semiHidden="1" w:unhideWhenUsed="1"/>
-    <w:lsdException w:name="E-mail Signature" w:semiHidden="1" w:unhideWhenUsed="1"/>
-    <w:lsdException w:name="HTML Top of Form" w:semiHidden="1" w:unhideWhenUsed="1"/>
-    <w:lsdException w:name="HTML Bottom of Form" w:semiHidden="1" w:unhideWhenUsed="1"/>
-    <w:lsdException w:name="Normal (Web)" w:semiHidden="1" w:unhideWhenUsed="1"/>
-    <w:lsdException w:name="HTML Acronym" w:semiHidden="1" w:unhideWhenUsed="1"/>
-    <w:lsdException w:name="HTML Address" w:semiHidden="1" w:unhideWhenUsed="1"/>
-    <w:lsdException w:name="HTML Cite" w:semiHidden="1" w:unhideWhenUsed="1"/>
-    <w:lsdException w:name="HTML Code" w:semiHidden="1" w:unhideWhenUsed="1"/>
-    <w:lsdException w:name="HTML Definition" w:semiHidden="1" w:unhideWhenUsed="1"/>
-    <w:lsdException w:name="HTML Keyboard" w:semiHidden="1" w:unhideWhenUsed="1"/>
-    <w:lsdException w:name="HTML Preformatted" w:semiHidden="1" w:unhideWhenUsed="1"/>
-    <w:lsdException w:name="HTML Sample" w:semiHidden="1" w:unhideWhenUsed="1"/>
-    <w:lsdException w:name="HTML Typewriter" w:semiHidden="1" w:unhideWhenUsed="1"/>
-    <w:lsdException w:name="HTML Variable" w:semiHidden="1" w:unhideWhenUsed="1"/>
-    <w:lsdException w:name="Normal Table" w:semiHidden="1" w:unhideWhenUsed="1"/>
-    <w:lsdException w:name="annotation subject" w:semiHidden="1" w:unhideWhenUsed="1"/>
-    <w:lsdException w:name="No List" w:semiHidden="1" w:unhideWhenUsed="1"/>
-    <w:lsdException w:name="Outline List 1" w:semiHidden="1" w:unhideWhenUsed="1"/>
-    <w:lsdException w:name="Outline List 2" w:semiHidden="1" w:unhideWhenUsed="1"/>
-    <w:lsdException w:name="Outline List 3" w:semiHidden="1" w:unhideWhenUsed="1"/>
-    <w:lsdException w:name="Table Simple 1" w:semiHidden="1" w:unhideWhenUsed="1"/>
-    <w:lsdException w:name="Table Simple 2" w:semiHidden="1" w:unhideWhenUsed="1"/>
-    <w:lsdException w:name="Table Simple 3" w:semiHidden="1" w:unhideWhenUsed="1"/>
-    <w:lsdException w:name="Table Classic 1" w:semiHidden="1" w:unhideWhenUsed="1"/>
-    <w:lsdException w:name="Table Classic 2" w:semiHidden="1" w:unhideWhenUsed="1"/>
-    <w:lsdException w:name="Table Classic 3" w:semiHidden="1" w:unhideWhenUsed="1"/>
-    <w:lsdException w:name="Table Classic 4" w:semiHidden="1" w:unhideWhenUsed="1"/>
-    <w:lsdException w:name="Table Colorful 1" w:semiHidden="1" w:unhideWhenUsed="1"/>
-    <w:lsdException w:name="Table Colorful 2" w:semiHidden="1" w:unhideWhenUsed="1"/>
-    <w:lsdException w:name="Table Colorful 3" w:semiHidden="1" w:unhideWhenUsed="1"/>
-    <w:lsdException w:name="Table Columns 1" w:semiHidden="1" w:unhideWhenUsed="1"/>
-    <w:lsdException w:name="Table Columns 2" w:semiHidden="1" w:unhideWhenUsed="1"/>
-    <w:lsdException w:name="Table Columns 3" w:semiHidden="1" w:unhideWhenUsed="1"/>
-    <w:lsdException w:name="Table Columns 4" w:semiHidden="1" w:unhideWhenUsed="1"/>
-    <w:lsdException w:name="Table Columns 5" w:semiHidden="1" w:unhideWhenUsed="1"/>
-    <w:lsdException w:name="Table Grid 1" w:semiHidden="1" w:unhideWhenUsed="1"/>
-    <w:lsdException w:name="Table Grid 2" w:semiHidden="1" w:unhideWhenUsed="1"/>
-    <w:lsdException w:name="Table Grid 3" w:semiHidden="1" w:unhideWhenUsed="1"/>
-    <w:lsdException w:name="Table Grid 4" w:semiHidden="1" w:unhideWhenUsed="1"/>
-    <w:lsdException w:name="Table Grid 5" w:semiHidden="1" w:unhideWhenUsed="1"/>
-    <w:lsdException w:name="Table Grid 6" w:semiHidden="1" w:unhideWhenUsed="1"/>
-    <w:lsdException w:name="Table Grid 7" w:semiHidden="1" w:unhideWhenUsed="1"/>
-    <w:lsdException w:name="Table Grid 8" w:semiHidden="1" w:unhideWhenUsed="1"/>
-    <w:lsdException w:name="Table List 1" w:semiHidden="1" w:unhideWhenUsed="1"/>
-    <w:lsdException w:name="Table List 2" w:semiHidden="1" w:unhideWhenUsed="1"/>
-    <w:lsdException w:name="Table List 3" w:semiHidden="1" w:unhideWhenUsed="1"/>
-    <w:lsdException w:name="Table List 4" w:semiHidden="1" w:unhideWhenUsed="1"/>
-    <w:lsdException w:name="Table List 5" w:semiHidden="1" w:unhideWhenUsed="1"/>
-    <w:lsdException w:name="Table List 6" w:semiHidden="1" w:unhideWhenUsed="1"/>
-    <w:lsdException w:name="Table List 7" w:semiHidden="1" w:unhideWhenUsed="1"/>
-    <w:lsdException w:name="Table List 8" w:semiHidden="1" w:unhideWhenUsed="1"/>
-    <w:lsdException w:name="Table 3D effects 1" w:semiHidden="1" w:unhideWhenUsed="1"/>
-    <w:lsdException w:name="Table 3D effects 2" w:semiHidden="1" w:unhideWhenUsed="1"/>
-    <w:lsdException w:name="Table 3D effects 3" w:semiHidden="1" w:unhideWhenUsed="1"/>
-    <w:lsdException w:name="Table Contemporary" w:semiHidden="1" w:unhideWhenUsed="1"/>
-    <w:lsdException w:name="Table Elegant" w:semiHidden="1" w:unhideWhenUsed="1"/>
-    <w:lsdException w:name="Table Professional" w:semiHidden="1" w:unhideWhenUsed="1"/>
-    <w:lsdException w:name="Table Subtle 1" w:semiHidden="1" w:unhideWhenUsed="1"/>
-    <w:lsdException w:name="Table Subtle 2" w:semiHidden="1" w:unhideWhenUsed="1"/>
-    <w:lsdException w:name="Table Web 1" w:semiHidden="1" w:unhideWhenUsed="1"/>
-    <w:lsdException w:name="Table Web 2" w:semiHidden="1" w:unhideWhenUsed="1"/>
-    <w:lsdException w:name="Table Web 3" w:semiHidden="1" w:unhideWhenUsed="1"/>
-    <w:lsdException w:name="Balloon Text" w:semiHidden="1" w:unhideWhenUsed="1"/>
-    <w:lsdException w:name="Table Grid" w:uiPriority="59"/>
-    <w:lsdException w:name="Table Theme" w:semiHidden="1" w:unhideWhenUsed="1"/>
-    <w:lsdException w:name="Placeholder Text" w:semiHidden="1"/>
-    <w:lsdException w:name="No Spacing" w:uiPriority="1" w:qFormat="1"/>
-    <w:lsdException w:name="Light Shading" w:uiPriority="60"/>
-    <w:lsdException w:name="Light List" w:uiPriority="61"/>
-    <w:lsdException w:name="Light Grid" w:uiPriority="62"/>
-    <w:lsdException w:name="Medium Shading 1" w:uiPriority="63"/>
-    <w:lsdException w:name="Medium Shading 2" w:uiPriority="64"/>
-    <w:lsdException w:name="Medium List 1" w:uiPriority="65"/>
-    <w:lsdException w:name="Medium List 2" w:uiPriority="66"/>
-    <w:lsdException w:name="Medium Grid 1" w:uiPriority="67"/>
-    <w:lsdException w:name="Medium Grid 2" w:uiPriority="68"/>
-    <w:lsdException w:name="Medium Grid 3" w:uiPriority="69"/>
-    <w:lsdException w:name="Dark List" w:uiPriority="70"/>
-    <w:lsdException w:name="Colorful Shading" w:uiPriority="71"/>
-    <w:lsdException w:name="Colorful List" w:uiPriority="72"/>
-    <w:lsdException w:name="Colorful Grid" w:uiPriority="73"/>
-    <w:lsdException w:name="Light Shading Accent 1" w:uiPriority="60"/>
-    <w:lsdException w:name="Light List Accent 1" w:uiPriority="61"/>
-    <w:lsdException w:name="Light Grid Accent 1" w:uiPriority="62"/>
-    <w:lsdException w:name="Medium Shading 1 Accent 1" w:uiPriority="63"/>
-    <w:lsdException w:name="Medium Shading 2 Accent 1" w:uiPriority="64"/>
-    <w:lsdException w:name="Medium List 1 Accent 1" w:uiPriority="65"/>
-    <w:lsdException w:name="Revision" w:semiHidden="1"/>
-    <w:lsdException w:name="List Paragraph" w:uiPriority="34" w:qFormat="1"/>
-    <w:lsdException w:name="Quote" w:uiPriority="29" w:qFormat="1"/>
-    <w:lsdException w:name="Intense Quote" w:uiPriority="30" w:qFormat="1"/>
-    <w:lsdException w:name="Medium List 2 Accent 1" w:uiPriority="66"/>
-    <w:lsdException w:name="Medium Grid 1 Accent 1" w:uiPriority="67"/>
-    <w:lsdException w:name="Medium Grid 2 Accent 1" w:uiPriority="68"/>
-    <w:lsdException w:name="Medium Grid 3 Accent 1" w:uiPriority="69"/>
-    <w:lsdException w:name="Dark List Accent 1" w:uiPriority="70"/>
-    <w:lsdException w:name="Colorful Shading Accent 1" w:uiPriority="71"/>
-    <w:lsdException w:name="Colorful List Accent 1" w:uiPriority="72"/>
-    <w:lsdException w:name="Colorful Grid Accent 1" w:uiPriority="73"/>
-    <w:lsdException w:name="Light Shading Accent 2" w:uiPriority="60"/>
-    <w:lsdException w:name="Light List Accent 2" w:uiPriority="61"/>
-    <w:lsdException w:name="Light Grid Accent 2" w:uiPriority="62"/>
-    <w:lsdException w:name="Medium Shading 1 Accent 2" w:uiPriority="63"/>
-    <w:lsdException w:name="Medium Shading 2 Accent 2" w:uiPriority="64"/>
-    <w:lsdException w:name="Medium List 1 Accent 2" w:uiPriority="65"/>
-    <w:lsdException w:name="Medium List 2 Accent 2" w:uiPriority="66"/>
-    <w:lsdException w:name="Medium Grid 1 Accent 2" w:uiPriority="67"/>
-    <w:lsdException w:name="Medium Grid 2 Accent 2" w:uiPriority="68"/>
-    <w:lsdException w:name="Medium Grid 3 Accent 2" w:uiPriority="69"/>
-    <w:lsdException w:name="Dark List Accent 2" w:uiPriority="70"/>
-    <w:lsdException w:name="Colorful Shading Accent 2" w:uiPriority="71"/>
-    <w:lsdException w:name="Colorful List Accent 2" w:uiPriority="72"/>
-    <w:lsdException w:name="Colorful Grid Accent 2" w:uiPriority="73"/>
-    <w:lsdException w:name="Light Shading Accent 3" w:uiPriority="60"/>
-    <w:lsdException w:name="Light List Accent 3" w:uiPriority="61"/>
-    <w:lsdException w:name="Light Grid Accent 3" w:uiPriority="62"/>
-    <w:lsdException w:name="Medium Shading 1 Accent 3" w:uiPriority="63"/>
-    <w:lsdException w:name="Medium Shading 2 Accent 3" w:uiPriority="64"/>
-    <w:lsdException w:name="Medium List 1 Accent 3" w:uiPriority="65"/>
-    <w:lsdException w:name="Medium List 2 Accent 3" w:uiPriority="66"/>
-    <w:lsdException w:name="Medium Grid 1 Accent 3" w:uiPriority="67"/>
-    <w:lsdException w:name="Medium Grid 2 Accent 3" w:uiPriority="68"/>
-    <w:lsdException w:name="Medium Grid 3 Accent 3" w:uiPriority="69"/>
-    <w:lsdException w:name="Dark List Accent 3" w:uiPriority="70"/>
-    <w:lsdException w:name="Colorful Shading Accent 3" w:uiPriority="71"/>
-    <w:lsdException w:name="Colorful List Accent 3" w:uiPriority="72"/>
-    <w:lsdException w:name="Colorful Grid Accent 3" w:uiPriority="73"/>
-    <w:lsdException w:name="Light Shading Accent 4" w:uiPriority="60"/>
-    <w:lsdException w:name="Light List Accent 4" w:uiPriority="61"/>
-    <w:lsdException w:name="Light Grid Accent 4" w:uiPriority="62"/>
-    <w:lsdException w:name="Medium Shading 1 Accent 4" w:uiPriority="63"/>
-    <w:lsdException w:name="Medium Shading 2 Accent 4" w:uiPriority="64"/>
-    <w:lsdException w:name="Medium List 1 Accent 4" w:uiPriority="65"/>
-    <w:lsdException w:name="Medium List 2 Accent 4" w:uiPriority="66"/>
-    <w:lsdException w:name="Medium Grid 1 Accent 4" w:uiPriority="67"/>
-    <w:lsdException w:name="Medium Grid 2 Accent 4" w:uiPriority="68"/>
-    <w:lsdException w:name="Medium Grid 3 Accent 4" w:uiPriority="69"/>
-    <w:lsdException w:name="Dark List Accent 4" w:uiPriority="70"/>
-    <w:lsdException w:name="Colorful Shading Accent 4" w:uiPriority="71"/>
-    <w:lsdException w:name="Colorful List Accent 4" w:uiPriority="72"/>
-    <w:lsdException w:name="Colorful Grid Accent 4" w:uiPriority="73"/>
-    <w:lsdException w:name="Light Shading Accent 5" w:uiPriority="60"/>
-    <w:lsdException w:name="Light List Accent 5" w:uiPriority="61"/>
-    <w:lsdException w:name="Light Grid Accent 5" w:uiPriority="62"/>
-    <w:lsdException w:name="Medium Shading 1 Accent 5" w:uiPriority="63"/>
-    <w:lsdException w:name="Medium Shading 2 Accent 5" w:uiPriority="64"/>
-    <w:lsdException w:name="Medium List 1 Accent 5" w:uiPriority="65"/>
-    <w:lsdException w:name="Medium List 2 Accent 5" w:uiPriority="66"/>
-    <w:lsdException w:name="Medium Grid 1 Accent 5" w:uiPriority="67"/>
-    <w:lsdException w:name="Medium Grid 2 Accent 5" w:uiPriority="68"/>
-    <w:lsdException w:name="Medium Grid 3 Accent 5" w:uiPriority="69"/>
-    <w:lsdException w:name="Dark List Accent 5" w:uiPriority="70"/>
-    <w:lsdException w:name="Colorful Shading Accent 5" w:uiPriority="71"/>
-    <w:lsdException w:name="Colorful List Accent 5" w:uiPriority="72"/>
-    <w:lsdException w:name="Colorful Grid Accent 5" w:uiPriority="73"/>
-    <w:lsdException w:name="Light Shading Accent 6" w:uiPriority="60"/>
-    <w:lsdException w:name="Light List Accent 6" w:uiPriority="61"/>
-    <w:lsdException w:name="Light Grid Accent 6" w:uiPriority="62"/>
-    <w:lsdException w:name="Medium Shading 1 Accent 6" w:uiPriority="63"/>
-    <w:lsdException w:name="Medium Shading 2 Accent 6" w:uiPriority="64"/>
-    <w:lsdException w:name="Medium List 1 Accent 6" w:uiPriority="65"/>
-    <w:lsdException w:name="Medium List 2 Accent 6" w:uiPriority="66"/>
-    <w:lsdException w:name="Medium Grid 1 Accent 6" w:uiPriority="67"/>
-    <w:lsdException w:name="Medium Grid 2 Accent 6" w:uiPriority="68"/>
-    <w:lsdException w:name="Medium Grid 3 Accent 6" w:uiPriority="69"/>
-    <w:lsdException w:name="Dark List Accent 6" w:uiPriority="70"/>
-    <w:lsdException w:name="Colorful Shading Accent 6" w:uiPriority="71"/>
-    <w:lsdException w:name="Colorful List Accent 6" w:uiPriority="72"/>
-    <w:lsdException w:name="Colorful Grid Accent 6" w:uiPriority="73"/>
-    <w:lsdException w:name="Subtle Emphasis" w:uiPriority="19" w:qFormat="1"/>
-    <w:lsdException w:name="Intense Emphasis" w:uiPriority="21" w:qFormat="1"/>
-    <w:lsdException w:name="Subtle Reference" w:uiPriority="31" w:qFormat="1"/>
-    <w:lsdException w:name="Intense Reference" w:uiPriority="32" w:qFormat="1"/>
-    <w:lsdException w:name="Book Title" w:uiPriority="33" w:qFormat="1"/>
-    <w:lsdException w:name="Bibliography" w:semiHidden="1" w:uiPriority="37" w:unhideWhenUsed="1"/>
-    <w:lsdException w:name="TOC Heading" w:semiHidden="1" w:uiPriority="39" w:unhideWhenUsed="1" w:qFormat="1"/>
-    <w:lsdException w:name="Grid Table 4" w:uiPriority="49"/>
-    <w:lsdException w:name="Grid Table 5 Dark" w:uiPriority="50"/>
-    <w:lsdException w:name="Grid Table 6 Colorful" w:uiPriority="51"/>
-    <w:lsdException w:name="Grid Table 7 Colorful" w:uiPriority="52"/>
-    <w:lsdException w:name="Grid Table 1 Light Accent 1" w:uiPriority="46"/>
-    <w:lsdException w:name="Grid Table 2 Accent 1" w:uiPriority="47"/>
-    <w:lsdException w:name="Grid Table 3 Accent 1" w:uiPriority="48"/>
-    <w:lsdException w:name="Grid Table 4 Accent 1" w:uiPriority="49"/>
-    <w:lsdException w:name="Grid Table 5 Dark Accent 1" w:uiPriority="50"/>
-    <w:lsdException w:name="Grid Table 6 Colorful Accent 1" w:uiPriority="51"/>
-    <w:lsdException w:name="Grid Table 7 Colorful Accent 1" w:uiPriority="52"/>
-    <w:lsdException w:name="Grid Table 1 Light Accent 2" w:uiPriority="46"/>
-    <w:lsdException w:name="Grid Table 2 Accent 2" w:uiPriority="47"/>
-    <w:lsdException w:name="Grid Table 3 Accent 2" w:uiPriority="48"/>
-    <w:lsdException w:name="Grid Table 4 Accent 2" w:uiPriority="49"/>
-    <w:lsdException w:name="Grid Table 5 Dark Accent 2" w:uiPriority="50"/>
-    <w:lsdException w:name="Grid Table 6 Colorful Accent 2" w:uiPriority="51"/>
-    <w:lsdException w:name="Grid Table 7 Colorful Accent 2" w:uiPriority="52"/>
-    <w:lsdException w:name="Grid Table 1 Light Accent 3" w:uiPriority="46"/>
-    <w:lsdException w:name="Grid Table 2 Accent 3" w:uiPriority="47"/>
-    <w:lsdException w:name="Grid Table 3 Accent 3" w:uiPriority="48"/>
-    <w:lsdException w:name="Grid Table 4 Accent 3" w:uiPriority="49"/>
-    <w:lsdException w:name="Grid Table 5 Dark Accent 3" w:uiPriority="50"/>
-    <w:lsdException w:name="Grid Table 6 Colorful Accent 3" w:uiPriority="51"/>
-    <w:lsdException w:name="Grid Table 7 Colorful Accent 3" w:uiPriority="52"/>
-    <w:lsdException w:name="Grid Table 1 Light Accent 4" w:uiPriority="46"/>
-    <w:lsdException w:name="Grid Table 2 Accent 4" w:uiPriority="47"/>
-    <w:lsdException w:name="Grid Table 3 Accent 4" w:uiPriority="48"/>
-    <w:lsdException w:name="Grid Table 4 Accent 4" w:uiPriority="49"/>
-    <w:lsdException w:name="Grid Table 5 Dark Accent 4" w:uiPriority="50"/>
-    <w:lsdException w:name="Grid Table 6 Colorful Accent 4" w:uiPriority="51"/>
-    <w:lsdException w:name="Grid Table 7 Colorful Accent 4" w:uiPriority="52"/>
-    <w:lsdException w:name="Grid Table 1 Light Accent 5" w:uiPriority="46"/>
-    <w:lsdException w:name="Grid Table 2 Accent 5" w:uiPriority="47"/>
-    <w:lsdException w:name="Grid Table 3 Accent 5" w:uiPriority="48"/>
-    <w:lsdException w:name="Grid Table 4 Accent 5" w:uiPriority="49"/>
-    <w:lsdException w:name="Grid Table 5 Dark Accent 5" w:uiPriority="50"/>
-    <w:lsdException w:name="Grid Table 6 Colorful Accent 5" w:uiPriority="51"/>
-    <w:lsdException w:name="Grid Table 7 Colorful Accent 5" w:uiPriority="52"/>
-    <w:lsdException w:name="Grid Table 1 Light Accent 6" w:uiPriority="46"/>
-    <w:lsdException w:name="Grid Table 2 Accent 6" w:uiPriority="47"/>
-    <w:lsdException w:name="Grid Table 3 Accent 6" w:uiPriority="48"/>
-    <w:lsdException w:name="Grid Table 4 Accent 6" w:uiPriority="49"/>
-    <w:lsdException w:name="Grid Table 5 Dark Accent 6" w:uiPriority="50"/>
-    <w:lsdException w:name="Grid Table 6 Colorful Accent 6" w:uiPriority="51"/>
-    <w:lsdException w:name="Grid Table 7 Colorful Accent 6" w:uiPriority="52"/>
-    <w:lsdException w:name="List Table 1 Light" w:uiPriority="46"/>
-    <w:lsdException w:name="List Table 2" w:uiPriority="47"/>
-    <w:lsdException w:name="List Table 3" w:uiPriority="48"/>
-    <w:lsdException w:name="List Table 4" w:uiPriority="49"/>
-    <w:lsdException w:name="List Table 5 Dark" w:uiPriority="50"/>
-    <w:lsdException w:name="List Table 6 Colorful" w:uiPriority="51"/>
-    <w:lsdException w:name="List Table 7 Colorful" w:uiPriority="52"/>
-    <w:lsdException w:name="List Table 1 Light Accent 1" w:uiPriority="46"/>
-    <w:lsdException w:name="List Table 2 Accent 1" w:uiPriority="47"/>
-    <w:lsdException w:name="List Table 3 Accent 1" w:uiPriority="48"/>
-    <w:lsdException w:name="List Table 4 Accent 1" w:uiPriority="49"/>
-    <w:lsdException w:name="List Table 5 Dark Accent 1" w:uiPriority="50"/>
-    <w:lsdException w:name="List Table 6 Colorful Accent 1" w:uiPriority="51"/>
-    <w:lsdException w:name="List Table 7 Colorful Accent 1" w:uiPriority="52"/>
-    <w:lsdException w:name="List Table 1 Light Accent 2" w:uiPriority="46"/>
-    <w:lsdException w:name="List Table 2 Accent 2" w:uiPriority="47"/>
-    <w:lsdException w:name="List Table 3 Accent 2" w:uiPriority="48"/>
-    <w:lsdException w:name="List Table 4 Accent 2" w:uiPriority="49"/>
-    <w:lsdException w:name="List Table 5 Dark Accent 2" w:uiPriority="50"/>
-    <w:lsdException w:name="List Table 6 Colorful Accent 2" w:uiPriority="51"/>
-    <w:lsdException w:name="List Table 7 Colorful Accent 2" w:uiPriority="52"/>
-    <w:lsdException w:name="List Table 1 Light Accent 3" w:uiPriority="46"/>
-    <w:lsdException w:name="List Table 2 Accent 3" w:uiPriority="47"/>
-    <w:lsdException w:name="List Table 3 Accent 3" w:uiPriority="48"/>
-    <w:lsdException w:name="List Table 4 Accent 3" w:uiPriority="49"/>
-    <w:lsdException w:name="List Table 5 Dark Accent 3" w:uiPriority="50"/>
-    <w:lsdException w:name="List Table 6 Colorful Accent 3" w:uiPriority="51"/>
-    <w:lsdException w:name="List Table 7 Colorful Accent 3" w:uiPriority="52"/>
-    <w:lsdException w:name="List Table 1 Light Accent 4" w:uiPriority="46"/>
-    <w:lsdException w:name="List Table 2 Accent 4" w:uiPriority="47"/>
-    <w:lsdException w:name="List Table 3 Accent 4" w:uiPriority="48"/>
-    <w:lsdException w:name="List Table 4 Accent 4" w:uiPriority="49"/>
-    <w:lsdException w:name="List Table 5 Dark Accent 4" w:uiPriority="50"/>
-    <w:lsdException w:name="List Table 6 Colorful Accent 4" w:uiPriority="51"/>
-    <w:lsdException w:name="List Table 7 Colorful Accent 4" w:uiPriority="52"/>
-    <w:lsdException w:name="List Table 1 Light Accent 5" w:uiPriority="46"/>
-    <w:lsdException w:name="List Table 2 Accent 5" w:uiPriority="47"/>
-    <w:lsdException w:name="List Table 3 Accent 5" w:uiPriority="48"/>
-    <w:lsdException w:name="List Table 4 Accent 5" w:uiPriority="49"/>
-    <w:lsdException w:name="List Table 5 Dark Accent 5" w:uiPriority="50"/>
-    <w:lsdException w:name="List Table 6 Colorful Accent 5" w:uiPriority="51"/>
-    <w:lsdException w:name="List Table 7 Colorful Accent 5" w:uiPriority="52"/>
-    <w:lsdException w:name="List Table 1 Light Accent 6" w:uiPriority="46"/>
-    <w:lsdException w:name="List Table 2 Accent 6" w:uiPriority="47"/>
-    <w:lsdException w:name="List Table 3 Accent 6" w:uiPriority="48"/>
-    <w:lsdException w:name="List Table 4 Accent 6" w:uiPriority="49"/>
-    <w:lsdException w:name="List Table 5 Dark Accent 6" w:uiPriority="50"/>
-    <w:lsdException w:name="List Table 6 Colorful Accent 6" w:uiPriority="51"/>
-    <w:lsdException w:name="List Table 7 Colorful Accent 6" w:uiPriority="52"/>
+  <w:latentStyles w:defLockedState="0" w:defUIPriority="99" w:defSemiHidden="1" w:defUnhideWhenUsed="1" w:defQFormat="0" w:count="276">
+    <w:lsdException w:name="Normal" w:semiHidden="0" w:uiPriority="0" w:unhideWhenUsed="0" w:qFormat="1"/>
+    <w:lsdException w:name="heading 1" w:semiHidden="0" w:uiPriority="9" w:unhideWhenUsed="0" w:qFormat="1"/>
+    <w:lsdException w:name="heading 2" w:uiPriority="9" w:qFormat="1"/>
+    <w:lsdException w:name="heading 3" w:uiPriority="9" w:qFormat="1"/>
+    <w:lsdException w:name="heading 4" w:uiPriority="9" w:qFormat="1"/>
+    <w:lsdException w:name="heading 5" w:uiPriority="9" w:qFormat="1"/>
+    <w:lsdException w:name="heading 6" w:uiPriority="9" w:qFormat="1"/>
+    <w:lsdException w:name="heading 7" w:uiPriority="9" w:qFormat="1"/>
+    <w:lsdException w:name="heading 8" w:uiPriority="9" w:qFormat="1"/>
+    <w:lsdException w:name="heading 9" w:uiPriority="9" w:qFormat="1"/>
+    <w:lsdException w:name="toc 1" w:uiPriority="39"/>
+    <w:lsdException w:name="toc 2" w:uiPriority="39"/>
+    <w:lsdException w:name="toc 3" w:uiPriority="39"/>
+    <w:lsdException w:name="toc 4" w:uiPriority="39"/>
+    <w:lsdException w:name="toc 5" w:uiPriority="39"/>
+    <w:lsdException w:name="toc 6" w:uiPriority="39"/>
+    <w:lsdException w:name="toc 7" w:uiPriority="39"/>
+    <w:lsdException w:name="toc 8" w:uiPriority="39"/>
+    <w:lsdException w:name="toc 9" w:uiPriority="39"/>
+    <w:lsdException w:name="caption" w:uiPriority="35" w:qFormat="1"/>
+    <w:lsdException w:name="Title" w:semiHidden="0" w:uiPriority="10" w:unhideWhenUsed="0" w:qFormat="1"/>
+    <w:lsdException w:name="Default Paragraph Font" w:uiPriority="1"/>
+    <w:lsdException w:name="Subtitle" w:semiHidden="0" w:uiPriority="11" w:unhideWhenUsed="0" w:qFormat="1"/>
+    <w:lsdException w:name="Strong" w:semiHidden="0" w:uiPriority="22" w:unhideWhenUsed="0" w:qFormat="1"/>
+    <w:lsdException w:name="Emphasis" w:semiHidden="0" w:uiPriority="20" w:unhideWhenUsed="0" w:qFormat="1"/>
+    <w:lsdException w:name="Table Grid" w:semiHidden="0" w:uiPriority="59" w:unhideWhenUsed="0"/>
+    <w:lsdException w:name="Note Level 1" w:semiHidden="0" w:unhideWhenUsed="0"/>
+    <w:lsdException w:name="Note Level 2" w:semiHidden="0" w:unhideWhenUsed="0"/>
+    <w:lsdException w:name="Note Level 3" w:semiHidden="0" w:unhideWhenUsed="0"/>
+    <w:lsdException w:name="Note Level 4" w:semiHidden="0" w:unhideWhenUsed="0"/>
+    <w:lsdException w:name="Note Level 5" w:semiHidden="0" w:unhideWhenUsed="0"/>
+    <w:lsdException w:name="Note Level 6" w:semiHidden="0" w:unhideWhenUsed="0"/>
+    <w:lsdException w:name="Note Level 7" w:semiHidden="0" w:unhideWhenUsed="0"/>
+    <w:lsdException w:name="Note Level 8" w:semiHidden="0" w:unhideWhenUsed="0"/>
+    <w:lsdException w:name="Note Level 9" w:semiHidden="0" w:unhideWhenUsed="0"/>
+    <w:lsdException w:name="Placeholder Text" w:unhideWhenUsed="0"/>
+    <w:lsdException w:name="No Spacing" w:semiHidden="0" w:uiPriority="1" w:unhideWhenUsed="0" w:qFormat="1"/>
+    <w:lsdException w:name="Light Shading" w:semiHidden="0" w:uiPriority="60" w:unhideWhenUsed="0"/>
+    <w:lsdException w:name="Light List" w:semiHidden="0" w:uiPriority="61" w:unhideWhenUsed="0"/>
+    <w:lsdException w:name="Light Grid" w:semiHidden="0" w:uiPriority="62" w:unhideWhenUsed="0"/>
+    <w:lsdException w:name="Medium Shading 1" w:semiHidden="0" w:uiPriority="63" w:unhideWhenUsed="0"/>
+    <w:lsdException w:name="Medium Shading 2" w:semiHidden="0" w:uiPriority="64" w:unhideWhenUsed="0"/>
+    <w:lsdException w:name="Medium List 1" w:semiHidden="0" w:uiPriority="65" w:unhideWhenUsed="0"/>
+    <w:lsdException w:name="Medium List 2" w:semiHidden="0" w:uiPriority="66" w:unhideWhenUsed="0"/>
+    <w:lsdException w:name="Medium Grid 1" w:semiHidden="0" w:uiPriority="67" w:unhideWhenUsed="0"/>
+    <w:lsdException w:name="Medium Grid 2" w:semiHidden="0" w:uiPriority="68" w:unhideWhenUsed="0"/>
+    <w:lsdException w:name="Medium Grid 3" w:semiHidden="0" w:uiPriority="69" w:unhideWhenUsed="0"/>
+    <w:lsdException w:name="Dark List" w:semiHidden="0" w:uiPriority="70" w:unhideWhenUsed="0"/>
+    <w:lsdException w:name="Colorful Shading" w:semiHidden="0" w:uiPriority="71" w:unhideWhenUsed="0"/>
+    <w:lsdException w:name="Colorful List" w:semiHidden="0" w:uiPriority="72" w:unhideWhenUsed="0"/>
+    <w:lsdException w:name="Colorful Grid" w:semiHidden="0" w:uiPriority="73" w:unhideWhenUsed="0"/>
+    <w:lsdException w:name="Light Shading Accent 1" w:semiHidden="0" w:uiPriority="60" w:unhideWhenUsed="0"/>
+    <w:lsdException w:name="Light List Accent 1" w:semiHidden="0" w:uiPriority="61" w:unhideWhenUsed="0"/>
+    <w:lsdException w:name="Light Grid Accent 1" w:semiHidden="0" w:uiPriority="62" w:unhideWhenUsed="0"/>
+    <w:lsdException w:name="Medium Shading 1 Accent 1" w:semiHidden="0" w:uiPriority="63" w:unhideWhenUsed="0"/>
+    <w:lsdException w:name="Medium Shading 2 Accent 1" w:semiHidden="0" w:uiPriority="64" w:unhideWhenUsed="0"/>
+    <w:lsdException w:name="Medium List 1 Accent 1" w:semiHidden="0" w:uiPriority="65" w:unhideWhenUsed="0"/>
+    <w:lsdException w:name="Revision" w:unhideWhenUsed="0"/>
+    <w:lsdException w:name="List Paragraph" w:semiHidden="0" w:uiPriority="34" w:unhideWhenUsed="0" w:qFormat="1"/>
+    <w:lsdException w:name="Quote" w:semiHidden="0" w:uiPriority="29" w:unhideWhenUsed="0" w:qFormat="1"/>
+    <w:lsdException w:name="Intense Quote" w:semiHidden="0" w:uiPriority="30" w:unhideWhenUsed="0" w:qFormat="1"/>
+    <w:lsdException w:name="Medium List 2 Accent 1" w:semiHidden="0" w:uiPriority="66" w:unhideWhenUsed="0"/>
+    <w:lsdException w:name="Medium Grid 1 Accent 1" w:semiHidden="0" w:uiPriority="67" w:unhideWhenUsed="0"/>
+    <w:lsdException w:name="Medium Grid 2 Accent 1" w:semiHidden="0" w:uiPriority="68" w:unhideWhenUsed="0"/>
+    <w:lsdException w:name="Medium Grid 3 Accent 1" w:semiHidden="0" w:uiPriority="69" w:unhideWhenUsed="0"/>
+    <w:lsdException w:name="Dark List Accent 1" w:semiHidden="0" w:uiPriority="70" w:unhideWhenUsed="0"/>
+    <w:lsdException w:name="Colorful Shading Accent 1" w:semiHidden="0" w:uiPriority="71" w:unhideWhenUsed="0"/>
+    <w:lsdException w:name="Colorful List Accent 1" w:semiHidden="0" w:uiPriority="72" w:unhideWhenUsed="0"/>
+    <w:lsdException w:name="Colorful Grid Accent 1" w:semiHidden="0" w:uiPriority="73" w:unhideWhenUsed="0"/>
+    <w:lsdException w:name="Light Shading Accent 2" w:semiHidden="0" w:uiPriority="60" w:unhideWhenUsed="0"/>
+    <w:lsdException w:name="Light List Accent 2" w:semiHidden="0" w:uiPriority="61" w:unhideWhenUsed="0"/>
+    <w:lsdException w:name="Light Grid Accent 2" w:semiHidden="0" w:uiPriority="62" w:unhideWhenUsed="0"/>
+    <w:lsdException w:name="Medium Shading 1 Accent 2" w:semiHidden="0" w:uiPriority="63" w:unhideWhenUsed="0"/>
+    <w:lsdException w:name="Medium Shading 2 Accent 2" w:semiHidden="0" w:uiPriority="64" w:unhideWhenUsed="0"/>
+    <w:lsdException w:name="Medium List 1 Accent 2" w:semiHidden="0" w:uiPriority="65" w:unhideWhenUsed="0"/>
+    <w:lsdException w:name="Medium List 2 Accent 2" w:semiHidden="0" w:uiPriority="66" w:unhideWhenUsed="0"/>
+    <w:lsdException w:name="Medium Grid 1 Accent 2" w:semiHidden="0" w:uiPriority="67" w:unhideWhenUsed="0"/>
+    <w:lsdException w:name="Medium Grid 2 Accent 2" w:semiHidden="0" w:uiPriority="68" w:unhideWhenUsed="0"/>
+    <w:lsdException w:name="Medium Grid 3 Accent 2" w:semiHidden="0" w:uiPriority="69" w:unhideWhenUsed="0"/>
+    <w:lsdException w:name="Dark List Accent 2" w:semiHidden="0" w:uiPriority="70" w:unhideWhenUsed="0"/>
+    <w:lsdException w:name="Colorful Shading Accent 2" w:semiHidden="0" w:uiPriority="71" w:unhideWhenUsed="0"/>
+    <w:lsdException w:name="Colorful List Accent 2" w:semiHidden="0" w:uiPriority="72" w:unhideWhenUsed="0"/>
+    <w:lsdException w:name="Colorful Grid Accent 2" w:semiHidden="0" w:uiPriority="73" w:unhideWhenUsed="0"/>
+    <w:lsdException w:name="Light Shading Accent 3" w:semiHidden="0" w:uiPriority="60" w:unhideWhenUsed="0"/>
+    <w:lsdException w:name="Light List Accent 3" w:semiHidden="0" w:uiPriority="61" w:unhideWhenUsed="0"/>
+    <w:lsdException w:name="Light Grid Accent 3" w:semiHidden="0" w:uiPriority="62" w:unhideWhenUsed="0"/>
+    <w:lsdException w:name="Medium Shading 1 Accent 3" w:semiHidden="0" w:uiPriority="63" w:unhideWhenUsed="0"/>
+    <w:lsdException w:name="Medium Shading 2 Accent 3" w:semiHidden="0" w:uiPriority="64" w:unhideWhenUsed="0"/>
+    <w:lsdException w:name="Medium List 1 Accent 3" w:semiHidden="0" w:uiPriority="65" w:unhideWhenUsed="0"/>
+    <w:lsdException w:name="Medium List 2 Accent 3" w:semiHidden="0" w:uiPriority="66" w:unhideWhenUsed="0"/>
+    <w:lsdException w:name="Medium Grid 1 Accent 3" w:semiHidden="0" w:uiPriority="67" w:unhideWhenUsed="0"/>
+    <w:lsdException w:name="Medium Grid 2 Accent 3" w:semiHidden="0" w:uiPriority="68" w:unhideWhenUsed="0"/>
+    <w:lsdException w:name="Medium Grid 3 Accent 3" w:semiHidden="0" w:uiPriority="69" w:unhideWhenUsed="0"/>
+    <w:lsdException w:name="Dark List Accent 3" w:semiHidden="0" w:uiPriority="70" w:unhideWhenUsed="0"/>
+    <w:lsdException w:name="Colorful Shading Accent 3" w:semiHidden="0" w:uiPriority="71" w:unhideWhenUsed="0"/>
+    <w:lsdException w:name="Colorful List Accent 3" w:semiHidden="0" w:uiPriority="72" w:unhideWhenUsed="0"/>
+    <w:lsdException w:name="Colorful Grid Accent 3" w:semiHidden="0" w:uiPriority="73" w:unhideWhenUsed="0"/>
+    <w:lsdException w:name="Light Shading Accent 4" w:semiHidden="0" w:uiPriority="60" w:unhideWhenUsed="0"/>
+    <w:lsdException w:name="Light List Accent 4" w:semiHidden="0" w:uiPriority="61" w:unhideWhenUsed="0"/>
+    <w:lsdException w:name="Light Grid Accent 4" w:semiHidden="0" w:uiPriority="62" w:unhideWhenUsed="0"/>
+    <w:lsdException w:name="Medium Shading 1 Accent 4" w:semiHidden="0" w:uiPriority="63" w:unhideWhenUsed="0"/>
+    <w:lsdException w:name="Medium Shading 2 Accent 4" w:semiHidden="0" w:uiPriority="64" w:unhideWhenUsed="0"/>
+    <w:lsdException w:name="Medium List 1 Accent 4" w:semiHidden="0" w:uiPriority="65" w:unhideWhenUsed="0"/>
+    <w:lsdException w:name="Medium List 2 Accent 4" w:semiHidden="0" w:uiPriority="66" w:unhideWhenUsed="0"/>
+    <w:lsdException w:name="Medium Grid 1 Accent 4" w:semiHidden="0" w:uiPriority="67" w:unhideWhenUsed="0"/>
+    <w:lsdException w:name="Medium Grid 2 Accent 4" w:semiHidden="0" w:uiPriority="68" w:unhideWhenUsed="0"/>
+    <w:lsdException w:name="Medium Grid 3 Accent 4" w:semiHidden="0" w:uiPriority="69" w:unhideWhenUsed="0"/>
+    <w:lsdException w:name="Dark List Accent 4" w:semiHidden="0" w:uiPriority="70" w:unhideWhenUsed="0"/>
+    <w:lsdException w:name="Colorful Shading Accent 4" w:semiHidden="0" w:uiPriority="71" w:unhideWhenUsed="0"/>
+    <w:lsdException w:name="Colorful List Accent 4" w:semiHidden="0" w:uiPriority="72" w:unhideWhenUsed="0"/>
+    <w:lsdException w:name="Colorful Grid Accent 4" w:semiHidden="0" w:uiPriority="73" w:unhideWhenUsed="0"/>
+    <w:lsdException w:name="Light Shading Accent 5" w:semiHidden="0" w:uiPriority="60" w:unhideWhenUsed="0"/>
+    <w:lsdException w:name="Light List Accent 5" w:semiHidden="0" w:uiPriority="61" w:unhideWhenUsed="0"/>
+    <w:lsdException w:name="Light Grid Accent 5" w:semiHidden="0" w:uiPriority="62" w:unhideWhenUsed="0"/>
+    <w:lsdException w:name="Medium Shading 1 Accent 5" w:semiHidden="0" w:uiPriority="63" w:unhideWhenUsed="0"/>
+    <w:lsdException w:name="Medium Shading 2 Accent 5" w:semiHidden="0" w:uiPriority="64" w:unhideWhenUsed="0"/>
+    <w:lsdException w:name="Medium List 1 Accent 5" w:semiHidden="0" w:uiPriority="65" w:unhideWhenUsed="0"/>
+    <w:lsdException w:name="Medium List 2 Accent 5" w:semiHidden="0" w:uiPriority="66" w:unhideWhenUsed="0"/>
+    <w:lsdException w:name="Medium Grid 1 Accent 5" w:semiHidden="0" w:uiPriority="67" w:unhideWhenUsed="0"/>
+    <w:lsdException w:name="Medium Grid 2 Accent 5" w:semiHidden="0" w:uiPriority="68" w:unhideWhenUsed="0"/>
+    <w:lsdException w:name="Medium Grid 3 Accent 5" w:semiHidden="0" w:uiPriority="69" w:unhideWhenUsed="0"/>
+    <w:lsdException w:name="Dark List Accent 5" w:semiHidden="0" w:uiPriority="70" w:unhideWhenUsed="0"/>
+    <w:lsdException w:name="Colorful Shading Accent 5" w:semiHidden="0" w:uiPriority="71" w:unhideWhenUsed="0"/>
+    <w:lsdException w:name="Colorful List Accent 5" w:semiHidden="0" w:uiPriority="72" w:unhideWhenUsed="0"/>
+    <w:lsdException w:name="Colorful Grid Accent 5" w:semiHidden="0" w:uiPriority="73" w:unhideWhenUsed="0"/>
+    <w:lsdException w:name="Light Shading Accent 6" w:semiHidden="0" w:uiPriority="60" w:unhideWhenUsed="0"/>
+    <w:lsdException w:name="Light List Accent 6" w:semiHidden="0" w:uiPriority="61" w:unhideWhenUsed="0"/>
+    <w:lsdException w:name="Light Grid Accent 6" w:semiHidden="0" w:uiPriority="62" w:unhideWhenUsed="0"/>
+    <w:lsdException w:name="Medium Shading 1 Accent 6" w:semiHidden="0" w:uiPriority="63" w:unhideWhenUsed="0"/>
+    <w:lsdException w:name="Medium Shading 2 Accent 6" w:semiHidden="0" w:uiPriority="64" w:unhideWhenUsed="0"/>
+    <w:lsdException w:name="Medium List 1 Accent 6" w:semiHidden="0" w:uiPriority="65" w:unhideWhenUsed="0"/>
+    <w:lsdException w:name="Medium List 2 Accent 6" w:semiHidden="0" w:uiPriority="66" w:unhideWhenUsed="0"/>
+    <w:lsdException w:name="Medium Grid 1 Accent 6" w:semiHidden="0" w:uiPriority="67" w:unhideWhenUsed="0"/>
+    <w:lsdException w:name="Medium Grid 2 Accent 6" w:semiHidden="0" w:uiPriority="68" w:unhideWhenUsed="0"/>
+    <w:lsdException w:name="Medium Grid 3 Accent 6" w:semiHidden="0" w:uiPriority="69" w:unhideWhenUsed="0"/>
+    <w:lsdException w:name="Dark List Accent 6" w:semiHidden="0" w:uiPriority="70" w:unhideWhenUsed="0"/>
+    <w:lsdException w:name="Colorful Shading Accent 6" w:semiHidden="0" w:uiPriority="71" w:unhideWhenUsed="0"/>
+    <w:lsdException w:name="Colorful List Accent 6" w:semiHidden="0" w:uiPriority="72" w:unhideWhenUsed="0"/>
+    <w:lsdException w:name="Colorful Grid Accent 6" w:semiHidden="0" w:uiPriority="73" w:unhideWhenUsed="0"/>
+    <w:lsdException w:name="Subtle Emphasis" w:semiHidden="0" w:uiPriority="19" w:unhideWhenUsed="0" w:qFormat="1"/>
+    <w:lsdException w:name="Intense Emphasis" w:semiHidden="0" w:uiPriority="21" w:unhideWhenUsed="0" w:qFormat="1"/>
+    <w:lsdException w:name="Subtle Reference" w:semiHidden="0" w:uiPriority="31" w:unhideWhenUsed="0" w:qFormat="1"/>
+    <w:lsdException w:name="Intense Reference" w:semiHidden="0" w:uiPriority="32" w:unhideWhenUsed="0" w:qFormat="1"/>
+    <w:lsdException w:name="Book Title" w:semiHidden="0" w:uiPriority="33" w:unhideWhenUsed="0" w:qFormat="1"/>
+    <w:lsdException w:name="Bibliography" w:uiPriority="37"/>
+    <w:lsdException w:name="TOC Heading" w:uiPriority="39" w:qFormat="1"/>
   </w:latentStyles>
   <w:style w:type="paragraph" w:default="1" w:styleId="Normal">
     <w:name w:val="Normal"/>
@@ -4213,6 +3695,316 @@
       <w:ind w:left="720"/>
       <w:contextualSpacing/>
     </w:pPr>
+  </w:style>
+  <w:style w:type="paragraph" w:styleId="BalloonText">
+    <w:name w:val="Balloon Text"/>
+    <w:basedOn w:val="Normal"/>
+    <w:link w:val="BalloonTextChar"/>
+    <w:uiPriority w:val="99"/>
+    <w:semiHidden/>
+    <w:unhideWhenUsed/>
+    <w:rsid w:val="00841E1B"/>
+    <w:rPr>
+      <w:rFonts w:ascii="Lucida Grande" w:hAnsi="Lucida Grande" w:cs="Lucida Grande"/>
+      <w:sz w:val="18"/>
+      <w:szCs w:val="18"/>
+    </w:rPr>
+  </w:style>
+  <w:style w:type="character" w:customStyle="1" w:styleId="BalloonTextChar">
+    <w:name w:val="Balloon Text Char"/>
+    <w:basedOn w:val="DefaultParagraphFont"/>
+    <w:link w:val="BalloonText"/>
+    <w:uiPriority w:val="99"/>
+    <w:semiHidden/>
+    <w:rsid w:val="00841E1B"/>
+    <w:rPr>
+      <w:rFonts w:ascii="Lucida Grande" w:hAnsi="Lucida Grande" w:cs="Lucida Grande"/>
+      <w:sz w:val="18"/>
+      <w:szCs w:val="18"/>
+    </w:rPr>
+  </w:style>
+</w:styles>
+</file>
+
+<file path=word/stylesWithEffects.xml><?xml version="1.0" encoding="utf-8"?>
+<w:styles xmlns:wpc="http://schemas.microsoft.com/office/word/2010/wordprocessingCanvas" xmlns:mo="http://schemas.microsoft.com/office/mac/office/2008/main" xmlns:mc="http://schemas.openxmlformats.org/markup-compatibility/2006" xmlns:mv="urn:schemas-microsoft-com:mac:vml" xmlns:o="urn:schemas-microsoft-com:office:office" xmlns:r="http://schemas.openxmlformats.org/officeDocument/2006/relationships" xmlns:m="http://schemas.openxmlformats.org/officeDocument/2006/math" xmlns:v="urn:schemas-microsoft-com:vml" xmlns:wp14="http://schemas.microsoft.com/office/word/2010/wordprocessingDrawing" xmlns:wp="http://schemas.openxmlformats.org/drawingml/2006/wordprocessingDrawing" xmlns:w10="urn:schemas-microsoft-com:office:word" xmlns:w="http://schemas.openxmlformats.org/wordprocessingml/2006/main" xmlns:w14="http://schemas.microsoft.com/office/word/2010/wordml" xmlns:wpg="http://schemas.microsoft.com/office/word/2010/wordprocessingGroup" xmlns:wpi="http://schemas.microsoft.com/office/word/2010/wordprocessingInk" xmlns:wne="http://schemas.microsoft.com/office/word/2006/wordml" xmlns:wps="http://schemas.microsoft.com/office/word/2010/wordprocessingShape" mc:Ignorable="w14 wp14">
+  <w:docDefaults>
+    <w:rPrDefault>
+      <w:rPr>
+        <w:rFonts w:asciiTheme="minorHAnsi" w:eastAsiaTheme="minorEastAsia" w:hAnsiTheme="minorHAnsi" w:cstheme="minorBidi"/>
+        <w:sz w:val="24"/>
+        <w:szCs w:val="24"/>
+        <w:lang w:val="en-CA" w:eastAsia="en-US" w:bidi="ar-SA"/>
+      </w:rPr>
+    </w:rPrDefault>
+    <w:pPrDefault/>
+  </w:docDefaults>
+  <w:latentStyles w:defLockedState="0" w:defUIPriority="99" w:defSemiHidden="1" w:defUnhideWhenUsed="1" w:defQFormat="0" w:count="276">
+    <w:lsdException w:name="Normal" w:semiHidden="0" w:uiPriority="0" w:unhideWhenUsed="0" w:qFormat="1"/>
+    <w:lsdException w:name="heading 1" w:semiHidden="0" w:uiPriority="9" w:unhideWhenUsed="0" w:qFormat="1"/>
+    <w:lsdException w:name="heading 2" w:uiPriority="9" w:qFormat="1"/>
+    <w:lsdException w:name="heading 3" w:uiPriority="9" w:qFormat="1"/>
+    <w:lsdException w:name="heading 4" w:uiPriority="9" w:qFormat="1"/>
+    <w:lsdException w:name="heading 5" w:uiPriority="9" w:qFormat="1"/>
+    <w:lsdException w:name="heading 6" w:uiPriority="9" w:qFormat="1"/>
+    <w:lsdException w:name="heading 7" w:uiPriority="9" w:qFormat="1"/>
+    <w:lsdException w:name="heading 8" w:uiPriority="9" w:qFormat="1"/>
+    <w:lsdException w:name="heading 9" w:uiPriority="9" w:qFormat="1"/>
+    <w:lsdException w:name="toc 1" w:uiPriority="39"/>
+    <w:lsdException w:name="toc 2" w:uiPriority="39"/>
+    <w:lsdException w:name="toc 3" w:uiPriority="39"/>
+    <w:lsdException w:name="toc 4" w:uiPriority="39"/>
+    <w:lsdException w:name="toc 5" w:uiPriority="39"/>
+    <w:lsdException w:name="toc 6" w:uiPriority="39"/>
+    <w:lsdException w:name="toc 7" w:uiPriority="39"/>
+    <w:lsdException w:name="toc 8" w:uiPriority="39"/>
+    <w:lsdException w:name="toc 9" w:uiPriority="39"/>
+    <w:lsdException w:name="caption" w:uiPriority="35" w:qFormat="1"/>
+    <w:lsdException w:name="Title" w:semiHidden="0" w:uiPriority="10" w:unhideWhenUsed="0" w:qFormat="1"/>
+    <w:lsdException w:name="Default Paragraph Font" w:uiPriority="1"/>
+    <w:lsdException w:name="Subtitle" w:semiHidden="0" w:uiPriority="11" w:unhideWhenUsed="0" w:qFormat="1"/>
+    <w:lsdException w:name="Strong" w:semiHidden="0" w:uiPriority="22" w:unhideWhenUsed="0" w:qFormat="1"/>
+    <w:lsdException w:name="Emphasis" w:semiHidden="0" w:uiPriority="20" w:unhideWhenUsed="0" w:qFormat="1"/>
+    <w:lsdException w:name="Table Grid" w:semiHidden="0" w:uiPriority="59" w:unhideWhenUsed="0"/>
+    <w:lsdException w:name="Note Level 1" w:semiHidden="0" w:unhideWhenUsed="0"/>
+    <w:lsdException w:name="Note Level 2" w:semiHidden="0" w:unhideWhenUsed="0"/>
+    <w:lsdException w:name="Note Level 3" w:semiHidden="0" w:unhideWhenUsed="0"/>
+    <w:lsdException w:name="Note Level 4" w:semiHidden="0" w:unhideWhenUsed="0"/>
+    <w:lsdException w:name="Note Level 5" w:semiHidden="0" w:unhideWhenUsed="0"/>
+    <w:lsdException w:name="Note Level 6" w:semiHidden="0" w:unhideWhenUsed="0"/>
+    <w:lsdException w:name="Note Level 7" w:semiHidden="0" w:unhideWhenUsed="0"/>
+    <w:lsdException w:name="Note Level 8" w:semiHidden="0" w:unhideWhenUsed="0"/>
+    <w:lsdException w:name="Note Level 9" w:semiHidden="0" w:unhideWhenUsed="0"/>
+    <w:lsdException w:name="Placeholder Text" w:unhideWhenUsed="0"/>
+    <w:lsdException w:name="No Spacing" w:semiHidden="0" w:uiPriority="1" w:unhideWhenUsed="0" w:qFormat="1"/>
+    <w:lsdException w:name="Light Shading" w:semiHidden="0" w:uiPriority="60" w:unhideWhenUsed="0"/>
+    <w:lsdException w:name="Light List" w:semiHidden="0" w:uiPriority="61" w:unhideWhenUsed="0"/>
+    <w:lsdException w:name="Light Grid" w:semiHidden="0" w:uiPriority="62" w:unhideWhenUsed="0"/>
+    <w:lsdException w:name="Medium Shading 1" w:semiHidden="0" w:uiPriority="63" w:unhideWhenUsed="0"/>
+    <w:lsdException w:name="Medium Shading 2" w:semiHidden="0" w:uiPriority="64" w:unhideWhenUsed="0"/>
+    <w:lsdException w:name="Medium List 1" w:semiHidden="0" w:uiPriority="65" w:unhideWhenUsed="0"/>
+    <w:lsdException w:name="Medium List 2" w:semiHidden="0" w:uiPriority="66" w:unhideWhenUsed="0"/>
+    <w:lsdException w:name="Medium Grid 1" w:semiHidden="0" w:uiPriority="67" w:unhideWhenUsed="0"/>
+    <w:lsdException w:name="Medium Grid 2" w:semiHidden="0" w:uiPriority="68" w:unhideWhenUsed="0"/>
+    <w:lsdException w:name="Medium Grid 3" w:semiHidden="0" w:uiPriority="69" w:unhideWhenUsed="0"/>
+    <w:lsdException w:name="Dark List" w:semiHidden="0" w:uiPriority="70" w:unhideWhenUsed="0"/>
+    <w:lsdException w:name="Colorful Shading" w:semiHidden="0" w:uiPriority="71" w:unhideWhenUsed="0"/>
+    <w:lsdException w:name="Colorful List" w:semiHidden="0" w:uiPriority="72" w:unhideWhenUsed="0"/>
+    <w:lsdException w:name="Colorful Grid" w:semiHidden="0" w:uiPriority="73" w:unhideWhenUsed="0"/>
+    <w:lsdException w:name="Light Shading Accent 1" w:semiHidden="0" w:uiPriority="60" w:unhideWhenUsed="0"/>
+    <w:lsdException w:name="Light List Accent 1" w:semiHidden="0" w:uiPriority="61" w:unhideWhenUsed="0"/>
+    <w:lsdException w:name="Light Grid Accent 1" w:semiHidden="0" w:uiPriority="62" w:unhideWhenUsed="0"/>
+    <w:lsdException w:name="Medium Shading 1 Accent 1" w:semiHidden="0" w:uiPriority="63" w:unhideWhenUsed="0"/>
+    <w:lsdException w:name="Medium Shading 2 Accent 1" w:semiHidden="0" w:uiPriority="64" w:unhideWhenUsed="0"/>
+    <w:lsdException w:name="Medium List 1 Accent 1" w:semiHidden="0" w:uiPriority="65" w:unhideWhenUsed="0"/>
+    <w:lsdException w:name="Revision" w:unhideWhenUsed="0"/>
+    <w:lsdException w:name="List Paragraph" w:semiHidden="0" w:uiPriority="34" w:unhideWhenUsed="0" w:qFormat="1"/>
+    <w:lsdException w:name="Quote" w:semiHidden="0" w:uiPriority="29" w:unhideWhenUsed="0" w:qFormat="1"/>
+    <w:lsdException w:name="Intense Quote" w:semiHidden="0" w:uiPriority="30" w:unhideWhenUsed="0" w:qFormat="1"/>
+    <w:lsdException w:name="Medium List 2 Accent 1" w:semiHidden="0" w:uiPriority="66" w:unhideWhenUsed="0"/>
+    <w:lsdException w:name="Medium Grid 1 Accent 1" w:semiHidden="0" w:uiPriority="67" w:unhideWhenUsed="0"/>
+    <w:lsdException w:name="Medium Grid 2 Accent 1" w:semiHidden="0" w:uiPriority="68" w:unhideWhenUsed="0"/>
+    <w:lsdException w:name="Medium Grid 3 Accent 1" w:semiHidden="0" w:uiPriority="69" w:unhideWhenUsed="0"/>
+    <w:lsdException w:name="Dark List Accent 1" w:semiHidden="0" w:uiPriority="70" w:unhideWhenUsed="0"/>
+    <w:lsdException w:name="Colorful Shading Accent 1" w:semiHidden="0" w:uiPriority="71" w:unhideWhenUsed="0"/>
+    <w:lsdException w:name="Colorful List Accent 1" w:semiHidden="0" w:uiPriority="72" w:unhideWhenUsed="0"/>
+    <w:lsdException w:name="Colorful Grid Accent 1" w:semiHidden="0" w:uiPriority="73" w:unhideWhenUsed="0"/>
+    <w:lsdException w:name="Light Shading Accent 2" w:semiHidden="0" w:uiPriority="60" w:unhideWhenUsed="0"/>
+    <w:lsdException w:name="Light List Accent 2" w:semiHidden="0" w:uiPriority="61" w:unhideWhenUsed="0"/>
+    <w:lsdException w:name="Light Grid Accent 2" w:semiHidden="0" w:uiPriority="62" w:unhideWhenUsed="0"/>
+    <w:lsdException w:name="Medium Shading 1 Accent 2" w:semiHidden="0" w:uiPriority="63" w:unhideWhenUsed="0"/>
+    <w:lsdException w:name="Medium Shading 2 Accent 2" w:semiHidden="0" w:uiPriority="64" w:unhideWhenUsed="0"/>
+    <w:lsdException w:name="Medium List 1 Accent 2" w:semiHidden="0" w:uiPriority="65" w:unhideWhenUsed="0"/>
+    <w:lsdException w:name="Medium List 2 Accent 2" w:semiHidden="0" w:uiPriority="66" w:unhideWhenUsed="0"/>
+    <w:lsdException w:name="Medium Grid 1 Accent 2" w:semiHidden="0" w:uiPriority="67" w:unhideWhenUsed="0"/>
+    <w:lsdException w:name="Medium Grid 2 Accent 2" w:semiHidden="0" w:uiPriority="68" w:unhideWhenUsed="0"/>
+    <w:lsdException w:name="Medium Grid 3 Accent 2" w:semiHidden="0" w:uiPriority="69" w:unhideWhenUsed="0"/>
+    <w:lsdException w:name="Dark List Accent 2" w:semiHidden="0" w:uiPriority="70" w:unhideWhenUsed="0"/>
+    <w:lsdException w:name="Colorful Shading Accent 2" w:semiHidden="0" w:uiPriority="71" w:unhideWhenUsed="0"/>
+    <w:lsdException w:name="Colorful List Accent 2" w:semiHidden="0" w:uiPriority="72" w:unhideWhenUsed="0"/>
+    <w:lsdException w:name="Colorful Grid Accent 2" w:semiHidden="0" w:uiPriority="73" w:unhideWhenUsed="0"/>
+    <w:lsdException w:name="Light Shading Accent 3" w:semiHidden="0" w:uiPriority="60" w:unhideWhenUsed="0"/>
+    <w:lsdException w:name="Light List Accent 3" w:semiHidden="0" w:uiPriority="61" w:unhideWhenUsed="0"/>
+    <w:lsdException w:name="Light Grid Accent 3" w:semiHidden="0" w:uiPriority="62" w:unhideWhenUsed="0"/>
+    <w:lsdException w:name="Medium Shading 1 Accent 3" w:semiHidden="0" w:uiPriority="63" w:unhideWhenUsed="0"/>
+    <w:lsdException w:name="Medium Shading 2 Accent 3" w:semiHidden="0" w:uiPriority="64" w:unhideWhenUsed="0"/>
+    <w:lsdException w:name="Medium List 1 Accent 3" w:semiHidden="0" w:uiPriority="65" w:unhideWhenUsed="0"/>
+    <w:lsdException w:name="Medium List 2 Accent 3" w:semiHidden="0" w:uiPriority="66" w:unhideWhenUsed="0"/>
+    <w:lsdException w:name="Medium Grid 1 Accent 3" w:semiHidden="0" w:uiPriority="67" w:unhideWhenUsed="0"/>
+    <w:lsdException w:name="Medium Grid 2 Accent 3" w:semiHidden="0" w:uiPriority="68" w:unhideWhenUsed="0"/>
+    <w:lsdException w:name="Medium Grid 3 Accent 3" w:semiHidden="0" w:uiPriority="69" w:unhideWhenUsed="0"/>
+    <w:lsdException w:name="Dark List Accent 3" w:semiHidden="0" w:uiPriority="70" w:unhideWhenUsed="0"/>
+    <w:lsdException w:name="Colorful Shading Accent 3" w:semiHidden="0" w:uiPriority="71" w:unhideWhenUsed="0"/>
+    <w:lsdException w:name="Colorful List Accent 3" w:semiHidden="0" w:uiPriority="72" w:unhideWhenUsed="0"/>
+    <w:lsdException w:name="Colorful Grid Accent 3" w:semiHidden="0" w:uiPriority="73" w:unhideWhenUsed="0"/>
+    <w:lsdException w:name="Light Shading Accent 4" w:semiHidden="0" w:uiPriority="60" w:unhideWhenUsed="0"/>
+    <w:lsdException w:name="Light List Accent 4" w:semiHidden="0" w:uiPriority="61" w:unhideWhenUsed="0"/>
+    <w:lsdException w:name="Light Grid Accent 4" w:semiHidden="0" w:uiPriority="62" w:unhideWhenUsed="0"/>
+    <w:lsdException w:name="Medium Shading 1 Accent 4" w:semiHidden="0" w:uiPriority="63" w:unhideWhenUsed="0"/>
+    <w:lsdException w:name="Medium Shading 2 Accent 4" w:semiHidden="0" w:uiPriority="64" w:unhideWhenUsed="0"/>
+    <w:lsdException w:name="Medium List 1 Accent 4" w:semiHidden="0" w:uiPriority="65" w:unhideWhenUsed="0"/>
+    <w:lsdException w:name="Medium List 2 Accent 4" w:semiHidden="0" w:uiPriority="66" w:unhideWhenUsed="0"/>
+    <w:lsdException w:name="Medium Grid 1 Accent 4" w:semiHidden="0" w:uiPriority="67" w:unhideWhenUsed="0"/>
+    <w:lsdException w:name="Medium Grid 2 Accent 4" w:semiHidden="0" w:uiPriority="68" w:unhideWhenUsed="0"/>
+    <w:lsdException w:name="Medium Grid 3 Accent 4" w:semiHidden="0" w:uiPriority="69" w:unhideWhenUsed="0"/>
+    <w:lsdException w:name="Dark List Accent 4" w:semiHidden="0" w:uiPriority="70" w:unhideWhenUsed="0"/>
+    <w:lsdException w:name="Colorful Shading Accent 4" w:semiHidden="0" w:uiPriority="71" w:unhideWhenUsed="0"/>
+    <w:lsdException w:name="Colorful List Accent 4" w:semiHidden="0" w:uiPriority="72" w:unhideWhenUsed="0"/>
+    <w:lsdException w:name="Colorful Grid Accent 4" w:semiHidden="0" w:uiPriority="73" w:unhideWhenUsed="0"/>
+    <w:lsdException w:name="Light Shading Accent 5" w:semiHidden="0" w:uiPriority="60" w:unhideWhenUsed="0"/>
+    <w:lsdException w:name="Light List Accent 5" w:semiHidden="0" w:uiPriority="61" w:unhideWhenUsed="0"/>
+    <w:lsdException w:name="Light Grid Accent 5" w:semiHidden="0" w:uiPriority="62" w:unhideWhenUsed="0"/>
+    <w:lsdException w:name="Medium Shading 1 Accent 5" w:semiHidden="0" w:uiPriority="63" w:unhideWhenUsed="0"/>
+    <w:lsdException w:name="Medium Shading 2 Accent 5" w:semiHidden="0" w:uiPriority="64" w:unhideWhenUsed="0"/>
+    <w:lsdException w:name="Medium List 1 Accent 5" w:semiHidden="0" w:uiPriority="65" w:unhideWhenUsed="0"/>
+    <w:lsdException w:name="Medium List 2 Accent 5" w:semiHidden="0" w:uiPriority="66" w:unhideWhenUsed="0"/>
+    <w:lsdException w:name="Medium Grid 1 Accent 5" w:semiHidden="0" w:uiPriority="67" w:unhideWhenUsed="0"/>
+    <w:lsdException w:name="Medium Grid 2 Accent 5" w:semiHidden="0" w:uiPriority="68" w:unhideWhenUsed="0"/>
+    <w:lsdException w:name="Medium Grid 3 Accent 5" w:semiHidden="0" w:uiPriority="69" w:unhideWhenUsed="0"/>
+    <w:lsdException w:name="Dark List Accent 5" w:semiHidden="0" w:uiPriority="70" w:unhideWhenUsed="0"/>
+    <w:lsdException w:name="Colorful Shading Accent 5" w:semiHidden="0" w:uiPriority="71" w:unhideWhenUsed="0"/>
+    <w:lsdException w:name="Colorful List Accent 5" w:semiHidden="0" w:uiPriority="72" w:unhideWhenUsed="0"/>
+    <w:lsdException w:name="Colorful Grid Accent 5" w:semiHidden="0" w:uiPriority="73" w:unhideWhenUsed="0"/>
+    <w:lsdException w:name="Light Shading Accent 6" w:semiHidden="0" w:uiPriority="60" w:unhideWhenUsed="0"/>
+    <w:lsdException w:name="Light List Accent 6" w:semiHidden="0" w:uiPriority="61" w:unhideWhenUsed="0"/>
+    <w:lsdException w:name="Light Grid Accent 6" w:semiHidden="0" w:uiPriority="62" w:unhideWhenUsed="0"/>
+    <w:lsdException w:name="Medium Shading 1 Accent 6" w:semiHidden="0" w:uiPriority="63" w:unhideWhenUsed="0"/>
+    <w:lsdException w:name="Medium Shading 2 Accent 6" w:semiHidden="0" w:uiPriority="64" w:unhideWhenUsed="0"/>
+    <w:lsdException w:name="Medium List 1 Accent 6" w:semiHidden="0" w:uiPriority="65" w:unhideWhenUsed="0"/>
+    <w:lsdException w:name="Medium List 2 Accent 6" w:semiHidden="0" w:uiPriority="66" w:unhideWhenUsed="0"/>
+    <w:lsdException w:name="Medium Grid 1 Accent 6" w:semiHidden="0" w:uiPriority="67" w:unhideWhenUsed="0"/>
+    <w:lsdException w:name="Medium Grid 2 Accent 6" w:semiHidden="0" w:uiPriority="68" w:unhideWhenUsed="0"/>
+    <w:lsdException w:name="Medium Grid 3 Accent 6" w:semiHidden="0" w:uiPriority="69" w:unhideWhenUsed="0"/>
+    <w:lsdException w:name="Dark List Accent 6" w:semiHidden="0" w:uiPriority="70" w:unhideWhenUsed="0"/>
+    <w:lsdException w:name="Colorful Shading Accent 6" w:semiHidden="0" w:uiPriority="71" w:unhideWhenUsed="0"/>
+    <w:lsdException w:name="Colorful List Accent 6" w:semiHidden="0" w:uiPriority="72" w:unhideWhenUsed="0"/>
+    <w:lsdException w:name="Colorful Grid Accent 6" w:semiHidden="0" w:uiPriority="73" w:unhideWhenUsed="0"/>
+    <w:lsdException w:name="Subtle Emphasis" w:semiHidden="0" w:uiPriority="19" w:unhideWhenUsed="0" w:qFormat="1"/>
+    <w:lsdException w:name="Intense Emphasis" w:semiHidden="0" w:uiPriority="21" w:unhideWhenUsed="0" w:qFormat="1"/>
+    <w:lsdException w:name="Subtle Reference" w:semiHidden="0" w:uiPriority="31" w:unhideWhenUsed="0" w:qFormat="1"/>
+    <w:lsdException w:name="Intense Reference" w:semiHidden="0" w:uiPriority="32" w:unhideWhenUsed="0" w:qFormat="1"/>
+    <w:lsdException w:name="Book Title" w:semiHidden="0" w:uiPriority="33" w:unhideWhenUsed="0" w:qFormat="1"/>
+    <w:lsdException w:name="Bibliography" w:uiPriority="37"/>
+    <w:lsdException w:name="TOC Heading" w:uiPriority="39" w:qFormat="1"/>
+  </w:latentStyles>
+  <w:style w:type="paragraph" w:default="1" w:styleId="Normal">
+    <w:name w:val="Normal"/>
+    <w:qFormat/>
+  </w:style>
+  <w:style w:type="paragraph" w:styleId="Heading1">
+    <w:name w:val="heading 1"/>
+    <w:basedOn w:val="Normal"/>
+    <w:link w:val="Heading1Char"/>
+    <w:uiPriority w:val="9"/>
+    <w:qFormat/>
+    <w:rsid w:val="00E659A8"/>
+    <w:pPr>
+      <w:spacing w:before="100" w:beforeAutospacing="1" w:after="100" w:afterAutospacing="1"/>
+      <w:outlineLvl w:val="0"/>
+    </w:pPr>
+    <w:rPr>
+      <w:rFonts w:ascii="Times New Roman" w:hAnsi="Times New Roman" w:cs="Times New Roman"/>
+      <w:b/>
+      <w:bCs/>
+      <w:kern w:val="36"/>
+      <w:sz w:val="48"/>
+      <w:szCs w:val="48"/>
+    </w:rPr>
+  </w:style>
+  <w:style w:type="character" w:default="1" w:styleId="DefaultParagraphFont">
+    <w:name w:val="Default Paragraph Font"/>
+    <w:uiPriority w:val="1"/>
+    <w:semiHidden/>
+    <w:unhideWhenUsed/>
+  </w:style>
+  <w:style w:type="table" w:default="1" w:styleId="TableNormal">
+    <w:name w:val="Normal Table"/>
+    <w:uiPriority w:val="99"/>
+    <w:semiHidden/>
+    <w:unhideWhenUsed/>
+    <w:tblPr>
+      <w:tblInd w:w="0" w:type="dxa"/>
+      <w:tblCellMar>
+        <w:top w:w="0" w:type="dxa"/>
+        <w:left w:w="108" w:type="dxa"/>
+        <w:bottom w:w="0" w:type="dxa"/>
+        <w:right w:w="108" w:type="dxa"/>
+      </w:tblCellMar>
+    </w:tblPr>
+  </w:style>
+  <w:style w:type="numbering" w:default="1" w:styleId="NoList">
+    <w:name w:val="No List"/>
+    <w:uiPriority w:val="99"/>
+    <w:semiHidden/>
+    <w:unhideWhenUsed/>
+  </w:style>
+  <w:style w:type="character" w:customStyle="1" w:styleId="Heading1Char">
+    <w:name w:val="Heading 1 Char"/>
+    <w:basedOn w:val="DefaultParagraphFont"/>
+    <w:link w:val="Heading1"/>
+    <w:uiPriority w:val="9"/>
+    <w:rsid w:val="00E659A8"/>
+    <w:rPr>
+      <w:rFonts w:ascii="Times New Roman" w:hAnsi="Times New Roman" w:cs="Times New Roman"/>
+      <w:b/>
+      <w:bCs/>
+      <w:kern w:val="36"/>
+      <w:sz w:val="48"/>
+      <w:szCs w:val="48"/>
+    </w:rPr>
+  </w:style>
+  <w:style w:type="paragraph" w:styleId="NormalWeb">
+    <w:name w:val="Normal (Web)"/>
+    <w:basedOn w:val="Normal"/>
+    <w:uiPriority w:val="99"/>
+    <w:unhideWhenUsed/>
+    <w:rsid w:val="00E659A8"/>
+    <w:pPr>
+      <w:spacing w:before="100" w:beforeAutospacing="1" w:after="100" w:afterAutospacing="1"/>
+    </w:pPr>
+    <w:rPr>
+      <w:rFonts w:ascii="Times New Roman" w:hAnsi="Times New Roman" w:cs="Times New Roman"/>
+      <w:sz w:val="20"/>
+      <w:szCs w:val="20"/>
+    </w:rPr>
+  </w:style>
+  <w:style w:type="paragraph" w:styleId="ListParagraph">
+    <w:name w:val="List Paragraph"/>
+    <w:basedOn w:val="Normal"/>
+    <w:uiPriority w:val="34"/>
+    <w:qFormat/>
+    <w:rsid w:val="00E659A8"/>
+    <w:pPr>
+      <w:ind w:left="720"/>
+      <w:contextualSpacing/>
+    </w:pPr>
+  </w:style>
+  <w:style w:type="paragraph" w:styleId="BalloonText">
+    <w:name w:val="Balloon Text"/>
+    <w:basedOn w:val="Normal"/>
+    <w:link w:val="BalloonTextChar"/>
+    <w:uiPriority w:val="99"/>
+    <w:semiHidden/>
+    <w:unhideWhenUsed/>
+    <w:rsid w:val="00841E1B"/>
+    <w:rPr>
+      <w:rFonts w:ascii="Lucida Grande" w:hAnsi="Lucida Grande" w:cs="Lucida Grande"/>
+      <w:sz w:val="18"/>
+      <w:szCs w:val="18"/>
+    </w:rPr>
+  </w:style>
+  <w:style w:type="character" w:customStyle="1" w:styleId="BalloonTextChar">
+    <w:name w:val="Balloon Text Char"/>
+    <w:basedOn w:val="DefaultParagraphFont"/>
+    <w:link w:val="BalloonText"/>
+    <w:uiPriority w:val="99"/>
+    <w:semiHidden/>
+    <w:rsid w:val="00841E1B"/>
+    <w:rPr>
+      <w:rFonts w:ascii="Lucida Grande" w:hAnsi="Lucida Grande" w:cs="Lucida Grande"/>
+      <w:sz w:val="18"/>
+      <w:szCs w:val="18"/>
+    </w:rPr>
   </w:style>
 </w:styles>
 </file>

</xml_diff>

<commit_message>
Formatting and pdf upload of progress report
</commit_message>
<xml_diff>
--- a/Documentation/HEMA Simulator - Progress Report.docx
+++ b/Documentation/HEMA Simulator - Progress Report.docx
@@ -1,6 +1,6 @@
 
 <file path=word/document.xml><?xml version="1.0" encoding="utf-8"?>
-<w:document xmlns:wpc="http://schemas.microsoft.com/office/word/2010/wordprocessingCanvas" xmlns:mo="http://schemas.microsoft.com/office/mac/office/2008/main" xmlns:mc="http://schemas.openxmlformats.org/markup-compatibility/2006" xmlns:mv="urn:schemas-microsoft-com:mac:vml" xmlns:o="urn:schemas-microsoft-com:office:office" xmlns:r="http://schemas.openxmlformats.org/officeDocument/2006/relationships" xmlns:m="http://schemas.openxmlformats.org/officeDocument/2006/math" xmlns:v="urn:schemas-microsoft-com:vml" xmlns:wp14="http://schemas.microsoft.com/office/word/2010/wordprocessingDrawing" xmlns:wp="http://schemas.openxmlformats.org/drawingml/2006/wordprocessingDrawing" xmlns:w10="urn:schemas-microsoft-com:office:word" xmlns:w="http://schemas.openxmlformats.org/wordprocessingml/2006/main" xmlns:w14="http://schemas.microsoft.com/office/word/2010/wordml" xmlns:wpg="http://schemas.microsoft.com/office/word/2010/wordprocessingGroup" xmlns:wpi="http://schemas.microsoft.com/office/word/2010/wordprocessingInk" xmlns:wne="http://schemas.microsoft.com/office/word/2006/wordml" xmlns:wps="http://schemas.microsoft.com/office/word/2010/wordprocessingShape" mc:Ignorable="w14 wp14">
+<w:document xmlns:wpc="http://schemas.microsoft.com/office/word/2010/wordprocessingCanvas" xmlns:mc="http://schemas.openxmlformats.org/markup-compatibility/2006" xmlns:o="urn:schemas-microsoft-com:office:office" xmlns:r="http://schemas.openxmlformats.org/officeDocument/2006/relationships" xmlns:m="http://schemas.openxmlformats.org/officeDocument/2006/math" xmlns:v="urn:schemas-microsoft-com:vml" xmlns:wp14="http://schemas.microsoft.com/office/word/2010/wordprocessingDrawing" xmlns:wp="http://schemas.openxmlformats.org/drawingml/2006/wordprocessingDrawing" xmlns:w10="urn:schemas-microsoft-com:office:word" xmlns:w="http://schemas.openxmlformats.org/wordprocessingml/2006/main" xmlns:w14="http://schemas.microsoft.com/office/word/2010/wordml" xmlns:w15="http://schemas.microsoft.com/office/word/2012/wordml" xmlns:wpg="http://schemas.microsoft.com/office/word/2010/wordprocessingGroup" xmlns:wpi="http://schemas.microsoft.com/office/word/2010/wordprocessingInk" xmlns:wne="http://schemas.microsoft.com/office/word/2006/wordml" xmlns:wps="http://schemas.microsoft.com/office/word/2010/wordprocessingShape" mc:Ignorable="w14 w15 wp14">
   <w:body>
     <w:p>
       <w:pPr>
@@ -79,8 +79,17 @@
           <w:sz w:val="22"/>
           <w:szCs w:val="22"/>
         </w:rPr>
-        <w:t>Eric Reesor</w:t>
-      </w:r>
+        <w:t xml:space="preserve">Eric </w:t>
+      </w:r>
+      <w:proofErr w:type="spellStart"/>
+      <w:r>
+        <w:rPr>
+          <w:sz w:val="22"/>
+          <w:szCs w:val="22"/>
+        </w:rPr>
+        <w:t>Reesor</w:t>
+      </w:r>
+      <w:proofErr w:type="spellEnd"/>
       <w:r>
         <w:rPr>
           <w:sz w:val="22"/>
@@ -183,8 +192,17 @@
           <w:sz w:val="22"/>
           <w:szCs w:val="22"/>
         </w:rPr>
-        <w:t>. Samuel Ajila</w:t>
-      </w:r>
+        <w:t xml:space="preserve">. Samuel </w:t>
+      </w:r>
+      <w:proofErr w:type="spellStart"/>
+      <w:r>
+        <w:rPr>
+          <w:sz w:val="22"/>
+          <w:szCs w:val="22"/>
+        </w:rPr>
+        <w:t>Ajila</w:t>
+      </w:r>
+      <w:proofErr w:type="spellEnd"/>
     </w:p>
     <w:p>
       <w:pPr>
@@ -473,8 +491,6 @@
           <w:rFonts w:ascii="Times New Roman" w:hAnsi="Times New Roman" w:cs="Times New Roman"/>
         </w:rPr>
       </w:pPr>
-      <w:bookmarkStart w:id="0" w:name="_GoBack"/>
-      <w:bookmarkEnd w:id="0"/>
       <w:r>
         <w:rPr>
           <w:rFonts w:ascii="Times New Roman" w:hAnsi="Times New Roman" w:cs="Times New Roman"/>
@@ -570,19 +586,27 @@
           <w:u w:val="single"/>
         </w:rPr>
       </w:pPr>
-    </w:p>
-    <w:p>
-      <w:pPr>
-        <w:rPr>
-          <w:rFonts w:ascii="Times New Roman" w:hAnsi="Times New Roman" w:cs="Times New Roman"/>
-          <w:u w:val="single"/>
-        </w:rPr>
-      </w:pPr>
-      <w:r>
-        <w:rPr>
-          <w:rFonts w:ascii="Times New Roman" w:hAnsi="Times New Roman" w:cs="Times New Roman"/>
-          <w:u w:val="single"/>
-        </w:rPr>
+      <w:r>
+        <w:rPr>
+          <w:rFonts w:ascii="Times New Roman" w:hAnsi="Times New Roman" w:cs="Times New Roman"/>
+          <w:u w:val="single"/>
+        </w:rPr>
+        <w:br w:type="page"/>
+      </w:r>
+    </w:p>
+    <w:p>
+      <w:pPr>
+        <w:rPr>
+          <w:rFonts w:ascii="Times New Roman" w:hAnsi="Times New Roman" w:cs="Times New Roman"/>
+          <w:u w:val="single"/>
+        </w:rPr>
+      </w:pPr>
+      <w:r>
+        <w:rPr>
+          <w:rFonts w:ascii="Times New Roman" w:hAnsi="Times New Roman" w:cs="Times New Roman"/>
+          <w:u w:val="single"/>
+        </w:rPr>
+        <w:lastRenderedPageBreak/>
         <w:t>Table of Contents</w:t>
       </w:r>
     </w:p>
@@ -1016,7 +1040,21 @@
         <w:rPr>
           <w:rFonts w:ascii="Times New Roman" w:hAnsi="Times New Roman" w:cs="Times New Roman"/>
         </w:rPr>
-        <w:t xml:space="preserve"> of this project is to design and develop a reliable and accurate HEMA training simulator, which will allow the user to learn and practice the set of stances and actions which make up the art of the German longsword. More specifically, to teach and reinforce instinctual reactions one will require to spar and fight safely within the Liechtenauer school of fencing. This will be done though sequential drills and reaction based training. The user interacts with the system through a video output device (screen, VR headset, etc.) and an Arduino wand-style motion input device, to mimic holding a sword.</w:t>
+        <w:t xml:space="preserve"> of this project is to design and develop a reliable and accurate HEMA training simulator, which will allow the user to learn and practice the set of stances and actions which make up the art of the German longsword. More specifically, to teach and reinforce instinctual reactions one will require to spar and fight safely within the </w:t>
+      </w:r>
+      <w:proofErr w:type="spellStart"/>
+      <w:r>
+        <w:rPr>
+          <w:rFonts w:ascii="Times New Roman" w:hAnsi="Times New Roman" w:cs="Times New Roman"/>
+        </w:rPr>
+        <w:t>Liechtenauer</w:t>
+      </w:r>
+      <w:proofErr w:type="spellEnd"/>
+      <w:r>
+        <w:rPr>
+          <w:rFonts w:ascii="Times New Roman" w:hAnsi="Times New Roman" w:cs="Times New Roman"/>
+        </w:rPr>
+        <w:t xml:space="preserve"> school of fencing. This will be done though sequential drills and reaction based training. The user interacts with the system through a video output device (screen, VR headset, etc.) and an Arduino wand-style motion input device, to mimic holding a sword.</w:t>
       </w:r>
     </w:p>
     <w:p>
@@ -1118,6 +1156,30 @@
         </w:rPr>
         <w:t>In order to complete this project, there are several problems in need of a solution. The wand-style input device must communicate successfully with a PC in order to collect user inputs. There also needs to be an application front-end capable of displaying all necessary input information to the designer, or user. Once these are achieved, a standardized 3d movement input format can be created. This will allow the manual programming of different HEMA styles. After these are finished, there must also be real-time recognition software capable of comparing the user’s inputs to valid HEMA forms.</w:t>
       </w:r>
+    </w:p>
+    <w:p>
+      <w:pPr>
+        <w:spacing w:line="360" w:lineRule="auto"/>
+        <w:rPr>
+          <w:rFonts w:ascii="Times New Roman" w:hAnsi="Times New Roman" w:cs="Times New Roman"/>
+        </w:rPr>
+      </w:pPr>
+    </w:p>
+    <w:p>
+      <w:pPr>
+        <w:spacing w:line="360" w:lineRule="auto"/>
+        <w:rPr>
+          <w:rFonts w:ascii="Times New Roman" w:hAnsi="Times New Roman" w:cs="Times New Roman"/>
+        </w:rPr>
+      </w:pPr>
+    </w:p>
+    <w:p>
+      <w:pPr>
+        <w:spacing w:line="360" w:lineRule="auto"/>
+        <w:rPr>
+          <w:rFonts w:ascii="Times New Roman" w:hAnsi="Times New Roman" w:cs="Times New Roman"/>
+        </w:rPr>
+      </w:pPr>
     </w:p>
     <w:p>
       <w:pPr>
@@ -1175,438 +1237,472 @@
         <w:rPr>
           <w:rFonts w:ascii="Times New Roman" w:hAnsi="Times New Roman" w:cs="Times New Roman"/>
         </w:rPr>
+        <w:t>The proposed solution to these problems is a Unity based application paired with an Arduino based movement capture device.</w:t>
+      </w:r>
+    </w:p>
+    <w:p>
+      <w:pPr>
+        <w:rPr>
+          <w:rFonts w:ascii="Times New Roman" w:hAnsi="Times New Roman" w:cs="Times New Roman"/>
+        </w:rPr>
+      </w:pPr>
+    </w:p>
+    <w:p>
+      <w:pPr>
+        <w:rPr>
+          <w:rFonts w:ascii="Times New Roman" w:hAnsi="Times New Roman" w:cs="Times New Roman"/>
+        </w:rPr>
+      </w:pPr>
+      <w:r>
+        <w:rPr>
+          <w:rFonts w:ascii="Times New Roman" w:hAnsi="Times New Roman" w:cs="Times New Roman"/>
+        </w:rPr>
+        <w:t xml:space="preserve">1.5 – </w:t>
+      </w:r>
+      <w:r>
+        <w:rPr>
+          <w:rFonts w:ascii="Times New Roman" w:hAnsi="Times New Roman" w:cs="Times New Roman"/>
+          <w:i/>
+        </w:rPr>
+        <w:t>Accomplishments</w:t>
+      </w:r>
+    </w:p>
+    <w:p>
+      <w:pPr>
+        <w:spacing w:line="360" w:lineRule="auto"/>
+        <w:rPr>
+          <w:rFonts w:ascii="Times New Roman" w:hAnsi="Times New Roman" w:cs="Times New Roman"/>
+        </w:rPr>
+      </w:pPr>
+    </w:p>
+    <w:p>
+      <w:pPr>
+        <w:spacing w:line="360" w:lineRule="auto"/>
+        <w:rPr>
+          <w:rFonts w:ascii="Times New Roman" w:hAnsi="Times New Roman" w:cs="Times New Roman"/>
+        </w:rPr>
+      </w:pPr>
+      <w:r>
+        <w:rPr>
+          <w:rFonts w:ascii="Times New Roman" w:hAnsi="Times New Roman" w:cs="Times New Roman"/>
+        </w:rPr>
+        <w:t>As of December 1, 2017, the following describes all completed and to be completed components of the project:</w:t>
+      </w:r>
+    </w:p>
+    <w:p>
+      <w:pPr>
+        <w:spacing w:line="360" w:lineRule="auto"/>
+        <w:rPr>
+          <w:rFonts w:ascii="Times New Roman" w:hAnsi="Times New Roman" w:cs="Times New Roman"/>
+        </w:rPr>
+      </w:pPr>
+    </w:p>
+    <w:p>
+      <w:pPr>
+        <w:spacing w:line="360" w:lineRule="auto"/>
+        <w:rPr>
+          <w:rFonts w:ascii="Times New Roman" w:hAnsi="Times New Roman" w:cs="Times New Roman"/>
+        </w:rPr>
+      </w:pPr>
+      <w:r>
+        <w:rPr>
+          <w:rFonts w:ascii="Times New Roman" w:hAnsi="Times New Roman" w:cs="Times New Roman"/>
+        </w:rPr>
+        <w:t>Complete</w:t>
+      </w:r>
+    </w:p>
+    <w:p>
+      <w:pPr>
+        <w:spacing w:line="360" w:lineRule="auto"/>
+        <w:rPr>
+          <w:rFonts w:ascii="Times New Roman" w:hAnsi="Times New Roman" w:cs="Times New Roman"/>
+        </w:rPr>
+      </w:pPr>
+      <w:r>
+        <w:rPr>
+          <w:rFonts w:ascii="Times New Roman" w:hAnsi="Times New Roman" w:cs="Times New Roman"/>
+        </w:rPr>
+        <w:t>- Wand style input device</w:t>
+      </w:r>
+    </w:p>
+    <w:p>
+      <w:pPr>
+        <w:spacing w:line="360" w:lineRule="auto"/>
+        <w:rPr>
+          <w:rFonts w:ascii="Times New Roman" w:hAnsi="Times New Roman" w:cs="Times New Roman"/>
+        </w:rPr>
+      </w:pPr>
+      <w:r>
+        <w:rPr>
+          <w:rFonts w:ascii="Times New Roman" w:hAnsi="Times New Roman" w:cs="Times New Roman"/>
+        </w:rPr>
+        <w:t>- Application frontend and 3d sword model</w:t>
+      </w:r>
+    </w:p>
+    <w:p>
+      <w:pPr>
+        <w:spacing w:line="360" w:lineRule="auto"/>
+        <w:rPr>
+          <w:rFonts w:ascii="Times New Roman" w:hAnsi="Times New Roman" w:cs="Times New Roman"/>
+        </w:rPr>
+      </w:pPr>
+    </w:p>
+    <w:p>
+      <w:pPr>
+        <w:spacing w:line="360" w:lineRule="auto"/>
+        <w:rPr>
+          <w:rFonts w:ascii="Times New Roman" w:hAnsi="Times New Roman" w:cs="Times New Roman"/>
+        </w:rPr>
+      </w:pPr>
+      <w:r>
+        <w:rPr>
+          <w:rFonts w:ascii="Times New Roman" w:hAnsi="Times New Roman" w:cs="Times New Roman"/>
+        </w:rPr>
+        <w:t>In Progress</w:t>
+      </w:r>
+    </w:p>
+    <w:p>
+      <w:pPr>
+        <w:spacing w:line="360" w:lineRule="auto"/>
+        <w:rPr>
+          <w:rFonts w:ascii="Times New Roman" w:hAnsi="Times New Roman" w:cs="Times New Roman"/>
+        </w:rPr>
+      </w:pPr>
+      <w:r>
+        <w:rPr>
+          <w:rFonts w:ascii="Times New Roman" w:hAnsi="Times New Roman" w:cs="Times New Roman"/>
+        </w:rPr>
+        <w:t xml:space="preserve">- Conversion of </w:t>
+      </w:r>
+      <w:r>
+        <w:rPr>
+          <w:rFonts w:ascii="Times New Roman" w:hAnsi="Times New Roman" w:cs="Times New Roman"/>
+        </w:rPr>
+        <w:t>input data to useable standardized format</w:t>
+      </w:r>
+    </w:p>
+    <w:p>
+      <w:pPr>
+        <w:spacing w:line="360" w:lineRule="auto"/>
+        <w:rPr>
+          <w:rFonts w:ascii="Times New Roman" w:hAnsi="Times New Roman" w:cs="Times New Roman"/>
+        </w:rPr>
+      </w:pPr>
+      <w:r>
+        <w:rPr>
+          <w:rFonts w:ascii="Times New Roman" w:hAnsi="Times New Roman" w:cs="Times New Roman"/>
+        </w:rPr>
+        <w:t>- Fleshing out UI and system control to clarify usability</w:t>
+      </w:r>
+    </w:p>
+    <w:p>
+      <w:pPr>
+        <w:spacing w:line="360" w:lineRule="auto"/>
+        <w:rPr>
+          <w:rFonts w:ascii="Times New Roman" w:hAnsi="Times New Roman" w:cs="Times New Roman"/>
+        </w:rPr>
+      </w:pPr>
+    </w:p>
+    <w:p>
+      <w:pPr>
+        <w:spacing w:line="360" w:lineRule="auto"/>
+        <w:rPr>
+          <w:rFonts w:ascii="Times New Roman" w:hAnsi="Times New Roman" w:cs="Times New Roman"/>
+        </w:rPr>
+      </w:pPr>
+      <w:r>
+        <w:rPr>
+          <w:rFonts w:ascii="Times New Roman" w:hAnsi="Times New Roman" w:cs="Times New Roman"/>
+        </w:rPr>
+        <w:t xml:space="preserve">To Be </w:t>
+      </w:r>
+      <w:r>
+        <w:rPr>
+          <w:rFonts w:ascii="Times New Roman" w:hAnsi="Times New Roman" w:cs="Times New Roman"/>
+        </w:rPr>
+        <w:t>Completed</w:t>
+      </w:r>
+    </w:p>
+    <w:p>
+      <w:pPr>
+        <w:spacing w:line="360" w:lineRule="auto"/>
+        <w:rPr>
+          <w:rFonts w:ascii="Times New Roman" w:hAnsi="Times New Roman" w:cs="Times New Roman"/>
+        </w:rPr>
+      </w:pPr>
+      <w:r>
+        <w:rPr>
+          <w:rFonts w:ascii="Times New Roman" w:hAnsi="Times New Roman" w:cs="Times New Roman"/>
+        </w:rPr>
+        <w:t>- Program valid HEMA movements using standardized input format</w:t>
+      </w:r>
+    </w:p>
+    <w:p>
+      <w:pPr>
+        <w:spacing w:line="360" w:lineRule="auto"/>
+        <w:rPr>
+          <w:rFonts w:ascii="Times New Roman" w:hAnsi="Times New Roman" w:cs="Times New Roman"/>
+        </w:rPr>
+      </w:pPr>
+      <w:r>
+        <w:rPr>
+          <w:rFonts w:ascii="Times New Roman" w:hAnsi="Times New Roman" w:cs="Times New Roman"/>
+        </w:rPr>
+        <w:t>- Design movement recognition software to determine HEMA validity</w:t>
+      </w:r>
+    </w:p>
+    <w:p>
+      <w:pPr>
+        <w:spacing w:line="360" w:lineRule="auto"/>
+        <w:rPr>
+          <w:rFonts w:ascii="Times New Roman" w:hAnsi="Times New Roman" w:cs="Times New Roman"/>
+        </w:rPr>
+      </w:pPr>
+    </w:p>
+    <w:p>
+      <w:pPr>
+        <w:rPr>
+          <w:rFonts w:ascii="Times New Roman" w:hAnsi="Times New Roman" w:cs="Times New Roman"/>
+        </w:rPr>
+      </w:pPr>
+    </w:p>
+    <w:p>
+      <w:pPr>
+        <w:rPr>
+          <w:rFonts w:ascii="Times New Roman" w:hAnsi="Times New Roman" w:cs="Times New Roman"/>
+          <w:b/>
+        </w:rPr>
+      </w:pPr>
+      <w:r>
+        <w:rPr>
+          <w:rFonts w:ascii="Times New Roman" w:hAnsi="Times New Roman" w:cs="Times New Roman"/>
+        </w:rPr>
+        <w:t xml:space="preserve">2.0 – </w:t>
+      </w:r>
+      <w:r>
+        <w:rPr>
+          <w:rFonts w:ascii="Times New Roman" w:hAnsi="Times New Roman" w:cs="Times New Roman"/>
+          <w:b/>
+        </w:rPr>
+        <w:t>Technical Information</w:t>
+      </w:r>
+    </w:p>
+    <w:p>
+      <w:pPr>
+        <w:rPr>
+          <w:rFonts w:ascii="Times New Roman" w:hAnsi="Times New Roman" w:cs="Times New Roman"/>
+        </w:rPr>
+      </w:pPr>
+    </w:p>
+    <w:p>
+      <w:pPr>
+        <w:rPr>
+          <w:rFonts w:ascii="Times New Roman" w:hAnsi="Times New Roman" w:cs="Times New Roman"/>
+        </w:rPr>
+      </w:pPr>
+      <w:r>
+        <w:rPr>
+          <w:rFonts w:ascii="Times New Roman" w:hAnsi="Times New Roman" w:cs="Times New Roman"/>
+        </w:rPr>
+        <w:t xml:space="preserve">2.1 – </w:t>
+      </w:r>
+      <w:r>
+        <w:rPr>
+          <w:rFonts w:ascii="Times New Roman" w:hAnsi="Times New Roman" w:cs="Times New Roman"/>
+          <w:i/>
+        </w:rPr>
+        <w:t>Technical Background and Terminology</w:t>
+      </w:r>
+    </w:p>
+    <w:p>
+      <w:pPr>
+        <w:rPr>
+          <w:rFonts w:ascii="Times New Roman" w:hAnsi="Times New Roman" w:cs="Times New Roman"/>
+        </w:rPr>
+      </w:pPr>
+    </w:p>
+    <w:p>
+      <w:pPr>
+        <w:spacing w:line="360" w:lineRule="auto"/>
+        <w:rPr>
+          <w:rFonts w:ascii="Times New Roman" w:hAnsi="Times New Roman" w:cs="Times New Roman"/>
+        </w:rPr>
+      </w:pPr>
+      <w:r>
+        <w:rPr>
+          <w:rFonts w:ascii="Times New Roman" w:hAnsi="Times New Roman" w:cs="Times New Roman"/>
+          <w:u w:val="single"/>
+        </w:rPr>
+        <w:t>HEMA</w:t>
+      </w:r>
+      <w:r>
+        <w:rPr>
+          <w:rFonts w:ascii="Times New Roman" w:hAnsi="Times New Roman" w:cs="Times New Roman"/>
+        </w:rPr>
+        <w:t>: Historical European Martial Arts</w:t>
+      </w:r>
+    </w:p>
+    <w:p>
+      <w:pPr>
+        <w:spacing w:line="360" w:lineRule="auto"/>
+        <w:rPr>
+          <w:rFonts w:ascii="Times New Roman" w:hAnsi="Times New Roman" w:cs="Times New Roman"/>
+        </w:rPr>
+      </w:pPr>
+      <w:proofErr w:type="spellStart"/>
+      <w:r>
+        <w:rPr>
+          <w:rFonts w:ascii="Times New Roman" w:hAnsi="Times New Roman" w:cs="Times New Roman"/>
+          <w:u w:val="single"/>
+        </w:rPr>
+        <w:t>Liechtenauer</w:t>
+      </w:r>
+      <w:proofErr w:type="spellEnd"/>
+      <w:r>
+        <w:rPr>
+          <w:rFonts w:ascii="Times New Roman" w:hAnsi="Times New Roman" w:cs="Times New Roman"/>
+        </w:rPr>
+        <w:t>: A German fencing master of the 14</w:t>
+      </w:r>
+      <w:r>
+        <w:rPr>
+          <w:rFonts w:ascii="Times New Roman" w:hAnsi="Times New Roman" w:cs="Times New Roman"/>
+          <w:vertAlign w:val="superscript"/>
+        </w:rPr>
+        <w:t>th</w:t>
+      </w:r>
+      <w:r>
+        <w:rPr>
+          <w:rFonts w:ascii="Times New Roman" w:hAnsi="Times New Roman" w:cs="Times New Roman"/>
+        </w:rPr>
+        <w:t xml:space="preserve"> century, </w:t>
+      </w:r>
+      <w:r>
+        <w:rPr>
+          <w:rFonts w:ascii="Times New Roman" w:hAnsi="Times New Roman" w:cs="Times New Roman"/>
+        </w:rPr>
+        <w:t>whose</w:t>
+      </w:r>
+      <w:r>
+        <w:rPr>
+          <w:rFonts w:ascii="Times New Roman" w:hAnsi="Times New Roman" w:cs="Times New Roman"/>
+        </w:rPr>
+        <w:t xml:space="preserve"> teachings this project </w:t>
+      </w:r>
+      <w:r>
+        <w:rPr>
+          <w:rFonts w:ascii="Times New Roman" w:hAnsi="Times New Roman" w:cs="Times New Roman"/>
+        </w:rPr>
+        <w:t xml:space="preserve">is centered </w:t>
+      </w:r>
+      <w:proofErr w:type="gramStart"/>
+      <w:r>
+        <w:rPr>
+          <w:rFonts w:ascii="Times New Roman" w:hAnsi="Times New Roman" w:cs="Times New Roman"/>
+        </w:rPr>
+        <w:t>around</w:t>
+      </w:r>
+      <w:proofErr w:type="gramEnd"/>
+    </w:p>
+    <w:p>
+      <w:pPr>
+        <w:spacing w:line="360" w:lineRule="auto"/>
+        <w:rPr>
+          <w:rFonts w:ascii="Times New Roman" w:hAnsi="Times New Roman" w:cs="Times New Roman"/>
+        </w:rPr>
+      </w:pPr>
+      <w:proofErr w:type="spellStart"/>
+      <w:r>
+        <w:rPr>
+          <w:rFonts w:ascii="Times New Roman" w:hAnsi="Times New Roman" w:cs="Times New Roman"/>
+          <w:u w:val="single"/>
+        </w:rPr>
+        <w:t>Federschwert</w:t>
+      </w:r>
+      <w:proofErr w:type="spellEnd"/>
+      <w:r>
+        <w:rPr>
+          <w:rFonts w:ascii="Times New Roman" w:hAnsi="Times New Roman" w:cs="Times New Roman"/>
+        </w:rPr>
+        <w:t>: A thin fencing training sword used to train pupils of the German school of fencing</w:t>
+      </w:r>
+    </w:p>
+    <w:p>
+      <w:pPr>
+        <w:rPr>
+          <w:rFonts w:ascii="Times New Roman" w:hAnsi="Times New Roman" w:cs="Times New Roman"/>
+        </w:rPr>
+      </w:pPr>
+    </w:p>
+    <w:p>
+      <w:pPr>
+        <w:rPr>
+          <w:rFonts w:ascii="Times New Roman" w:hAnsi="Times New Roman" w:cs="Times New Roman"/>
+        </w:rPr>
+      </w:pPr>
+    </w:p>
+    <w:p>
+      <w:pPr>
+        <w:rPr>
+          <w:rFonts w:ascii="Times New Roman" w:hAnsi="Times New Roman" w:cs="Times New Roman"/>
+        </w:rPr>
+      </w:pPr>
+      <w:r>
+        <w:rPr>
+          <w:rFonts w:ascii="Times New Roman" w:hAnsi="Times New Roman" w:cs="Times New Roman"/>
+        </w:rPr>
         <w:lastRenderedPageBreak/>
-        <w:t>The proposed solution to these problems is a Unity based application paired with an Arduino based movement capture device.</w:t>
-      </w:r>
-    </w:p>
-    <w:p>
-      <w:pPr>
-        <w:rPr>
-          <w:rFonts w:ascii="Times New Roman" w:hAnsi="Times New Roman" w:cs="Times New Roman"/>
-        </w:rPr>
-      </w:pPr>
-    </w:p>
-    <w:p>
-      <w:pPr>
-        <w:rPr>
-          <w:rFonts w:ascii="Times New Roman" w:hAnsi="Times New Roman" w:cs="Times New Roman"/>
-        </w:rPr>
-      </w:pPr>
-      <w:r>
-        <w:rPr>
-          <w:rFonts w:ascii="Times New Roman" w:hAnsi="Times New Roman" w:cs="Times New Roman"/>
-        </w:rPr>
-        <w:t xml:space="preserve">1.5 – </w:t>
+        <w:t>2.2</w:t>
+      </w:r>
+      <w:r>
+        <w:rPr>
+          <w:rFonts w:ascii="Times New Roman" w:hAnsi="Times New Roman" w:cs="Times New Roman"/>
+        </w:rPr>
+        <w:t xml:space="preserve"> – </w:t>
       </w:r>
       <w:r>
         <w:rPr>
           <w:rFonts w:ascii="Times New Roman" w:hAnsi="Times New Roman" w:cs="Times New Roman"/>
           <w:i/>
         </w:rPr>
-        <w:t>Accomplishments</w:t>
-      </w:r>
-    </w:p>
-    <w:p>
-      <w:pPr>
-        <w:spacing w:line="360" w:lineRule="auto"/>
-        <w:rPr>
-          <w:rFonts w:ascii="Times New Roman" w:hAnsi="Times New Roman" w:cs="Times New Roman"/>
-        </w:rPr>
-      </w:pPr>
-    </w:p>
-    <w:p>
-      <w:pPr>
-        <w:spacing w:line="360" w:lineRule="auto"/>
-        <w:rPr>
-          <w:rFonts w:ascii="Times New Roman" w:hAnsi="Times New Roman" w:cs="Times New Roman"/>
-        </w:rPr>
-      </w:pPr>
-      <w:r>
-        <w:rPr>
-          <w:rFonts w:ascii="Times New Roman" w:hAnsi="Times New Roman" w:cs="Times New Roman"/>
-        </w:rPr>
-        <w:t>As of December 1, 2017, the following describes all completed and to be completed components of the project:</w:t>
-      </w:r>
-    </w:p>
-    <w:p>
-      <w:pPr>
-        <w:spacing w:line="360" w:lineRule="auto"/>
-        <w:rPr>
-          <w:rFonts w:ascii="Times New Roman" w:hAnsi="Times New Roman" w:cs="Times New Roman"/>
-        </w:rPr>
-      </w:pPr>
-    </w:p>
-    <w:p>
-      <w:pPr>
-        <w:spacing w:line="360" w:lineRule="auto"/>
-        <w:rPr>
-          <w:rFonts w:ascii="Times New Roman" w:hAnsi="Times New Roman" w:cs="Times New Roman"/>
-        </w:rPr>
-      </w:pPr>
-      <w:r>
-        <w:rPr>
-          <w:rFonts w:ascii="Times New Roman" w:hAnsi="Times New Roman" w:cs="Times New Roman"/>
-        </w:rPr>
-        <w:t>Complete</w:t>
-      </w:r>
-    </w:p>
-    <w:p>
-      <w:pPr>
-        <w:spacing w:line="360" w:lineRule="auto"/>
-        <w:rPr>
-          <w:rFonts w:ascii="Times New Roman" w:hAnsi="Times New Roman" w:cs="Times New Roman"/>
-        </w:rPr>
-      </w:pPr>
-      <w:r>
-        <w:rPr>
-          <w:rFonts w:ascii="Times New Roman" w:hAnsi="Times New Roman" w:cs="Times New Roman"/>
-        </w:rPr>
-        <w:t>- Wand style input device</w:t>
-      </w:r>
-    </w:p>
-    <w:p>
-      <w:pPr>
-        <w:spacing w:line="360" w:lineRule="auto"/>
-        <w:rPr>
-          <w:rFonts w:ascii="Times New Roman" w:hAnsi="Times New Roman" w:cs="Times New Roman"/>
-        </w:rPr>
-      </w:pPr>
-      <w:r>
-        <w:rPr>
-          <w:rFonts w:ascii="Times New Roman" w:hAnsi="Times New Roman" w:cs="Times New Roman"/>
-        </w:rPr>
-        <w:t>- Application frontend and 3d sword model</w:t>
-      </w:r>
-    </w:p>
-    <w:p>
-      <w:pPr>
-        <w:spacing w:line="360" w:lineRule="auto"/>
-        <w:rPr>
-          <w:rFonts w:ascii="Times New Roman" w:hAnsi="Times New Roman" w:cs="Times New Roman"/>
-        </w:rPr>
-      </w:pPr>
-    </w:p>
-    <w:p>
-      <w:pPr>
-        <w:spacing w:line="360" w:lineRule="auto"/>
-        <w:rPr>
-          <w:rFonts w:ascii="Times New Roman" w:hAnsi="Times New Roman" w:cs="Times New Roman"/>
-        </w:rPr>
-      </w:pPr>
-      <w:r>
-        <w:rPr>
-          <w:rFonts w:ascii="Times New Roman" w:hAnsi="Times New Roman" w:cs="Times New Roman"/>
-        </w:rPr>
-        <w:t>In Progress</w:t>
-      </w:r>
-    </w:p>
-    <w:p>
-      <w:pPr>
-        <w:spacing w:line="360" w:lineRule="auto"/>
-        <w:rPr>
-          <w:rFonts w:ascii="Times New Roman" w:hAnsi="Times New Roman" w:cs="Times New Roman"/>
-        </w:rPr>
-      </w:pPr>
-      <w:r>
-        <w:rPr>
-          <w:rFonts w:ascii="Times New Roman" w:hAnsi="Times New Roman" w:cs="Times New Roman"/>
-        </w:rPr>
-        <w:t xml:space="preserve">- Conversion of </w:t>
-      </w:r>
-      <w:r>
-        <w:rPr>
-          <w:rFonts w:ascii="Times New Roman" w:hAnsi="Times New Roman" w:cs="Times New Roman"/>
-        </w:rPr>
-        <w:t>input data to useable standardized format</w:t>
-      </w:r>
-    </w:p>
-    <w:p>
-      <w:pPr>
-        <w:spacing w:line="360" w:lineRule="auto"/>
-        <w:rPr>
-          <w:rFonts w:ascii="Times New Roman" w:hAnsi="Times New Roman" w:cs="Times New Roman"/>
-        </w:rPr>
-      </w:pPr>
-      <w:r>
-        <w:rPr>
-          <w:rFonts w:ascii="Times New Roman" w:hAnsi="Times New Roman" w:cs="Times New Roman"/>
-        </w:rPr>
-        <w:t>- Fleshing out UI and system control to clarify usability</w:t>
-      </w:r>
-    </w:p>
-    <w:p>
-      <w:pPr>
-        <w:spacing w:line="360" w:lineRule="auto"/>
-        <w:rPr>
-          <w:rFonts w:ascii="Times New Roman" w:hAnsi="Times New Roman" w:cs="Times New Roman"/>
-        </w:rPr>
-      </w:pPr>
-    </w:p>
-    <w:p>
-      <w:pPr>
-        <w:spacing w:line="360" w:lineRule="auto"/>
-        <w:rPr>
-          <w:rFonts w:ascii="Times New Roman" w:hAnsi="Times New Roman" w:cs="Times New Roman"/>
-        </w:rPr>
-      </w:pPr>
-      <w:r>
-        <w:rPr>
-          <w:rFonts w:ascii="Times New Roman" w:hAnsi="Times New Roman" w:cs="Times New Roman"/>
-        </w:rPr>
-        <w:t xml:space="preserve">To Be </w:t>
-      </w:r>
-      <w:r>
-        <w:rPr>
-          <w:rFonts w:ascii="Times New Roman" w:hAnsi="Times New Roman" w:cs="Times New Roman"/>
-        </w:rPr>
-        <w:t>Completed</w:t>
-      </w:r>
-    </w:p>
-    <w:p>
-      <w:pPr>
-        <w:spacing w:line="360" w:lineRule="auto"/>
-        <w:rPr>
-          <w:rFonts w:ascii="Times New Roman" w:hAnsi="Times New Roman" w:cs="Times New Roman"/>
-        </w:rPr>
-      </w:pPr>
-      <w:r>
-        <w:rPr>
-          <w:rFonts w:ascii="Times New Roman" w:hAnsi="Times New Roman" w:cs="Times New Roman"/>
-        </w:rPr>
-        <w:t>- Program valid HEMA movements using standardized input format</w:t>
-      </w:r>
-    </w:p>
-    <w:p>
-      <w:pPr>
-        <w:spacing w:line="360" w:lineRule="auto"/>
-        <w:rPr>
-          <w:rFonts w:ascii="Times New Roman" w:hAnsi="Times New Roman" w:cs="Times New Roman"/>
-        </w:rPr>
-      </w:pPr>
-      <w:r>
-        <w:rPr>
-          <w:rFonts w:ascii="Times New Roman" w:hAnsi="Times New Roman" w:cs="Times New Roman"/>
-        </w:rPr>
-        <w:t>- Design movement recognition software to determine HEMA validity</w:t>
-      </w:r>
-    </w:p>
-    <w:p>
-      <w:pPr>
-        <w:spacing w:line="360" w:lineRule="auto"/>
-        <w:rPr>
-          <w:rFonts w:ascii="Times New Roman" w:hAnsi="Times New Roman" w:cs="Times New Roman"/>
-        </w:rPr>
-      </w:pPr>
-    </w:p>
-    <w:p>
-      <w:pPr>
-        <w:rPr>
-          <w:rFonts w:ascii="Times New Roman" w:hAnsi="Times New Roman" w:cs="Times New Roman"/>
-        </w:rPr>
-      </w:pPr>
-    </w:p>
-    <w:p>
-      <w:pPr>
-        <w:rPr>
-          <w:rFonts w:ascii="Times New Roman" w:hAnsi="Times New Roman" w:cs="Times New Roman"/>
-          <w:b/>
-        </w:rPr>
-      </w:pPr>
-      <w:r>
-        <w:rPr>
-          <w:rFonts w:ascii="Times New Roman" w:hAnsi="Times New Roman" w:cs="Times New Roman"/>
-        </w:rPr>
-        <w:t xml:space="preserve">2.0 – </w:t>
-      </w:r>
-      <w:r>
-        <w:rPr>
-          <w:rFonts w:ascii="Times New Roman" w:hAnsi="Times New Roman" w:cs="Times New Roman"/>
-          <w:b/>
-        </w:rPr>
-        <w:t>Technical Information</w:t>
-      </w:r>
-    </w:p>
-    <w:p>
-      <w:pPr>
-        <w:rPr>
-          <w:rFonts w:ascii="Times New Roman" w:hAnsi="Times New Roman" w:cs="Times New Roman"/>
-        </w:rPr>
-      </w:pPr>
-    </w:p>
-    <w:p>
-      <w:pPr>
-        <w:rPr>
-          <w:rFonts w:ascii="Times New Roman" w:hAnsi="Times New Roman" w:cs="Times New Roman"/>
-        </w:rPr>
-      </w:pPr>
-      <w:r>
-        <w:rPr>
-          <w:rFonts w:ascii="Times New Roman" w:hAnsi="Times New Roman" w:cs="Times New Roman"/>
-        </w:rPr>
-        <w:t xml:space="preserve">2.1 – </w:t>
-      </w:r>
-      <w:r>
+        <w:t>Project Technical Details</w:t>
+      </w:r>
+      <w:bookmarkStart w:id="0" w:name="_GoBack"/>
+      <w:bookmarkEnd w:id="0"/>
+    </w:p>
+    <w:p>
+      <w:pPr>
         <w:rPr>
           <w:rFonts w:ascii="Times New Roman" w:hAnsi="Times New Roman" w:cs="Times New Roman"/>
           <w:i/>
         </w:rPr>
-        <w:t>Technical Background and Terminology</w:t>
-      </w:r>
-    </w:p>
-    <w:p>
-      <w:pPr>
-        <w:rPr>
-          <w:rFonts w:ascii="Times New Roman" w:hAnsi="Times New Roman" w:cs="Times New Roman"/>
-        </w:rPr>
-      </w:pPr>
-    </w:p>
-    <w:p>
-      <w:pPr>
-        <w:spacing w:line="360" w:lineRule="auto"/>
-        <w:rPr>
-          <w:rFonts w:ascii="Times New Roman" w:hAnsi="Times New Roman" w:cs="Times New Roman"/>
-        </w:rPr>
-      </w:pPr>
-      <w:r>
-        <w:rPr>
-          <w:rFonts w:ascii="Times New Roman" w:hAnsi="Times New Roman" w:cs="Times New Roman"/>
-          <w:u w:val="single"/>
-        </w:rPr>
-        <w:t>HEMA</w:t>
-      </w:r>
-      <w:r>
-        <w:rPr>
-          <w:rFonts w:ascii="Times New Roman" w:hAnsi="Times New Roman" w:cs="Times New Roman"/>
-        </w:rPr>
-        <w:t>: Historical European Martial Arts</w:t>
-      </w:r>
-    </w:p>
-    <w:p>
-      <w:pPr>
-        <w:spacing w:line="360" w:lineRule="auto"/>
-        <w:rPr>
-          <w:rFonts w:ascii="Times New Roman" w:hAnsi="Times New Roman" w:cs="Times New Roman"/>
-        </w:rPr>
-      </w:pPr>
-      <w:r>
-        <w:rPr>
-          <w:rFonts w:ascii="Times New Roman" w:hAnsi="Times New Roman" w:cs="Times New Roman"/>
-          <w:u w:val="single"/>
-        </w:rPr>
-        <w:t>Liechtenauer</w:t>
-      </w:r>
-      <w:r>
-        <w:rPr>
-          <w:rFonts w:ascii="Times New Roman" w:hAnsi="Times New Roman" w:cs="Times New Roman"/>
-        </w:rPr>
-        <w:t>: A German fencing master of the 14</w:t>
-      </w:r>
-      <w:r>
-        <w:rPr>
-          <w:rFonts w:ascii="Times New Roman" w:hAnsi="Times New Roman" w:cs="Times New Roman"/>
-          <w:vertAlign w:val="superscript"/>
-        </w:rPr>
-        <w:t>th</w:t>
-      </w:r>
-      <w:r>
-        <w:rPr>
-          <w:rFonts w:ascii="Times New Roman" w:hAnsi="Times New Roman" w:cs="Times New Roman"/>
-        </w:rPr>
-        <w:t xml:space="preserve"> century, </w:t>
-      </w:r>
-      <w:r>
-        <w:rPr>
-          <w:rFonts w:ascii="Times New Roman" w:hAnsi="Times New Roman" w:cs="Times New Roman"/>
-        </w:rPr>
-        <w:t>whose</w:t>
-      </w:r>
-      <w:r>
-        <w:rPr>
-          <w:rFonts w:ascii="Times New Roman" w:hAnsi="Times New Roman" w:cs="Times New Roman"/>
-        </w:rPr>
-        <w:t xml:space="preserve"> teachings this project </w:t>
-      </w:r>
-      <w:r>
-        <w:rPr>
-          <w:rFonts w:ascii="Times New Roman" w:hAnsi="Times New Roman" w:cs="Times New Roman"/>
-        </w:rPr>
-        <w:t>is centered around</w:t>
-      </w:r>
-    </w:p>
-    <w:p>
-      <w:pPr>
-        <w:spacing w:line="360" w:lineRule="auto"/>
-        <w:rPr>
-          <w:rFonts w:ascii="Times New Roman" w:hAnsi="Times New Roman" w:cs="Times New Roman"/>
-        </w:rPr>
-      </w:pPr>
-      <w:r>
-        <w:rPr>
-          <w:rFonts w:ascii="Times New Roman" w:hAnsi="Times New Roman" w:cs="Times New Roman"/>
-          <w:u w:val="single"/>
-        </w:rPr>
-        <w:t>Federschwert</w:t>
-      </w:r>
-      <w:r>
-        <w:rPr>
-          <w:rFonts w:ascii="Times New Roman" w:hAnsi="Times New Roman" w:cs="Times New Roman"/>
-        </w:rPr>
-        <w:t>: A thin fencing training sword used to train pupils of the German school of fencing</w:t>
-      </w:r>
-    </w:p>
-    <w:p>
-      <w:pPr>
-        <w:rPr>
-          <w:rFonts w:ascii="Times New Roman" w:hAnsi="Times New Roman" w:cs="Times New Roman"/>
-        </w:rPr>
-      </w:pPr>
-    </w:p>
-    <w:p>
-      <w:pPr>
-        <w:rPr>
-          <w:rFonts w:ascii="Times New Roman" w:hAnsi="Times New Roman" w:cs="Times New Roman"/>
-        </w:rPr>
-      </w:pPr>
-      <w:r>
-        <w:rPr>
-          <w:rFonts w:ascii="Times New Roman" w:hAnsi="Times New Roman" w:cs="Times New Roman"/>
-        </w:rPr>
-        <w:t>2.2</w:t>
-      </w:r>
-      <w:r>
-        <w:rPr>
-          <w:rFonts w:ascii="Times New Roman" w:hAnsi="Times New Roman" w:cs="Times New Roman"/>
-        </w:rPr>
-        <w:t xml:space="preserve"> – </w:t>
+      </w:pPr>
+      <w:r>
+        <w:rPr>
+          <w:rFonts w:ascii="Times New Roman" w:hAnsi="Times New Roman" w:cs="Times New Roman"/>
+        </w:rPr>
+        <w:br/>
+      </w:r>
+      <w:r>
+        <w:rPr>
+          <w:rFonts w:ascii="Times New Roman" w:hAnsi="Times New Roman" w:cs="Times New Roman"/>
+        </w:rPr>
+        <w:t xml:space="preserve">2.2.1 – </w:t>
       </w:r>
       <w:r>
         <w:rPr>
           <w:rFonts w:ascii="Times New Roman" w:hAnsi="Times New Roman" w:cs="Times New Roman"/>
           <w:i/>
         </w:rPr>
-        <w:t>Project Technical Details</w:t>
-      </w:r>
-    </w:p>
-    <w:p>
-      <w:pPr>
-        <w:rPr>
-          <w:rFonts w:ascii="Times New Roman" w:hAnsi="Times New Roman" w:cs="Times New Roman"/>
-        </w:rPr>
-      </w:pPr>
-      <w:r>
-        <w:rPr>
-          <w:rFonts w:ascii="Times New Roman" w:hAnsi="Times New Roman" w:cs="Times New Roman"/>
-        </w:rPr>
-        <w:tab/>
-        <w:t xml:space="preserve">2.2.1 – </w:t>
-      </w:r>
-      <w:r>
-        <w:rPr>
-          <w:rFonts w:ascii="Times New Roman" w:hAnsi="Times New Roman" w:cs="Times New Roman"/>
-          <w:i/>
-        </w:rPr>
         <w:t>Software Details</w:t>
       </w:r>
+    </w:p>
+    <w:p>
+      <w:pPr>
+        <w:rPr>
+          <w:rFonts w:ascii="Times New Roman" w:hAnsi="Times New Roman" w:cs="Times New Roman"/>
+        </w:rPr>
+      </w:pPr>
     </w:p>
     <w:p>
       <w:pPr>
@@ -1620,7 +1716,6 @@
         <w:rPr>
           <w:rFonts w:ascii="Times New Roman" w:hAnsi="Times New Roman" w:cs="Times New Roman"/>
         </w:rPr>
-        <w:lastRenderedPageBreak/>
         <w:t xml:space="preserve">The front-end design process began by formulating all the “activities” that a user would </w:t>
       </w:r>
       <w:r>
@@ -1652,7 +1747,7 @@
       <w:r>
         <w:rPr>
           <w:noProof/>
-          <w:lang w:val="en-US"/>
+          <w:lang w:eastAsia="en-CA"/>
         </w:rPr>
         <w:drawing>
           <wp:inline distT="0" distB="0" distL="0" distR="0" wp14:anchorId="0121DEC5" wp14:editId="0B6BD9CD">
@@ -1670,7 +1765,7 @@
                     <pic:cNvPicPr/>
                   </pic:nvPicPr>
                   <pic:blipFill>
-                    <a:blip r:embed="rId6"/>
+                    <a:blip r:embed="rId5"/>
                     <a:stretch>
                       <a:fillRect/>
                     </a:stretch>
@@ -1787,6 +1882,7 @@
           <w:rFonts w:ascii="Times New Roman" w:hAnsi="Times New Roman" w:cs="Times New Roman"/>
           <w:u w:val="single"/>
         </w:rPr>
+        <w:lastRenderedPageBreak/>
         <w:t>Edit Program Settings</w:t>
       </w:r>
       <w:r>
@@ -1850,7 +1946,6 @@
           <w:rFonts w:ascii="Times New Roman" w:hAnsi="Times New Roman" w:cs="Times New Roman"/>
           <w:u w:val="single"/>
         </w:rPr>
-        <w:lastRenderedPageBreak/>
         <w:t>Edit Training Session</w:t>
       </w:r>
       <w:r>
@@ -1981,7 +2076,7 @@
         <w:rPr>
           <w:rFonts w:ascii="Times New Roman" w:hAnsi="Times New Roman" w:cs="Times New Roman"/>
           <w:noProof/>
-          <w:lang w:val="en-US"/>
+          <w:lang w:eastAsia="en-CA"/>
         </w:rPr>
         <w:lastRenderedPageBreak/>
         <w:drawing>
@@ -2000,7 +2095,7 @@
                     <pic:cNvPicPr/>
                   </pic:nvPicPr>
                   <pic:blipFill>
-                    <a:blip r:embed="rId7">
+                    <a:blip r:embed="rId6">
                       <a:extLst>
                         <a:ext uri="{28A0092B-C50C-407E-A947-70E740481C1C}">
                           <a14:useLocalDpi xmlns:a14="http://schemas.microsoft.com/office/drawing/2010/main" val="0"/>
@@ -2063,6 +2158,7 @@
           <w:rFonts w:ascii="Times New Roman" w:hAnsi="Times New Roman" w:cs="Times New Roman"/>
         </w:rPr>
       </w:pPr>
+      <w:proofErr w:type="spellStart"/>
       <w:r>
         <w:rPr>
           <w:rFonts w:ascii="Times New Roman" w:hAnsi="Times New Roman" w:cs="Times New Roman"/>
@@ -2070,6 +2166,7 @@
         </w:rPr>
         <w:t>UnityScene</w:t>
       </w:r>
+      <w:proofErr w:type="spellEnd"/>
       <w:r>
         <w:rPr>
           <w:rFonts w:ascii="Times New Roman" w:hAnsi="Times New Roman" w:cs="Times New Roman"/>
@@ -2084,6 +2181,7 @@
           <w:rFonts w:ascii="Times New Roman" w:hAnsi="Times New Roman" w:cs="Times New Roman"/>
         </w:rPr>
       </w:pPr>
+      <w:proofErr w:type="spellStart"/>
       <w:r>
         <w:rPr>
           <w:rFonts w:ascii="Times New Roman" w:hAnsi="Times New Roman" w:cs="Times New Roman"/>
@@ -2091,6 +2189,7 @@
         </w:rPr>
         <w:t>MainMenu</w:t>
       </w:r>
+      <w:proofErr w:type="spellEnd"/>
       <w:r>
         <w:rPr>
           <w:rFonts w:ascii="Times New Roman" w:hAnsi="Times New Roman" w:cs="Times New Roman"/>
@@ -2120,6 +2219,7 @@
           <w:rFonts w:ascii="Times New Roman" w:hAnsi="Times New Roman" w:cs="Times New Roman"/>
         </w:rPr>
       </w:pPr>
+      <w:proofErr w:type="spellStart"/>
       <w:r>
         <w:rPr>
           <w:rFonts w:ascii="Times New Roman" w:hAnsi="Times New Roman" w:cs="Times New Roman"/>
@@ -2127,11 +2227,26 @@
         </w:rPr>
         <w:t>ScenarioEditing</w:t>
       </w:r>
-      <w:r>
-        <w:rPr>
-          <w:rFonts w:ascii="Times New Roman" w:hAnsi="Times New Roman" w:cs="Times New Roman"/>
-        </w:rPr>
-        <w:t>: Opens a TrainingScenario in edit mode, allowing for the injection and removal of HEMA movements from said scenario.</w:t>
+      <w:proofErr w:type="spellEnd"/>
+      <w:r>
+        <w:rPr>
+          <w:rFonts w:ascii="Times New Roman" w:hAnsi="Times New Roman" w:cs="Times New Roman"/>
+        </w:rPr>
+        <w:t xml:space="preserve">: Opens a </w:t>
+      </w:r>
+      <w:proofErr w:type="spellStart"/>
+      <w:r>
+        <w:rPr>
+          <w:rFonts w:ascii="Times New Roman" w:hAnsi="Times New Roman" w:cs="Times New Roman"/>
+        </w:rPr>
+        <w:t>TrainingScenario</w:t>
+      </w:r>
+      <w:proofErr w:type="spellEnd"/>
+      <w:r>
+        <w:rPr>
+          <w:rFonts w:ascii="Times New Roman" w:hAnsi="Times New Roman" w:cs="Times New Roman"/>
+        </w:rPr>
+        <w:t xml:space="preserve"> in edit mode, allowing for the injection and removal of HEMA movements from said scenario.</w:t>
       </w:r>
     </w:p>
     <w:p>
@@ -2141,6 +2256,7 @@
           <w:rFonts w:ascii="Times New Roman" w:hAnsi="Times New Roman" w:cs="Times New Roman"/>
         </w:rPr>
       </w:pPr>
+      <w:proofErr w:type="spellStart"/>
       <w:r>
         <w:rPr>
           <w:rFonts w:ascii="Times New Roman" w:hAnsi="Times New Roman" w:cs="Times New Roman"/>
@@ -2148,6 +2264,7 @@
         </w:rPr>
         <w:t>TrainingScenario</w:t>
       </w:r>
+      <w:proofErr w:type="spellEnd"/>
       <w:r>
         <w:rPr>
           <w:rFonts w:ascii="Times New Roman" w:hAnsi="Times New Roman" w:cs="Times New Roman"/>
@@ -2162,6 +2279,7 @@
           <w:rFonts w:ascii="Times New Roman" w:hAnsi="Times New Roman" w:cs="Times New Roman"/>
         </w:rPr>
       </w:pPr>
+      <w:proofErr w:type="spellStart"/>
       <w:r>
         <w:rPr>
           <w:rFonts w:ascii="Times New Roman" w:hAnsi="Times New Roman" w:cs="Times New Roman"/>
@@ -2169,11 +2287,26 @@
         </w:rPr>
         <w:t>MovesetCollection</w:t>
       </w:r>
-      <w:r>
-        <w:rPr>
-          <w:rFonts w:ascii="Times New Roman" w:hAnsi="Times New Roman" w:cs="Times New Roman"/>
-        </w:rPr>
-        <w:t xml:space="preserve">: An ordered collection of Movesets that combiner to describe a training session. </w:t>
+      <w:proofErr w:type="spellEnd"/>
+      <w:r>
+        <w:rPr>
+          <w:rFonts w:ascii="Times New Roman" w:hAnsi="Times New Roman" w:cs="Times New Roman"/>
+        </w:rPr>
+        <w:t xml:space="preserve">: An ordered collection of </w:t>
+      </w:r>
+      <w:proofErr w:type="spellStart"/>
+      <w:r>
+        <w:rPr>
+          <w:rFonts w:ascii="Times New Roman" w:hAnsi="Times New Roman" w:cs="Times New Roman"/>
+        </w:rPr>
+        <w:t>Movesets</w:t>
+      </w:r>
+      <w:proofErr w:type="spellEnd"/>
+      <w:r>
+        <w:rPr>
+          <w:rFonts w:ascii="Times New Roman" w:hAnsi="Times New Roman" w:cs="Times New Roman"/>
+        </w:rPr>
+        <w:t xml:space="preserve"> that combiner to describe a training session. </w:t>
       </w:r>
     </w:p>
     <w:p>
@@ -2183,6 +2316,7 @@
           <w:rFonts w:ascii="Times New Roman" w:hAnsi="Times New Roman" w:cs="Times New Roman"/>
         </w:rPr>
       </w:pPr>
+      <w:proofErr w:type="spellStart"/>
       <w:r>
         <w:rPr>
           <w:rFonts w:ascii="Times New Roman" w:hAnsi="Times New Roman" w:cs="Times New Roman"/>
@@ -2190,6 +2324,7 @@
         </w:rPr>
         <w:t>Moveset</w:t>
       </w:r>
+      <w:proofErr w:type="spellEnd"/>
       <w:r>
         <w:rPr>
           <w:rFonts w:ascii="Times New Roman" w:hAnsi="Times New Roman" w:cs="Times New Roman"/>
@@ -2215,7 +2350,21 @@
         <w:rPr>
           <w:rFonts w:ascii="Times New Roman" w:hAnsi="Times New Roman" w:cs="Times New Roman"/>
         </w:rPr>
-        <w:t>: Data representing a specific, indivisible movement, used as a building block by Moveset.</w:t>
+        <w:t xml:space="preserve">: Data representing a specific, indivisible movement, used as a building block by </w:t>
+      </w:r>
+      <w:proofErr w:type="spellStart"/>
+      <w:r>
+        <w:rPr>
+          <w:rFonts w:ascii="Times New Roman" w:hAnsi="Times New Roman" w:cs="Times New Roman"/>
+        </w:rPr>
+        <w:t>Moveset</w:t>
+      </w:r>
+      <w:proofErr w:type="spellEnd"/>
+      <w:r>
+        <w:rPr>
+          <w:rFonts w:ascii="Times New Roman" w:hAnsi="Times New Roman" w:cs="Times New Roman"/>
+        </w:rPr>
+        <w:t>.</w:t>
       </w:r>
     </w:p>
     <w:p>
@@ -2225,6 +2374,7 @@
           <w:rFonts w:ascii="Times New Roman" w:hAnsi="Times New Roman" w:cs="Times New Roman"/>
         </w:rPr>
       </w:pPr>
+      <w:proofErr w:type="spellStart"/>
       <w:r>
         <w:rPr>
           <w:rFonts w:ascii="Times New Roman" w:hAnsi="Times New Roman" w:cs="Times New Roman"/>
@@ -2232,11 +2382,26 @@
         </w:rPr>
         <w:t>HEMARecognizer</w:t>
       </w:r>
-      <w:r>
-        <w:rPr>
-          <w:rFonts w:ascii="Times New Roman" w:hAnsi="Times New Roman" w:cs="Times New Roman"/>
-        </w:rPr>
-        <w:t>: A processing unit capable of interpreting player movement and determining HEMA validity based on its collection of validated Movesets.</w:t>
+      <w:proofErr w:type="spellEnd"/>
+      <w:r>
+        <w:rPr>
+          <w:rFonts w:ascii="Times New Roman" w:hAnsi="Times New Roman" w:cs="Times New Roman"/>
+        </w:rPr>
+        <w:t xml:space="preserve">: A processing unit capable of interpreting player movement and determining HEMA validity based on its collection of validated </w:t>
+      </w:r>
+      <w:proofErr w:type="spellStart"/>
+      <w:r>
+        <w:rPr>
+          <w:rFonts w:ascii="Times New Roman" w:hAnsi="Times New Roman" w:cs="Times New Roman"/>
+        </w:rPr>
+        <w:t>Movesets</w:t>
+      </w:r>
+      <w:proofErr w:type="spellEnd"/>
+      <w:r>
+        <w:rPr>
+          <w:rFonts w:ascii="Times New Roman" w:hAnsi="Times New Roman" w:cs="Times New Roman"/>
+        </w:rPr>
+        <w:t>.</w:t>
       </w:r>
     </w:p>
     <w:p>
@@ -2267,6 +2432,7 @@
           <w:rFonts w:ascii="Times New Roman" w:hAnsi="Times New Roman" w:cs="Times New Roman"/>
         </w:rPr>
       </w:pPr>
+      <w:proofErr w:type="spellStart"/>
       <w:r>
         <w:rPr>
           <w:rFonts w:ascii="Times New Roman" w:hAnsi="Times New Roman" w:cs="Times New Roman"/>
@@ -2274,11 +2440,26 @@
         </w:rPr>
         <w:t>PlayerSword</w:t>
       </w:r>
-      <w:r>
-        <w:rPr>
-          <w:rFonts w:ascii="Times New Roman" w:hAnsi="Times New Roman" w:cs="Times New Roman"/>
-        </w:rPr>
-        <w:t>: An extension of Sword, specific to the Player avatar, controlled by the PlayerController.</w:t>
+      <w:proofErr w:type="spellEnd"/>
+      <w:r>
+        <w:rPr>
+          <w:rFonts w:ascii="Times New Roman" w:hAnsi="Times New Roman" w:cs="Times New Roman"/>
+        </w:rPr>
+        <w:t xml:space="preserve">: An extension of Sword, specific to the Player avatar, controlled by the </w:t>
+      </w:r>
+      <w:proofErr w:type="spellStart"/>
+      <w:r>
+        <w:rPr>
+          <w:rFonts w:ascii="Times New Roman" w:hAnsi="Times New Roman" w:cs="Times New Roman"/>
+        </w:rPr>
+        <w:t>PlayerController</w:t>
+      </w:r>
+      <w:proofErr w:type="spellEnd"/>
+      <w:r>
+        <w:rPr>
+          <w:rFonts w:ascii="Times New Roman" w:hAnsi="Times New Roman" w:cs="Times New Roman"/>
+        </w:rPr>
+        <w:t>.</w:t>
       </w:r>
     </w:p>
     <w:p>
@@ -2288,6 +2469,7 @@
           <w:rFonts w:ascii="Times New Roman" w:hAnsi="Times New Roman" w:cs="Times New Roman"/>
         </w:rPr>
       </w:pPr>
+      <w:proofErr w:type="spellStart"/>
       <w:r>
         <w:rPr>
           <w:rFonts w:ascii="Times New Roman" w:hAnsi="Times New Roman" w:cs="Times New Roman"/>
@@ -2295,11 +2477,26 @@
         </w:rPr>
         <w:t>DummySword</w:t>
       </w:r>
-      <w:r>
-        <w:rPr>
-          <w:rFonts w:ascii="Times New Roman" w:hAnsi="Times New Roman" w:cs="Times New Roman"/>
-        </w:rPr>
-        <w:t>: An extension of Sword, specific to non-player avatars, controlled by an OpponentController.</w:t>
+      <w:proofErr w:type="spellEnd"/>
+      <w:r>
+        <w:rPr>
+          <w:rFonts w:ascii="Times New Roman" w:hAnsi="Times New Roman" w:cs="Times New Roman"/>
+        </w:rPr>
+        <w:t xml:space="preserve">: An extension of Sword, specific to non-player avatars, controlled by an </w:t>
+      </w:r>
+      <w:proofErr w:type="spellStart"/>
+      <w:r>
+        <w:rPr>
+          <w:rFonts w:ascii="Times New Roman" w:hAnsi="Times New Roman" w:cs="Times New Roman"/>
+        </w:rPr>
+        <w:t>OpponentController</w:t>
+      </w:r>
+      <w:proofErr w:type="spellEnd"/>
+      <w:r>
+        <w:rPr>
+          <w:rFonts w:ascii="Times New Roman" w:hAnsi="Times New Roman" w:cs="Times New Roman"/>
+        </w:rPr>
+        <w:t>.</w:t>
       </w:r>
     </w:p>
     <w:p>
@@ -2309,6 +2506,7 @@
           <w:rFonts w:ascii="Times New Roman" w:hAnsi="Times New Roman" w:cs="Times New Roman"/>
         </w:rPr>
       </w:pPr>
+      <w:proofErr w:type="spellStart"/>
       <w:r>
         <w:rPr>
           <w:rFonts w:ascii="Times New Roman" w:hAnsi="Times New Roman" w:cs="Times New Roman"/>
@@ -2316,6 +2514,7 @@
         </w:rPr>
         <w:t>WandInputInterface</w:t>
       </w:r>
+      <w:proofErr w:type="spellEnd"/>
       <w:r>
         <w:rPr>
           <w:rFonts w:ascii="Times New Roman" w:hAnsi="Times New Roman" w:cs="Times New Roman"/>
@@ -2330,6 +2529,7 @@
           <w:rFonts w:ascii="Times New Roman" w:hAnsi="Times New Roman" w:cs="Times New Roman"/>
         </w:rPr>
       </w:pPr>
+      <w:proofErr w:type="spellStart"/>
       <w:r>
         <w:rPr>
           <w:rFonts w:ascii="Times New Roman" w:hAnsi="Times New Roman" w:cs="Times New Roman"/>
@@ -2337,11 +2537,26 @@
         </w:rPr>
         <w:t>SystemController</w:t>
       </w:r>
-      <w:r>
-        <w:rPr>
-          <w:rFonts w:ascii="Times New Roman" w:hAnsi="Times New Roman" w:cs="Times New Roman"/>
-        </w:rPr>
-        <w:t>: The main program controller, responsible for handling all user input, and passing along necessary input to the HEMAFighterControllers.</w:t>
+      <w:proofErr w:type="spellEnd"/>
+      <w:r>
+        <w:rPr>
+          <w:rFonts w:ascii="Times New Roman" w:hAnsi="Times New Roman" w:cs="Times New Roman"/>
+        </w:rPr>
+        <w:t xml:space="preserve">: The main program controller, responsible for handling all user input, and passing along necessary input to the </w:t>
+      </w:r>
+      <w:proofErr w:type="spellStart"/>
+      <w:r>
+        <w:rPr>
+          <w:rFonts w:ascii="Times New Roman" w:hAnsi="Times New Roman" w:cs="Times New Roman"/>
+        </w:rPr>
+        <w:t>HEMAFighterControllers</w:t>
+      </w:r>
+      <w:proofErr w:type="spellEnd"/>
+      <w:r>
+        <w:rPr>
+          <w:rFonts w:ascii="Times New Roman" w:hAnsi="Times New Roman" w:cs="Times New Roman"/>
+        </w:rPr>
+        <w:t>.</w:t>
       </w:r>
     </w:p>
     <w:p>
@@ -2351,6 +2566,7 @@
           <w:rFonts w:ascii="Times New Roman" w:hAnsi="Times New Roman" w:cs="Times New Roman"/>
         </w:rPr>
       </w:pPr>
+      <w:proofErr w:type="spellStart"/>
       <w:r>
         <w:rPr>
           <w:rFonts w:ascii="Times New Roman" w:hAnsi="Times New Roman" w:cs="Times New Roman"/>
@@ -2358,11 +2574,40 @@
         </w:rPr>
         <w:t>HEMAFighterController</w:t>
       </w:r>
-      <w:r>
-        <w:rPr>
-          <w:rFonts w:ascii="Times New Roman" w:hAnsi="Times New Roman" w:cs="Times New Roman"/>
-        </w:rPr>
-        <w:t>: An abstract controller that encapsulates all functionality common between PlayerController and OpponentController.</w:t>
+      <w:proofErr w:type="spellEnd"/>
+      <w:r>
+        <w:rPr>
+          <w:rFonts w:ascii="Times New Roman" w:hAnsi="Times New Roman" w:cs="Times New Roman"/>
+        </w:rPr>
+        <w:t xml:space="preserve">: An abstract controller that encapsulates all functionality common between </w:t>
+      </w:r>
+      <w:proofErr w:type="spellStart"/>
+      <w:r>
+        <w:rPr>
+          <w:rFonts w:ascii="Times New Roman" w:hAnsi="Times New Roman" w:cs="Times New Roman"/>
+        </w:rPr>
+        <w:t>PlayerController</w:t>
+      </w:r>
+      <w:proofErr w:type="spellEnd"/>
+      <w:r>
+        <w:rPr>
+          <w:rFonts w:ascii="Times New Roman" w:hAnsi="Times New Roman" w:cs="Times New Roman"/>
+        </w:rPr>
+        <w:t xml:space="preserve"> and </w:t>
+      </w:r>
+      <w:proofErr w:type="spellStart"/>
+      <w:r>
+        <w:rPr>
+          <w:rFonts w:ascii="Times New Roman" w:hAnsi="Times New Roman" w:cs="Times New Roman"/>
+        </w:rPr>
+        <w:t>OpponentController</w:t>
+      </w:r>
+      <w:proofErr w:type="spellEnd"/>
+      <w:r>
+        <w:rPr>
+          <w:rFonts w:ascii="Times New Roman" w:hAnsi="Times New Roman" w:cs="Times New Roman"/>
+        </w:rPr>
+        <w:t>.</w:t>
       </w:r>
     </w:p>
     <w:p>
@@ -2372,11 +2617,33 @@
           <w:rFonts w:ascii="Times New Roman" w:hAnsi="Times New Roman" w:cs="Times New Roman"/>
         </w:rPr>
       </w:pPr>
-      <w:r>
-        <w:rPr>
-          <w:rFonts w:ascii="Times New Roman" w:hAnsi="Times New Roman" w:cs="Times New Roman"/>
-        </w:rPr>
-        <w:t>PlayerController: The player avatar controller. Accepts input from the system controller and forwards the necessary information to the HEMARecognizer.</w:t>
+      <w:proofErr w:type="spellStart"/>
+      <w:r>
+        <w:rPr>
+          <w:rFonts w:ascii="Times New Roman" w:hAnsi="Times New Roman" w:cs="Times New Roman"/>
+        </w:rPr>
+        <w:t>PlayerController</w:t>
+      </w:r>
+      <w:proofErr w:type="spellEnd"/>
+      <w:r>
+        <w:rPr>
+          <w:rFonts w:ascii="Times New Roman" w:hAnsi="Times New Roman" w:cs="Times New Roman"/>
+        </w:rPr>
+        <w:t xml:space="preserve">: The player avatar controller. Accepts input from the system controller and forwards the necessary information to the </w:t>
+      </w:r>
+      <w:proofErr w:type="spellStart"/>
+      <w:r>
+        <w:rPr>
+          <w:rFonts w:ascii="Times New Roman" w:hAnsi="Times New Roman" w:cs="Times New Roman"/>
+        </w:rPr>
+        <w:t>HEMARecognizer</w:t>
+      </w:r>
+      <w:proofErr w:type="spellEnd"/>
+      <w:r>
+        <w:rPr>
+          <w:rFonts w:ascii="Times New Roman" w:hAnsi="Times New Roman" w:cs="Times New Roman"/>
+        </w:rPr>
+        <w:t>.</w:t>
       </w:r>
     </w:p>
     <w:p>
@@ -2386,6 +2653,7 @@
           <w:rFonts w:ascii="Times New Roman" w:hAnsi="Times New Roman" w:cs="Times New Roman"/>
         </w:rPr>
       </w:pPr>
+      <w:proofErr w:type="spellStart"/>
       <w:r>
         <w:rPr>
           <w:rFonts w:ascii="Times New Roman" w:hAnsi="Times New Roman" w:cs="Times New Roman"/>
@@ -2394,11 +2662,26 @@
         <w:lastRenderedPageBreak/>
         <w:t>OpponentController</w:t>
       </w:r>
-      <w:r>
-        <w:rPr>
-          <w:rFonts w:ascii="Times New Roman" w:hAnsi="Times New Roman" w:cs="Times New Roman"/>
-        </w:rPr>
-        <w:t>: The opponent avatar controller. Accepts input from program-defined inputs, and forwards the necessary information to the HEMARecognizer.</w:t>
+      <w:proofErr w:type="spellEnd"/>
+      <w:r>
+        <w:rPr>
+          <w:rFonts w:ascii="Times New Roman" w:hAnsi="Times New Roman" w:cs="Times New Roman"/>
+        </w:rPr>
+        <w:t xml:space="preserve">: The opponent avatar controller. Accepts input from program-defined inputs, and forwards the necessary information to the </w:t>
+      </w:r>
+      <w:proofErr w:type="spellStart"/>
+      <w:r>
+        <w:rPr>
+          <w:rFonts w:ascii="Times New Roman" w:hAnsi="Times New Roman" w:cs="Times New Roman"/>
+        </w:rPr>
+        <w:t>HEMARecognizer</w:t>
+      </w:r>
+      <w:proofErr w:type="spellEnd"/>
+      <w:r>
+        <w:rPr>
+          <w:rFonts w:ascii="Times New Roman" w:hAnsi="Times New Roman" w:cs="Times New Roman"/>
+        </w:rPr>
+        <w:t>.</w:t>
       </w:r>
     </w:p>
     <w:p>
@@ -2552,7 +2835,7 @@
         <w:rPr>
           <w:rFonts w:ascii="Times New Roman" w:hAnsi="Times New Roman" w:cs="Times New Roman"/>
           <w:noProof/>
-          <w:lang w:val="en-US"/>
+          <w:lang w:eastAsia="en-CA"/>
         </w:rPr>
         <w:drawing>
           <wp:inline distT="0" distB="0" distL="0" distR="0" wp14:anchorId="0700FCD1" wp14:editId="7524C112">
@@ -2570,7 +2853,7 @@
                     <pic:cNvPicPr/>
                   </pic:nvPicPr>
                   <pic:blipFill>
-                    <a:blip r:embed="rId8">
+                    <a:blip r:embed="rId7">
                       <a:extLst>
                         <a:ext uri="{28A0092B-C50C-407E-A947-70E740481C1C}">
                           <a14:useLocalDpi xmlns:a14="http://schemas.microsoft.com/office/drawing/2010/main" val="0"/>
@@ -2771,7 +3054,21 @@
         <w:rPr>
           <w:rFonts w:ascii="Times New Roman" w:hAnsi="Times New Roman" w:cs="Times New Roman"/>
         </w:rPr>
-        <w:t xml:space="preserve"> responsible for processing raw Arduino inputs. These are then fed to the system controller to handle program-wide inputs, such as main menu control, then divided up and conveyed to relevant subsystem (i.e. supplying PlayerController with sword movements)</w:t>
+        <w:t xml:space="preserve"> responsible for processing raw Arduino inputs. These are then fed to the system controller to handle program-wide inputs, such as main menu control, then divided up and conveyed to relevant subsystem (i.e. supplying </w:t>
+      </w:r>
+      <w:proofErr w:type="spellStart"/>
+      <w:r>
+        <w:rPr>
+          <w:rFonts w:ascii="Times New Roman" w:hAnsi="Times New Roman" w:cs="Times New Roman"/>
+        </w:rPr>
+        <w:t>PlayerController</w:t>
+      </w:r>
+      <w:proofErr w:type="spellEnd"/>
+      <w:r>
+        <w:rPr>
+          <w:rFonts w:ascii="Times New Roman" w:hAnsi="Times New Roman" w:cs="Times New Roman"/>
+        </w:rPr>
+        <w:t xml:space="preserve"> with sword movements)</w:t>
       </w:r>
       <w:r>
         <w:rPr>
@@ -2798,7 +3095,7 @@
         <w:rPr>
           <w:rFonts w:ascii="Times New Roman" w:hAnsi="Times New Roman" w:cs="Times New Roman"/>
           <w:noProof/>
-          <w:lang w:val="en-US"/>
+          <w:lang w:eastAsia="en-CA"/>
         </w:rPr>
         <w:drawing>
           <wp:inline distT="0" distB="0" distL="0" distR="0" wp14:anchorId="7EDA3023" wp14:editId="2DB34B05">
@@ -2816,7 +3113,7 @@
                     <pic:cNvPicPr/>
                   </pic:nvPicPr>
                   <pic:blipFill>
-                    <a:blip r:embed="rId9">
+                    <a:blip r:embed="rId8">
                       <a:extLst>
                         <a:ext uri="{28A0092B-C50C-407E-A947-70E740481C1C}">
                           <a14:useLocalDpi xmlns:a14="http://schemas.microsoft.com/office/drawing/2010/main" val="0"/>
@@ -2879,6 +3176,7 @@
           <w:rFonts w:ascii="Times New Roman" w:hAnsi="Times New Roman" w:cs="Times New Roman"/>
         </w:rPr>
       </w:pPr>
+      <w:proofErr w:type="spellStart"/>
       <w:r>
         <w:rPr>
           <w:rFonts w:ascii="Times New Roman" w:hAnsi="Times New Roman" w:cs="Times New Roman"/>
@@ -2886,12 +3184,21 @@
         </w:rPr>
         <w:t>WandInputInterface</w:t>
       </w:r>
-      <w:r>
-        <w:rPr>
-          <w:rFonts w:ascii="Times New Roman" w:hAnsi="Times New Roman" w:cs="Times New Roman"/>
-        </w:rPr>
-        <w:t>: Responsible for accepting input data from the Arduino wand and converting it into a form useable by SystemController</w:t>
-      </w:r>
+      <w:proofErr w:type="spellEnd"/>
+      <w:r>
+        <w:rPr>
+          <w:rFonts w:ascii="Times New Roman" w:hAnsi="Times New Roman" w:cs="Times New Roman"/>
+        </w:rPr>
+        <w:t xml:space="preserve">: Responsible for accepting input data from the Arduino wand and converting it into a form useable by </w:t>
+      </w:r>
+      <w:proofErr w:type="spellStart"/>
+      <w:r>
+        <w:rPr>
+          <w:rFonts w:ascii="Times New Roman" w:hAnsi="Times New Roman" w:cs="Times New Roman"/>
+        </w:rPr>
+        <w:t>SystemController</w:t>
+      </w:r>
+      <w:proofErr w:type="spellEnd"/>
     </w:p>
     <w:p>
       <w:pPr>
@@ -2900,6 +3207,7 @@
           <w:rFonts w:ascii="Times New Roman" w:hAnsi="Times New Roman" w:cs="Times New Roman"/>
         </w:rPr>
       </w:pPr>
+      <w:proofErr w:type="spellStart"/>
       <w:r>
         <w:rPr>
           <w:rFonts w:ascii="Times New Roman" w:hAnsi="Times New Roman" w:cs="Times New Roman"/>
@@ -2907,11 +3215,26 @@
         </w:rPr>
         <w:t>SystemController</w:t>
       </w:r>
-      <w:r>
-        <w:rPr>
-          <w:rFonts w:ascii="Times New Roman" w:hAnsi="Times New Roman" w:cs="Times New Roman"/>
-        </w:rPr>
-        <w:t>: Responsible for processing inputs from WandInputInterface and forwarding them to whatever system they are bound for</w:t>
+      <w:proofErr w:type="spellEnd"/>
+      <w:r>
+        <w:rPr>
+          <w:rFonts w:ascii="Times New Roman" w:hAnsi="Times New Roman" w:cs="Times New Roman"/>
+        </w:rPr>
+        <w:t xml:space="preserve">: Responsible for processing inputs from </w:t>
+      </w:r>
+      <w:proofErr w:type="spellStart"/>
+      <w:r>
+        <w:rPr>
+          <w:rFonts w:ascii="Times New Roman" w:hAnsi="Times New Roman" w:cs="Times New Roman"/>
+        </w:rPr>
+        <w:t>WandInputInterface</w:t>
+      </w:r>
+      <w:proofErr w:type="spellEnd"/>
+      <w:r>
+        <w:rPr>
+          <w:rFonts w:ascii="Times New Roman" w:hAnsi="Times New Roman" w:cs="Times New Roman"/>
+        </w:rPr>
+        <w:t xml:space="preserve"> and forwarding them to whatever system they are bound for</w:t>
       </w:r>
     </w:p>
     <w:p>
@@ -2921,6 +3244,7 @@
           <w:rFonts w:ascii="Times New Roman" w:hAnsi="Times New Roman" w:cs="Times New Roman"/>
         </w:rPr>
       </w:pPr>
+      <w:proofErr w:type="spellStart"/>
       <w:r>
         <w:rPr>
           <w:rFonts w:ascii="Times New Roman" w:hAnsi="Times New Roman" w:cs="Times New Roman"/>
@@ -2928,11 +3252,26 @@
         </w:rPr>
         <w:t>CurrentUnityScene</w:t>
       </w:r>
-      <w:r>
-        <w:rPr>
-          <w:rFonts w:ascii="Times New Roman" w:hAnsi="Times New Roman" w:cs="Times New Roman"/>
-        </w:rPr>
-        <w:t>: Less an actual component than representation of Unity’s overlap with our design. Unity has a built in “scene” object that handles much of the UI and skeletal system control we would otherwise implement ourselves. System controller will feed relevant control inputs to the “CurrentUnityScene”</w:t>
+      <w:proofErr w:type="spellEnd"/>
+      <w:r>
+        <w:rPr>
+          <w:rFonts w:ascii="Times New Roman" w:hAnsi="Times New Roman" w:cs="Times New Roman"/>
+        </w:rPr>
+        <w:t>: Less an actual component than representation of Unity’s overlap with our design. Unity has a built in “scene” object that handles much of the UI and skeletal system control we would otherwise implement ourselves. System controller will feed relevant control inputs to the “</w:t>
+      </w:r>
+      <w:proofErr w:type="spellStart"/>
+      <w:r>
+        <w:rPr>
+          <w:rFonts w:ascii="Times New Roman" w:hAnsi="Times New Roman" w:cs="Times New Roman"/>
+        </w:rPr>
+        <w:t>CurrentUnityScene</w:t>
+      </w:r>
+      <w:proofErr w:type="spellEnd"/>
+      <w:r>
+        <w:rPr>
+          <w:rFonts w:ascii="Times New Roman" w:hAnsi="Times New Roman" w:cs="Times New Roman"/>
+        </w:rPr>
+        <w:t>”</w:t>
       </w:r>
     </w:p>
     <w:p>
@@ -2954,8 +3293,16 @@
         <w:rPr>
           <w:rFonts w:ascii="Times New Roman" w:hAnsi="Times New Roman" w:cs="Times New Roman"/>
         </w:rPr>
-        <w:t>: Encapsulates the user’s presence in a training simulation. Accepts player inputs from the system controller and sends HEMA data to the HEMARecognizer</w:t>
-      </w:r>
+        <w:t xml:space="preserve">: Encapsulates the user’s presence in a training simulation. Accepts player inputs from the system controller and sends HEMA data to the </w:t>
+      </w:r>
+      <w:proofErr w:type="spellStart"/>
+      <w:r>
+        <w:rPr>
+          <w:rFonts w:ascii="Times New Roman" w:hAnsi="Times New Roman" w:cs="Times New Roman"/>
+        </w:rPr>
+        <w:t>HEMARecognizer</w:t>
+      </w:r>
+      <w:proofErr w:type="spellEnd"/>
     </w:p>
     <w:p>
       <w:pPr>
@@ -2965,6 +3312,7 @@
           <w:rFonts w:ascii="Times New Roman" w:hAnsi="Times New Roman" w:cs="Times New Roman"/>
         </w:rPr>
       </w:pPr>
+      <w:proofErr w:type="spellStart"/>
       <w:r>
         <w:rPr>
           <w:rFonts w:ascii="Times New Roman" w:hAnsi="Times New Roman" w:cs="Times New Roman"/>
@@ -2972,11 +3320,26 @@
         </w:rPr>
         <w:t>PlayerController</w:t>
       </w:r>
-      <w:r>
-        <w:rPr>
-          <w:rFonts w:ascii="Times New Roman" w:hAnsi="Times New Roman" w:cs="Times New Roman"/>
-        </w:rPr>
-        <w:t>: Responsible for processing player inputs, generating SwordControlInputs for coordination between the player’s in-game avatar and sword</w:t>
+      <w:proofErr w:type="spellEnd"/>
+      <w:r>
+        <w:rPr>
+          <w:rFonts w:ascii="Times New Roman" w:hAnsi="Times New Roman" w:cs="Times New Roman"/>
+        </w:rPr>
+        <w:t xml:space="preserve">: Responsible for processing player inputs, generating </w:t>
+      </w:r>
+      <w:proofErr w:type="spellStart"/>
+      <w:r>
+        <w:rPr>
+          <w:rFonts w:ascii="Times New Roman" w:hAnsi="Times New Roman" w:cs="Times New Roman"/>
+        </w:rPr>
+        <w:t>SwordControlInputs</w:t>
+      </w:r>
+      <w:proofErr w:type="spellEnd"/>
+      <w:r>
+        <w:rPr>
+          <w:rFonts w:ascii="Times New Roman" w:hAnsi="Times New Roman" w:cs="Times New Roman"/>
+        </w:rPr>
+        <w:t xml:space="preserve"> for coordination between the player’s in-game avatar and sword</w:t>
       </w:r>
     </w:p>
     <w:p>
@@ -3037,6 +3400,7 @@
         </w:rPr>
         <w:tab/>
       </w:r>
+      <w:proofErr w:type="spellStart"/>
       <w:r>
         <w:rPr>
           <w:rFonts w:ascii="Times New Roman" w:hAnsi="Times New Roman" w:cs="Times New Roman"/>
@@ -3044,11 +3408,40 @@
         </w:rPr>
         <w:t>SwordController</w:t>
       </w:r>
-      <w:r>
-        <w:rPr>
-          <w:rFonts w:ascii="Times New Roman" w:hAnsi="Times New Roman" w:cs="Times New Roman"/>
-        </w:rPr>
-        <w:t>: Processes SwordControlInputs and updates the SwordCollider accordingly</w:t>
+      <w:proofErr w:type="spellEnd"/>
+      <w:r>
+        <w:rPr>
+          <w:rFonts w:ascii="Times New Roman" w:hAnsi="Times New Roman" w:cs="Times New Roman"/>
+        </w:rPr>
+        <w:t xml:space="preserve">: Processes </w:t>
+      </w:r>
+      <w:proofErr w:type="spellStart"/>
+      <w:r>
+        <w:rPr>
+          <w:rFonts w:ascii="Times New Roman" w:hAnsi="Times New Roman" w:cs="Times New Roman"/>
+        </w:rPr>
+        <w:t>SwordControlInputs</w:t>
+      </w:r>
+      <w:proofErr w:type="spellEnd"/>
+      <w:r>
+        <w:rPr>
+          <w:rFonts w:ascii="Times New Roman" w:hAnsi="Times New Roman" w:cs="Times New Roman"/>
+        </w:rPr>
+        <w:t xml:space="preserve"> and updates the </w:t>
+      </w:r>
+      <w:proofErr w:type="spellStart"/>
+      <w:r>
+        <w:rPr>
+          <w:rFonts w:ascii="Times New Roman" w:hAnsi="Times New Roman" w:cs="Times New Roman"/>
+        </w:rPr>
+        <w:t>SwordCollider</w:t>
+      </w:r>
+      <w:proofErr w:type="spellEnd"/>
+      <w:r>
+        <w:rPr>
+          <w:rFonts w:ascii="Times New Roman" w:hAnsi="Times New Roman" w:cs="Times New Roman"/>
+        </w:rPr>
+        <w:t xml:space="preserve"> accordingly</w:t>
       </w:r>
     </w:p>
     <w:p>
@@ -3065,6 +3458,7 @@
         </w:rPr>
         <w:tab/>
       </w:r>
+      <w:proofErr w:type="spellStart"/>
       <w:r>
         <w:rPr>
           <w:rFonts w:ascii="Times New Roman" w:hAnsi="Times New Roman" w:cs="Times New Roman"/>
@@ -3072,11 +3466,26 @@
         </w:rPr>
         <w:t>SwordCollider</w:t>
       </w:r>
-      <w:r>
-        <w:rPr>
-          <w:rFonts w:ascii="Times New Roman" w:hAnsi="Times New Roman" w:cs="Times New Roman"/>
-        </w:rPr>
-        <w:t>: The 3d model that visually represents a sword, and it’s collision polygon.</w:t>
+      <w:proofErr w:type="spellEnd"/>
+      <w:r>
+        <w:rPr>
+          <w:rFonts w:ascii="Times New Roman" w:hAnsi="Times New Roman" w:cs="Times New Roman"/>
+        </w:rPr>
+        <w:t xml:space="preserve">: The 3d model that visually represents a sword, and </w:t>
+      </w:r>
+      <w:proofErr w:type="gramStart"/>
+      <w:r>
+        <w:rPr>
+          <w:rFonts w:ascii="Times New Roman" w:hAnsi="Times New Roman" w:cs="Times New Roman"/>
+        </w:rPr>
+        <w:t>it’s</w:t>
+      </w:r>
+      <w:proofErr w:type="gramEnd"/>
+      <w:r>
+        <w:rPr>
+          <w:rFonts w:ascii="Times New Roman" w:hAnsi="Times New Roman" w:cs="Times New Roman"/>
+        </w:rPr>
+        <w:t xml:space="preserve"> collision polygon.</w:t>
       </w:r>
     </w:p>
     <w:p>
@@ -3097,7 +3506,21 @@
         <w:rPr>
           <w:rFonts w:ascii="Times New Roman" w:hAnsi="Times New Roman" w:cs="Times New Roman"/>
         </w:rPr>
-        <w:t>: Responsible for any “AI” the player must face-off against, capable of generating SwordControlInputs based on acceptable HEMA forms</w:t>
+        <w:t xml:space="preserve">: Responsible for any “AI” the player must face-off against, capable of generating </w:t>
+      </w:r>
+      <w:proofErr w:type="spellStart"/>
+      <w:r>
+        <w:rPr>
+          <w:rFonts w:ascii="Times New Roman" w:hAnsi="Times New Roman" w:cs="Times New Roman"/>
+        </w:rPr>
+        <w:t>SwordControlInputs</w:t>
+      </w:r>
+      <w:proofErr w:type="spellEnd"/>
+      <w:r>
+        <w:rPr>
+          <w:rFonts w:ascii="Times New Roman" w:hAnsi="Times New Roman" w:cs="Times New Roman"/>
+        </w:rPr>
+        <w:t xml:space="preserve"> based on acceptable HEMA forms</w:t>
       </w:r>
     </w:p>
     <w:p>
@@ -3108,6 +3531,7 @@
           <w:rFonts w:ascii="Times New Roman" w:hAnsi="Times New Roman" w:cs="Times New Roman"/>
         </w:rPr>
       </w:pPr>
+      <w:proofErr w:type="spellStart"/>
       <w:r>
         <w:rPr>
           <w:rFonts w:ascii="Times New Roman" w:hAnsi="Times New Roman" w:cs="Times New Roman"/>
@@ -3115,11 +3539,26 @@
         </w:rPr>
         <w:t>OpponentController</w:t>
       </w:r>
-      <w:r>
-        <w:rPr>
-          <w:rFonts w:ascii="Times New Roman" w:hAnsi="Times New Roman" w:cs="Times New Roman"/>
-        </w:rPr>
-        <w:t>: Responsible for processing opponent SwordControlInputs and coordinating between the player’s in-game avatar and sword</w:t>
+      <w:proofErr w:type="spellEnd"/>
+      <w:r>
+        <w:rPr>
+          <w:rFonts w:ascii="Times New Roman" w:hAnsi="Times New Roman" w:cs="Times New Roman"/>
+        </w:rPr>
+        <w:t xml:space="preserve">: Responsible for processing opponent </w:t>
+      </w:r>
+      <w:proofErr w:type="spellStart"/>
+      <w:r>
+        <w:rPr>
+          <w:rFonts w:ascii="Times New Roman" w:hAnsi="Times New Roman" w:cs="Times New Roman"/>
+        </w:rPr>
+        <w:t>SwordControlInputs</w:t>
+      </w:r>
+      <w:proofErr w:type="spellEnd"/>
+      <w:r>
+        <w:rPr>
+          <w:rFonts w:ascii="Times New Roman" w:hAnsi="Times New Roman" w:cs="Times New Roman"/>
+        </w:rPr>
+        <w:t xml:space="preserve"> and coordinating between the player’s in-game avatar and sword</w:t>
       </w:r>
     </w:p>
     <w:p>
@@ -3151,6 +3590,7 @@
           <w:rFonts w:ascii="Times New Roman" w:hAnsi="Times New Roman" w:cs="Times New Roman"/>
         </w:rPr>
       </w:pPr>
+      <w:proofErr w:type="spellStart"/>
       <w:r>
         <w:rPr>
           <w:rFonts w:ascii="Times New Roman" w:hAnsi="Times New Roman" w:cs="Times New Roman"/>
@@ -3158,6 +3598,7 @@
         </w:rPr>
         <w:t>HEMARecognizer</w:t>
       </w:r>
+      <w:proofErr w:type="spellEnd"/>
       <w:r>
         <w:rPr>
           <w:rFonts w:ascii="Times New Roman" w:hAnsi="Times New Roman" w:cs="Times New Roman"/>
@@ -3198,7 +3639,21 @@
           <w:rFonts w:ascii="Times New Roman" w:hAnsi="Times New Roman" w:cs="Times New Roman"/>
         </w:rPr>
         <w:tab/>
-        <w:t>The hardware of the HEMA Simulator system has three components. They are the input system, the simulator system and the output system. The input system initially was a Nintendo Wiimote Plus, however this system was inadequate to fully capture movement in 3D space. As an alternative, an Arduino Uno with an HC-05 Bluetooth Adapter and a 10DOF IMU sensor was assembled. The IMU sensor collects data from a 3-axis accelerometer, 3-axis gyroscope and a 3-axis compass to fully capture a sword’s acceleration, position and rotation. The HC-05 allows wireless communication with the simulator system.</w:t>
+        <w:t xml:space="preserve">The hardware of the HEMA Simulator system has three components. They are the input system, the simulator system and the output system. The input system initially was a Nintendo </w:t>
+      </w:r>
+      <w:proofErr w:type="spellStart"/>
+      <w:r>
+        <w:rPr>
+          <w:rFonts w:ascii="Times New Roman" w:hAnsi="Times New Roman" w:cs="Times New Roman"/>
+        </w:rPr>
+        <w:t>Wiimote</w:t>
+      </w:r>
+      <w:proofErr w:type="spellEnd"/>
+      <w:r>
+        <w:rPr>
+          <w:rFonts w:ascii="Times New Roman" w:hAnsi="Times New Roman" w:cs="Times New Roman"/>
+        </w:rPr>
+        <w:t xml:space="preserve"> Plus, however this system was inadequate to fully capture movement in 3D space. As an alternative, an Arduino Uno with an HC-05 Bluetooth Adapter and a 10DOF IMU sensor was assembled. The IMU sensor collects data from a 3-axis accelerometer, 3-axis gyroscope and a 3-axis compass to fully capture a sword’s acceleration, position and rotation. The HC-05 allows wireless communication with the simulator system.</w:t>
       </w:r>
       <w:r>
         <w:rPr>
@@ -3229,7 +3684,21 @@
         <w:rPr>
           <w:rFonts w:ascii="Times New Roman" w:hAnsi="Times New Roman" w:cs="Times New Roman"/>
         </w:rPr>
-        <w:t xml:space="preserve"> because it is not included in the MFi program that the iPhone supports with little else being supported. To solve this, the simulation system has changed to a Windows PC with the output system b</w:t>
+        <w:t xml:space="preserve"> because it is not included in the </w:t>
+      </w:r>
+      <w:proofErr w:type="spellStart"/>
+      <w:r>
+        <w:rPr>
+          <w:rFonts w:ascii="Times New Roman" w:hAnsi="Times New Roman" w:cs="Times New Roman"/>
+        </w:rPr>
+        <w:t>MFi</w:t>
+      </w:r>
+      <w:proofErr w:type="spellEnd"/>
+      <w:r>
+        <w:rPr>
+          <w:rFonts w:ascii="Times New Roman" w:hAnsi="Times New Roman" w:cs="Times New Roman"/>
+        </w:rPr>
+        <w:t xml:space="preserve"> program that the iPhone supports with little else being supported. To solve this, the simulation system has changed to a Windows PC with the output system b</w:t>
       </w:r>
       <w:r>
         <w:rPr>
@@ -3309,7 +3778,35 @@
         <w:rPr>
           <w:rFonts w:ascii="Times New Roman" w:hAnsi="Times New Roman" w:cs="Times New Roman"/>
         </w:rPr>
-        <w:t>This project’s intention was to design and develop an application capable of training users in the Liechtenauer style of Historical European Martial Arts. The project has mostly kept up with the proposal’s vision, but there have been setbacks, the largest of which was the Wii Remote’s inability to capture sufficient data to emulate a sword. This had a non-trivial impact on the timetable, but progress is still being made, and the project is still within reach of an April completion deadline. Design and development will continue into the new year.</w:t>
+        <w:t xml:space="preserve">This project’s intention was to design and develop an application capable of training users in the </w:t>
+      </w:r>
+      <w:proofErr w:type="spellStart"/>
+      <w:r>
+        <w:rPr>
+          <w:rFonts w:ascii="Times New Roman" w:hAnsi="Times New Roman" w:cs="Times New Roman"/>
+        </w:rPr>
+        <w:t>Liechtenauer</w:t>
+      </w:r>
+      <w:proofErr w:type="spellEnd"/>
+      <w:r>
+        <w:rPr>
+          <w:rFonts w:ascii="Times New Roman" w:hAnsi="Times New Roman" w:cs="Times New Roman"/>
+        </w:rPr>
+        <w:t xml:space="preserve"> style of Historical European Martial Arts. The project has mostly kept up with the proposal’s vision, but there have been setbacks, the largest of which was the Wii Remote’s inability to capture sufficient data to emulate a sword. This had a non-trivial impact on the timetable, but progress is still being made, and the project is still within reach of an April completion deadline. Design and development will continue into the </w:t>
+      </w:r>
+      <w:proofErr w:type="gramStart"/>
+      <w:r>
+        <w:rPr>
+          <w:rFonts w:ascii="Times New Roman" w:hAnsi="Times New Roman" w:cs="Times New Roman"/>
+        </w:rPr>
+        <w:t>new year</w:t>
+      </w:r>
+      <w:proofErr w:type="gramEnd"/>
+      <w:r>
+        <w:rPr>
+          <w:rFonts w:ascii="Times New Roman" w:hAnsi="Times New Roman" w:cs="Times New Roman"/>
+        </w:rPr>
+        <w:t>.</w:t>
       </w:r>
     </w:p>
     <w:sectPr>
@@ -3323,8 +3820,8 @@
 </file>
 
 <file path=word/numbering.xml><?xml version="1.0" encoding="utf-8"?>
-<w:numbering xmlns:wpc="http://schemas.microsoft.com/office/word/2010/wordprocessingCanvas" xmlns:mo="http://schemas.microsoft.com/office/mac/office/2008/main" xmlns:mc="http://schemas.openxmlformats.org/markup-compatibility/2006" xmlns:mv="urn:schemas-microsoft-com:mac:vml" xmlns:o="urn:schemas-microsoft-com:office:office" xmlns:r="http://schemas.openxmlformats.org/officeDocument/2006/relationships" xmlns:m="http://schemas.openxmlformats.org/officeDocument/2006/math" xmlns:v="urn:schemas-microsoft-com:vml" xmlns:wp14="http://schemas.microsoft.com/office/word/2010/wordprocessingDrawing" xmlns:wp="http://schemas.openxmlformats.org/drawingml/2006/wordprocessingDrawing" xmlns:w10="urn:schemas-microsoft-com:office:word" xmlns:w="http://schemas.openxmlformats.org/wordprocessingml/2006/main" xmlns:w14="http://schemas.microsoft.com/office/word/2010/wordml" xmlns:wpg="http://schemas.microsoft.com/office/word/2010/wordprocessingGroup" xmlns:wpi="http://schemas.microsoft.com/office/word/2010/wordprocessingInk" xmlns:wne="http://schemas.microsoft.com/office/word/2006/wordml" xmlns:wps="http://schemas.microsoft.com/office/word/2010/wordprocessingShape" mc:Ignorable="w14 wp14">
-  <w:abstractNum w:abstractNumId="0">
+<w:numbering xmlns:wpc="http://schemas.microsoft.com/office/word/2010/wordprocessingCanvas" xmlns:mc="http://schemas.openxmlformats.org/markup-compatibility/2006" xmlns:o="urn:schemas-microsoft-com:office:office" xmlns:r="http://schemas.openxmlformats.org/officeDocument/2006/relationships" xmlns:m="http://schemas.openxmlformats.org/officeDocument/2006/math" xmlns:v="urn:schemas-microsoft-com:vml" xmlns:wp14="http://schemas.microsoft.com/office/word/2010/wordprocessingDrawing" xmlns:wp="http://schemas.openxmlformats.org/drawingml/2006/wordprocessingDrawing" xmlns:w10="urn:schemas-microsoft-com:office:word" xmlns:w="http://schemas.openxmlformats.org/wordprocessingml/2006/main" xmlns:w14="http://schemas.microsoft.com/office/word/2010/wordml" xmlns:w15="http://schemas.microsoft.com/office/word/2012/wordml" xmlns:wpg="http://schemas.microsoft.com/office/word/2010/wordprocessingGroup" xmlns:wpi="http://schemas.microsoft.com/office/word/2010/wordprocessingInk" xmlns:wne="http://schemas.microsoft.com/office/word/2006/wordml" xmlns:wps="http://schemas.microsoft.com/office/word/2010/wordprocessingShape" mc:Ignorable="w14 w15 wp14">
+  <w:abstractNum w:abstractNumId="0" w15:restartNumberingAfterBreak="0">
     <w:nsid w:val="5B8379AF"/>
     <w:multiLevelType w:val="multilevel"/>
     <w:tmpl w:val="A1027BAA"/>
@@ -3444,7 +3941,7 @@
 </file>
 
 <file path=word/styles.xml><?xml version="1.0" encoding="utf-8"?>
-<w:styles xmlns:mc="http://schemas.openxmlformats.org/markup-compatibility/2006" xmlns:r="http://schemas.openxmlformats.org/officeDocument/2006/relationships" xmlns:w="http://schemas.openxmlformats.org/wordprocessingml/2006/main" xmlns:w14="http://schemas.microsoft.com/office/word/2010/wordml" mc:Ignorable="w14">
+<w:styles xmlns:mc="http://schemas.openxmlformats.org/markup-compatibility/2006" xmlns:r="http://schemas.openxmlformats.org/officeDocument/2006/relationships" xmlns:w="http://schemas.openxmlformats.org/wordprocessingml/2006/main" xmlns:w14="http://schemas.microsoft.com/office/word/2010/wordml" xmlns:w15="http://schemas.microsoft.com/office/word/2012/wordml" mc:Ignorable="w14 w15">
   <w:docDefaults>
     <w:rPrDefault>
       <w:rPr>
@@ -3456,436 +3953,369 @@
     </w:rPrDefault>
     <w:pPrDefault/>
   </w:docDefaults>
-  <w:latentStyles w:defLockedState="0" w:defUIPriority="99" w:defSemiHidden="1" w:defUnhideWhenUsed="1" w:defQFormat="0" w:count="276">
-    <w:lsdException w:name="Normal" w:semiHidden="0" w:uiPriority="0" w:unhideWhenUsed="0" w:qFormat="1"/>
-    <w:lsdException w:name="heading 1" w:semiHidden="0" w:uiPriority="9" w:unhideWhenUsed="0" w:qFormat="1"/>
-    <w:lsdException w:name="heading 2" w:uiPriority="9" w:qFormat="1"/>
-    <w:lsdException w:name="heading 3" w:uiPriority="9" w:qFormat="1"/>
-    <w:lsdException w:name="heading 4" w:uiPriority="9" w:qFormat="1"/>
-    <w:lsdException w:name="heading 5" w:uiPriority="9" w:qFormat="1"/>
-    <w:lsdException w:name="heading 6" w:uiPriority="9" w:qFormat="1"/>
-    <w:lsdException w:name="heading 7" w:uiPriority="9" w:qFormat="1"/>
-    <w:lsdException w:name="heading 8" w:uiPriority="9" w:qFormat="1"/>
-    <w:lsdException w:name="heading 9" w:uiPriority="9" w:qFormat="1"/>
-    <w:lsdException w:name="toc 1" w:uiPriority="39"/>
-    <w:lsdException w:name="toc 2" w:uiPriority="39"/>
-    <w:lsdException w:name="toc 3" w:uiPriority="39"/>
-    <w:lsdException w:name="toc 4" w:uiPriority="39"/>
-    <w:lsdException w:name="toc 5" w:uiPriority="39"/>
-    <w:lsdException w:name="toc 6" w:uiPriority="39"/>
-    <w:lsdException w:name="toc 7" w:uiPriority="39"/>
-    <w:lsdException w:name="toc 8" w:uiPriority="39"/>
-    <w:lsdException w:name="toc 9" w:uiPriority="39"/>
-    <w:lsdException w:name="caption" w:uiPriority="35" w:qFormat="1"/>
-    <w:lsdException w:name="Title" w:semiHidden="0" w:uiPriority="10" w:unhideWhenUsed="0" w:qFormat="1"/>
-    <w:lsdException w:name="Default Paragraph Font" w:uiPriority="1"/>
-    <w:lsdException w:name="Subtitle" w:semiHidden="0" w:uiPriority="11" w:unhideWhenUsed="0" w:qFormat="1"/>
-    <w:lsdException w:name="Strong" w:semiHidden="0" w:uiPriority="22" w:unhideWhenUsed="0" w:qFormat="1"/>
-    <w:lsdException w:name="Emphasis" w:semiHidden="0" w:uiPriority="20" w:unhideWhenUsed="0" w:qFormat="1"/>
-    <w:lsdException w:name="Table Grid" w:semiHidden="0" w:uiPriority="59" w:unhideWhenUsed="0"/>
-    <w:lsdException w:name="Note Level 1" w:semiHidden="0" w:unhideWhenUsed="0"/>
-    <w:lsdException w:name="Note Level 2" w:semiHidden="0" w:unhideWhenUsed="0"/>
-    <w:lsdException w:name="Note Level 3" w:semiHidden="0" w:unhideWhenUsed="0"/>
-    <w:lsdException w:name="Note Level 4" w:semiHidden="0" w:unhideWhenUsed="0"/>
-    <w:lsdException w:name="Note Level 5" w:semiHidden="0" w:unhideWhenUsed="0"/>
-    <w:lsdException w:name="Note Level 6" w:semiHidden="0" w:unhideWhenUsed="0"/>
-    <w:lsdException w:name="Note Level 7" w:semiHidden="0" w:unhideWhenUsed="0"/>
-    <w:lsdException w:name="Note Level 8" w:semiHidden="0" w:unhideWhenUsed="0"/>
-    <w:lsdException w:name="Note Level 9" w:semiHidden="0" w:unhideWhenUsed="0"/>
-    <w:lsdException w:name="Placeholder Text" w:unhideWhenUsed="0"/>
-    <w:lsdException w:name="No Spacing" w:semiHidden="0" w:uiPriority="1" w:unhideWhenUsed="0" w:qFormat="1"/>
-    <w:lsdException w:name="Light Shading" w:semiHidden="0" w:uiPriority="60" w:unhideWhenUsed="0"/>
-    <w:lsdException w:name="Light List" w:semiHidden="0" w:uiPriority="61" w:unhideWhenUsed="0"/>
-    <w:lsdException w:name="Light Grid" w:semiHidden="0" w:uiPriority="62" w:unhideWhenUsed="0"/>
-    <w:lsdException w:name="Medium Shading 1" w:semiHidden="0" w:uiPriority="63" w:unhideWhenUsed="0"/>
-    <w:lsdException w:name="Medium Shading 2" w:semiHidden="0" w:uiPriority="64" w:unhideWhenUsed="0"/>
-    <w:lsdException w:name="Medium List 1" w:semiHidden="0" w:uiPriority="65" w:unhideWhenUsed="0"/>
-    <w:lsdException w:name="Medium List 2" w:semiHidden="0" w:uiPriority="66" w:unhideWhenUsed="0"/>
-    <w:lsdException w:name="Medium Grid 1" w:semiHidden="0" w:uiPriority="67" w:unhideWhenUsed="0"/>
-    <w:lsdException w:name="Medium Grid 2" w:semiHidden="0" w:uiPriority="68" w:unhideWhenUsed="0"/>
-    <w:lsdException w:name="Medium Grid 3" w:semiHidden="0" w:uiPriority="69" w:unhideWhenUsed="0"/>
-    <w:lsdException w:name="Dark List" w:semiHidden="0" w:uiPriority="70" w:unhideWhenUsed="0"/>
-    <w:lsdException w:name="Colorful Shading" w:semiHidden="0" w:uiPriority="71" w:unhideWhenUsed="0"/>
-    <w:lsdException w:name="Colorful List" w:semiHidden="0" w:uiPriority="72" w:unhideWhenUsed="0"/>
-    <w:lsdException w:name="Colorful Grid" w:semiHidden="0" w:uiPriority="73" w:unhideWhenUsed="0"/>
-    <w:lsdException w:name="Light Shading Accent 1" w:semiHidden="0" w:uiPriority="60" w:unhideWhenUsed="0"/>
-    <w:lsdException w:name="Light List Accent 1" w:semiHidden="0" w:uiPriority="61" w:unhideWhenUsed="0"/>
-    <w:lsdException w:name="Light Grid Accent 1" w:semiHidden="0" w:uiPriority="62" w:unhideWhenUsed="0"/>
-    <w:lsdException w:name="Medium Shading 1 Accent 1" w:semiHidden="0" w:uiPriority="63" w:unhideWhenUsed="0"/>
-    <w:lsdException w:name="Medium Shading 2 Accent 1" w:semiHidden="0" w:uiPriority="64" w:unhideWhenUsed="0"/>
-    <w:lsdException w:name="Medium List 1 Accent 1" w:semiHidden="0" w:uiPriority="65" w:unhideWhenUsed="0"/>
-    <w:lsdException w:name="Revision" w:unhideWhenUsed="0"/>
-    <w:lsdException w:name="List Paragraph" w:semiHidden="0" w:uiPriority="34" w:unhideWhenUsed="0" w:qFormat="1"/>
-    <w:lsdException w:name="Quote" w:semiHidden="0" w:uiPriority="29" w:unhideWhenUsed="0" w:qFormat="1"/>
-    <w:lsdException w:name="Intense Quote" w:semiHidden="0" w:uiPriority="30" w:unhideWhenUsed="0" w:qFormat="1"/>
-    <w:lsdException w:name="Medium List 2 Accent 1" w:semiHidden="0" w:uiPriority="66" w:unhideWhenUsed="0"/>
-    <w:lsdException w:name="Medium Grid 1 Accent 1" w:semiHidden="0" w:uiPriority="67" w:unhideWhenUsed="0"/>
-    <w:lsdException w:name="Medium Grid 2 Accent 1" w:semiHidden="0" w:uiPriority="68" w:unhideWhenUsed="0"/>
-    <w:lsdException w:name="Medium Grid 3 Accent 1" w:semiHidden="0" w:uiPriority="69" w:unhideWhenUsed="0"/>
-    <w:lsdException w:name="Dark List Accent 1" w:semiHidden="0" w:uiPriority="70" w:unhideWhenUsed="0"/>
-    <w:lsdException w:name="Colorful Shading Accent 1" w:semiHidden="0" w:uiPriority="71" w:unhideWhenUsed="0"/>
-    <w:lsdException w:name="Colorful List Accent 1" w:semiHidden="0" w:uiPriority="72" w:unhideWhenUsed="0"/>
-    <w:lsdException w:name="Colorful Grid Accent 1" w:semiHidden="0" w:uiPriority="73" w:unhideWhenUsed="0"/>
-    <w:lsdException w:name="Light Shading Accent 2" w:semiHidden="0" w:uiPriority="60" w:unhideWhenUsed="0"/>
-    <w:lsdException w:name="Light List Accent 2" w:semiHidden="0" w:uiPriority="61" w:unhideWhenUsed="0"/>
-    <w:lsdException w:name="Light Grid Accent 2" w:semiHidden="0" w:uiPriority="62" w:unhideWhenUsed="0"/>
-    <w:lsdException w:name="Medium Shading 1 Accent 2" w:semiHidden="0" w:uiPriority="63" w:unhideWhenUsed="0"/>
-    <w:lsdException w:name="Medium Shading 2 Accent 2" w:semiHidden="0" w:uiPriority="64" w:unhideWhenUsed="0"/>
-    <w:lsdException w:name="Medium List 1 Accent 2" w:semiHidden="0" w:uiPriority="65" w:unhideWhenUsed="0"/>
-    <w:lsdException w:name="Medium List 2 Accent 2" w:semiHidden="0" w:uiPriority="66" w:unhideWhenUsed="0"/>
-    <w:lsdException w:name="Medium Grid 1 Accent 2" w:semiHidden="0" w:uiPriority="67" w:unhideWhenUsed="0"/>
-    <w:lsdException w:name="Medium Grid 2 Accent 2" w:semiHidden="0" w:uiPriority="68" w:unhideWhenUsed="0"/>
-    <w:lsdException w:name="Medium Grid 3 Accent 2" w:semiHidden="0" w:uiPriority="69" w:unhideWhenUsed="0"/>
-    <w:lsdException w:name="Dark List Accent 2" w:semiHidden="0" w:uiPriority="70" w:unhideWhenUsed="0"/>
-    <w:lsdException w:name="Colorful Shading Accent 2" w:semiHidden="0" w:uiPriority="71" w:unhideWhenUsed="0"/>
-    <w:lsdException w:name="Colorful List Accent 2" w:semiHidden="0" w:uiPriority="72" w:unhideWhenUsed="0"/>
-    <w:lsdException w:name="Colorful Grid Accent 2" w:semiHidden="0" w:uiPriority="73" w:unhideWhenUsed="0"/>
-    <w:lsdException w:name="Light Shading Accent 3" w:semiHidden="0" w:uiPriority="60" w:unhideWhenUsed="0"/>
-    <w:lsdException w:name="Light List Accent 3" w:semiHidden="0" w:uiPriority="61" w:unhideWhenUsed="0"/>
-    <w:lsdException w:name="Light Grid Accent 3" w:semiHidden="0" w:uiPriority="62" w:unhideWhenUsed="0"/>
-    <w:lsdException w:name="Medium Shading 1 Accent 3" w:semiHidden="0" w:uiPriority="63" w:unhideWhenUsed="0"/>
-    <w:lsdException w:name="Medium Shading 2 Accent 3" w:semiHidden="0" w:uiPriority="64" w:unhideWhenUsed="0"/>
-    <w:lsdException w:name="Medium List 1 Accent 3" w:semiHidden="0" w:uiPriority="65" w:unhideWhenUsed="0"/>
-    <w:lsdException w:name="Medium List 2 Accent 3" w:semiHidden="0" w:uiPriority="66" w:unhideWhenUsed="0"/>
-    <w:lsdException w:name="Medium Grid 1 Accent 3" w:semiHidden="0" w:uiPriority="67" w:unhideWhenUsed="0"/>
-    <w:lsdException w:name="Medium Grid 2 Accent 3" w:semiHidden="0" w:uiPriority="68" w:unhideWhenUsed="0"/>
-    <w:lsdException w:name="Medium Grid 3 Accent 3" w:semiHidden="0" w:uiPriority="69" w:unhideWhenUsed="0"/>
-    <w:lsdException w:name="Dark List Accent 3" w:semiHidden="0" w:uiPriority="70" w:unhideWhenUsed="0"/>
-    <w:lsdException w:name="Colorful Shading Accent 3" w:semiHidden="0" w:uiPriority="71" w:unhideWhenUsed="0"/>
-    <w:lsdException w:name="Colorful List Accent 3" w:semiHidden="0" w:uiPriority="72" w:unhideWhenUsed="0"/>
-    <w:lsdException w:name="Colorful Grid Accent 3" w:semiHidden="0" w:uiPriority="73" w:unhideWhenUsed="0"/>
-    <w:lsdException w:name="Light Shading Accent 4" w:semiHidden="0" w:uiPriority="60" w:unhideWhenUsed="0"/>
-    <w:lsdException w:name="Light List Accent 4" w:semiHidden="0" w:uiPriority="61" w:unhideWhenUsed="0"/>
-    <w:lsdException w:name="Light Grid Accent 4" w:semiHidden="0" w:uiPriority="62" w:unhideWhenUsed="0"/>
-    <w:lsdException w:name="Medium Shading 1 Accent 4" w:semiHidden="0" w:uiPriority="63" w:unhideWhenUsed="0"/>
-    <w:lsdException w:name="Medium Shading 2 Accent 4" w:semiHidden="0" w:uiPriority="64" w:unhideWhenUsed="0"/>
-    <w:lsdException w:name="Medium List 1 Accent 4" w:semiHidden="0" w:uiPriority="65" w:unhideWhenUsed="0"/>
-    <w:lsdException w:name="Medium List 2 Accent 4" w:semiHidden="0" w:uiPriority="66" w:unhideWhenUsed="0"/>
-    <w:lsdException w:name="Medium Grid 1 Accent 4" w:semiHidden="0" w:uiPriority="67" w:unhideWhenUsed="0"/>
-    <w:lsdException w:name="Medium Grid 2 Accent 4" w:semiHidden="0" w:uiPriority="68" w:unhideWhenUsed="0"/>
-    <w:lsdException w:name="Medium Grid 3 Accent 4" w:semiHidden="0" w:uiPriority="69" w:unhideWhenUsed="0"/>
-    <w:lsdException w:name="Dark List Accent 4" w:semiHidden="0" w:uiPriority="70" w:unhideWhenUsed="0"/>
-    <w:lsdException w:name="Colorful Shading Accent 4" w:semiHidden="0" w:uiPriority="71" w:unhideWhenUsed="0"/>
-    <w:lsdException w:name="Colorful List Accent 4" w:semiHidden="0" w:uiPriority="72" w:unhideWhenUsed="0"/>
-    <w:lsdException w:name="Colorful Grid Accent 4" w:semiHidden="0" w:uiPriority="73" w:unhideWhenUsed="0"/>
-    <w:lsdException w:name="Light Shading Accent 5" w:semiHidden="0" w:uiPriority="60" w:unhideWhenUsed="0"/>
-    <w:lsdException w:name="Light List Accent 5" w:semiHidden="0" w:uiPriority="61" w:unhideWhenUsed="0"/>
-    <w:lsdException w:name="Light Grid Accent 5" w:semiHidden="0" w:uiPriority="62" w:unhideWhenUsed="0"/>
-    <w:lsdException w:name="Medium Shading 1 Accent 5" w:semiHidden="0" w:uiPriority="63" w:unhideWhenUsed="0"/>
-    <w:lsdException w:name="Medium Shading 2 Accent 5" w:semiHidden="0" w:uiPriority="64" w:unhideWhenUsed="0"/>
-    <w:lsdException w:name="Medium List 1 Accent 5" w:semiHidden="0" w:uiPriority="65" w:unhideWhenUsed="0"/>
-    <w:lsdException w:name="Medium List 2 Accent 5" w:semiHidden="0" w:uiPriority="66" w:unhideWhenUsed="0"/>
-    <w:lsdException w:name="Medium Grid 1 Accent 5" w:semiHidden="0" w:uiPriority="67" w:unhideWhenUsed="0"/>
-    <w:lsdException w:name="Medium Grid 2 Accent 5" w:semiHidden="0" w:uiPriority="68" w:unhideWhenUsed="0"/>
-    <w:lsdException w:name="Medium Grid 3 Accent 5" w:semiHidden="0" w:uiPriority="69" w:unhideWhenUsed="0"/>
-    <w:lsdException w:name="Dark List Accent 5" w:semiHidden="0" w:uiPriority="70" w:unhideWhenUsed="0"/>
-    <w:lsdException w:name="Colorful Shading Accent 5" w:semiHidden="0" w:uiPriority="71" w:unhideWhenUsed="0"/>
-    <w:lsdException w:name="Colorful List Accent 5" w:semiHidden="0" w:uiPriority="72" w:unhideWhenUsed="0"/>
-    <w:lsdException w:name="Colorful Grid Accent 5" w:semiHidden="0" w:uiPriority="73" w:unhideWhenUsed="0"/>
-    <w:lsdException w:name="Light Shading Accent 6" w:semiHidden="0" w:uiPriority="60" w:unhideWhenUsed="0"/>
-    <w:lsdException w:name="Light List Accent 6" w:semiHidden="0" w:uiPriority="61" w:unhideWhenUsed="0"/>
-    <w:lsdException w:name="Light Grid Accent 6" w:semiHidden="0" w:uiPriority="62" w:unhideWhenUsed="0"/>
-    <w:lsdException w:name="Medium Shading 1 Accent 6" w:semiHidden="0" w:uiPriority="63" w:unhideWhenUsed="0"/>
-    <w:lsdException w:name="Medium Shading 2 Accent 6" w:semiHidden="0" w:uiPriority="64" w:unhideWhenUsed="0"/>
-    <w:lsdException w:name="Medium List 1 Accent 6" w:semiHidden="0" w:uiPriority="65" w:unhideWhenUsed="0"/>
-    <w:lsdException w:name="Medium List 2 Accent 6" w:semiHidden="0" w:uiPriority="66" w:unhideWhenUsed="0"/>
-    <w:lsdException w:name="Medium Grid 1 Accent 6" w:semiHidden="0" w:uiPriority="67" w:unhideWhenUsed="0"/>
-    <w:lsdException w:name="Medium Grid 2 Accent 6" w:semiHidden="0" w:uiPriority="68" w:unhideWhenUsed="0"/>
-    <w:lsdException w:name="Medium Grid 3 Accent 6" w:semiHidden="0" w:uiPriority="69" w:unhideWhenUsed="0"/>
-    <w:lsdException w:name="Dark List Accent 6" w:semiHidden="0" w:uiPriority="70" w:unhideWhenUsed="0"/>
-    <w:lsdException w:name="Colorful Shading Accent 6" w:semiHidden="0" w:uiPriority="71" w:unhideWhenUsed="0"/>
-    <w:lsdException w:name="Colorful List Accent 6" w:semiHidden="0" w:uiPriority="72" w:unhideWhenUsed="0"/>
-    <w:lsdException w:name="Colorful Grid Accent 6" w:semiHidden="0" w:uiPriority="73" w:unhideWhenUsed="0"/>
-    <w:lsdException w:name="Subtle Emphasis" w:semiHidden="0" w:uiPriority="19" w:unhideWhenUsed="0" w:qFormat="1"/>
-    <w:lsdException w:name="Intense Emphasis" w:semiHidden="0" w:uiPriority="21" w:unhideWhenUsed="0" w:qFormat="1"/>
-    <w:lsdException w:name="Subtle Reference" w:semiHidden="0" w:uiPriority="31" w:unhideWhenUsed="0" w:qFormat="1"/>
-    <w:lsdException w:name="Intense Reference" w:semiHidden="0" w:uiPriority="32" w:unhideWhenUsed="0" w:qFormat="1"/>
-    <w:lsdException w:name="Book Title" w:semiHidden="0" w:uiPriority="33" w:unhideWhenUsed="0" w:qFormat="1"/>
-    <w:lsdException w:name="Bibliography" w:uiPriority="37"/>
-    <w:lsdException w:name="TOC Heading" w:uiPriority="39" w:qFormat="1"/>
-  </w:latentStyles>
-  <w:style w:type="paragraph" w:default="1" w:styleId="Normal">
-    <w:name w:val="Normal"/>
-    <w:qFormat/>
-  </w:style>
-  <w:style w:type="paragraph" w:styleId="Heading1">
-    <w:name w:val="heading 1"/>
-    <w:basedOn w:val="Normal"/>
-    <w:link w:val="Heading1Char"/>
-    <w:uiPriority w:val="9"/>
-    <w:qFormat/>
-    <w:rsid w:val="00E659A8"/>
-    <w:pPr>
-      <w:spacing w:before="100" w:beforeAutospacing="1" w:after="100" w:afterAutospacing="1"/>
-      <w:outlineLvl w:val="0"/>
-    </w:pPr>
-    <w:rPr>
-      <w:rFonts w:ascii="Times New Roman" w:hAnsi="Times New Roman" w:cs="Times New Roman"/>
-      <w:b/>
-      <w:bCs/>
-      <w:kern w:val="36"/>
-      <w:sz w:val="48"/>
-      <w:szCs w:val="48"/>
-    </w:rPr>
-  </w:style>
-  <w:style w:type="character" w:default="1" w:styleId="DefaultParagraphFont">
-    <w:name w:val="Default Paragraph Font"/>
-    <w:uiPriority w:val="1"/>
-    <w:semiHidden/>
-    <w:unhideWhenUsed/>
-  </w:style>
-  <w:style w:type="table" w:default="1" w:styleId="TableNormal">
-    <w:name w:val="Normal Table"/>
-    <w:uiPriority w:val="99"/>
-    <w:semiHidden/>
-    <w:unhideWhenUsed/>
-    <w:tblPr>
-      <w:tblInd w:w="0" w:type="dxa"/>
-      <w:tblCellMar>
-        <w:top w:w="0" w:type="dxa"/>
-        <w:left w:w="108" w:type="dxa"/>
-        <w:bottom w:w="0" w:type="dxa"/>
-        <w:right w:w="108" w:type="dxa"/>
-      </w:tblCellMar>
-    </w:tblPr>
-  </w:style>
-  <w:style w:type="numbering" w:default="1" w:styleId="NoList">
-    <w:name w:val="No List"/>
-    <w:uiPriority w:val="99"/>
-    <w:semiHidden/>
-    <w:unhideWhenUsed/>
-  </w:style>
-  <w:style w:type="character" w:customStyle="1" w:styleId="Heading1Char">
-    <w:name w:val="Heading 1 Char"/>
-    <w:basedOn w:val="DefaultParagraphFont"/>
-    <w:link w:val="Heading1"/>
-    <w:uiPriority w:val="9"/>
-    <w:rsid w:val="00E659A8"/>
-    <w:rPr>
-      <w:rFonts w:ascii="Times New Roman" w:hAnsi="Times New Roman" w:cs="Times New Roman"/>
-      <w:b/>
-      <w:bCs/>
-      <w:kern w:val="36"/>
-      <w:sz w:val="48"/>
-      <w:szCs w:val="48"/>
-    </w:rPr>
-  </w:style>
-  <w:style w:type="paragraph" w:styleId="NormalWeb">
-    <w:name w:val="Normal (Web)"/>
-    <w:basedOn w:val="Normal"/>
-    <w:uiPriority w:val="99"/>
-    <w:unhideWhenUsed/>
-    <w:rsid w:val="00E659A8"/>
-    <w:pPr>
-      <w:spacing w:before="100" w:beforeAutospacing="1" w:after="100" w:afterAutospacing="1"/>
-    </w:pPr>
-    <w:rPr>
-      <w:rFonts w:ascii="Times New Roman" w:hAnsi="Times New Roman" w:cs="Times New Roman"/>
-      <w:sz w:val="20"/>
-      <w:szCs w:val="20"/>
-    </w:rPr>
-  </w:style>
-  <w:style w:type="paragraph" w:styleId="ListParagraph">
-    <w:name w:val="List Paragraph"/>
-    <w:basedOn w:val="Normal"/>
-    <w:uiPriority w:val="34"/>
-    <w:qFormat/>
-    <w:rsid w:val="00E659A8"/>
-    <w:pPr>
-      <w:ind w:left="720"/>
-      <w:contextualSpacing/>
-    </w:pPr>
-  </w:style>
-  <w:style w:type="paragraph" w:styleId="BalloonText">
-    <w:name w:val="Balloon Text"/>
-    <w:basedOn w:val="Normal"/>
-    <w:link w:val="BalloonTextChar"/>
-    <w:uiPriority w:val="99"/>
-    <w:semiHidden/>
-    <w:unhideWhenUsed/>
-    <w:rsid w:val="00841E1B"/>
-    <w:rPr>
-      <w:rFonts w:ascii="Lucida Grande" w:hAnsi="Lucida Grande" w:cs="Lucida Grande"/>
-      <w:sz w:val="18"/>
-      <w:szCs w:val="18"/>
-    </w:rPr>
-  </w:style>
-  <w:style w:type="character" w:customStyle="1" w:styleId="BalloonTextChar">
-    <w:name w:val="Balloon Text Char"/>
-    <w:basedOn w:val="DefaultParagraphFont"/>
-    <w:link w:val="BalloonText"/>
-    <w:uiPriority w:val="99"/>
-    <w:semiHidden/>
-    <w:rsid w:val="00841E1B"/>
-    <w:rPr>
-      <w:rFonts w:ascii="Lucida Grande" w:hAnsi="Lucida Grande" w:cs="Lucida Grande"/>
-      <w:sz w:val="18"/>
-      <w:szCs w:val="18"/>
-    </w:rPr>
-  </w:style>
-</w:styles>
-</file>
-
-<file path=word/stylesWithEffects.xml><?xml version="1.0" encoding="utf-8"?>
-<w:styles xmlns:wpc="http://schemas.microsoft.com/office/word/2010/wordprocessingCanvas" xmlns:mo="http://schemas.microsoft.com/office/mac/office/2008/main" xmlns:mc="http://schemas.openxmlformats.org/markup-compatibility/2006" xmlns:mv="urn:schemas-microsoft-com:mac:vml" xmlns:o="urn:schemas-microsoft-com:office:office" xmlns:r="http://schemas.openxmlformats.org/officeDocument/2006/relationships" xmlns:m="http://schemas.openxmlformats.org/officeDocument/2006/math" xmlns:v="urn:schemas-microsoft-com:vml" xmlns:wp14="http://schemas.microsoft.com/office/word/2010/wordprocessingDrawing" xmlns:wp="http://schemas.openxmlformats.org/drawingml/2006/wordprocessingDrawing" xmlns:w10="urn:schemas-microsoft-com:office:word" xmlns:w="http://schemas.openxmlformats.org/wordprocessingml/2006/main" xmlns:w14="http://schemas.microsoft.com/office/word/2010/wordml" xmlns:wpg="http://schemas.microsoft.com/office/word/2010/wordprocessingGroup" xmlns:wpi="http://schemas.microsoft.com/office/word/2010/wordprocessingInk" xmlns:wne="http://schemas.microsoft.com/office/word/2006/wordml" xmlns:wps="http://schemas.microsoft.com/office/word/2010/wordprocessingShape" mc:Ignorable="w14 wp14">
-  <w:docDefaults>
-    <w:rPrDefault>
-      <w:rPr>
-        <w:rFonts w:asciiTheme="minorHAnsi" w:eastAsiaTheme="minorEastAsia" w:hAnsiTheme="minorHAnsi" w:cstheme="minorBidi"/>
-        <w:sz w:val="24"/>
-        <w:szCs w:val="24"/>
-        <w:lang w:val="en-CA" w:eastAsia="en-US" w:bidi="ar-SA"/>
-      </w:rPr>
-    </w:rPrDefault>
-    <w:pPrDefault/>
-  </w:docDefaults>
-  <w:latentStyles w:defLockedState="0" w:defUIPriority="99" w:defSemiHidden="1" w:defUnhideWhenUsed="1" w:defQFormat="0" w:count="276">
-    <w:lsdException w:name="Normal" w:semiHidden="0" w:uiPriority="0" w:unhideWhenUsed="0" w:qFormat="1"/>
-    <w:lsdException w:name="heading 1" w:semiHidden="0" w:uiPriority="9" w:unhideWhenUsed="0" w:qFormat="1"/>
-    <w:lsdException w:name="heading 2" w:uiPriority="9" w:qFormat="1"/>
-    <w:lsdException w:name="heading 3" w:uiPriority="9" w:qFormat="1"/>
-    <w:lsdException w:name="heading 4" w:uiPriority="9" w:qFormat="1"/>
-    <w:lsdException w:name="heading 5" w:uiPriority="9" w:qFormat="1"/>
-    <w:lsdException w:name="heading 6" w:uiPriority="9" w:qFormat="1"/>
-    <w:lsdException w:name="heading 7" w:uiPriority="9" w:qFormat="1"/>
-    <w:lsdException w:name="heading 8" w:uiPriority="9" w:qFormat="1"/>
-    <w:lsdException w:name="heading 9" w:uiPriority="9" w:qFormat="1"/>
-    <w:lsdException w:name="toc 1" w:uiPriority="39"/>
-    <w:lsdException w:name="toc 2" w:uiPriority="39"/>
-    <w:lsdException w:name="toc 3" w:uiPriority="39"/>
-    <w:lsdException w:name="toc 4" w:uiPriority="39"/>
-    <w:lsdException w:name="toc 5" w:uiPriority="39"/>
-    <w:lsdException w:name="toc 6" w:uiPriority="39"/>
-    <w:lsdException w:name="toc 7" w:uiPriority="39"/>
-    <w:lsdException w:name="toc 8" w:uiPriority="39"/>
-    <w:lsdException w:name="toc 9" w:uiPriority="39"/>
-    <w:lsdException w:name="caption" w:uiPriority="35" w:qFormat="1"/>
-    <w:lsdException w:name="Title" w:semiHidden="0" w:uiPriority="10" w:unhideWhenUsed="0" w:qFormat="1"/>
-    <w:lsdException w:name="Default Paragraph Font" w:uiPriority="1"/>
-    <w:lsdException w:name="Subtitle" w:semiHidden="0" w:uiPriority="11" w:unhideWhenUsed="0" w:qFormat="1"/>
-    <w:lsdException w:name="Strong" w:semiHidden="0" w:uiPriority="22" w:unhideWhenUsed="0" w:qFormat="1"/>
-    <w:lsdException w:name="Emphasis" w:semiHidden="0" w:uiPriority="20" w:unhideWhenUsed="0" w:qFormat="1"/>
-    <w:lsdException w:name="Table Grid" w:semiHidden="0" w:uiPriority="59" w:unhideWhenUsed="0"/>
-    <w:lsdException w:name="Note Level 1" w:semiHidden="0" w:unhideWhenUsed="0"/>
-    <w:lsdException w:name="Note Level 2" w:semiHidden="0" w:unhideWhenUsed="0"/>
-    <w:lsdException w:name="Note Level 3" w:semiHidden="0" w:unhideWhenUsed="0"/>
-    <w:lsdException w:name="Note Level 4" w:semiHidden="0" w:unhideWhenUsed="0"/>
-    <w:lsdException w:name="Note Level 5" w:semiHidden="0" w:unhideWhenUsed="0"/>
-    <w:lsdException w:name="Note Level 6" w:semiHidden="0" w:unhideWhenUsed="0"/>
-    <w:lsdException w:name="Note Level 7" w:semiHidden="0" w:unhideWhenUsed="0"/>
-    <w:lsdException w:name="Note Level 8" w:semiHidden="0" w:unhideWhenUsed="0"/>
-    <w:lsdException w:name="Note Level 9" w:semiHidden="0" w:unhideWhenUsed="0"/>
-    <w:lsdException w:name="Placeholder Text" w:unhideWhenUsed="0"/>
-    <w:lsdException w:name="No Spacing" w:semiHidden="0" w:uiPriority="1" w:unhideWhenUsed="0" w:qFormat="1"/>
-    <w:lsdException w:name="Light Shading" w:semiHidden="0" w:uiPriority="60" w:unhideWhenUsed="0"/>
-    <w:lsdException w:name="Light List" w:semiHidden="0" w:uiPriority="61" w:unhideWhenUsed="0"/>
-    <w:lsdException w:name="Light Grid" w:semiHidden="0" w:uiPriority="62" w:unhideWhenUsed="0"/>
-    <w:lsdException w:name="Medium Shading 1" w:semiHidden="0" w:uiPriority="63" w:unhideWhenUsed="0"/>
-    <w:lsdException w:name="Medium Shading 2" w:semiHidden="0" w:uiPriority="64" w:unhideWhenUsed="0"/>
-    <w:lsdException w:name="Medium List 1" w:semiHidden="0" w:uiPriority="65" w:unhideWhenUsed="0"/>
-    <w:lsdException w:name="Medium List 2" w:semiHidden="0" w:uiPriority="66" w:unhideWhenUsed="0"/>
-    <w:lsdException w:name="Medium Grid 1" w:semiHidden="0" w:uiPriority="67" w:unhideWhenUsed="0"/>
-    <w:lsdException w:name="Medium Grid 2" w:semiHidden="0" w:uiPriority="68" w:unhideWhenUsed="0"/>
-    <w:lsdException w:name="Medium Grid 3" w:semiHidden="0" w:uiPriority="69" w:unhideWhenUsed="0"/>
-    <w:lsdException w:name="Dark List" w:semiHidden="0" w:uiPriority="70" w:unhideWhenUsed="0"/>
-    <w:lsdException w:name="Colorful Shading" w:semiHidden="0" w:uiPriority="71" w:unhideWhenUsed="0"/>
-    <w:lsdException w:name="Colorful List" w:semiHidden="0" w:uiPriority="72" w:unhideWhenUsed="0"/>
-    <w:lsdException w:name="Colorful Grid" w:semiHidden="0" w:uiPriority="73" w:unhideWhenUsed="0"/>
-    <w:lsdException w:name="Light Shading Accent 1" w:semiHidden="0" w:uiPriority="60" w:unhideWhenUsed="0"/>
-    <w:lsdException w:name="Light List Accent 1" w:semiHidden="0" w:uiPriority="61" w:unhideWhenUsed="0"/>
-    <w:lsdException w:name="Light Grid Accent 1" w:semiHidden="0" w:uiPriority="62" w:unhideWhenUsed="0"/>
-    <w:lsdException w:name="Medium Shading 1 Accent 1" w:semiHidden="0" w:uiPriority="63" w:unhideWhenUsed="0"/>
-    <w:lsdException w:name="Medium Shading 2 Accent 1" w:semiHidden="0" w:uiPriority="64" w:unhideWhenUsed="0"/>
-    <w:lsdException w:name="Medium List 1 Accent 1" w:semiHidden="0" w:uiPriority="65" w:unhideWhenUsed="0"/>
-    <w:lsdException w:name="Revision" w:unhideWhenUsed="0"/>
-    <w:lsdException w:name="List Paragraph" w:semiHidden="0" w:uiPriority="34" w:unhideWhenUsed="0" w:qFormat="1"/>
-    <w:lsdException w:name="Quote" w:semiHidden="0" w:uiPriority="29" w:unhideWhenUsed="0" w:qFormat="1"/>
-    <w:lsdException w:name="Intense Quote" w:semiHidden="0" w:uiPriority="30" w:unhideWhenUsed="0" w:qFormat="1"/>
-    <w:lsdException w:name="Medium List 2 Accent 1" w:semiHidden="0" w:uiPriority="66" w:unhideWhenUsed="0"/>
-    <w:lsdException w:name="Medium Grid 1 Accent 1" w:semiHidden="0" w:uiPriority="67" w:unhideWhenUsed="0"/>
-    <w:lsdException w:name="Medium Grid 2 Accent 1" w:semiHidden="0" w:uiPriority="68" w:unhideWhenUsed="0"/>
-    <w:lsdException w:name="Medium Grid 3 Accent 1" w:semiHidden="0" w:uiPriority="69" w:unhideWhenUsed="0"/>
-    <w:lsdException w:name="Dark List Accent 1" w:semiHidden="0" w:uiPriority="70" w:unhideWhenUsed="0"/>
-    <w:lsdException w:name="Colorful Shading Accent 1" w:semiHidden="0" w:uiPriority="71" w:unhideWhenUsed="0"/>
-    <w:lsdException w:name="Colorful List Accent 1" w:semiHidden="0" w:uiPriority="72" w:unhideWhenUsed="0"/>
-    <w:lsdException w:name="Colorful Grid Accent 1" w:semiHidden="0" w:uiPriority="73" w:unhideWhenUsed="0"/>
-    <w:lsdException w:name="Light Shading Accent 2" w:semiHidden="0" w:uiPriority="60" w:unhideWhenUsed="0"/>
-    <w:lsdException w:name="Light List Accent 2" w:semiHidden="0" w:uiPriority="61" w:unhideWhenUsed="0"/>
-    <w:lsdException w:name="Light Grid Accent 2" w:semiHidden="0" w:uiPriority="62" w:unhideWhenUsed="0"/>
-    <w:lsdException w:name="Medium Shading 1 Accent 2" w:semiHidden="0" w:uiPriority="63" w:unhideWhenUsed="0"/>
-    <w:lsdException w:name="Medium Shading 2 Accent 2" w:semiHidden="0" w:uiPriority="64" w:unhideWhenUsed="0"/>
-    <w:lsdException w:name="Medium List 1 Accent 2" w:semiHidden="0" w:uiPriority="65" w:unhideWhenUsed="0"/>
-    <w:lsdException w:name="Medium List 2 Accent 2" w:semiHidden="0" w:uiPriority="66" w:unhideWhenUsed="0"/>
-    <w:lsdException w:name="Medium Grid 1 Accent 2" w:semiHidden="0" w:uiPriority="67" w:unhideWhenUsed="0"/>
-    <w:lsdException w:name="Medium Grid 2 Accent 2" w:semiHidden="0" w:uiPriority="68" w:unhideWhenUsed="0"/>
-    <w:lsdException w:name="Medium Grid 3 Accent 2" w:semiHidden="0" w:uiPriority="69" w:unhideWhenUsed="0"/>
-    <w:lsdException w:name="Dark List Accent 2" w:semiHidden="0" w:uiPriority="70" w:unhideWhenUsed="0"/>
-    <w:lsdException w:name="Colorful Shading Accent 2" w:semiHidden="0" w:uiPriority="71" w:unhideWhenUsed="0"/>
-    <w:lsdException w:name="Colorful List Accent 2" w:semiHidden="0" w:uiPriority="72" w:unhideWhenUsed="0"/>
-    <w:lsdException w:name="Colorful Grid Accent 2" w:semiHidden="0" w:uiPriority="73" w:unhideWhenUsed="0"/>
-    <w:lsdException w:name="Light Shading Accent 3" w:semiHidden="0" w:uiPriority="60" w:unhideWhenUsed="0"/>
-    <w:lsdException w:name="Light List Accent 3" w:semiHidden="0" w:uiPriority="61" w:unhideWhenUsed="0"/>
-    <w:lsdException w:name="Light Grid Accent 3" w:semiHidden="0" w:uiPriority="62" w:unhideWhenUsed="0"/>
-    <w:lsdException w:name="Medium Shading 1 Accent 3" w:semiHidden="0" w:uiPriority="63" w:unhideWhenUsed="0"/>
-    <w:lsdException w:name="Medium Shading 2 Accent 3" w:semiHidden="0" w:uiPriority="64" w:unhideWhenUsed="0"/>
-    <w:lsdException w:name="Medium List 1 Accent 3" w:semiHidden="0" w:uiPriority="65" w:unhideWhenUsed="0"/>
-    <w:lsdException w:name="Medium List 2 Accent 3" w:semiHidden="0" w:uiPriority="66" w:unhideWhenUsed="0"/>
-    <w:lsdException w:name="Medium Grid 1 Accent 3" w:semiHidden="0" w:uiPriority="67" w:unhideWhenUsed="0"/>
-    <w:lsdException w:name="Medium Grid 2 Accent 3" w:semiHidden="0" w:uiPriority="68" w:unhideWhenUsed="0"/>
-    <w:lsdException w:name="Medium Grid 3 Accent 3" w:semiHidden="0" w:uiPriority="69" w:unhideWhenUsed="0"/>
-    <w:lsdException w:name="Dark List Accent 3" w:semiHidden="0" w:uiPriority="70" w:unhideWhenUsed="0"/>
-    <w:lsdException w:name="Colorful Shading Accent 3" w:semiHidden="0" w:uiPriority="71" w:unhideWhenUsed="0"/>
-    <w:lsdException w:name="Colorful List Accent 3" w:semiHidden="0" w:uiPriority="72" w:unhideWhenUsed="0"/>
-    <w:lsdException w:name="Colorful Grid Accent 3" w:semiHidden="0" w:uiPriority="73" w:unhideWhenUsed="0"/>
-    <w:lsdException w:name="Light Shading Accent 4" w:semiHidden="0" w:uiPriority="60" w:unhideWhenUsed="0"/>
-    <w:lsdException w:name="Light List Accent 4" w:semiHidden="0" w:uiPriority="61" w:unhideWhenUsed="0"/>
-    <w:lsdException w:name="Light Grid Accent 4" w:semiHidden="0" w:uiPriority="62" w:unhideWhenUsed="0"/>
-    <w:lsdException w:name="Medium Shading 1 Accent 4" w:semiHidden="0" w:uiPriority="63" w:unhideWhenUsed="0"/>
-    <w:lsdException w:name="Medium Shading 2 Accent 4" w:semiHidden="0" w:uiPriority="64" w:unhideWhenUsed="0"/>
-    <w:lsdException w:name="Medium List 1 Accent 4" w:semiHidden="0" w:uiPriority="65" w:unhideWhenUsed="0"/>
-    <w:lsdException w:name="Medium List 2 Accent 4" w:semiHidden="0" w:uiPriority="66" w:unhideWhenUsed="0"/>
-    <w:lsdException w:name="Medium Grid 1 Accent 4" w:semiHidden="0" w:uiPriority="67" w:unhideWhenUsed="0"/>
-    <w:lsdException w:name="Medium Grid 2 Accent 4" w:semiHidden="0" w:uiPriority="68" w:unhideWhenUsed="0"/>
-    <w:lsdException w:name="Medium Grid 3 Accent 4" w:semiHidden="0" w:uiPriority="69" w:unhideWhenUsed="0"/>
-    <w:lsdException w:name="Dark List Accent 4" w:semiHidden="0" w:uiPriority="70" w:unhideWhenUsed="0"/>
-    <w:lsdException w:name="Colorful Shading Accent 4" w:semiHidden="0" w:uiPriority="71" w:unhideWhenUsed="0"/>
-    <w:lsdException w:name="Colorful List Accent 4" w:semiHidden="0" w:uiPriority="72" w:unhideWhenUsed="0"/>
-    <w:lsdException w:name="Colorful Grid Accent 4" w:semiHidden="0" w:uiPriority="73" w:unhideWhenUsed="0"/>
-    <w:lsdException w:name="Light Shading Accent 5" w:semiHidden="0" w:uiPriority="60" w:unhideWhenUsed="0"/>
-    <w:lsdException w:name="Light List Accent 5" w:semiHidden="0" w:uiPriority="61" w:unhideWhenUsed="0"/>
-    <w:lsdException w:name="Light Grid Accent 5" w:semiHidden="0" w:uiPriority="62" w:unhideWhenUsed="0"/>
-    <w:lsdException w:name="Medium Shading 1 Accent 5" w:semiHidden="0" w:uiPriority="63" w:unhideWhenUsed="0"/>
-    <w:lsdException w:name="Medium Shading 2 Accent 5" w:semiHidden="0" w:uiPriority="64" w:unhideWhenUsed="0"/>
-    <w:lsdException w:name="Medium List 1 Accent 5" w:semiHidden="0" w:uiPriority="65" w:unhideWhenUsed="0"/>
-    <w:lsdException w:name="Medium List 2 Accent 5" w:semiHidden="0" w:uiPriority="66" w:unhideWhenUsed="0"/>
-    <w:lsdException w:name="Medium Grid 1 Accent 5" w:semiHidden="0" w:uiPriority="67" w:unhideWhenUsed="0"/>
-    <w:lsdException w:name="Medium Grid 2 Accent 5" w:semiHidden="0" w:uiPriority="68" w:unhideWhenUsed="0"/>
-    <w:lsdException w:name="Medium Grid 3 Accent 5" w:semiHidden="0" w:uiPriority="69" w:unhideWhenUsed="0"/>
-    <w:lsdException w:name="Dark List Accent 5" w:semiHidden="0" w:uiPriority="70" w:unhideWhenUsed="0"/>
-    <w:lsdException w:name="Colorful Shading Accent 5" w:semiHidden="0" w:uiPriority="71" w:unhideWhenUsed="0"/>
-    <w:lsdException w:name="Colorful List Accent 5" w:semiHidden="0" w:uiPriority="72" w:unhideWhenUsed="0"/>
-    <w:lsdException w:name="Colorful Grid Accent 5" w:semiHidden="0" w:uiPriority="73" w:unhideWhenUsed="0"/>
-    <w:lsdException w:name="Light Shading Accent 6" w:semiHidden="0" w:uiPriority="60" w:unhideWhenUsed="0"/>
-    <w:lsdException w:name="Light List Accent 6" w:semiHidden="0" w:uiPriority="61" w:unhideWhenUsed="0"/>
-    <w:lsdException w:name="Light Grid Accent 6" w:semiHidden="0" w:uiPriority="62" w:unhideWhenUsed="0"/>
-    <w:lsdException w:name="Medium Shading 1 Accent 6" w:semiHidden="0" w:uiPriority="63" w:unhideWhenUsed="0"/>
-    <w:lsdException w:name="Medium Shading 2 Accent 6" w:semiHidden="0" w:uiPriority="64" w:unhideWhenUsed="0"/>
-    <w:lsdException w:name="Medium List 1 Accent 6" w:semiHidden="0" w:uiPriority="65" w:unhideWhenUsed="0"/>
-    <w:lsdException w:name="Medium List 2 Accent 6" w:semiHidden="0" w:uiPriority="66" w:unhideWhenUsed="0"/>
-    <w:lsdException w:name="Medium Grid 1 Accent 6" w:semiHidden="0" w:uiPriority="67" w:unhideWhenUsed="0"/>
-    <w:lsdException w:name="Medium Grid 2 Accent 6" w:semiHidden="0" w:uiPriority="68" w:unhideWhenUsed="0"/>
-    <w:lsdException w:name="Medium Grid 3 Accent 6" w:semiHidden="0" w:uiPriority="69" w:unhideWhenUsed="0"/>
-    <w:lsdException w:name="Dark List Accent 6" w:semiHidden="0" w:uiPriority="70" w:unhideWhenUsed="0"/>
-    <w:lsdException w:name="Colorful Shading Accent 6" w:semiHidden="0" w:uiPriority="71" w:unhideWhenUsed="0"/>
-    <w:lsdException w:name="Colorful List Accent 6" w:semiHidden="0" w:uiPriority="72" w:unhideWhenUsed="0"/>
-    <w:lsdException w:name="Colorful Grid Accent 6" w:semiHidden="0" w:uiPriority="73" w:unhideWhenUsed="0"/>
-    <w:lsdException w:name="Subtle Emphasis" w:semiHidden="0" w:uiPriority="19" w:unhideWhenUsed="0" w:qFormat="1"/>
-    <w:lsdException w:name="Intense Emphasis" w:semiHidden="0" w:uiPriority="21" w:unhideWhenUsed="0" w:qFormat="1"/>
-    <w:lsdException w:name="Subtle Reference" w:semiHidden="0" w:uiPriority="31" w:unhideWhenUsed="0" w:qFormat="1"/>
-    <w:lsdException w:name="Intense Reference" w:semiHidden="0" w:uiPriority="32" w:unhideWhenUsed="0" w:qFormat="1"/>
-    <w:lsdException w:name="Book Title" w:semiHidden="0" w:uiPriority="33" w:unhideWhenUsed="0" w:qFormat="1"/>
-    <w:lsdException w:name="Bibliography" w:uiPriority="37"/>
-    <w:lsdException w:name="TOC Heading" w:uiPriority="39" w:qFormat="1"/>
+  <w:latentStyles w:defLockedState="0" w:defUIPriority="99" w:defSemiHidden="0" w:defUnhideWhenUsed="0" w:defQFormat="0" w:count="371">
+    <w:lsdException w:name="Normal" w:uiPriority="0" w:qFormat="1"/>
+    <w:lsdException w:name="heading 1" w:uiPriority="9" w:qFormat="1"/>
+    <w:lsdException w:name="heading 2" w:semiHidden="1" w:uiPriority="9" w:unhideWhenUsed="1" w:qFormat="1"/>
+    <w:lsdException w:name="heading 3" w:semiHidden="1" w:uiPriority="9" w:unhideWhenUsed="1" w:qFormat="1"/>
+    <w:lsdException w:name="heading 4" w:semiHidden="1" w:uiPriority="9" w:unhideWhenUsed="1" w:qFormat="1"/>
+    <w:lsdException w:name="heading 5" w:semiHidden="1" w:uiPriority="9" w:unhideWhenUsed="1" w:qFormat="1"/>
+    <w:lsdException w:name="heading 6" w:semiHidden="1" w:uiPriority="9" w:unhideWhenUsed="1" w:qFormat="1"/>
+    <w:lsdException w:name="heading 7" w:semiHidden="1" w:uiPriority="9" w:unhideWhenUsed="1" w:qFormat="1"/>
+    <w:lsdException w:name="heading 8" w:semiHidden="1" w:uiPriority="9" w:unhideWhenUsed="1" w:qFormat="1"/>
+    <w:lsdException w:name="heading 9" w:semiHidden="1" w:uiPriority="9" w:unhideWhenUsed="1" w:qFormat="1"/>
+    <w:lsdException w:name="index 1" w:semiHidden="1" w:unhideWhenUsed="1"/>
+    <w:lsdException w:name="index 2" w:semiHidden="1" w:unhideWhenUsed="1"/>
+    <w:lsdException w:name="index 3" w:semiHidden="1" w:unhideWhenUsed="1"/>
+    <w:lsdException w:name="index 4" w:semiHidden="1" w:unhideWhenUsed="1"/>
+    <w:lsdException w:name="index 5" w:semiHidden="1" w:unhideWhenUsed="1"/>
+    <w:lsdException w:name="index 6" w:semiHidden="1" w:unhideWhenUsed="1"/>
+    <w:lsdException w:name="index 7" w:semiHidden="1" w:unhideWhenUsed="1"/>
+    <w:lsdException w:name="index 8" w:semiHidden="1" w:unhideWhenUsed="1"/>
+    <w:lsdException w:name="index 9" w:semiHidden="1" w:unhideWhenUsed="1"/>
+    <w:lsdException w:name="toc 1" w:semiHidden="1" w:uiPriority="39" w:unhideWhenUsed="1"/>
+    <w:lsdException w:name="toc 2" w:semiHidden="1" w:uiPriority="39" w:unhideWhenUsed="1"/>
+    <w:lsdException w:name="toc 3" w:semiHidden="1" w:uiPriority="39" w:unhideWhenUsed="1"/>
+    <w:lsdException w:name="toc 4" w:semiHidden="1" w:uiPriority="39" w:unhideWhenUsed="1"/>
+    <w:lsdException w:name="toc 5" w:semiHidden="1" w:uiPriority="39" w:unhideWhenUsed="1"/>
+    <w:lsdException w:name="toc 6" w:semiHidden="1" w:uiPriority="39" w:unhideWhenUsed="1"/>
+    <w:lsdException w:name="toc 7" w:semiHidden="1" w:uiPriority="39" w:unhideWhenUsed="1"/>
+    <w:lsdException w:name="toc 8" w:semiHidden="1" w:uiPriority="39" w:unhideWhenUsed="1"/>
+    <w:lsdException w:name="toc 9" w:semiHidden="1" w:uiPriority="39" w:unhideWhenUsed="1"/>
+    <w:lsdException w:name="Normal Indent" w:semiHidden="1" w:unhideWhenUsed="1"/>
+    <w:lsdException w:name="footnote text" w:semiHidden="1" w:unhideWhenUsed="1"/>
+    <w:lsdException w:name="annotation text" w:semiHidden="1" w:unhideWhenUsed="1"/>
+    <w:lsdException w:name="header" w:semiHidden="1" w:unhideWhenUsed="1"/>
+    <w:lsdException w:name="footer" w:semiHidden="1" w:unhideWhenUsed="1"/>
+    <w:lsdException w:name="index heading" w:semiHidden="1" w:unhideWhenUsed="1"/>
+    <w:lsdException w:name="caption" w:semiHidden="1" w:uiPriority="35" w:unhideWhenUsed="1" w:qFormat="1"/>
+    <w:lsdException w:name="table of figures" w:semiHidden="1" w:unhideWhenUsed="1"/>
+    <w:lsdException w:name="envelope address" w:semiHidden="1" w:unhideWhenUsed="1"/>
+    <w:lsdException w:name="envelope return" w:semiHidden="1" w:unhideWhenUsed="1"/>
+    <w:lsdException w:name="footnote reference" w:semiHidden="1" w:unhideWhenUsed="1"/>
+    <w:lsdException w:name="annotation reference" w:semiHidden="1" w:unhideWhenUsed="1"/>
+    <w:lsdException w:name="line number" w:semiHidden="1" w:unhideWhenUsed="1"/>
+    <w:lsdException w:name="page number" w:semiHidden="1" w:unhideWhenUsed="1"/>
+    <w:lsdException w:name="endnote reference" w:semiHidden="1" w:unhideWhenUsed="1"/>
+    <w:lsdException w:name="endnote text" w:semiHidden="1" w:unhideWhenUsed="1"/>
+    <w:lsdException w:name="table of authorities" w:semiHidden="1" w:unhideWhenUsed="1"/>
+    <w:lsdException w:name="macro" w:semiHidden="1" w:unhideWhenUsed="1"/>
+    <w:lsdException w:name="toa heading" w:semiHidden="1" w:unhideWhenUsed="1"/>
+    <w:lsdException w:name="List" w:semiHidden="1" w:unhideWhenUsed="1"/>
+    <w:lsdException w:name="List Bullet" w:semiHidden="1" w:unhideWhenUsed="1"/>
+    <w:lsdException w:name="List Number" w:semiHidden="1" w:unhideWhenUsed="1"/>
+    <w:lsdException w:name="List 2" w:semiHidden="1" w:unhideWhenUsed="1"/>
+    <w:lsdException w:name="List 3" w:semiHidden="1" w:unhideWhenUsed="1"/>
+    <w:lsdException w:name="List 4" w:semiHidden="1" w:unhideWhenUsed="1"/>
+    <w:lsdException w:name="List 5" w:semiHidden="1" w:unhideWhenUsed="1"/>
+    <w:lsdException w:name="List Bullet 2" w:semiHidden="1" w:unhideWhenUsed="1"/>
+    <w:lsdException w:name="List Bullet 3" w:semiHidden="1" w:unhideWhenUsed="1"/>
+    <w:lsdException w:name="List Bullet 4" w:semiHidden="1" w:unhideWhenUsed="1"/>
+    <w:lsdException w:name="List Bullet 5" w:semiHidden="1" w:unhideWhenUsed="1"/>
+    <w:lsdException w:name="List Number 2" w:semiHidden="1" w:unhideWhenUsed="1"/>
+    <w:lsdException w:name="List Number 3" w:semiHidden="1" w:unhideWhenUsed="1"/>
+    <w:lsdException w:name="List Number 4" w:semiHidden="1" w:unhideWhenUsed="1"/>
+    <w:lsdException w:name="List Number 5" w:semiHidden="1" w:unhideWhenUsed="1"/>
+    <w:lsdException w:name="Title" w:uiPriority="10" w:qFormat="1"/>
+    <w:lsdException w:name="Closing" w:semiHidden="1" w:unhideWhenUsed="1"/>
+    <w:lsdException w:name="Signature" w:semiHidden="1" w:unhideWhenUsed="1"/>
+    <w:lsdException w:name="Default Paragraph Font" w:semiHidden="1" w:uiPriority="1" w:unhideWhenUsed="1"/>
+    <w:lsdException w:name="Body Text" w:semiHidden="1" w:unhideWhenUsed="1"/>
+    <w:lsdException w:name="Body Text Indent" w:semiHidden="1" w:unhideWhenUsed="1"/>
+    <w:lsdException w:name="List Continue" w:semiHidden="1" w:unhideWhenUsed="1"/>
+    <w:lsdException w:name="List Continue 2" w:semiHidden="1" w:unhideWhenUsed="1"/>
+    <w:lsdException w:name="List Continue 3" w:semiHidden="1" w:unhideWhenUsed="1"/>
+    <w:lsdException w:name="List Continue 4" w:semiHidden="1" w:unhideWhenUsed="1"/>
+    <w:lsdException w:name="List Continue 5" w:semiHidden="1" w:unhideWhenUsed="1"/>
+    <w:lsdException w:name="Message Header" w:semiHidden="1" w:unhideWhenUsed="1"/>
+    <w:lsdException w:name="Subtitle" w:uiPriority="11" w:qFormat="1"/>
+    <w:lsdException w:name="Salutation" w:semiHidden="1" w:unhideWhenUsed="1"/>
+    <w:lsdException w:name="Date" w:semiHidden="1" w:unhideWhenUsed="1"/>
+    <w:lsdException w:name="Body Text First Indent" w:semiHidden="1" w:unhideWhenUsed="1"/>
+    <w:lsdException w:name="Body Text First Indent 2" w:semiHidden="1" w:unhideWhenUsed="1"/>
+    <w:lsdException w:name="Note Heading" w:semiHidden="1" w:unhideWhenUsed="1"/>
+    <w:lsdException w:name="Body Text 2" w:semiHidden="1" w:unhideWhenUsed="1"/>
+    <w:lsdException w:name="Body Text 3" w:semiHidden="1" w:unhideWhenUsed="1"/>
+    <w:lsdException w:name="Body Text Indent 2" w:semiHidden="1" w:unhideWhenUsed="1"/>
+    <w:lsdException w:name="Body Text Indent 3" w:semiHidden="1" w:unhideWhenUsed="1"/>
+    <w:lsdException w:name="Block Text" w:semiHidden="1" w:unhideWhenUsed="1"/>
+    <w:lsdException w:name="Hyperlink" w:semiHidden="1" w:unhideWhenUsed="1"/>
+    <w:lsdException w:name="FollowedHyperlink" w:semiHidden="1" w:unhideWhenUsed="1"/>
+    <w:lsdException w:name="Strong" w:uiPriority="22" w:qFormat="1"/>
+    <w:lsdException w:name="Emphasis" w:uiPriority="20" w:qFormat="1"/>
+    <w:lsdException w:name="Document Map" w:semiHidden="1" w:unhideWhenUsed="1"/>
+    <w:lsdException w:name="Plain Text" w:semiHidden="1" w:unhideWhenUsed="1"/>
+    <w:lsdException w:name="E-mail Signature" w:semiHidden="1" w:unhideWhenUsed="1"/>
+    <w:lsdException w:name="HTML Top of Form" w:semiHidden="1" w:unhideWhenUsed="1"/>
+    <w:lsdException w:name="HTML Bottom of Form" w:semiHidden="1" w:unhideWhenUsed="1"/>
+    <w:lsdException w:name="Normal (Web)" w:semiHidden="1" w:unhideWhenUsed="1"/>
+    <w:lsdException w:name="HTML Acronym" w:semiHidden="1" w:unhideWhenUsed="1"/>
+    <w:lsdException w:name="HTML Address" w:semiHidden="1" w:unhideWhenUsed="1"/>
+    <w:lsdException w:name="HTML Cite" w:semiHidden="1" w:unhideWhenUsed="1"/>
+    <w:lsdException w:name="HTML Code" w:semiHidden="1" w:unhideWhenUsed="1"/>
+    <w:lsdException w:name="HTML Definition" w:semiHidden="1" w:unhideWhenUsed="1"/>
+    <w:lsdException w:name="HTML Keyboard" w:semiHidden="1" w:unhideWhenUsed="1"/>
+    <w:lsdException w:name="HTML Preformatted" w:semiHidden="1" w:unhideWhenUsed="1"/>
+    <w:lsdException w:name="HTML Sample" w:semiHidden="1" w:unhideWhenUsed="1"/>
+    <w:lsdException w:name="HTML Typewriter" w:semiHidden="1" w:unhideWhenUsed="1"/>
+    <w:lsdException w:name="HTML Variable" w:semiHidden="1" w:unhideWhenUsed="1"/>
+    <w:lsdException w:name="Normal Table" w:semiHidden="1" w:unhideWhenUsed="1"/>
+    <w:lsdException w:name="annotation subject" w:semiHidden="1" w:unhideWhenUsed="1"/>
+    <w:lsdException w:name="No List" w:semiHidden="1" w:unhideWhenUsed="1"/>
+    <w:lsdException w:name="Outline List 1" w:semiHidden="1" w:unhideWhenUsed="1"/>
+    <w:lsdException w:name="Outline List 2" w:semiHidden="1" w:unhideWhenUsed="1"/>
+    <w:lsdException w:name="Outline List 3" w:semiHidden="1" w:unhideWhenUsed="1"/>
+    <w:lsdException w:name="Table Simple 1" w:semiHidden="1" w:unhideWhenUsed="1"/>
+    <w:lsdException w:name="Table Simple 2" w:semiHidden="1" w:unhideWhenUsed="1"/>
+    <w:lsdException w:name="Table Simple 3" w:semiHidden="1" w:unhideWhenUsed="1"/>
+    <w:lsdException w:name="Table Classic 1" w:semiHidden="1" w:unhideWhenUsed="1"/>
+    <w:lsdException w:name="Table Classic 2" w:semiHidden="1" w:unhideWhenUsed="1"/>
+    <w:lsdException w:name="Table Classic 3" w:semiHidden="1" w:unhideWhenUsed="1"/>
+    <w:lsdException w:name="Table Classic 4" w:semiHidden="1" w:unhideWhenUsed="1"/>
+    <w:lsdException w:name="Table Colorful 1" w:semiHidden="1" w:unhideWhenUsed="1"/>
+    <w:lsdException w:name="Table Colorful 2" w:semiHidden="1" w:unhideWhenUsed="1"/>
+    <w:lsdException w:name="Table Colorful 3" w:semiHidden="1" w:unhideWhenUsed="1"/>
+    <w:lsdException w:name="Table Columns 1" w:semiHidden="1" w:unhideWhenUsed="1"/>
+    <w:lsdException w:name="Table Columns 2" w:semiHidden="1" w:unhideWhenUsed="1"/>
+    <w:lsdException w:name="Table Columns 3" w:semiHidden="1" w:unhideWhenUsed="1"/>
+    <w:lsdException w:name="Table Columns 4" w:semiHidden="1" w:unhideWhenUsed="1"/>
+    <w:lsdException w:name="Table Columns 5" w:semiHidden="1" w:unhideWhenUsed="1"/>
+    <w:lsdException w:name="Table Grid 1" w:semiHidden="1" w:unhideWhenUsed="1"/>
+    <w:lsdException w:name="Table Grid 2" w:semiHidden="1" w:unhideWhenUsed="1"/>
+    <w:lsdException w:name="Table Grid 3" w:semiHidden="1" w:unhideWhenUsed="1"/>
+    <w:lsdException w:name="Table Grid 4" w:semiHidden="1" w:unhideWhenUsed="1"/>
+    <w:lsdException w:name="Table Grid 5" w:semiHidden="1" w:unhideWhenUsed="1"/>
+    <w:lsdException w:name="Table Grid 6" w:semiHidden="1" w:unhideWhenUsed="1"/>
+    <w:lsdException w:name="Table Grid 7" w:semiHidden="1" w:unhideWhenUsed="1"/>
+    <w:lsdException w:name="Table Grid 8" w:semiHidden="1" w:unhideWhenUsed="1"/>
+    <w:lsdException w:name="Table List 1" w:semiHidden="1" w:unhideWhenUsed="1"/>
+    <w:lsdException w:name="Table List 2" w:semiHidden="1" w:unhideWhenUsed="1"/>
+    <w:lsdException w:name="Table List 3" w:semiHidden="1" w:unhideWhenUsed="1"/>
+    <w:lsdException w:name="Table List 4" w:semiHidden="1" w:unhideWhenUsed="1"/>
+    <w:lsdException w:name="Table List 5" w:semiHidden="1" w:unhideWhenUsed="1"/>
+    <w:lsdException w:name="Table List 6" w:semiHidden="1" w:unhideWhenUsed="1"/>
+    <w:lsdException w:name="Table List 7" w:semiHidden="1" w:unhideWhenUsed="1"/>
+    <w:lsdException w:name="Table List 8" w:semiHidden="1" w:unhideWhenUsed="1"/>
+    <w:lsdException w:name="Table 3D effects 1" w:semiHidden="1" w:unhideWhenUsed="1"/>
+    <w:lsdException w:name="Table 3D effects 2" w:semiHidden="1" w:unhideWhenUsed="1"/>
+    <w:lsdException w:name="Table 3D effects 3" w:semiHidden="1" w:unhideWhenUsed="1"/>
+    <w:lsdException w:name="Table Contemporary" w:semiHidden="1" w:unhideWhenUsed="1"/>
+    <w:lsdException w:name="Table Elegant" w:semiHidden="1" w:unhideWhenUsed="1"/>
+    <w:lsdException w:name="Table Professional" w:semiHidden="1" w:unhideWhenUsed="1"/>
+    <w:lsdException w:name="Table Subtle 1" w:semiHidden="1" w:unhideWhenUsed="1"/>
+    <w:lsdException w:name="Table Subtle 2" w:semiHidden="1" w:unhideWhenUsed="1"/>
+    <w:lsdException w:name="Table Web 1" w:semiHidden="1" w:unhideWhenUsed="1"/>
+    <w:lsdException w:name="Table Web 2" w:semiHidden="1" w:unhideWhenUsed="1"/>
+    <w:lsdException w:name="Table Web 3" w:semiHidden="1" w:unhideWhenUsed="1"/>
+    <w:lsdException w:name="Balloon Text" w:semiHidden="1" w:unhideWhenUsed="1"/>
+    <w:lsdException w:name="Table Grid" w:uiPriority="59"/>
+    <w:lsdException w:name="Table Theme" w:semiHidden="1" w:unhideWhenUsed="1"/>
+    <w:lsdException w:name="Placeholder Text" w:semiHidden="1"/>
+    <w:lsdException w:name="No Spacing" w:uiPriority="1" w:qFormat="1"/>
+    <w:lsdException w:name="Light Shading" w:uiPriority="60"/>
+    <w:lsdException w:name="Light List" w:uiPriority="61"/>
+    <w:lsdException w:name="Light Grid" w:uiPriority="62"/>
+    <w:lsdException w:name="Medium Shading 1" w:uiPriority="63"/>
+    <w:lsdException w:name="Medium Shading 2" w:uiPriority="64"/>
+    <w:lsdException w:name="Medium List 1" w:uiPriority="65"/>
+    <w:lsdException w:name="Medium List 2" w:uiPriority="66"/>
+    <w:lsdException w:name="Medium Grid 1" w:uiPriority="67"/>
+    <w:lsdException w:name="Medium Grid 2" w:uiPriority="68"/>
+    <w:lsdException w:name="Medium Grid 3" w:uiPriority="69"/>
+    <w:lsdException w:name="Dark List" w:uiPriority="70"/>
+    <w:lsdException w:name="Colorful Shading" w:uiPriority="71"/>
+    <w:lsdException w:name="Colorful List" w:uiPriority="72"/>
+    <w:lsdException w:name="Colorful Grid" w:uiPriority="73"/>
+    <w:lsdException w:name="Light Shading Accent 1" w:uiPriority="60"/>
+    <w:lsdException w:name="Light List Accent 1" w:uiPriority="61"/>
+    <w:lsdException w:name="Light Grid Accent 1" w:uiPriority="62"/>
+    <w:lsdException w:name="Medium Shading 1 Accent 1" w:uiPriority="63"/>
+    <w:lsdException w:name="Medium Shading 2 Accent 1" w:uiPriority="64"/>
+    <w:lsdException w:name="Medium List 1 Accent 1" w:uiPriority="65"/>
+    <w:lsdException w:name="Revision" w:semiHidden="1"/>
+    <w:lsdException w:name="List Paragraph" w:uiPriority="34" w:qFormat="1"/>
+    <w:lsdException w:name="Quote" w:uiPriority="29" w:qFormat="1"/>
+    <w:lsdException w:name="Intense Quote" w:uiPriority="30" w:qFormat="1"/>
+    <w:lsdException w:name="Medium List 2 Accent 1" w:uiPriority="66"/>
+    <w:lsdException w:name="Medium Grid 1 Accent 1" w:uiPriority="67"/>
+    <w:lsdException w:name="Medium Grid 2 Accent 1" w:uiPriority="68"/>
+    <w:lsdException w:name="Medium Grid 3 Accent 1" w:uiPriority="69"/>
+    <w:lsdException w:name="Dark List Accent 1" w:uiPriority="70"/>
+    <w:lsdException w:name="Colorful Shading Accent 1" w:uiPriority="71"/>
+    <w:lsdException w:name="Colorful List Accent 1" w:uiPriority="72"/>
+    <w:lsdException w:name="Colorful Grid Accent 1" w:uiPriority="73"/>
+    <w:lsdException w:name="Light Shading Accent 2" w:uiPriority="60"/>
+    <w:lsdException w:name="Light List Accent 2" w:uiPriority="61"/>
+    <w:lsdException w:name="Light Grid Accent 2" w:uiPriority="62"/>
+    <w:lsdException w:name="Medium Shading 1 Accent 2" w:uiPriority="63"/>
+    <w:lsdException w:name="Medium Shading 2 Accent 2" w:uiPriority="64"/>
+    <w:lsdException w:name="Medium List 1 Accent 2" w:uiPriority="65"/>
+    <w:lsdException w:name="Medium List 2 Accent 2" w:uiPriority="66"/>
+    <w:lsdException w:name="Medium Grid 1 Accent 2" w:uiPriority="67"/>
+    <w:lsdException w:name="Medium Grid 2 Accent 2" w:uiPriority="68"/>
+    <w:lsdException w:name="Medium Grid 3 Accent 2" w:uiPriority="69"/>
+    <w:lsdException w:name="Dark List Accent 2" w:uiPriority="70"/>
+    <w:lsdException w:name="Colorful Shading Accent 2" w:uiPriority="71"/>
+    <w:lsdException w:name="Colorful List Accent 2" w:uiPriority="72"/>
+    <w:lsdException w:name="Colorful Grid Accent 2" w:uiPriority="73"/>
+    <w:lsdException w:name="Light Shading Accent 3" w:uiPriority="60"/>
+    <w:lsdException w:name="Light List Accent 3" w:uiPriority="61"/>
+    <w:lsdException w:name="Light Grid Accent 3" w:uiPriority="62"/>
+    <w:lsdException w:name="Medium Shading 1 Accent 3" w:uiPriority="63"/>
+    <w:lsdException w:name="Medium Shading 2 Accent 3" w:uiPriority="64"/>
+    <w:lsdException w:name="Medium List 1 Accent 3" w:uiPriority="65"/>
+    <w:lsdException w:name="Medium List 2 Accent 3" w:uiPriority="66"/>
+    <w:lsdException w:name="Medium Grid 1 Accent 3" w:uiPriority="67"/>
+    <w:lsdException w:name="Medium Grid 2 Accent 3" w:uiPriority="68"/>
+    <w:lsdException w:name="Medium Grid 3 Accent 3" w:uiPriority="69"/>
+    <w:lsdException w:name="Dark List Accent 3" w:uiPriority="70"/>
+    <w:lsdException w:name="Colorful Shading Accent 3" w:uiPriority="71"/>
+    <w:lsdException w:name="Colorful List Accent 3" w:uiPriority="72"/>
+    <w:lsdException w:name="Colorful Grid Accent 3" w:uiPriority="73"/>
+    <w:lsdException w:name="Light Shading Accent 4" w:uiPriority="60"/>
+    <w:lsdException w:name="Light List Accent 4" w:uiPriority="61"/>
+    <w:lsdException w:name="Light Grid Accent 4" w:uiPriority="62"/>
+    <w:lsdException w:name="Medium Shading 1 Accent 4" w:uiPriority="63"/>
+    <w:lsdException w:name="Medium Shading 2 Accent 4" w:uiPriority="64"/>
+    <w:lsdException w:name="Medium List 1 Accent 4" w:uiPriority="65"/>
+    <w:lsdException w:name="Medium List 2 Accent 4" w:uiPriority="66"/>
+    <w:lsdException w:name="Medium Grid 1 Accent 4" w:uiPriority="67"/>
+    <w:lsdException w:name="Medium Grid 2 Accent 4" w:uiPriority="68"/>
+    <w:lsdException w:name="Medium Grid 3 Accent 4" w:uiPriority="69"/>
+    <w:lsdException w:name="Dark List Accent 4" w:uiPriority="70"/>
+    <w:lsdException w:name="Colorful Shading Accent 4" w:uiPriority="71"/>
+    <w:lsdException w:name="Colorful List Accent 4" w:uiPriority="72"/>
+    <w:lsdException w:name="Colorful Grid Accent 4" w:uiPriority="73"/>
+    <w:lsdException w:name="Light Shading Accent 5" w:uiPriority="60"/>
+    <w:lsdException w:name="Light List Accent 5" w:uiPriority="61"/>
+    <w:lsdException w:name="Light Grid Accent 5" w:uiPriority="62"/>
+    <w:lsdException w:name="Medium Shading 1 Accent 5" w:uiPriority="63"/>
+    <w:lsdException w:name="Medium Shading 2 Accent 5" w:uiPriority="64"/>
+    <w:lsdException w:name="Medium List 1 Accent 5" w:uiPriority="65"/>
+    <w:lsdException w:name="Medium List 2 Accent 5" w:uiPriority="66"/>
+    <w:lsdException w:name="Medium Grid 1 Accent 5" w:uiPriority="67"/>
+    <w:lsdException w:name="Medium Grid 2 Accent 5" w:uiPriority="68"/>
+    <w:lsdException w:name="Medium Grid 3 Accent 5" w:uiPriority="69"/>
+    <w:lsdException w:name="Dark List Accent 5" w:uiPriority="70"/>
+    <w:lsdException w:name="Colorful Shading Accent 5" w:uiPriority="71"/>
+    <w:lsdException w:name="Colorful List Accent 5" w:uiPriority="72"/>
+    <w:lsdException w:name="Colorful Grid Accent 5" w:uiPriority="73"/>
+    <w:lsdException w:name="Light Shading Accent 6" w:uiPriority="60"/>
+    <w:lsdException w:name="Light List Accent 6" w:uiPriority="61"/>
+    <w:lsdException w:name="Light Grid Accent 6" w:uiPriority="62"/>
+    <w:lsdException w:name="Medium Shading 1 Accent 6" w:uiPriority="63"/>
+    <w:lsdException w:name="Medium Shading 2 Accent 6" w:uiPriority="64"/>
+    <w:lsdException w:name="Medium List 1 Accent 6" w:uiPriority="65"/>
+    <w:lsdException w:name="Medium List 2 Accent 6" w:uiPriority="66"/>
+    <w:lsdException w:name="Medium Grid 1 Accent 6" w:uiPriority="67"/>
+    <w:lsdException w:name="Medium Grid 2 Accent 6" w:uiPriority="68"/>
+    <w:lsdException w:name="Medium Grid 3 Accent 6" w:uiPriority="69"/>
+    <w:lsdException w:name="Dark List Accent 6" w:uiPriority="70"/>
+    <w:lsdException w:name="Colorful Shading Accent 6" w:uiPriority="71"/>
+    <w:lsdException w:name="Colorful List Accent 6" w:uiPriority="72"/>
+    <w:lsdException w:name="Colorful Grid Accent 6" w:uiPriority="73"/>
+    <w:lsdException w:name="Subtle Emphasis" w:uiPriority="19" w:qFormat="1"/>
+    <w:lsdException w:name="Intense Emphasis" w:uiPriority="21" w:qFormat="1"/>
+    <w:lsdException w:name="Subtle Reference" w:uiPriority="31" w:qFormat="1"/>
+    <w:lsdException w:name="Intense Reference" w:uiPriority="32" w:qFormat="1"/>
+    <w:lsdException w:name="Book Title" w:uiPriority="33" w:qFormat="1"/>
+    <w:lsdException w:name="Bibliography" w:semiHidden="1" w:uiPriority="37" w:unhideWhenUsed="1"/>
+    <w:lsdException w:name="TOC Heading" w:semiHidden="1" w:uiPriority="39" w:unhideWhenUsed="1" w:qFormat="1"/>
+    <w:lsdException w:name="Grid Table 4" w:uiPriority="49"/>
+    <w:lsdException w:name="Grid Table 5 Dark" w:uiPriority="50"/>
+    <w:lsdException w:name="Grid Table 6 Colorful" w:uiPriority="51"/>
+    <w:lsdException w:name="Grid Table 7 Colorful" w:uiPriority="52"/>
+    <w:lsdException w:name="Grid Table 1 Light Accent 1" w:uiPriority="46"/>
+    <w:lsdException w:name="Grid Table 2 Accent 1" w:uiPriority="47"/>
+    <w:lsdException w:name="Grid Table 3 Accent 1" w:uiPriority="48"/>
+    <w:lsdException w:name="Grid Table 4 Accent 1" w:uiPriority="49"/>
+    <w:lsdException w:name="Grid Table 5 Dark Accent 1" w:uiPriority="50"/>
+    <w:lsdException w:name="Grid Table 6 Colorful Accent 1" w:uiPriority="51"/>
+    <w:lsdException w:name="Grid Table 7 Colorful Accent 1" w:uiPriority="52"/>
+    <w:lsdException w:name="Grid Table 1 Light Accent 2" w:uiPriority="46"/>
+    <w:lsdException w:name="Grid Table 2 Accent 2" w:uiPriority="47"/>
+    <w:lsdException w:name="Grid Table 3 Accent 2" w:uiPriority="48"/>
+    <w:lsdException w:name="Grid Table 4 Accent 2" w:uiPriority="49"/>
+    <w:lsdException w:name="Grid Table 5 Dark Accent 2" w:uiPriority="50"/>
+    <w:lsdException w:name="Grid Table 6 Colorful Accent 2" w:uiPriority="51"/>
+    <w:lsdException w:name="Grid Table 7 Colorful Accent 2" w:uiPriority="52"/>
+    <w:lsdException w:name="Grid Table 1 Light Accent 3" w:uiPriority="46"/>
+    <w:lsdException w:name="Grid Table 2 Accent 3" w:uiPriority="47"/>
+    <w:lsdException w:name="Grid Table 3 Accent 3" w:uiPriority="48"/>
+    <w:lsdException w:name="Grid Table 4 Accent 3" w:uiPriority="49"/>
+    <w:lsdException w:name="Grid Table 5 Dark Accent 3" w:uiPriority="50"/>
+    <w:lsdException w:name="Grid Table 6 Colorful Accent 3" w:uiPriority="51"/>
+    <w:lsdException w:name="Grid Table 7 Colorful Accent 3" w:uiPriority="52"/>
+    <w:lsdException w:name="Grid Table 1 Light Accent 4" w:uiPriority="46"/>
+    <w:lsdException w:name="Grid Table 2 Accent 4" w:uiPriority="47"/>
+    <w:lsdException w:name="Grid Table 3 Accent 4" w:uiPriority="48"/>
+    <w:lsdException w:name="Grid Table 4 Accent 4" w:uiPriority="49"/>
+    <w:lsdException w:name="Grid Table 5 Dark Accent 4" w:uiPriority="50"/>
+    <w:lsdException w:name="Grid Table 6 Colorful Accent 4" w:uiPriority="51"/>
+    <w:lsdException w:name="Grid Table 7 Colorful Accent 4" w:uiPriority="52"/>
+    <w:lsdException w:name="Grid Table 1 Light Accent 5" w:uiPriority="46"/>
+    <w:lsdException w:name="Grid Table 2 Accent 5" w:uiPriority="47"/>
+    <w:lsdException w:name="Grid Table 3 Accent 5" w:uiPriority="48"/>
+    <w:lsdException w:name="Grid Table 4 Accent 5" w:uiPriority="49"/>
+    <w:lsdException w:name="Grid Table 5 Dark Accent 5" w:uiPriority="50"/>
+    <w:lsdException w:name="Grid Table 6 Colorful Accent 5" w:uiPriority="51"/>
+    <w:lsdException w:name="Grid Table 7 Colorful Accent 5" w:uiPriority="52"/>
+    <w:lsdException w:name="Grid Table 1 Light Accent 6" w:uiPriority="46"/>
+    <w:lsdException w:name="Grid Table 2 Accent 6" w:uiPriority="47"/>
+    <w:lsdException w:name="Grid Table 3 Accent 6" w:uiPriority="48"/>
+    <w:lsdException w:name="Grid Table 4 Accent 6" w:uiPriority="49"/>
+    <w:lsdException w:name="Grid Table 5 Dark Accent 6" w:uiPriority="50"/>
+    <w:lsdException w:name="Grid Table 6 Colorful Accent 6" w:uiPriority="51"/>
+    <w:lsdException w:name="Grid Table 7 Colorful Accent 6" w:uiPriority="52"/>
+    <w:lsdException w:name="List Table 1 Light" w:uiPriority="46"/>
+    <w:lsdException w:name="List Table 2" w:uiPriority="47"/>
+    <w:lsdException w:name="List Table 3" w:uiPriority="48"/>
+    <w:lsdException w:name="List Table 4" w:uiPriority="49"/>
+    <w:lsdException w:name="List Table 5 Dark" w:uiPriority="50"/>
+    <w:lsdException w:name="List Table 6 Colorful" w:uiPriority="51"/>
+    <w:lsdException w:name="List Table 7 Colorful" w:uiPriority="52"/>
+    <w:lsdException w:name="List Table 1 Light Accent 1" w:uiPriority="46"/>
+    <w:lsdException w:name="List Table 2 Accent 1" w:uiPriority="47"/>
+    <w:lsdException w:name="List Table 3 Accent 1" w:uiPriority="48"/>
+    <w:lsdException w:name="List Table 4 Accent 1" w:uiPriority="49"/>
+    <w:lsdException w:name="List Table 5 Dark Accent 1" w:uiPriority="50"/>
+    <w:lsdException w:name="List Table 6 Colorful Accent 1" w:uiPriority="51"/>
+    <w:lsdException w:name="List Table 7 Colorful Accent 1" w:uiPriority="52"/>
+    <w:lsdException w:name="List Table 1 Light Accent 2" w:uiPriority="46"/>
+    <w:lsdException w:name="List Table 2 Accent 2" w:uiPriority="47"/>
+    <w:lsdException w:name="List Table 3 Accent 2" w:uiPriority="48"/>
+    <w:lsdException w:name="List Table 4 Accent 2" w:uiPriority="49"/>
+    <w:lsdException w:name="List Table 5 Dark Accent 2" w:uiPriority="50"/>
+    <w:lsdException w:name="List Table 6 Colorful Accent 2" w:uiPriority="51"/>
+    <w:lsdException w:name="List Table 7 Colorful Accent 2" w:uiPriority="52"/>
+    <w:lsdException w:name="List Table 1 Light Accent 3" w:uiPriority="46"/>
+    <w:lsdException w:name="List Table 2 Accent 3" w:uiPriority="47"/>
+    <w:lsdException w:name="List Table 3 Accent 3" w:uiPriority="48"/>
+    <w:lsdException w:name="List Table 4 Accent 3" w:uiPriority="49"/>
+    <w:lsdException w:name="List Table 5 Dark Accent 3" w:uiPriority="50"/>
+    <w:lsdException w:name="List Table 6 Colorful Accent 3" w:uiPriority="51"/>
+    <w:lsdException w:name="List Table 7 Colorful Accent 3" w:uiPriority="52"/>
+    <w:lsdException w:name="List Table 1 Light Accent 4" w:uiPriority="46"/>
+    <w:lsdException w:name="List Table 2 Accent 4" w:uiPriority="47"/>
+    <w:lsdException w:name="List Table 3 Accent 4" w:uiPriority="48"/>
+    <w:lsdException w:name="List Table 4 Accent 4" w:uiPriority="49"/>
+    <w:lsdException w:name="List Table 5 Dark Accent 4" w:uiPriority="50"/>
+    <w:lsdException w:name="List Table 6 Colorful Accent 4" w:uiPriority="51"/>
+    <w:lsdException w:name="List Table 7 Colorful Accent 4" w:uiPriority="52"/>
+    <w:lsdException w:name="List Table 1 Light Accent 5" w:uiPriority="46"/>
+    <w:lsdException w:name="List Table 2 Accent 5" w:uiPriority="47"/>
+    <w:lsdException w:name="List Table 3 Accent 5" w:uiPriority="48"/>
+    <w:lsdException w:name="List Table 4 Accent 5" w:uiPriority="49"/>
+    <w:lsdException w:name="List Table 5 Dark Accent 5" w:uiPriority="50"/>
+    <w:lsdException w:name="List Table 6 Colorful Accent 5" w:uiPriority="51"/>
+    <w:lsdException w:name="List Table 7 Colorful Accent 5" w:uiPriority="52"/>
+    <w:lsdException w:name="List Table 1 Light Accent 6" w:uiPriority="46"/>
+    <w:lsdException w:name="List Table 2 Accent 6" w:uiPriority="47"/>
+    <w:lsdException w:name="List Table 3 Accent 6" w:uiPriority="48"/>
+    <w:lsdException w:name="List Table 4 Accent 6" w:uiPriority="49"/>
+    <w:lsdException w:name="List Table 5 Dark Accent 6" w:uiPriority="50"/>
+    <w:lsdException w:name="List Table 6 Colorful Accent 6" w:uiPriority="51"/>
+    <w:lsdException w:name="List Table 7 Colorful Accent 6" w:uiPriority="52"/>
   </w:latentStyles>
   <w:style w:type="paragraph" w:default="1" w:styleId="Normal">
     <w:name w:val="Normal"/>

</xml_diff>